<commit_message>
Overall domain description file was broken down into smaller files that correspond the appropriate domain. Uploading indo from our today's meeting together
</commit_message>
<xml_diff>
--- a/DomainsModel/Admin_Domain_Model/Admin paper prototype.docx
+++ b/DomainsModel/Admin_Domain_Model/Admin paper prototype.docx
@@ -1,6 +1,6 @@
 
 <file path=word/document.xml><?xml version="1.0" encoding="utf-8"?>
-<w:document xmlns:wpc="http://schemas.microsoft.com/office/word/2010/wordprocessingCanvas" xmlns:cx="http://schemas.microsoft.com/office/drawing/2014/chartex" xmlns:cx1="http://schemas.microsoft.com/office/drawing/2015/9/8/chartex" xmlns:cx2="http://schemas.microsoft.com/office/drawing/2015/10/21/chartex" xmlns:cx3="http://schemas.microsoft.com/office/drawing/2016/5/9/chartex" xmlns:cx4="http://schemas.microsoft.com/office/drawing/2016/5/10/chartex" xmlns:cx5="http://schemas.microsoft.com/office/drawing/2016/5/11/chartex" xmlns:cx6="http://schemas.microsoft.com/office/drawing/2016/5/12/chartex" xmlns:cx7="http://schemas.microsoft.com/office/drawing/2016/5/13/chartex" xmlns:cx8="http://schemas.microsoft.com/office/drawing/2016/5/14/chartex" xmlns:mc="http://schemas.openxmlformats.org/markup-compatibility/2006" xmlns:aink="http://schemas.microsoft.com/office/drawing/2016/ink" xmlns:am3d="http://schemas.microsoft.com/office/drawing/2017/model3d" xmlns:o="urn:schemas-microsoft-com:office:office" xmlns:r="http://schemas.openxmlformats.org/officeDocument/2006/relationships" xmlns:m="http://schemas.openxmlformats.org/officeDocument/2006/math" xmlns:v="urn:schemas-microsoft-com:vml" xmlns:wp14="http://schemas.microsoft.com/office/word/2010/wordprocessingDrawing" xmlns:wp="http://schemas.openxmlformats.org/drawingml/2006/wordprocessingDrawing" xmlns:w10="urn:schemas-microsoft-com:office:word" xmlns:w="http://schemas.openxmlformats.org/wordprocessingml/2006/main" xmlns:w14="http://schemas.microsoft.com/office/word/2010/wordml" xmlns:w15="http://schemas.microsoft.com/office/word/2012/wordml" xmlns:w16cid="http://schemas.microsoft.com/office/word/2016/wordml/cid" xmlns:w16se="http://schemas.microsoft.com/office/word/2015/wordml/symex" xmlns:wpg="http://schemas.microsoft.com/office/word/2010/wordprocessingGroup" xmlns:wpi="http://schemas.microsoft.com/office/word/2010/wordprocessingInk" xmlns:wne="http://schemas.microsoft.com/office/word/2006/wordml" xmlns:wps="http://schemas.microsoft.com/office/word/2010/wordprocessingShape" mc:Ignorable="w14 w15 w16se w16cid wp14">
+<w:document xmlns:wpc="http://schemas.microsoft.com/office/word/2010/wordprocessingCanvas" xmlns:cx="http://schemas.microsoft.com/office/drawing/2014/chartex" xmlns:cx1="http://schemas.microsoft.com/office/drawing/2015/9/8/chartex" xmlns:cx2="http://schemas.microsoft.com/office/drawing/2015/10/21/chartex" xmlns:cx3="http://schemas.microsoft.com/office/drawing/2016/5/9/chartex" xmlns:cx4="http://schemas.microsoft.com/office/drawing/2016/5/10/chartex" xmlns:cx5="http://schemas.microsoft.com/office/drawing/2016/5/11/chartex" xmlns:mc="http://schemas.openxmlformats.org/markup-compatibility/2006" xmlns:o="urn:schemas-microsoft-com:office:office" xmlns:r="http://schemas.openxmlformats.org/officeDocument/2006/relationships" xmlns:m="http://schemas.openxmlformats.org/officeDocument/2006/math" xmlns:v="urn:schemas-microsoft-com:vml" xmlns:wp14="http://schemas.microsoft.com/office/word/2010/wordprocessingDrawing" xmlns:wp="http://schemas.openxmlformats.org/drawingml/2006/wordprocessingDrawing" xmlns:w10="urn:schemas-microsoft-com:office:word" xmlns:w="http://schemas.openxmlformats.org/wordprocessingml/2006/main" xmlns:w14="http://schemas.microsoft.com/office/word/2010/wordml" xmlns:w15="http://schemas.microsoft.com/office/word/2012/wordml" xmlns:w16se="http://schemas.microsoft.com/office/word/2015/wordml/symex" xmlns:wpg="http://schemas.microsoft.com/office/word/2010/wordprocessingGroup" xmlns:wpi="http://schemas.microsoft.com/office/word/2010/wordprocessingInk" xmlns:wne="http://schemas.microsoft.com/office/word/2006/wordml" xmlns:wps="http://schemas.microsoft.com/office/word/2010/wordprocessingShape" mc:Ignorable="w14 w15 w16se wp14">
   <w:body>
     <w:p>
       <w:r>
@@ -61,7 +61,7 @@
                               <w:rPr>
                                 <w:lang w:val="en-NZ"/>
                               </w:rPr>
-                              <w:t>LEADERBOARD</w:t>
+                              <w:t>Manage Competition</w:t>
                             </w:r>
                           </w:p>
                         </w:txbxContent>
@@ -101,7 +101,7 @@
                         <w:rPr>
                           <w:lang w:val="en-NZ"/>
                         </w:rPr>
-                        <w:t>LEADERBOARD</w:t>
+                        <w:t>Manage Competition</w:t>
                       </w:r>
                     </w:p>
                   </w:txbxContent>
@@ -197,7 +197,7 @@
               </wp:anchor>
             </w:drawing>
           </mc:Choice>
-          <mc:Fallback>
+          <mc:Fallback xmlns:w16cid="http://schemas.microsoft.com/office/word/2016/wordml/cid" xmlns:am3d="http://schemas.microsoft.com/office/drawing/2017/model3d" xmlns:aink="http://schemas.microsoft.com/office/drawing/2016/ink" xmlns:cx8="http://schemas.microsoft.com/office/drawing/2016/5/14/chartex" xmlns:cx7="http://schemas.microsoft.com/office/drawing/2016/5/13/chartex" xmlns:cx6="http://schemas.microsoft.com/office/drawing/2016/5/12/chartex">
             <w:pict>
               <v:rect w14:anchorId="31BF5048" id="Rectangle 26" o:spid="_x0000_s1027" style="position:absolute;margin-left:415pt;margin-top:.85pt;width:466.2pt;height:331.9pt;z-index:251659264;visibility:visible;mso-wrap-style:square;mso-width-percent:0;mso-height-percent:0;mso-wrap-distance-left:9pt;mso-wrap-distance-top:0;mso-wrap-distance-right:9pt;mso-wrap-distance-bottom:0;mso-position-horizontal:right;mso-position-horizontal-relative:margin;mso-position-vertical:absolute;mso-position-vertical-relative:text;mso-width-percent:0;mso-height-percent:0;mso-width-relative:margin;mso-height-relative:margin;v-text-anchor:middle" o:gfxdata="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" filled="f" strokecolor="black [3213]" strokeweight="2pt">
                 <v:textbox>
@@ -407,12 +407,6 @@
                                 <w:lang w:val="en-NZ"/>
                               </w:rPr>
                             </w:pPr>
-                            <w:r>
-                              <w:rPr>
-                                <w:lang w:val="en-NZ"/>
-                              </w:rPr>
-                              <w:t>MY TEAM</w:t>
-                            </w:r>
                           </w:p>
                         </w:txbxContent>
                       </wps:txbx>
@@ -443,12 +437,6 @@
                           <w:lang w:val="en-NZ"/>
                         </w:rPr>
                       </w:pPr>
-                      <w:r>
-                        <w:rPr>
-                          <w:lang w:val="en-NZ"/>
-                        </w:rPr>
-                        <w:t>MY TEAM</w:t>
-                      </w:r>
                     </w:p>
                   </w:txbxContent>
                 </v:textbox>
@@ -516,7 +504,7 @@
                               <w:rPr>
                                 <w:lang w:val="en-NZ"/>
                               </w:rPr>
-                              <w:t>SEARCH</w:t>
+                              <w:t>Manage Teams</w:t>
                             </w:r>
                             <w:r>
                               <w:rPr>
@@ -558,7 +546,7 @@
                         <w:rPr>
                           <w:lang w:val="en-NZ"/>
                         </w:rPr>
-                        <w:t>SEARCH</w:t>
+                        <w:t>Manage Teams</w:t>
                       </w:r>
                       <w:r>
                         <w:rPr>
@@ -637,7 +625,7 @@
                                 <w:u w:val="single"/>
                                 <w:lang w:val="en-NZ"/>
                               </w:rPr>
-                              <w:t>HOME</w:t>
+                              <w:t>Manage Users</w:t>
                             </w:r>
                           </w:p>
                         </w:txbxContent>
@@ -677,7 +665,7 @@
                           <w:u w:val="single"/>
                           <w:lang w:val="en-NZ"/>
                         </w:rPr>
-                        <w:t>HOME</w:t>
+                        <w:t>Manage Users</w:t>
                       </w:r>
                     </w:p>
                   </w:txbxContent>
@@ -759,7 +747,7 @@
               </wp:anchor>
             </w:drawing>
           </mc:Choice>
-          <mc:Fallback>
+          <mc:Fallback xmlns:w16cid="http://schemas.microsoft.com/office/word/2016/wordml/cid" xmlns:am3d="http://schemas.microsoft.com/office/drawing/2017/model3d" xmlns:aink="http://schemas.microsoft.com/office/drawing/2016/ink" xmlns:cx8="http://schemas.microsoft.com/office/drawing/2016/5/14/chartex" xmlns:cx7="http://schemas.microsoft.com/office/drawing/2016/5/13/chartex" xmlns:cx6="http://schemas.microsoft.com/office/drawing/2016/5/12/chartex">
             <w:pict>
               <v:shape w14:anchorId="6540B000" id="Rectangle: Top Corners Rounded 30" o:spid="_x0000_s1026" style="position:absolute;margin-left:315.55pt;margin-top:.9pt;width:76.7pt;height:53.45pt;z-index:251664384;visibility:visible;mso-wrap-style:square;mso-width-percent:0;mso-wrap-distance-left:9pt;mso-wrap-distance-top:0;mso-wrap-distance-right:9pt;mso-wrap-distance-bottom:0;mso-position-horizontal:absolute;mso-position-horizontal-relative:margin;mso-position-vertical:absolute;mso-position-vertical-relative:text;mso-width-percent:0;mso-width-relative:margin;v-text-anchor:middle" coordsize="974116,678815" o:gfxdata="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" path="m113138,l860978,v62484,,113138,50654,113138,113138l974116,678815r,l,678815r,l,113138c,50654,50654,,113138,xe" filled="f" strokecolor="black [3213]" strokeweight="1.5pt">
                 <v:stroke joinstyle="miter"/>
@@ -841,7 +829,7 @@
               </wp:anchor>
             </w:drawing>
           </mc:Choice>
-          <mc:Fallback>
+          <mc:Fallback xmlns:w16cid="http://schemas.microsoft.com/office/word/2016/wordml/cid" xmlns:am3d="http://schemas.microsoft.com/office/drawing/2017/model3d" xmlns:aink="http://schemas.microsoft.com/office/drawing/2016/ink" xmlns:cx8="http://schemas.microsoft.com/office/drawing/2016/5/14/chartex" xmlns:cx7="http://schemas.microsoft.com/office/drawing/2016/5/13/chartex" xmlns:cx6="http://schemas.microsoft.com/office/drawing/2016/5/12/chartex">
             <w:pict>
               <v:shape w14:anchorId="407E4673" id="Rectangle: Top Corners Rounded 29" o:spid="_x0000_s1026" style="position:absolute;margin-left:238.45pt;margin-top:1.2pt;width:76.7pt;height:53.45pt;z-index:251663360;visibility:visible;mso-wrap-style:square;mso-width-percent:0;mso-wrap-distance-left:9pt;mso-wrap-distance-top:0;mso-wrap-distance-right:9pt;mso-wrap-distance-bottom:0;mso-position-horizontal:absolute;mso-position-horizontal-relative:margin;mso-position-vertical:absolute;mso-position-vertical-relative:text;mso-width-percent:0;mso-width-relative:margin;v-text-anchor:middle" coordsize="974090,678815" o:gfxdata="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" path="m113138,l860952,v62484,,113138,50654,113138,113138l974090,678815r,l,678815r,l,113138c,50654,50654,,113138,xe" filled="f" strokecolor="black [3213]" strokeweight="1.5pt">
                 <v:stroke joinstyle="miter"/>
@@ -923,7 +911,7 @@
               </wp:anchor>
             </w:drawing>
           </mc:Choice>
-          <mc:Fallback>
+          <mc:Fallback xmlns:w16cid="http://schemas.microsoft.com/office/word/2016/wordml/cid" xmlns:am3d="http://schemas.microsoft.com/office/drawing/2017/model3d" xmlns:aink="http://schemas.microsoft.com/office/drawing/2016/ink" xmlns:cx8="http://schemas.microsoft.com/office/drawing/2016/5/14/chartex" xmlns:cx7="http://schemas.microsoft.com/office/drawing/2016/5/13/chartex" xmlns:cx6="http://schemas.microsoft.com/office/drawing/2016/5/12/chartex">
             <w:pict>
               <v:shape w14:anchorId="7F3C1750" id="Rectangle: Top Corners Rounded 27" o:spid="_x0000_s1026" style="position:absolute;margin-left:161.65pt;margin-top:1.1pt;width:76.7pt;height:53.45pt;z-index:251662336;visibility:visible;mso-wrap-style:square;mso-width-percent:0;mso-wrap-distance-left:9pt;mso-wrap-distance-top:0;mso-wrap-distance-right:9pt;mso-wrap-distance-bottom:0;mso-position-horizontal:absolute;mso-position-horizontal-relative:margin;mso-position-vertical:absolute;mso-position-vertical-relative:text;mso-width-percent:0;mso-width-relative:margin;v-text-anchor:middle" coordsize="974116,678815" o:gfxdata="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" path="m113138,l860978,v62484,,113138,50654,113138,113138l974116,678815r,l,678815r,l,113138c,50654,50654,,113138,xe" filled="f" strokecolor="black [3213]" strokeweight="1.5pt">
                 <v:stroke joinstyle="miter"/>
@@ -1005,7 +993,7 @@
               </wp:anchor>
             </w:drawing>
           </mc:Choice>
-          <mc:Fallback>
+          <mc:Fallback xmlns:w16cid="http://schemas.microsoft.com/office/word/2016/wordml/cid" xmlns:am3d="http://schemas.microsoft.com/office/drawing/2017/model3d" xmlns:aink="http://schemas.microsoft.com/office/drawing/2016/ink" xmlns:cx8="http://schemas.microsoft.com/office/drawing/2016/5/14/chartex" xmlns:cx7="http://schemas.microsoft.com/office/drawing/2016/5/13/chartex" xmlns:cx6="http://schemas.microsoft.com/office/drawing/2016/5/12/chartex">
             <w:pict>
               <v:shape w14:anchorId="11E5DF89" id="Rectangle: Top Corners Rounded 24" o:spid="_x0000_s1026" style="position:absolute;margin-left:84.65pt;margin-top:.75pt;width:76.7pt;height:53.45pt;z-index:251660288;visibility:visible;mso-wrap-style:square;mso-width-percent:0;mso-wrap-distance-left:9pt;mso-wrap-distance-top:0;mso-wrap-distance-right:9pt;mso-wrap-distance-bottom:0;mso-position-horizontal:absolute;mso-position-horizontal-relative:margin;mso-position-vertical:absolute;mso-position-vertical-relative:text;mso-width-percent:0;mso-width-relative:margin;v-text-anchor:middle" coordsize="974116,678815" o:gfxdata="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" path="m113138,l860978,v62484,,113138,50654,113138,113138l974116,678815r,l,678815r,l,113138c,50654,50654,,113138,xe" filled="f" strokecolor="black [3213]" strokeweight="1.5pt">
                 <v:stroke joinstyle="miter"/>
@@ -1110,7 +1098,7 @@
               </wp:anchor>
             </w:drawing>
           </mc:Choice>
-          <mc:Fallback>
+          <mc:Fallback xmlns:w16cid="http://schemas.microsoft.com/office/word/2016/wordml/cid" xmlns:am3d="http://schemas.microsoft.com/office/drawing/2017/model3d" xmlns:aink="http://schemas.microsoft.com/office/drawing/2016/ink" xmlns:cx8="http://schemas.microsoft.com/office/drawing/2016/5/14/chartex" xmlns:cx7="http://schemas.microsoft.com/office/drawing/2016/5/13/chartex" xmlns:cx6="http://schemas.microsoft.com/office/drawing/2016/5/12/chartex">
             <w:pict>
               <v:shape w14:anchorId="0494EC66" id="Text Box 221" o:spid="_x0000_s1031" type="#_x0000_t202" style="position:absolute;margin-left:400.5pt;margin-top:15.75pt;width:51.5pt;height:20.65pt;z-index:251673600;visibility:visible;mso-wrap-style:square;mso-width-percent:0;mso-height-percent:0;mso-wrap-distance-left:9pt;mso-wrap-distance-top:0;mso-wrap-distance-right:9pt;mso-wrap-distance-bottom:0;mso-position-horizontal:absolute;mso-position-horizontal-relative:text;mso-position-vertical:absolute;mso-position-vertical-relative:text;mso-width-percent:0;mso-height-percent:0;mso-width-relative:margin;mso-height-relative:margin;v-text-anchor:top" o:gfxdata="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" fillcolor="white [3201]" strokecolor="red" strokeweight="1pt">
                 <v:textbox>
@@ -1194,7 +1182,7 @@
               </wp:anchor>
             </w:drawing>
           </mc:Choice>
-          <mc:Fallback>
+          <mc:Fallback xmlns:w16cid="http://schemas.microsoft.com/office/word/2016/wordml/cid" xmlns:am3d="http://schemas.microsoft.com/office/drawing/2017/model3d" xmlns:aink="http://schemas.microsoft.com/office/drawing/2016/ink" xmlns:cx8="http://schemas.microsoft.com/office/drawing/2016/5/14/chartex" xmlns:cx7="http://schemas.microsoft.com/office/drawing/2016/5/13/chartex" xmlns:cx6="http://schemas.microsoft.com/office/drawing/2016/5/12/chartex">
             <w:pict>
               <v:line w14:anchorId="650D6FFE" id="Straight Connector 22" o:spid="_x0000_s1026" style="position:absolute;z-index:251661312;visibility:visible;mso-wrap-style:square;mso-wrap-distance-left:9pt;mso-wrap-distance-top:0;mso-wrap-distance-right:9pt;mso-wrap-distance-bottom:0;mso-position-horizontal:right;mso-position-horizontal-relative:margin;mso-position-vertical:absolute;mso-position-vertical-relative:text" from="415pt,9.3pt" to="881.2pt,10.45pt" o:gfxdata="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" strokecolor="black [3200]" strokeweight="1.5pt">
                 <v:stroke joinstyle="miter"/>
@@ -1290,7 +1278,7 @@
               </wp:anchor>
             </w:drawing>
           </mc:Choice>
-          <mc:Fallback>
+          <mc:Fallback xmlns:w16cid="http://schemas.microsoft.com/office/word/2016/wordml/cid" xmlns:am3d="http://schemas.microsoft.com/office/drawing/2017/model3d" xmlns:aink="http://schemas.microsoft.com/office/drawing/2016/ink" xmlns:cx8="http://schemas.microsoft.com/office/drawing/2016/5/14/chartex" xmlns:cx7="http://schemas.microsoft.com/office/drawing/2016/5/13/chartex" xmlns:cx6="http://schemas.microsoft.com/office/drawing/2016/5/12/chartex">
             <w:pict>
               <v:shape w14:anchorId="06BE9090" id="Text Box 219" o:spid="_x0000_s1032" type="#_x0000_t202" style="position:absolute;margin-left:69pt;margin-top:5.3pt;width:319.3pt;height:30pt;z-index:251671552;visibility:visible;mso-wrap-style:square;mso-height-percent:0;mso-wrap-distance-left:9pt;mso-wrap-distance-top:0;mso-wrap-distance-right:9pt;mso-wrap-distance-bottom:0;mso-position-horizontal:absolute;mso-position-horizontal-relative:text;mso-position-vertical:absolute;mso-position-vertical-relative:text;mso-height-percent:0;mso-height-relative:margin;v-text-anchor:top" o:gfxdata="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" filled="f" stroked="f" strokeweight=".5pt">
                 <v:textbox>
@@ -1334,6 +1322,7 @@
       <w:r>
         <w:rPr>
           <w:noProof/>
+          <w:lang w:val="en-NZ" w:eastAsia="en-NZ"/>
         </w:rPr>
         <mc:AlternateContent>
           <mc:Choice Requires="wps">
@@ -1416,7 +1405,7 @@
               </wp:anchor>
             </w:drawing>
           </mc:Choice>
-          <mc:Fallback>
+          <mc:Fallback xmlns:w16cid="http://schemas.microsoft.com/office/word/2016/wordml/cid" xmlns:am3d="http://schemas.microsoft.com/office/drawing/2017/model3d" xmlns:aink="http://schemas.microsoft.com/office/drawing/2016/ink" xmlns:cx8="http://schemas.microsoft.com/office/drawing/2016/5/14/chartex" xmlns:cx7="http://schemas.microsoft.com/office/drawing/2016/5/13/chartex" xmlns:cx6="http://schemas.microsoft.com/office/drawing/2016/5/12/chartex">
             <w:pict>
               <v:roundrect id="Rectangle: Rounded Corners 1" o:spid="_x0000_s1033" style="position:absolute;margin-left:55.85pt;margin-top:21.45pt;width:74.5pt;height:23.2pt;z-index:251674624;visibility:visible;mso-wrap-style:square;mso-width-percent:0;mso-height-percent:0;mso-wrap-distance-left:9pt;mso-wrap-distance-top:0;mso-wrap-distance-right:9pt;mso-wrap-distance-bottom:0;mso-position-horizontal:absolute;mso-position-horizontal-relative:text;mso-position-vertical:absolute;mso-position-vertical-relative:text;mso-width-percent:0;mso-height-percent:0;mso-width-relative:margin;mso-height-relative:margin;v-text-anchor:middle" arcsize="10923f" o:gfxdata="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" fillcolor="#5b9bd5 [3208]" strokecolor="#1f4d78 [1608]" strokeweight="1pt">
                 <v:stroke joinstyle="miter"/>
@@ -1447,6 +1436,7 @@
       <w:r>
         <w:rPr>
           <w:noProof/>
+          <w:lang w:val="en-NZ" w:eastAsia="en-NZ"/>
         </w:rPr>
         <mc:AlternateContent>
           <mc:Choice Requires="wps">
@@ -1529,7 +1519,7 @@
               </wp:anchor>
             </w:drawing>
           </mc:Choice>
-          <mc:Fallback>
+          <mc:Fallback xmlns:w16cid="http://schemas.microsoft.com/office/word/2016/wordml/cid" xmlns:am3d="http://schemas.microsoft.com/office/drawing/2017/model3d" xmlns:aink="http://schemas.microsoft.com/office/drawing/2016/ink" xmlns:cx8="http://schemas.microsoft.com/office/drawing/2016/5/14/chartex" xmlns:cx7="http://schemas.microsoft.com/office/drawing/2016/5/13/chartex" xmlns:cx6="http://schemas.microsoft.com/office/drawing/2016/5/12/chartex">
             <w:pict>
               <v:roundrect id="Rectangle: Rounded Corners 23" o:spid="_x0000_s1034" style="position:absolute;margin-left:144.75pt;margin-top:21.45pt;width:79.95pt;height:23.2pt;z-index:251675648;visibility:visible;mso-wrap-style:square;mso-width-percent:0;mso-height-percent:0;mso-wrap-distance-left:9pt;mso-wrap-distance-top:0;mso-wrap-distance-right:9pt;mso-wrap-distance-bottom:0;mso-position-horizontal:absolute;mso-position-horizontal-relative:text;mso-position-vertical:absolute;mso-position-vertical-relative:text;mso-width-percent:0;mso-height-percent:0;mso-width-relative:margin;mso-height-relative:margin;v-text-anchor:middle" arcsize="10923f" o:gfxdata="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" fillcolor="#5b9bd5 [3208]" strokecolor="#1f4d78 [1608]" strokeweight="1pt">
                 <v:stroke joinstyle="miter"/>
@@ -1559,6 +1549,7 @@
       <w:r>
         <w:rPr>
           <w:noProof/>
+          <w:lang w:val="en-NZ" w:eastAsia="en-NZ"/>
         </w:rPr>
         <mc:AlternateContent>
           <mc:Choice Requires="wps">
@@ -1650,7 +1641,7 @@
               </wp:anchor>
             </w:drawing>
           </mc:Choice>
-          <mc:Fallback>
+          <mc:Fallback xmlns:w16cid="http://schemas.microsoft.com/office/word/2016/wordml/cid" xmlns:am3d="http://schemas.microsoft.com/office/drawing/2017/model3d" xmlns:aink="http://schemas.microsoft.com/office/drawing/2016/ink" xmlns:cx8="http://schemas.microsoft.com/office/drawing/2016/5/14/chartex" xmlns:cx7="http://schemas.microsoft.com/office/drawing/2016/5/13/chartex" xmlns:cx6="http://schemas.microsoft.com/office/drawing/2016/5/12/chartex">
             <w:pict>
               <v:roundrect id="Rectangle: Rounded Corners 25" o:spid="_x0000_s1035" style="position:absolute;margin-left:246.8pt;margin-top:21.35pt;width:78.35pt;height:22.6pt;z-index:251676672;visibility:visible;mso-wrap-style:square;mso-width-percent:0;mso-height-percent:0;mso-wrap-distance-left:9pt;mso-wrap-distance-top:0;mso-wrap-distance-right:9pt;mso-wrap-distance-bottom:0;mso-position-horizontal:absolute;mso-position-horizontal-relative:text;mso-position-vertical:absolute;mso-position-vertical-relative:text;mso-width-percent:0;mso-height-percent:0;mso-width-relative:margin;mso-height-relative:margin;v-text-anchor:middle" arcsize="10923f" o:gfxdata="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" fillcolor="#5b9bd5 [3208]" strokecolor="#1f4d78 [1608]" strokeweight="1pt">
                 <v:stroke joinstyle="miter"/>
@@ -1689,6 +1680,7 @@
       <w:r>
         <w:rPr>
           <w:noProof/>
+          <w:lang w:val="en-NZ" w:eastAsia="en-NZ"/>
         </w:rPr>
         <mc:AlternateContent>
           <mc:Choice Requires="wps">
@@ -1771,7 +1763,7 @@
               </wp:anchor>
             </w:drawing>
           </mc:Choice>
-          <mc:Fallback>
+          <mc:Fallback xmlns:w16cid="http://schemas.microsoft.com/office/word/2016/wordml/cid" xmlns:am3d="http://schemas.microsoft.com/office/drawing/2017/model3d" xmlns:aink="http://schemas.microsoft.com/office/drawing/2016/ink" xmlns:cx8="http://schemas.microsoft.com/office/drawing/2016/5/14/chartex" xmlns:cx7="http://schemas.microsoft.com/office/drawing/2016/5/13/chartex" xmlns:cx6="http://schemas.microsoft.com/office/drawing/2016/5/12/chartex">
             <w:pict>
               <v:roundrect id="Rectangle: Rounded Corners 31" o:spid="_x0000_s1036" style="position:absolute;margin-left:339.5pt;margin-top:21.2pt;width:75.15pt;height:21.75pt;z-index:251677696;visibility:visible;mso-wrap-style:square;mso-width-percent:0;mso-height-percent:0;mso-wrap-distance-left:9pt;mso-wrap-distance-top:0;mso-wrap-distance-right:9pt;mso-wrap-distance-bottom:0;mso-position-horizontal:absolute;mso-position-horizontal-relative:text;mso-position-vertical:absolute;mso-position-vertical-relative:text;mso-width-percent:0;mso-height-percent:0;mso-width-relative:margin;mso-height-relative:margin;v-text-anchor:middle" arcsize="10923f" o:gfxdata="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" fillcolor="#5b9bd5 [3208]" strokecolor="#1f4d78 [1608]" strokeweight="1pt">
                 <v:stroke joinstyle="miter"/>
@@ -1804,6 +1796,7 @@
       <w:r>
         <w:rPr>
           <w:noProof/>
+          <w:lang w:val="en-NZ" w:eastAsia="en-NZ"/>
         </w:rPr>
         <mc:AlternateContent>
           <mc:Choice Requires="wps">
@@ -1886,7 +1879,7 @@
               </wp:anchor>
             </w:drawing>
           </mc:Choice>
-          <mc:Fallback>
+          <mc:Fallback xmlns:w16cid="http://schemas.microsoft.com/office/word/2016/wordml/cid" xmlns:am3d="http://schemas.microsoft.com/office/drawing/2017/model3d" xmlns:aink="http://schemas.microsoft.com/office/drawing/2016/ink" xmlns:cx8="http://schemas.microsoft.com/office/drawing/2016/5/14/chartex" xmlns:cx7="http://schemas.microsoft.com/office/drawing/2016/5/13/chartex" xmlns:cx6="http://schemas.microsoft.com/office/drawing/2016/5/12/chartex">
             <w:pict>
               <v:roundrect id="Rectangle: Rounded Corners 34" o:spid="_x0000_s1037" style="position:absolute;margin-left:312.95pt;margin-top:12.7pt;width:43.8pt;height:20pt;z-index:251681792;visibility:visible;mso-wrap-style:square;mso-width-percent:0;mso-height-percent:0;mso-wrap-distance-left:9pt;mso-wrap-distance-top:0;mso-wrap-distance-right:9pt;mso-wrap-distance-bottom:0;mso-position-horizontal:absolute;mso-position-horizontal-relative:text;mso-position-vertical:absolute;mso-position-vertical-relative:text;mso-width-percent:0;mso-height-percent:0;mso-width-relative:margin;mso-height-relative:margin;v-text-anchor:middle" arcsize="10923f" o:gfxdata="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" fillcolor="#a5a5a5 [3206]" strokecolor="#525252 [1606]" strokeweight="1pt">
                 <v:stroke joinstyle="miter"/>
@@ -1916,6 +1909,7 @@
       <w:r>
         <w:rPr>
           <w:noProof/>
+          <w:lang w:val="en-NZ" w:eastAsia="en-NZ"/>
         </w:rPr>
         <mc:AlternateContent>
           <mc:Choice Requires="wps">
@@ -1971,7 +1965,7 @@
               </wp:anchor>
             </w:drawing>
           </mc:Choice>
-          <mc:Fallback>
+          <mc:Fallback xmlns:w16cid="http://schemas.microsoft.com/office/word/2016/wordml/cid" xmlns:am3d="http://schemas.microsoft.com/office/drawing/2017/model3d" xmlns:aink="http://schemas.microsoft.com/office/drawing/2016/ink" xmlns:cx8="http://schemas.microsoft.com/office/drawing/2016/5/14/chartex" xmlns:cx7="http://schemas.microsoft.com/office/drawing/2016/5/13/chartex" xmlns:cx6="http://schemas.microsoft.com/office/drawing/2016/5/12/chartex">
             <w:pict>
               <v:shape id="Text Box 33" o:spid="_x0000_s1038" type="#_x0000_t202" style="position:absolute;margin-left:211.55pt;margin-top:15.25pt;width:94.5pt;height:17.5pt;z-index:251680768;visibility:visible;mso-wrap-style:square;mso-wrap-distance-left:9pt;mso-wrap-distance-top:0;mso-wrap-distance-right:9pt;mso-wrap-distance-bottom:0;mso-position-horizontal:absolute;mso-position-horizontal-relative:text;mso-position-vertical:absolute;mso-position-vertical-relative:text;v-text-anchor:top" o:gfxdata="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" fillcolor="white [3201]" strokeweight=".5pt">
                 <v:textbox>
@@ -1987,6 +1981,7 @@
       <w:r>
         <w:rPr>
           <w:noProof/>
+          <w:lang w:val="en-NZ" w:eastAsia="en-NZ"/>
         </w:rPr>
         <mc:AlternateContent>
           <mc:Choice Requires="wps">
@@ -2056,7 +2051,7 @@
               </wp:anchor>
             </w:drawing>
           </mc:Choice>
-          <mc:Fallback>
+          <mc:Fallback xmlns:w16cid="http://schemas.microsoft.com/office/word/2016/wordml/cid" xmlns:am3d="http://schemas.microsoft.com/office/drawing/2017/model3d" xmlns:aink="http://schemas.microsoft.com/office/drawing/2016/ink" xmlns:cx8="http://schemas.microsoft.com/office/drawing/2016/5/14/chartex" xmlns:cx7="http://schemas.microsoft.com/office/drawing/2016/5/13/chartex" xmlns:cx6="http://schemas.microsoft.com/office/drawing/2016/5/12/chartex">
             <w:pict>
               <v:shape id="_x0000_s1039" type="#_x0000_t202" style="position:absolute;margin-left:114.55pt;margin-top:12.15pt;width:101.4pt;height:22.5pt;z-index:251679744;visibility:visible;mso-wrap-style:square;mso-width-percent:0;mso-height-percent:0;mso-wrap-distance-left:9pt;mso-wrap-distance-top:3.6pt;mso-wrap-distance-right:9pt;mso-wrap-distance-bottom:3.6pt;mso-position-horizontal:absolute;mso-position-horizontal-relative:text;mso-position-vertical:absolute;mso-position-vertical-relative:text;mso-width-percent:0;mso-height-percent:0;mso-width-relative:margin;mso-height-relative:margin;v-text-anchor:top" o:gfxdata="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" strokecolor="white [3212]">
                 <v:textbox>
@@ -2079,6 +2074,7 @@
       <w:r>
         <w:rPr>
           <w:noProof/>
+          <w:lang w:val="en-NZ" w:eastAsia="en-NZ"/>
         </w:rPr>
         <mc:AlternateContent>
           <mc:Choice Requires="wps">
@@ -2831,6 +2827,7 @@
       <w:r>
         <w:rPr>
           <w:noProof/>
+          <w:lang w:val="en-NZ" w:eastAsia="en-NZ"/>
         </w:rPr>
         <mc:AlternateContent>
           <mc:Choice Requires="wps">
@@ -2913,7 +2910,7 @@
               </wp:anchor>
             </w:drawing>
           </mc:Choice>
-          <mc:Fallback>
+          <mc:Fallback xmlns:w16cid="http://schemas.microsoft.com/office/word/2016/wordml/cid" xmlns:am3d="http://schemas.microsoft.com/office/drawing/2017/model3d" xmlns:aink="http://schemas.microsoft.com/office/drawing/2016/ink" xmlns:cx8="http://schemas.microsoft.com/office/drawing/2016/5/14/chartex" xmlns:cx7="http://schemas.microsoft.com/office/drawing/2016/5/13/chartex" xmlns:cx6="http://schemas.microsoft.com/office/drawing/2016/5/12/chartex">
             <w:pict>
               <v:roundrect w14:anchorId="587A5EE5" id="Rectangle: Rounded Corners 39" o:spid="_x0000_s1041" style="position:absolute;margin-left:313.65pt;margin-top:3.45pt;width:43.8pt;height:20pt;z-index:251686912;visibility:visible;mso-wrap-style:square;mso-width-percent:0;mso-height-percent:0;mso-wrap-distance-left:9pt;mso-wrap-distance-top:0;mso-wrap-distance-right:9pt;mso-wrap-distance-bottom:0;mso-position-horizontal:absolute;mso-position-horizontal-relative:text;mso-position-vertical:absolute;mso-position-vertical-relative:text;mso-width-percent:0;mso-height-percent:0;mso-width-relative:margin;mso-height-relative:margin;v-text-anchor:middle" arcsize="10923f" o:gfxdata="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" fillcolor="#a5a5a5 [3206]" strokecolor="#525252 [1606]" strokeweight="1pt">
                 <v:stroke joinstyle="miter"/>
@@ -2943,6 +2940,7 @@
       <w:r>
         <w:rPr>
           <w:noProof/>
+          <w:lang w:val="en-NZ" w:eastAsia="en-NZ"/>
         </w:rPr>
         <mc:AlternateContent>
           <mc:Choice Requires="wps">
@@ -3001,7 +2999,7 @@
               </wp:anchor>
             </w:drawing>
           </mc:Choice>
-          <mc:Fallback>
+          <mc:Fallback xmlns:w16cid="http://schemas.microsoft.com/office/word/2016/wordml/cid" xmlns:am3d="http://schemas.microsoft.com/office/drawing/2017/model3d" xmlns:aink="http://schemas.microsoft.com/office/drawing/2016/ink" xmlns:cx8="http://schemas.microsoft.com/office/drawing/2016/5/14/chartex" xmlns:cx7="http://schemas.microsoft.com/office/drawing/2016/5/13/chartex" xmlns:cx6="http://schemas.microsoft.com/office/drawing/2016/5/12/chartex">
             <w:pict>
               <v:shape w14:anchorId="2DBF8633" id="Text Box 38" o:spid="_x0000_s1042" type="#_x0000_t202" style="position:absolute;margin-left:202.05pt;margin-top:4.15pt;width:104.8pt;height:17.5pt;z-index:251685888;visibility:visible;mso-wrap-style:square;mso-width-percent:0;mso-wrap-distance-left:9pt;mso-wrap-distance-top:0;mso-wrap-distance-right:9pt;mso-wrap-distance-bottom:0;mso-position-horizontal:absolute;mso-position-horizontal-relative:text;mso-position-vertical:absolute;mso-position-vertical-relative:text;mso-width-percent:0;mso-width-relative:margin;v-text-anchor:top" o:gfxdata="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" fillcolor="white [3201]" strokeweight=".5pt">
                 <v:textbox>
@@ -3017,6 +3015,7 @@
       <w:r>
         <w:rPr>
           <w:noProof/>
+          <w:lang w:val="en-NZ" w:eastAsia="en-NZ"/>
         </w:rPr>
         <mc:AlternateContent>
           <mc:Choice Requires="wps">
@@ -3086,7 +3085,7 @@
               </wp:anchor>
             </w:drawing>
           </mc:Choice>
-          <mc:Fallback>
+          <mc:Fallback xmlns:w16cid="http://schemas.microsoft.com/office/word/2016/wordml/cid" xmlns:am3d="http://schemas.microsoft.com/office/drawing/2017/model3d" xmlns:aink="http://schemas.microsoft.com/office/drawing/2016/ink" xmlns:cx8="http://schemas.microsoft.com/office/drawing/2016/5/14/chartex" xmlns:cx7="http://schemas.microsoft.com/office/drawing/2016/5/13/chartex" xmlns:cx6="http://schemas.microsoft.com/office/drawing/2016/5/12/chartex">
             <w:pict>
               <v:shape w14:anchorId="68FE45D8" id="_x0000_s1043" type="#_x0000_t202" style="position:absolute;margin-left:137.05pt;margin-top:.5pt;width:68.2pt;height:22.5pt;z-index:251684864;visibility:visible;mso-wrap-style:square;mso-width-percent:0;mso-height-percent:0;mso-wrap-distance-left:9pt;mso-wrap-distance-top:3.6pt;mso-wrap-distance-right:9pt;mso-wrap-distance-bottom:3.6pt;mso-position-horizontal:absolute;mso-position-horizontal-relative:text;mso-position-vertical:absolute;mso-position-vertical-relative:text;mso-width-percent:0;mso-height-percent:0;mso-width-relative:margin;mso-height-relative:margin;v-text-anchor:top" o:gfxdata="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" strokecolor="white [3212]">
                 <v:textbox>
@@ -3107,6 +3106,8 @@
     </w:p>
     <w:p/>
     <w:p/>
+    <w:bookmarkStart w:id="0" w:name="_GoBack"/>
+    <w:bookmarkEnd w:id="0"/>
     <w:p>
       <w:r>
         <w:rPr>
@@ -3186,7 +3187,7 @@
               </wp:anchor>
             </w:drawing>
           </mc:Choice>
-          <mc:Fallback>
+          <mc:Fallback xmlns:w16cid="http://schemas.microsoft.com/office/word/2016/wordml/cid" xmlns:am3d="http://schemas.microsoft.com/office/drawing/2017/model3d" xmlns:aink="http://schemas.microsoft.com/office/drawing/2016/ink" xmlns:cx8="http://schemas.microsoft.com/office/drawing/2016/5/14/chartex" xmlns:cx7="http://schemas.microsoft.com/office/drawing/2016/5/13/chartex" xmlns:cx6="http://schemas.microsoft.com/office/drawing/2016/5/12/chartex">
             <w:pict>
               <v:shape w14:anchorId="6C963FD7" id="_x0000_s1044" type="#_x0000_t202" style="position:absolute;margin-left:224.75pt;margin-top:15.65pt;width:105.15pt;height:110.6pt;z-index:251697152;visibility:visible;mso-wrap-style:square;mso-width-percent:0;mso-height-percent:200;mso-wrap-distance-left:9pt;mso-wrap-distance-top:3.6pt;mso-wrap-distance-right:9pt;mso-wrap-distance-bottom:3.6pt;mso-position-horizontal:absolute;mso-position-horizontal-relative:text;mso-position-vertical:absolute;mso-position-vertical-relative:text;mso-width-percent:0;mso-height-percent:200;mso-width-relative:margin;mso-height-relative:margin;v-text-anchor:top" o:gfxdata="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" filled="f" stroked="f">
                 <v:textbox style="mso-fit-shape-to-text:t">
@@ -3298,7 +3299,7 @@
               </wp:anchor>
             </w:drawing>
           </mc:Choice>
-          <mc:Fallback>
+          <mc:Fallback xmlns:w16cid="http://schemas.microsoft.com/office/word/2016/wordml/cid" xmlns:am3d="http://schemas.microsoft.com/office/drawing/2017/model3d" xmlns:aink="http://schemas.microsoft.com/office/drawing/2016/ink" xmlns:cx8="http://schemas.microsoft.com/office/drawing/2016/5/14/chartex" xmlns:cx7="http://schemas.microsoft.com/office/drawing/2016/5/13/chartex" xmlns:cx6="http://schemas.microsoft.com/office/drawing/2016/5/12/chartex">
             <w:pict>
               <v:rect w14:anchorId="601F99B8" id="Rectangle 41" o:spid="_x0000_s1045" style="position:absolute;margin-left:415pt;margin-top:.85pt;width:466.2pt;height:331.9pt;z-index:251688960;visibility:visible;mso-wrap-style:square;mso-width-percent:0;mso-height-percent:0;mso-wrap-distance-left:9pt;mso-wrap-distance-top:0;mso-wrap-distance-right:9pt;mso-wrap-distance-bottom:0;mso-position-horizontal:right;mso-position-horizontal-relative:margin;mso-position-vertical:absolute;mso-position-vertical-relative:text;mso-width-percent:0;mso-height-percent:0;mso-width-relative:margin;mso-height-relative:margin;v-text-anchor:middle" o:gfxdata="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" filled="f" strokecolor="black [3213]" strokeweight="2pt">
                 <v:textbox>
@@ -3532,7 +3533,7 @@
               </wp:anchor>
             </w:drawing>
           </mc:Choice>
-          <mc:Fallback>
+          <mc:Fallback xmlns:w16cid="http://schemas.microsoft.com/office/word/2016/wordml/cid" xmlns:am3d="http://schemas.microsoft.com/office/drawing/2017/model3d" xmlns:aink="http://schemas.microsoft.com/office/drawing/2016/ink" xmlns:cx8="http://schemas.microsoft.com/office/drawing/2016/5/14/chartex" xmlns:cx7="http://schemas.microsoft.com/office/drawing/2016/5/13/chartex" xmlns:cx6="http://schemas.microsoft.com/office/drawing/2016/5/12/chartex">
             <w:pict>
               <v:shape w14:anchorId="484AD081" id="_x0000_s1046" type="#_x0000_t202" style="position:absolute;margin-left:316.35pt;margin-top:14.4pt;width:74.5pt;height:110.6pt;z-index:251698176;visibility:visible;mso-wrap-style:square;mso-width-percent:0;mso-height-percent:200;mso-wrap-distance-left:9pt;mso-wrap-distance-top:3.6pt;mso-wrap-distance-right:9pt;mso-wrap-distance-bottom:3.6pt;mso-position-horizontal:absolute;mso-position-horizontal-relative:text;mso-position-vertical:absolute;mso-position-vertical-relative:text;mso-width-percent:0;mso-height-percent:200;mso-width-relative:margin;mso-height-relative:margin;v-text-anchor:top" o:gfxdata="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" filled="f" stroked="f">
                 <v:textbox style="mso-fit-shape-to-text:t">
@@ -3643,7 +3644,7 @@
               </wp:anchor>
             </w:drawing>
           </mc:Choice>
-          <mc:Fallback>
+          <mc:Fallback xmlns:w16cid="http://schemas.microsoft.com/office/word/2016/wordml/cid" xmlns:am3d="http://schemas.microsoft.com/office/drawing/2017/model3d" xmlns:aink="http://schemas.microsoft.com/office/drawing/2016/ink" xmlns:cx8="http://schemas.microsoft.com/office/drawing/2016/5/14/chartex" xmlns:cx7="http://schemas.microsoft.com/office/drawing/2016/5/13/chartex" xmlns:cx6="http://schemas.microsoft.com/office/drawing/2016/5/12/chartex">
             <w:pict>
               <v:shape w14:anchorId="68D7A9A2" id="_x0000_s1047" type="#_x0000_t202" style="position:absolute;margin-left:162.6pt;margin-top:15.45pt;width:74.5pt;height:110.6pt;z-index:251696128;visibility:visible;mso-wrap-style:square;mso-width-percent:0;mso-height-percent:200;mso-wrap-distance-left:9pt;mso-wrap-distance-top:3.6pt;mso-wrap-distance-right:9pt;mso-wrap-distance-bottom:3.6pt;mso-position-horizontal:absolute;mso-position-horizontal-relative:text;mso-position-vertical:absolute;mso-position-vertical-relative:text;mso-width-percent:0;mso-height-percent:200;mso-width-relative:margin;mso-height-relative:margin;v-text-anchor:top" o:gfxdata="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" filled="f" stroked="f">
                 <v:textbox style="mso-fit-shape-to-text:t">
@@ -3758,7 +3759,7 @@
               </wp:anchor>
             </w:drawing>
           </mc:Choice>
-          <mc:Fallback>
+          <mc:Fallback xmlns:w16cid="http://schemas.microsoft.com/office/word/2016/wordml/cid" xmlns:am3d="http://schemas.microsoft.com/office/drawing/2017/model3d" xmlns:aink="http://schemas.microsoft.com/office/drawing/2016/ink" xmlns:cx8="http://schemas.microsoft.com/office/drawing/2016/5/14/chartex" xmlns:cx7="http://schemas.microsoft.com/office/drawing/2016/5/13/chartex" xmlns:cx6="http://schemas.microsoft.com/office/drawing/2016/5/12/chartex">
             <w:pict>
               <v:shape w14:anchorId="1CC70E98" id="_x0000_s1048" type="#_x0000_t202" style="position:absolute;margin-left:85.6pt;margin-top:14.7pt;width:74.5pt;height:110.6pt;z-index:251695104;visibility:visible;mso-wrap-style:square;mso-width-percent:0;mso-height-percent:200;mso-wrap-distance-left:9pt;mso-wrap-distance-top:3.6pt;mso-wrap-distance-right:9pt;mso-wrap-distance-bottom:3.6pt;mso-position-horizontal:absolute;mso-position-horizontal-relative:text;mso-position-vertical:absolute;mso-position-vertical-relative:text;mso-width-percent:0;mso-height-percent:200;mso-width-relative:margin;mso-height-relative:margin;v-text-anchor:top" o:gfxdata="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" filled="f" stroked="f">
                 <v:textbox style="mso-fit-shape-to-text:t">
@@ -3860,7 +3861,7 @@
               </wp:anchor>
             </w:drawing>
           </mc:Choice>
-          <mc:Fallback>
+          <mc:Fallback xmlns:w16cid="http://schemas.microsoft.com/office/word/2016/wordml/cid" xmlns:am3d="http://schemas.microsoft.com/office/drawing/2017/model3d" xmlns:aink="http://schemas.microsoft.com/office/drawing/2016/ink" xmlns:cx8="http://schemas.microsoft.com/office/drawing/2016/5/14/chartex" xmlns:cx7="http://schemas.microsoft.com/office/drawing/2016/5/13/chartex" xmlns:cx6="http://schemas.microsoft.com/office/drawing/2016/5/12/chartex">
             <w:pict>
               <v:shape w14:anchorId="1F790793" id="Rectangle: Top Corners Rounded 45" o:spid="_x0000_s1026" style="position:absolute;margin-left:315.55pt;margin-top:.9pt;width:76.7pt;height:53.45pt;z-index:251694080;visibility:visible;mso-wrap-style:square;mso-width-percent:0;mso-wrap-distance-left:9pt;mso-wrap-distance-top:0;mso-wrap-distance-right:9pt;mso-wrap-distance-bottom:0;mso-position-horizontal:absolute;mso-position-horizontal-relative:margin;mso-position-vertical:absolute;mso-position-vertical-relative:text;mso-width-percent:0;mso-width-relative:margin;v-text-anchor:middle" coordsize="974116,678815" o:gfxdata="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" path="m113138,l860978,v62484,,113138,50654,113138,113138l974116,678815r,l,678815r,l,113138c,50654,50654,,113138,xe" filled="f" strokecolor="black [3213]" strokeweight="1.5pt">
                 <v:stroke joinstyle="miter"/>
@@ -3942,7 +3943,7 @@
               </wp:anchor>
             </w:drawing>
           </mc:Choice>
-          <mc:Fallback>
+          <mc:Fallback xmlns:w16cid="http://schemas.microsoft.com/office/word/2016/wordml/cid" xmlns:am3d="http://schemas.microsoft.com/office/drawing/2017/model3d" xmlns:aink="http://schemas.microsoft.com/office/drawing/2016/ink" xmlns:cx8="http://schemas.microsoft.com/office/drawing/2016/5/14/chartex" xmlns:cx7="http://schemas.microsoft.com/office/drawing/2016/5/13/chartex" xmlns:cx6="http://schemas.microsoft.com/office/drawing/2016/5/12/chartex">
             <w:pict>
               <v:shape w14:anchorId="37953922" id="Rectangle: Top Corners Rounded 46" o:spid="_x0000_s1026" style="position:absolute;margin-left:238.45pt;margin-top:1.2pt;width:76.7pt;height:53.45pt;z-index:251693056;visibility:visible;mso-wrap-style:square;mso-width-percent:0;mso-wrap-distance-left:9pt;mso-wrap-distance-top:0;mso-wrap-distance-right:9pt;mso-wrap-distance-bottom:0;mso-position-horizontal:absolute;mso-position-horizontal-relative:margin;mso-position-vertical:absolute;mso-position-vertical-relative:text;mso-width-percent:0;mso-width-relative:margin;v-text-anchor:middle" coordsize="974090,678815" o:gfxdata="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" path="m113138,l860952,v62484,,113138,50654,113138,113138l974090,678815r,l,678815r,l,113138c,50654,50654,,113138,xe" filled="f" strokecolor="black [3213]" strokeweight="1.5pt">
                 <v:stroke joinstyle="miter"/>
@@ -4024,7 +4025,7 @@
               </wp:anchor>
             </w:drawing>
           </mc:Choice>
-          <mc:Fallback>
+          <mc:Fallback xmlns:w16cid="http://schemas.microsoft.com/office/word/2016/wordml/cid" xmlns:am3d="http://schemas.microsoft.com/office/drawing/2017/model3d" xmlns:aink="http://schemas.microsoft.com/office/drawing/2016/ink" xmlns:cx8="http://schemas.microsoft.com/office/drawing/2016/5/14/chartex" xmlns:cx7="http://schemas.microsoft.com/office/drawing/2016/5/13/chartex" xmlns:cx6="http://schemas.microsoft.com/office/drawing/2016/5/12/chartex">
             <w:pict>
               <v:shape w14:anchorId="080ADAA3" id="Rectangle: Top Corners Rounded 47" o:spid="_x0000_s1026" style="position:absolute;margin-left:161.65pt;margin-top:1.1pt;width:76.7pt;height:53.45pt;z-index:251692032;visibility:visible;mso-wrap-style:square;mso-width-percent:0;mso-wrap-distance-left:9pt;mso-wrap-distance-top:0;mso-wrap-distance-right:9pt;mso-wrap-distance-bottom:0;mso-position-horizontal:absolute;mso-position-horizontal-relative:margin;mso-position-vertical:absolute;mso-position-vertical-relative:text;mso-width-percent:0;mso-width-relative:margin;v-text-anchor:middle" coordsize="974116,678815" o:gfxdata="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" path="m113138,l860978,v62484,,113138,50654,113138,113138l974116,678815r,l,678815r,l,113138c,50654,50654,,113138,xe" filled="f" strokecolor="black [3213]" strokeweight="1.5pt">
                 <v:stroke joinstyle="miter"/>
@@ -4106,7 +4107,7 @@
               </wp:anchor>
             </w:drawing>
           </mc:Choice>
-          <mc:Fallback>
+          <mc:Fallback xmlns:w16cid="http://schemas.microsoft.com/office/word/2016/wordml/cid" xmlns:am3d="http://schemas.microsoft.com/office/drawing/2017/model3d" xmlns:aink="http://schemas.microsoft.com/office/drawing/2016/ink" xmlns:cx8="http://schemas.microsoft.com/office/drawing/2016/5/14/chartex" xmlns:cx7="http://schemas.microsoft.com/office/drawing/2016/5/13/chartex" xmlns:cx6="http://schemas.microsoft.com/office/drawing/2016/5/12/chartex">
             <w:pict>
               <v:shape w14:anchorId="798DEB90" id="Rectangle: Top Corners Rounded 48" o:spid="_x0000_s1026" style="position:absolute;margin-left:84.65pt;margin-top:.75pt;width:76.7pt;height:53.45pt;z-index:251689984;visibility:visible;mso-wrap-style:square;mso-width-percent:0;mso-wrap-distance-left:9pt;mso-wrap-distance-top:0;mso-wrap-distance-right:9pt;mso-wrap-distance-bottom:0;mso-position-horizontal:absolute;mso-position-horizontal-relative:margin;mso-position-vertical:absolute;mso-position-vertical-relative:text;mso-width-percent:0;mso-width-relative:margin;v-text-anchor:middle" coordsize="974116,678815" o:gfxdata="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" path="m113138,l860978,v62484,,113138,50654,113138,113138l974116,678815r,l,678815r,l,113138c,50654,50654,,113138,xe" filled="f" strokecolor="black [3213]" strokeweight="1.5pt">
                 <v:stroke joinstyle="miter"/>
@@ -4194,7 +4195,7 @@
               </wp:anchor>
             </w:drawing>
           </mc:Choice>
-          <mc:Fallback>
+          <mc:Fallback xmlns:w16cid="http://schemas.microsoft.com/office/word/2016/wordml/cid" xmlns:am3d="http://schemas.microsoft.com/office/drawing/2017/model3d" xmlns:aink="http://schemas.microsoft.com/office/drawing/2016/ink" xmlns:cx8="http://schemas.microsoft.com/office/drawing/2016/5/14/chartex" xmlns:cx7="http://schemas.microsoft.com/office/drawing/2016/5/13/chartex" xmlns:cx6="http://schemas.microsoft.com/office/drawing/2016/5/12/chartex">
             <w:pict>
               <v:shape id="_x0000_s1049" type="#_x0000_t202" style="position:absolute;margin-left:16.15pt;margin-top:17.35pt;width:106pt;height:21.75pt;z-index:251789312;visibility:visible;mso-wrap-style:square;mso-width-percent:0;mso-wrap-distance-left:9pt;mso-wrap-distance-top:0;mso-wrap-distance-right:9pt;mso-wrap-distance-bottom:0;mso-position-horizontal:absolute;mso-position-horizontal-relative:text;mso-position-vertical:absolute;mso-position-vertical-relative:text;mso-width-percent:0;mso-width-relative:margin;v-text-anchor:top" o:gfxdata="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" fillcolor="white [3201]" strokecolor="#4472c4 [3204]" strokeweight=".5pt">
                 <v:textbox>
@@ -4310,7 +4311,7 @@
               </wp:anchor>
             </w:drawing>
           </mc:Choice>
-          <mc:Fallback>
+          <mc:Fallback xmlns:w16cid="http://schemas.microsoft.com/office/word/2016/wordml/cid" xmlns:am3d="http://schemas.microsoft.com/office/drawing/2017/model3d" xmlns:aink="http://schemas.microsoft.com/office/drawing/2016/ink" xmlns:cx8="http://schemas.microsoft.com/office/drawing/2016/5/14/chartex" xmlns:cx7="http://schemas.microsoft.com/office/drawing/2016/5/13/chartex" xmlns:cx6="http://schemas.microsoft.com/office/drawing/2016/5/12/chartex">
             <w:pict>
               <v:shape w14:anchorId="4F0005BB" id="Text Box 49" o:spid="_x0000_s1050" type="#_x0000_t202" style="position:absolute;margin-left:400.5pt;margin-top:15.75pt;width:51.5pt;height:20.65pt;z-index:251702272;visibility:visible;mso-wrap-style:square;mso-width-percent:0;mso-height-percent:0;mso-wrap-distance-left:9pt;mso-wrap-distance-top:0;mso-wrap-distance-right:9pt;mso-wrap-distance-bottom:0;mso-position-horizontal:absolute;mso-position-horizontal-relative:text;mso-position-vertical:absolute;mso-position-vertical-relative:text;mso-width-percent:0;mso-height-percent:0;mso-width-relative:margin;mso-height-relative:margin;v-text-anchor:top" o:gfxdata="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" fillcolor="white [3201]" strokecolor="red" strokeweight="1pt">
                 <v:textbox>
@@ -4394,7 +4395,7 @@
               </wp:anchor>
             </w:drawing>
           </mc:Choice>
-          <mc:Fallback>
+          <mc:Fallback xmlns:w16cid="http://schemas.microsoft.com/office/word/2016/wordml/cid" xmlns:am3d="http://schemas.microsoft.com/office/drawing/2017/model3d" xmlns:aink="http://schemas.microsoft.com/office/drawing/2016/ink" xmlns:cx8="http://schemas.microsoft.com/office/drawing/2016/5/14/chartex" xmlns:cx7="http://schemas.microsoft.com/office/drawing/2016/5/13/chartex" xmlns:cx6="http://schemas.microsoft.com/office/drawing/2016/5/12/chartex">
             <w:pict>
               <v:line w14:anchorId="71A56DD4" id="Straight Connector 50" o:spid="_x0000_s1026" style="position:absolute;z-index:251691008;visibility:visible;mso-wrap-style:square;mso-wrap-distance-left:9pt;mso-wrap-distance-top:0;mso-wrap-distance-right:9pt;mso-wrap-distance-bottom:0;mso-position-horizontal:right;mso-position-horizontal-relative:margin;mso-position-vertical:absolute;mso-position-vertical-relative:text" from="415pt,9.3pt" to="881.2pt,10.45pt" o:gfxdata="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" strokecolor="black [3200]" strokeweight="1.5pt">
                 <v:stroke joinstyle="miter"/>
@@ -4490,7 +4491,7 @@
               </wp:anchor>
             </w:drawing>
           </mc:Choice>
-          <mc:Fallback>
+          <mc:Fallback xmlns:w16cid="http://schemas.microsoft.com/office/word/2016/wordml/cid" xmlns:am3d="http://schemas.microsoft.com/office/drawing/2017/model3d" xmlns:aink="http://schemas.microsoft.com/office/drawing/2016/ink" xmlns:cx8="http://schemas.microsoft.com/office/drawing/2016/5/14/chartex" xmlns:cx7="http://schemas.microsoft.com/office/drawing/2016/5/13/chartex" xmlns:cx6="http://schemas.microsoft.com/office/drawing/2016/5/12/chartex">
             <w:pict>
               <v:shape w14:anchorId="01BDED3E" id="Text Box 51" o:spid="_x0000_s1051" type="#_x0000_t202" style="position:absolute;margin-left:69pt;margin-top:13.7pt;width:319.3pt;height:30pt;z-index:251701248;visibility:visible;mso-wrap-style:square;mso-height-percent:0;mso-wrap-distance-left:9pt;mso-wrap-distance-top:0;mso-wrap-distance-right:9pt;mso-wrap-distance-bottom:0;mso-position-horizontal:absolute;mso-position-horizontal-relative:text;mso-position-vertical:absolute;mso-position-vertical-relative:text;mso-height-percent:0;mso-height-relative:margin;v-text-anchor:top" o:gfxdata="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" filled="f" stroked="f" strokeweight=".5pt">
                 <v:textbox>
@@ -4534,6 +4535,7 @@
       <w:r>
         <w:rPr>
           <w:noProof/>
+          <w:lang w:val="en-NZ" w:eastAsia="en-NZ"/>
         </w:rPr>
         <mc:AlternateContent>
           <mc:Choice Requires="wps">
@@ -4630,7 +4632,7 @@
               </wp:anchor>
             </w:drawing>
           </mc:Choice>
-          <mc:Fallback>
+          <mc:Fallback xmlns:w16cid="http://schemas.microsoft.com/office/word/2016/wordml/cid" xmlns:am3d="http://schemas.microsoft.com/office/drawing/2017/model3d" xmlns:aink="http://schemas.microsoft.com/office/drawing/2016/ink" xmlns:cx8="http://schemas.microsoft.com/office/drawing/2016/5/14/chartex" xmlns:cx7="http://schemas.microsoft.com/office/drawing/2016/5/13/chartex" xmlns:cx6="http://schemas.microsoft.com/office/drawing/2016/5/12/chartex">
             <w:pict>
               <v:shape id="Text Box 198" o:spid="_x0000_s1052" type="#_x0000_t202" style="position:absolute;margin-left:141.45pt;margin-top:21.4pt;width:182.8pt;height:23.8pt;z-index:251711488;visibility:visible;mso-wrap-style:square;mso-width-percent:0;mso-height-percent:0;mso-wrap-distance-left:9pt;mso-wrap-distance-top:0;mso-wrap-distance-right:9pt;mso-wrap-distance-bottom:0;mso-position-horizontal:absolute;mso-position-horizontal-relative:text;mso-position-vertical:absolute;mso-position-vertical-relative:text;mso-width-percent:0;mso-height-percent:0;mso-width-relative:margin;mso-height-relative:margin;v-text-anchor:top" o:gfxdata="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" fillcolor="white [3201]" strokeweight=".5pt">
                 <v:textbox>
@@ -4684,6 +4686,7 @@
       <w:r>
         <w:rPr>
           <w:noProof/>
+          <w:lang w:val="en-NZ" w:eastAsia="en-NZ"/>
         </w:rPr>
         <mc:AlternateContent>
           <mc:Choice Requires="wps">
@@ -4757,7 +4760,7 @@
               </wp:anchor>
             </w:drawing>
           </mc:Choice>
-          <mc:Fallback>
+          <mc:Fallback xmlns:w16cid="http://schemas.microsoft.com/office/word/2016/wordml/cid" xmlns:am3d="http://schemas.microsoft.com/office/drawing/2017/model3d" xmlns:aink="http://schemas.microsoft.com/office/drawing/2016/ink" xmlns:cx8="http://schemas.microsoft.com/office/drawing/2016/5/14/chartex" xmlns:cx7="http://schemas.microsoft.com/office/drawing/2016/5/13/chartex" xmlns:cx6="http://schemas.microsoft.com/office/drawing/2016/5/12/chartex">
             <w:pict>
               <v:roundrect id="Rectangle: Rounded Corners 205" o:spid="_x0000_s1053" style="position:absolute;margin-left:236.15pt;margin-top:7.5pt;width:93.65pt;height:28.75pt;z-index:251717632;visibility:visible;mso-wrap-style:square;mso-width-percent:0;mso-wrap-distance-left:9pt;mso-wrap-distance-top:0;mso-wrap-distance-right:9pt;mso-wrap-distance-bottom:0;mso-position-horizontal:absolute;mso-position-horizontal-relative:text;mso-position-vertical:absolute;mso-position-vertical-relative:text;mso-width-percent:0;mso-width-relative:margin;v-text-anchor:middle" arcsize="10923f" o:gfxdata="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" fillcolor="#5b9bd5 [3208]" strokecolor="#1f4d78 [1608]" strokeweight="1pt">
                 <v:stroke joinstyle="miter"/>
@@ -4781,6 +4784,7 @@
       <w:r>
         <w:rPr>
           <w:noProof/>
+          <w:lang w:val="en-NZ" w:eastAsia="en-NZ"/>
         </w:rPr>
         <mc:AlternateContent>
           <mc:Choice Requires="wps">
@@ -4851,7 +4855,7 @@
               </wp:anchor>
             </w:drawing>
           </mc:Choice>
-          <mc:Fallback>
+          <mc:Fallback xmlns:w16cid="http://schemas.microsoft.com/office/word/2016/wordml/cid" xmlns:am3d="http://schemas.microsoft.com/office/drawing/2017/model3d" xmlns:aink="http://schemas.microsoft.com/office/drawing/2016/ink" xmlns:cx8="http://schemas.microsoft.com/office/drawing/2016/5/14/chartex" xmlns:cx7="http://schemas.microsoft.com/office/drawing/2016/5/13/chartex" xmlns:cx6="http://schemas.microsoft.com/office/drawing/2016/5/12/chartex">
             <w:pict>
               <v:roundrect id="Rectangle: Rounded Corners 203" o:spid="_x0000_s1054" style="position:absolute;margin-left:130pt;margin-top:6.9pt;width:99.65pt;height:29.4pt;z-index:251716608;visibility:visible;mso-wrap-style:square;mso-wrap-distance-left:9pt;mso-wrap-distance-top:0;mso-wrap-distance-right:9pt;mso-wrap-distance-bottom:0;mso-position-horizontal:absolute;mso-position-horizontal-relative:text;mso-position-vertical:absolute;mso-position-vertical-relative:text;v-text-anchor:middle" arcsize="10923f" o:gfxdata="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" fillcolor="#5b9bd5 [3208]" strokecolor="#1f4d78 [1608]" strokeweight="1pt">
                 <v:stroke joinstyle="miter"/>
@@ -4878,6 +4882,7 @@
       <w:r>
         <w:rPr>
           <w:noProof/>
+          <w:lang w:val="en-NZ" w:eastAsia="en-NZ"/>
         </w:rPr>
         <mc:AlternateContent>
           <mc:Choice Requires="wps">
@@ -4960,7 +4965,7 @@
               </wp:anchor>
             </w:drawing>
           </mc:Choice>
-          <mc:Fallback>
+          <mc:Fallback xmlns:w16cid="http://schemas.microsoft.com/office/word/2016/wordml/cid" xmlns:am3d="http://schemas.microsoft.com/office/drawing/2017/model3d" xmlns:aink="http://schemas.microsoft.com/office/drawing/2016/ink" xmlns:cx8="http://schemas.microsoft.com/office/drawing/2016/5/14/chartex" xmlns:cx7="http://schemas.microsoft.com/office/drawing/2016/5/13/chartex" xmlns:cx6="http://schemas.microsoft.com/office/drawing/2016/5/12/chartex">
             <w:pict>
               <v:roundrect w14:anchorId="180E5359" id="Rectangle: Rounded Corners 202" o:spid="_x0000_s1055" style="position:absolute;margin-left:290.65pt;margin-top:82.65pt;width:43.8pt;height:20pt;z-index:251715584;visibility:visible;mso-wrap-style:square;mso-width-percent:0;mso-height-percent:0;mso-wrap-distance-left:9pt;mso-wrap-distance-top:0;mso-wrap-distance-right:9pt;mso-wrap-distance-bottom:0;mso-position-horizontal:absolute;mso-position-horizontal-relative:text;mso-position-vertical:absolute;mso-position-vertical-relative:text;mso-width-percent:0;mso-height-percent:0;mso-width-relative:margin;mso-height-relative:margin;v-text-anchor:middle" arcsize="10923f" o:gfxdata="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" fillcolor="#a5a5a5 [3206]" strokecolor="#525252 [1606]" strokeweight="1pt">
                 <v:stroke joinstyle="miter"/>
@@ -4990,6 +4995,7 @@
       <w:r>
         <w:rPr>
           <w:noProof/>
+          <w:lang w:val="en-NZ" w:eastAsia="en-NZ"/>
         </w:rPr>
         <mc:AlternateContent>
           <mc:Choice Requires="wps">
@@ -5687,6 +5693,7 @@
       <w:r>
         <w:rPr>
           <w:noProof/>
+          <w:lang w:val="en-NZ" w:eastAsia="en-NZ"/>
         </w:rPr>
         <mc:AlternateContent>
           <mc:Choice Requires="wps">
@@ -5752,7 +5759,7 @@
               </wp:anchor>
             </w:drawing>
           </mc:Choice>
-          <mc:Fallback>
+          <mc:Fallback xmlns:w16cid="http://schemas.microsoft.com/office/word/2016/wordml/cid" xmlns:am3d="http://schemas.microsoft.com/office/drawing/2017/model3d" xmlns:aink="http://schemas.microsoft.com/office/drawing/2016/ink" xmlns:cx8="http://schemas.microsoft.com/office/drawing/2016/5/14/chartex" xmlns:cx7="http://schemas.microsoft.com/office/drawing/2016/5/13/chartex" xmlns:cx6="http://schemas.microsoft.com/office/drawing/2016/5/12/chartex">
             <w:pict>
               <v:shape w14:anchorId="6EBE7693" id="Text Box 201" o:spid="_x0000_s1057" type="#_x0000_t202" style="position:absolute;margin-left:161.85pt;margin-top:14.8pt;width:123.75pt;height:22.45pt;z-index:251714560;visibility:visible;mso-wrap-style:square;mso-width-percent:0;mso-height-percent:0;mso-wrap-distance-left:9pt;mso-wrap-distance-top:0;mso-wrap-distance-right:9pt;mso-wrap-distance-bottom:0;mso-position-horizontal:absolute;mso-position-horizontal-relative:margin;mso-position-vertical:absolute;mso-position-vertical-relative:text;mso-width-percent:0;mso-height-percent:0;mso-width-relative:margin;mso-height-relative:margin;v-text-anchor:top" o:gfxdata="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" fillcolor="white [3201]" strokeweight=".5pt">
                 <v:textbox>
@@ -5849,7 +5856,7 @@
               </wp:anchor>
             </w:drawing>
           </mc:Choice>
-          <mc:Fallback>
+          <mc:Fallback xmlns:w16cid="http://schemas.microsoft.com/office/word/2016/wordml/cid" xmlns:am3d="http://schemas.microsoft.com/office/drawing/2017/model3d" xmlns:aink="http://schemas.microsoft.com/office/drawing/2016/ink" xmlns:cx8="http://schemas.microsoft.com/office/drawing/2016/5/14/chartex" xmlns:cx7="http://schemas.microsoft.com/office/drawing/2016/5/13/chartex" xmlns:cx6="http://schemas.microsoft.com/office/drawing/2016/5/12/chartex">
             <w:pict>
               <v:shape w14:anchorId="42E8110E" id="Rectangle: Top Corners Rounded 241" o:spid="_x0000_s1026" style="position:absolute;margin-left:315.15pt;margin-top:.7pt;width:76.7pt;height:54.15pt;z-index:251773952;visibility:visible;mso-wrap-style:square;mso-width-percent:0;mso-height-percent:0;mso-wrap-distance-left:9pt;mso-wrap-distance-top:0;mso-wrap-distance-right:9pt;mso-wrap-distance-bottom:0;mso-position-horizontal:absolute;mso-position-horizontal-relative:margin;mso-position-vertical:absolute;mso-position-vertical-relative:text;mso-width-percent:0;mso-height-percent:0;mso-width-relative:margin;mso-height-relative:margin;v-text-anchor:middle" coordsize="974090,687442" o:gfxdata="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" path="m114576,l859514,v63279,,114576,51297,114576,114576l974090,687442r,l,687442r,l,114576c,51297,51297,,114576,xe" filled="f" strokecolor="black [3213]" strokeweight="1.5pt">
                 <v:stroke joinstyle="miter"/>
@@ -5938,7 +5945,7 @@
               </wp:anchor>
             </w:drawing>
           </mc:Choice>
-          <mc:Fallback>
+          <mc:Fallback xmlns:w16cid="http://schemas.microsoft.com/office/word/2016/wordml/cid" xmlns:am3d="http://schemas.microsoft.com/office/drawing/2017/model3d" xmlns:aink="http://schemas.microsoft.com/office/drawing/2016/ink" xmlns:cx8="http://schemas.microsoft.com/office/drawing/2016/5/14/chartex" xmlns:cx7="http://schemas.microsoft.com/office/drawing/2016/5/13/chartex" xmlns:cx6="http://schemas.microsoft.com/office/drawing/2016/5/12/chartex">
             <w:pict>
               <v:shape w14:anchorId="4576FA6D" id="_x0000_s1058" type="#_x0000_t202" style="position:absolute;margin-left:224.75pt;margin-top:15.65pt;width:105.15pt;height:110.6pt;z-index:251777024;visibility:visible;mso-wrap-style:square;mso-width-percent:0;mso-height-percent:200;mso-wrap-distance-left:9pt;mso-wrap-distance-top:3.6pt;mso-wrap-distance-right:9pt;mso-wrap-distance-bottom:3.6pt;mso-position-horizontal:absolute;mso-position-horizontal-relative:text;mso-position-vertical:absolute;mso-position-vertical-relative:text;mso-width-percent:0;mso-height-percent:200;mso-width-relative:margin;mso-height-relative:margin;v-text-anchor:top" o:gfxdata="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" filled="f" stroked="f">
                 <v:textbox style="mso-fit-shape-to-text:t">
@@ -6029,8 +6036,6 @@
                                 <w:lang w:val="en-NZ"/>
                               </w:rPr>
                             </w:pPr>
-                            <w:bookmarkStart w:id="0" w:name="_GoBack"/>
-                            <w:bookmarkEnd w:id="0"/>
                           </w:p>
                         </w:txbxContent>
                       </wps:txbx>
@@ -6052,7 +6057,7 @@
               </wp:anchor>
             </w:drawing>
           </mc:Choice>
-          <mc:Fallback>
+          <mc:Fallback xmlns:w16cid="http://schemas.microsoft.com/office/word/2016/wordml/cid" xmlns:am3d="http://schemas.microsoft.com/office/drawing/2017/model3d" xmlns:aink="http://schemas.microsoft.com/office/drawing/2016/ink" xmlns:cx8="http://schemas.microsoft.com/office/drawing/2016/5/14/chartex" xmlns:cx7="http://schemas.microsoft.com/office/drawing/2016/5/13/chartex" xmlns:cx6="http://schemas.microsoft.com/office/drawing/2016/5/12/chartex">
             <w:pict>
               <v:rect w14:anchorId="31ED0901" id="Rectangle 237" o:spid="_x0000_s1059" style="position:absolute;margin-left:415pt;margin-top:.85pt;width:466.2pt;height:331.9pt;z-index:251768832;visibility:visible;mso-wrap-style:square;mso-width-percent:0;mso-height-percent:0;mso-wrap-distance-left:9pt;mso-wrap-distance-top:0;mso-wrap-distance-right:9pt;mso-wrap-distance-bottom:0;mso-position-horizontal:right;mso-position-horizontal-relative:margin;mso-position-vertical:absolute;mso-position-vertical-relative:text;mso-width-percent:0;mso-height-percent:0;mso-width-relative:margin;mso-height-relative:margin;v-text-anchor:middle" o:gfxdata="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" filled="f" strokecolor="black [3213]" strokeweight="2pt">
                 <v:textbox>
@@ -6288,7 +6293,7 @@
               </wp:anchor>
             </w:drawing>
           </mc:Choice>
-          <mc:Fallback>
+          <mc:Fallback xmlns:w16cid="http://schemas.microsoft.com/office/word/2016/wordml/cid" xmlns:am3d="http://schemas.microsoft.com/office/drawing/2017/model3d" xmlns:aink="http://schemas.microsoft.com/office/drawing/2016/ink" xmlns:cx8="http://schemas.microsoft.com/office/drawing/2016/5/14/chartex" xmlns:cx7="http://schemas.microsoft.com/office/drawing/2016/5/13/chartex" xmlns:cx6="http://schemas.microsoft.com/office/drawing/2016/5/12/chartex">
             <w:pict>
               <v:shape w14:anchorId="03EB7195" id="_x0000_s1060" type="#_x0000_t202" style="position:absolute;margin-left:316.35pt;margin-top:14.4pt;width:74.5pt;height:110.6pt;z-index:251778048;visibility:visible;mso-wrap-style:square;mso-width-percent:0;mso-height-percent:200;mso-wrap-distance-left:9pt;mso-wrap-distance-top:3.6pt;mso-wrap-distance-right:9pt;mso-wrap-distance-bottom:3.6pt;mso-position-horizontal:absolute;mso-position-horizontal-relative:text;mso-position-vertical:absolute;mso-position-vertical-relative:text;mso-width-percent:0;mso-height-percent:200;mso-width-relative:margin;mso-height-relative:margin;v-text-anchor:top" o:gfxdata="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" filled="f" stroked="f">
                 <v:textbox style="mso-fit-shape-to-text:t">
@@ -6399,7 +6404,7 @@
               </wp:anchor>
             </w:drawing>
           </mc:Choice>
-          <mc:Fallback>
+          <mc:Fallback xmlns:w16cid="http://schemas.microsoft.com/office/word/2016/wordml/cid" xmlns:am3d="http://schemas.microsoft.com/office/drawing/2017/model3d" xmlns:aink="http://schemas.microsoft.com/office/drawing/2016/ink" xmlns:cx8="http://schemas.microsoft.com/office/drawing/2016/5/14/chartex" xmlns:cx7="http://schemas.microsoft.com/office/drawing/2016/5/13/chartex" xmlns:cx6="http://schemas.microsoft.com/office/drawing/2016/5/12/chartex">
             <w:pict>
               <v:shape w14:anchorId="5E923718" id="_x0000_s1061" type="#_x0000_t202" style="position:absolute;margin-left:162.6pt;margin-top:15.45pt;width:74.5pt;height:110.6pt;z-index:251776000;visibility:visible;mso-wrap-style:square;mso-width-percent:0;mso-height-percent:200;mso-wrap-distance-left:9pt;mso-wrap-distance-top:3.6pt;mso-wrap-distance-right:9pt;mso-wrap-distance-bottom:3.6pt;mso-position-horizontal:absolute;mso-position-horizontal-relative:text;mso-position-vertical:absolute;mso-position-vertical-relative:text;mso-width-percent:0;mso-height-percent:200;mso-width-relative:margin;mso-height-relative:margin;v-text-anchor:top" o:gfxdata="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" filled="f" stroked="f">
                 <v:textbox style="mso-fit-shape-to-text:t">
@@ -6514,7 +6519,7 @@
               </wp:anchor>
             </w:drawing>
           </mc:Choice>
-          <mc:Fallback>
+          <mc:Fallback xmlns:w16cid="http://schemas.microsoft.com/office/word/2016/wordml/cid" xmlns:am3d="http://schemas.microsoft.com/office/drawing/2017/model3d" xmlns:aink="http://schemas.microsoft.com/office/drawing/2016/ink" xmlns:cx8="http://schemas.microsoft.com/office/drawing/2016/5/14/chartex" xmlns:cx7="http://schemas.microsoft.com/office/drawing/2016/5/13/chartex" xmlns:cx6="http://schemas.microsoft.com/office/drawing/2016/5/12/chartex">
             <w:pict>
               <v:shape w14:anchorId="1CDA5F59" id="_x0000_s1062" type="#_x0000_t202" style="position:absolute;margin-left:85.6pt;margin-top:14.7pt;width:74.5pt;height:110.6pt;z-index:251774976;visibility:visible;mso-wrap-style:square;mso-width-percent:0;mso-height-percent:200;mso-wrap-distance-left:9pt;mso-wrap-distance-top:3.6pt;mso-wrap-distance-right:9pt;mso-wrap-distance-bottom:3.6pt;mso-position-horizontal:absolute;mso-position-horizontal-relative:text;mso-position-vertical:absolute;mso-position-vertical-relative:text;mso-width-percent:0;mso-height-percent:200;mso-width-relative:margin;mso-height-relative:margin;v-text-anchor:top" o:gfxdata="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" filled="f" stroked="f">
                 <v:textbox style="mso-fit-shape-to-text:t">
@@ -6616,7 +6621,7 @@
               </wp:anchor>
             </w:drawing>
           </mc:Choice>
-          <mc:Fallback>
+          <mc:Fallback xmlns:w16cid="http://schemas.microsoft.com/office/word/2016/wordml/cid" xmlns:am3d="http://schemas.microsoft.com/office/drawing/2017/model3d" xmlns:aink="http://schemas.microsoft.com/office/drawing/2016/ink" xmlns:cx8="http://schemas.microsoft.com/office/drawing/2016/5/14/chartex" xmlns:cx7="http://schemas.microsoft.com/office/drawing/2016/5/13/chartex" xmlns:cx6="http://schemas.microsoft.com/office/drawing/2016/5/12/chartex">
             <w:pict>
               <v:shape w14:anchorId="46F821D0" id="Rectangle: Top Corners Rounded 242" o:spid="_x0000_s1026" style="position:absolute;margin-left:238.45pt;margin-top:1.2pt;width:76.7pt;height:53.45pt;z-index:251772928;visibility:visible;mso-wrap-style:square;mso-width-percent:0;mso-wrap-distance-left:9pt;mso-wrap-distance-top:0;mso-wrap-distance-right:9pt;mso-wrap-distance-bottom:0;mso-position-horizontal:absolute;mso-position-horizontal-relative:margin;mso-position-vertical:absolute;mso-position-vertical-relative:text;mso-width-percent:0;mso-width-relative:margin;v-text-anchor:middle" coordsize="974090,678815" o:gfxdata="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" path="m113138,l860952,v62484,,113138,50654,113138,113138l974090,678815r,l,678815r,l,113138c,50654,50654,,113138,xe" filled="f" strokecolor="black [3213]" strokeweight="1.5pt">
                 <v:stroke joinstyle="miter"/>
@@ -6698,7 +6703,7 @@
               </wp:anchor>
             </w:drawing>
           </mc:Choice>
-          <mc:Fallback>
+          <mc:Fallback xmlns:w16cid="http://schemas.microsoft.com/office/word/2016/wordml/cid" xmlns:am3d="http://schemas.microsoft.com/office/drawing/2017/model3d" xmlns:aink="http://schemas.microsoft.com/office/drawing/2016/ink" xmlns:cx8="http://schemas.microsoft.com/office/drawing/2016/5/14/chartex" xmlns:cx7="http://schemas.microsoft.com/office/drawing/2016/5/13/chartex" xmlns:cx6="http://schemas.microsoft.com/office/drawing/2016/5/12/chartex">
             <w:pict>
               <v:shape w14:anchorId="0C3991EB" id="Rectangle: Top Corners Rounded 243" o:spid="_x0000_s1026" style="position:absolute;margin-left:161.65pt;margin-top:1.1pt;width:76.7pt;height:53.45pt;z-index:251771904;visibility:visible;mso-wrap-style:square;mso-width-percent:0;mso-wrap-distance-left:9pt;mso-wrap-distance-top:0;mso-wrap-distance-right:9pt;mso-wrap-distance-bottom:0;mso-position-horizontal:absolute;mso-position-horizontal-relative:margin;mso-position-vertical:absolute;mso-position-vertical-relative:text;mso-width-percent:0;mso-width-relative:margin;v-text-anchor:middle" coordsize="974116,678815" o:gfxdata="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" path="m113138,l860978,v62484,,113138,50654,113138,113138l974116,678815r,l,678815r,l,113138c,50654,50654,,113138,xe" filled="f" strokecolor="black [3213]" strokeweight="1.5pt">
                 <v:stroke joinstyle="miter"/>
@@ -6780,7 +6785,7 @@
               </wp:anchor>
             </w:drawing>
           </mc:Choice>
-          <mc:Fallback>
+          <mc:Fallback xmlns:w16cid="http://schemas.microsoft.com/office/word/2016/wordml/cid" xmlns:am3d="http://schemas.microsoft.com/office/drawing/2017/model3d" xmlns:aink="http://schemas.microsoft.com/office/drawing/2016/ink" xmlns:cx8="http://schemas.microsoft.com/office/drawing/2016/5/14/chartex" xmlns:cx7="http://schemas.microsoft.com/office/drawing/2016/5/13/chartex" xmlns:cx6="http://schemas.microsoft.com/office/drawing/2016/5/12/chartex">
             <w:pict>
               <v:shape w14:anchorId="2A996134" id="Rectangle: Top Corners Rounded 244" o:spid="_x0000_s1026" style="position:absolute;margin-left:84.65pt;margin-top:.75pt;width:76.7pt;height:53.45pt;z-index:251769856;visibility:visible;mso-wrap-style:square;mso-width-percent:0;mso-wrap-distance-left:9pt;mso-wrap-distance-top:0;mso-wrap-distance-right:9pt;mso-wrap-distance-bottom:0;mso-position-horizontal:absolute;mso-position-horizontal-relative:margin;mso-position-vertical:absolute;mso-position-vertical-relative:text;mso-width-percent:0;mso-width-relative:margin;v-text-anchor:middle" coordsize="974116,678815" o:gfxdata="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" path="m113138,l860978,v62484,,113138,50654,113138,113138l974116,678815r,l,678815r,l,113138c,50654,50654,,113138,xe" filled="f" strokecolor="black [3213]" strokeweight="1.5pt">
                 <v:stroke joinstyle="miter"/>
@@ -6868,7 +6873,7 @@
               </wp:anchor>
             </w:drawing>
           </mc:Choice>
-          <mc:Fallback>
+          <mc:Fallback xmlns:w16cid="http://schemas.microsoft.com/office/word/2016/wordml/cid" xmlns:am3d="http://schemas.microsoft.com/office/drawing/2017/model3d" xmlns:aink="http://schemas.microsoft.com/office/drawing/2016/ink" xmlns:cx8="http://schemas.microsoft.com/office/drawing/2016/5/14/chartex" xmlns:cx7="http://schemas.microsoft.com/office/drawing/2016/5/13/chartex" xmlns:cx6="http://schemas.microsoft.com/office/drawing/2016/5/12/chartex">
             <w:pict>
               <v:shape id="Text Box 3" o:spid="_x0000_s1063" type="#_x0000_t202" style="position:absolute;margin-left:13.6pt;margin-top:16.8pt;width:98.5pt;height:19.3pt;z-index:251790336;visibility:visible;mso-wrap-style:square;mso-width-percent:0;mso-wrap-distance-left:9pt;mso-wrap-distance-top:0;mso-wrap-distance-right:9pt;mso-wrap-distance-bottom:0;mso-position-horizontal:absolute;mso-position-horizontal-relative:text;mso-position-vertical:absolute;mso-position-vertical-relative:text;mso-width-percent:0;mso-width-relative:margin;v-text-anchor:top" o:gfxdata="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" fillcolor="white [3201]" strokecolor="#4472c4 [3204]" strokeweight=".5pt">
                 <v:textbox>
@@ -6984,7 +6989,7 @@
               </wp:anchor>
             </w:drawing>
           </mc:Choice>
-          <mc:Fallback>
+          <mc:Fallback xmlns:w16cid="http://schemas.microsoft.com/office/word/2016/wordml/cid" xmlns:am3d="http://schemas.microsoft.com/office/drawing/2017/model3d" xmlns:aink="http://schemas.microsoft.com/office/drawing/2016/ink" xmlns:cx8="http://schemas.microsoft.com/office/drawing/2016/5/14/chartex" xmlns:cx7="http://schemas.microsoft.com/office/drawing/2016/5/13/chartex" xmlns:cx6="http://schemas.microsoft.com/office/drawing/2016/5/12/chartex">
             <w:pict>
               <v:shape w14:anchorId="1AB5E7C8" id="Text Box 245" o:spid="_x0000_s1064" type="#_x0000_t202" style="position:absolute;margin-left:400.5pt;margin-top:15.75pt;width:51.5pt;height:20.65pt;z-index:251782144;visibility:visible;mso-wrap-style:square;mso-width-percent:0;mso-height-percent:0;mso-wrap-distance-left:9pt;mso-wrap-distance-top:0;mso-wrap-distance-right:9pt;mso-wrap-distance-bottom:0;mso-position-horizontal:absolute;mso-position-horizontal-relative:text;mso-position-vertical:absolute;mso-position-vertical-relative:text;mso-width-percent:0;mso-height-percent:0;mso-width-relative:margin;mso-height-relative:margin;v-text-anchor:top" o:gfxdata="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" fillcolor="white [3201]" strokecolor="red" strokeweight="1pt">
                 <v:textbox>
@@ -7068,7 +7073,7 @@
               </wp:anchor>
             </w:drawing>
           </mc:Choice>
-          <mc:Fallback>
+          <mc:Fallback xmlns:w16cid="http://schemas.microsoft.com/office/word/2016/wordml/cid" xmlns:am3d="http://schemas.microsoft.com/office/drawing/2017/model3d" xmlns:aink="http://schemas.microsoft.com/office/drawing/2016/ink" xmlns:cx8="http://schemas.microsoft.com/office/drawing/2016/5/14/chartex" xmlns:cx7="http://schemas.microsoft.com/office/drawing/2016/5/13/chartex" xmlns:cx6="http://schemas.microsoft.com/office/drawing/2016/5/12/chartex">
             <w:pict>
               <v:line w14:anchorId="60B94599" id="Straight Connector 246" o:spid="_x0000_s1026" style="position:absolute;z-index:251770880;visibility:visible;mso-wrap-style:square;mso-wrap-distance-left:9pt;mso-wrap-distance-top:0;mso-wrap-distance-right:9pt;mso-wrap-distance-bottom:0;mso-position-horizontal:right;mso-position-horizontal-relative:margin;mso-position-vertical:absolute;mso-position-vertical-relative:text" from="415pt,9.3pt" to="881.2pt,10.45pt" o:gfxdata="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" strokecolor="black [3200]" strokeweight="1.5pt">
                 <v:stroke joinstyle="miter"/>
@@ -7164,7 +7169,7 @@
               </wp:anchor>
             </w:drawing>
           </mc:Choice>
-          <mc:Fallback>
+          <mc:Fallback xmlns:w16cid="http://schemas.microsoft.com/office/word/2016/wordml/cid" xmlns:am3d="http://schemas.microsoft.com/office/drawing/2017/model3d" xmlns:aink="http://schemas.microsoft.com/office/drawing/2016/ink" xmlns:cx8="http://schemas.microsoft.com/office/drawing/2016/5/14/chartex" xmlns:cx7="http://schemas.microsoft.com/office/drawing/2016/5/13/chartex" xmlns:cx6="http://schemas.microsoft.com/office/drawing/2016/5/12/chartex">
             <w:pict>
               <v:shape w14:anchorId="4CC0CABB" id="Text Box 247" o:spid="_x0000_s1065" type="#_x0000_t202" style="position:absolute;margin-left:69pt;margin-top:5.3pt;width:319.3pt;height:30pt;z-index:251781120;visibility:visible;mso-wrap-style:square;mso-height-percent:0;mso-wrap-distance-left:9pt;mso-wrap-distance-top:0;mso-wrap-distance-right:9pt;mso-wrap-distance-bottom:0;mso-position-horizontal:absolute;mso-position-horizontal-relative:text;mso-position-vertical:absolute;mso-position-vertical-relative:text;mso-height-percent:0;mso-height-relative:margin;v-text-anchor:top" o:gfxdata="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" filled="f" stroked="f" strokeweight=".5pt">
                 <v:textbox>
@@ -7208,6 +7213,7 @@
       <w:r>
         <w:rPr>
           <w:noProof/>
+          <w:lang w:val="en-NZ" w:eastAsia="en-NZ"/>
         </w:rPr>
         <mc:AlternateContent>
           <mc:Choice Requires="wps">
@@ -7297,7 +7303,7 @@
               </wp:anchor>
             </w:drawing>
           </mc:Choice>
-          <mc:Fallback>
+          <mc:Fallback xmlns:w16cid="http://schemas.microsoft.com/office/word/2016/wordml/cid" xmlns:am3d="http://schemas.microsoft.com/office/drawing/2017/model3d" xmlns:aink="http://schemas.microsoft.com/office/drawing/2016/ink" xmlns:cx8="http://schemas.microsoft.com/office/drawing/2016/5/14/chartex" xmlns:cx7="http://schemas.microsoft.com/office/drawing/2016/5/13/chartex" xmlns:cx6="http://schemas.microsoft.com/office/drawing/2016/5/12/chartex">
             <w:pict>
               <v:shape w14:anchorId="599B0F38" id="Text Box 248" o:spid="_x0000_s1066" type="#_x0000_t202" style="position:absolute;margin-left:141.3pt;margin-top:15.35pt;width:179.05pt;height:28.55pt;z-index:251783168;visibility:visible;mso-wrap-style:square;mso-width-percent:0;mso-height-percent:0;mso-wrap-distance-left:9pt;mso-wrap-distance-top:0;mso-wrap-distance-right:9pt;mso-wrap-distance-bottom:0;mso-position-horizontal:absolute;mso-position-horizontal-relative:text;mso-position-vertical:absolute;mso-position-vertical-relative:text;mso-width-percent:0;mso-height-percent:0;mso-width-relative:margin;mso-height-relative:margin;v-text-anchor:top" o:gfxdata="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" fillcolor="white [3201]" strokeweight=".5pt">
                 <v:textbox>
@@ -7344,6 +7350,7 @@
       <w:r>
         <w:rPr>
           <w:noProof/>
+          <w:lang w:val="en-NZ" w:eastAsia="en-NZ"/>
         </w:rPr>
         <mc:AlternateContent>
           <mc:Choice Requires="wps">
@@ -7403,7 +7410,7 @@
               </wp:anchor>
             </w:drawing>
           </mc:Choice>
-          <mc:Fallback>
+          <mc:Fallback xmlns:w16cid="http://schemas.microsoft.com/office/word/2016/wordml/cid" xmlns:am3d="http://schemas.microsoft.com/office/drawing/2017/model3d" xmlns:aink="http://schemas.microsoft.com/office/drawing/2016/ink" xmlns:cx8="http://schemas.microsoft.com/office/drawing/2016/5/14/chartex" xmlns:cx7="http://schemas.microsoft.com/office/drawing/2016/5/13/chartex" xmlns:cx6="http://schemas.microsoft.com/office/drawing/2016/5/12/chartex">
             <w:pict>
               <v:shape w14:anchorId="21E4C650" id="Text Box 249" o:spid="_x0000_s1067" type="#_x0000_t202" style="position:absolute;margin-left:119.6pt;margin-top:60.35pt;width:76.5pt;height:29.25pt;z-index:251786240;visibility:visible;mso-wrap-style:square;mso-wrap-distance-left:9pt;mso-wrap-distance-top:0;mso-wrap-distance-right:9pt;mso-wrap-distance-bottom:0;mso-position-horizontal:absolute;mso-position-horizontal-relative:text;mso-position-vertical:absolute;mso-position-vertical-relative:text;v-text-anchor:top" o:gfxdata="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" fillcolor="white [3201]" strokeweight=".5pt">
                 <v:textbox>
@@ -7423,6 +7430,7 @@
       <w:r>
         <w:rPr>
           <w:noProof/>
+          <w:lang w:val="en-NZ" w:eastAsia="en-NZ"/>
         </w:rPr>
         <mc:AlternateContent>
           <mc:Choice Requires="wps">
@@ -7492,7 +7500,7 @@
               </wp:anchor>
             </w:drawing>
           </mc:Choice>
-          <mc:Fallback>
+          <mc:Fallback xmlns:w16cid="http://schemas.microsoft.com/office/word/2016/wordml/cid" xmlns:am3d="http://schemas.microsoft.com/office/drawing/2017/model3d" xmlns:aink="http://schemas.microsoft.com/office/drawing/2016/ink" xmlns:cx8="http://schemas.microsoft.com/office/drawing/2016/5/14/chartex" xmlns:cx7="http://schemas.microsoft.com/office/drawing/2016/5/13/chartex" xmlns:cx6="http://schemas.microsoft.com/office/drawing/2016/5/12/chartex">
             <w:pict>
               <v:shape w14:anchorId="5D374113" id="_x0000_s1068" type="#_x0000_t202" style="position:absolute;margin-left:119.6pt;margin-top:16.1pt;width:76.5pt;height:110.6pt;z-index:251785216;visibility:visible;mso-wrap-style:square;mso-width-percent:0;mso-height-percent:200;mso-wrap-distance-left:9pt;mso-wrap-distance-top:3.6pt;mso-wrap-distance-right:9pt;mso-wrap-distance-bottom:3.6pt;mso-position-horizontal:absolute;mso-position-horizontal-relative:margin;mso-position-vertical:absolute;mso-position-vertical-relative:text;mso-width-percent:0;mso-height-percent:200;mso-width-relative:margin;mso-height-relative:margin;v-text-anchor:top" o:gfxdata="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">
                 <v:textbox style="mso-fit-shape-to-text:t">
@@ -7513,6 +7521,7 @@
       <w:r>
         <w:rPr>
           <w:noProof/>
+          <w:lang w:val="en-NZ" w:eastAsia="en-NZ"/>
         </w:rPr>
         <mc:AlternateContent>
           <mc:Choice Requires="wps">
@@ -7580,7 +7589,7 @@
               </wp:anchor>
             </w:drawing>
           </mc:Choice>
-          <mc:Fallback>
+          <mc:Fallback xmlns:w16cid="http://schemas.microsoft.com/office/word/2016/wordml/cid" xmlns:am3d="http://schemas.microsoft.com/office/drawing/2017/model3d" xmlns:aink="http://schemas.microsoft.com/office/drawing/2016/ink" xmlns:cx8="http://schemas.microsoft.com/office/drawing/2016/5/14/chartex" xmlns:cx7="http://schemas.microsoft.com/office/drawing/2016/5/13/chartex" xmlns:cx6="http://schemas.microsoft.com/office/drawing/2016/5/12/chartex">
             <w:pict>
               <v:shape w14:anchorId="416B1DE2" id="Text Box 251" o:spid="_x0000_s1069" type="#_x0000_t202" style="position:absolute;margin-left:208.9pt;margin-top:16.15pt;width:125.25pt;height:29.25pt;z-index:251787264;visibility:visible;mso-wrap-style:square;mso-wrap-distance-left:9pt;mso-wrap-distance-top:0;mso-wrap-distance-right:9pt;mso-wrap-distance-bottom:0;mso-position-horizontal:absolute;mso-position-horizontal-relative:text;mso-position-vertical:absolute;mso-position-vertical-relative:text;v-text-anchor:top" o:gfxdata="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" fillcolor="white [3201]" strokeweight=".5pt">
                 <v:textbox>
@@ -7611,6 +7620,7 @@
       <w:r>
         <w:rPr>
           <w:noProof/>
+          <w:lang w:val="en-NZ" w:eastAsia="en-NZ"/>
         </w:rPr>
         <mc:AlternateContent>
           <mc:Choice Requires="wps">
@@ -7681,7 +7691,7 @@
               </wp:anchor>
             </w:drawing>
           </mc:Choice>
-          <mc:Fallback>
+          <mc:Fallback xmlns:w16cid="http://schemas.microsoft.com/office/word/2016/wordml/cid" xmlns:am3d="http://schemas.microsoft.com/office/drawing/2017/model3d" xmlns:aink="http://schemas.microsoft.com/office/drawing/2016/ink" xmlns:cx8="http://schemas.microsoft.com/office/drawing/2016/5/14/chartex" xmlns:cx7="http://schemas.microsoft.com/office/drawing/2016/5/13/chartex" xmlns:cx6="http://schemas.microsoft.com/office/drawing/2016/5/12/chartex">
             <w:pict>
               <v:shape w14:anchorId="7C524C30" id="Text Box 252" o:spid="_x0000_s1070" type="#_x0000_t202" style="position:absolute;margin-left:209.65pt;margin-top:13.15pt;width:123.75pt;height:30pt;z-index:251788288;visibility:visible;mso-wrap-style:square;mso-height-percent:0;mso-wrap-distance-left:9pt;mso-wrap-distance-top:0;mso-wrap-distance-right:9pt;mso-wrap-distance-bottom:0;mso-position-horizontal:absolute;mso-position-horizontal-relative:text;mso-position-vertical:absolute;mso-position-vertical-relative:text;mso-height-percent:0;mso-height-relative:margin;v-text-anchor:top" o:gfxdata="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" fillcolor="white [3201]" strokeweight=".5pt">
                 <v:textbox>
@@ -7712,6 +7722,7 @@
       <w:r>
         <w:rPr>
           <w:noProof/>
+          <w:lang w:val="en-NZ" w:eastAsia="en-NZ"/>
         </w:rPr>
         <mc:AlternateContent>
           <mc:Choice Requires="wps">
@@ -7785,7 +7796,7 @@
               </wp:anchor>
             </w:drawing>
           </mc:Choice>
-          <mc:Fallback>
+          <mc:Fallback xmlns:w16cid="http://schemas.microsoft.com/office/word/2016/wordml/cid" xmlns:am3d="http://schemas.microsoft.com/office/drawing/2017/model3d" xmlns:aink="http://schemas.microsoft.com/office/drawing/2016/ink" xmlns:cx8="http://schemas.microsoft.com/office/drawing/2016/5/14/chartex" xmlns:cx7="http://schemas.microsoft.com/office/drawing/2016/5/13/chartex" xmlns:cx6="http://schemas.microsoft.com/office/drawing/2016/5/12/chartex">
             <w:pict>
               <v:roundrect w14:anchorId="03C59AF7" id="Rectangle: Rounded Corners 253" o:spid="_x0000_s1071" style="position:absolute;margin-left:0;margin-top:15.65pt;width:93.6pt;height:28.75pt;z-index:251784192;visibility:visible;mso-wrap-style:square;mso-width-percent:0;mso-wrap-distance-left:9pt;mso-wrap-distance-top:0;mso-wrap-distance-right:9pt;mso-wrap-distance-bottom:0;mso-position-horizontal:center;mso-position-horizontal-relative:margin;mso-position-vertical:absolute;mso-position-vertical-relative:text;mso-width-percent:0;mso-width-relative:margin;v-text-anchor:middle" arcsize="10923f" o:gfxdata="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" fillcolor="#5b9bd5 [3208]" strokecolor="#1f4d78 [1608]" strokeweight="1pt">
                 <v:stroke joinstyle="miter"/>
@@ -7891,7 +7902,7 @@
               </wp:anchor>
             </w:drawing>
           </mc:Choice>
-          <mc:Fallback>
+          <mc:Fallback xmlns:w16cid="http://schemas.microsoft.com/office/word/2016/wordml/cid" xmlns:am3d="http://schemas.microsoft.com/office/drawing/2017/model3d" xmlns:aink="http://schemas.microsoft.com/office/drawing/2016/ink" xmlns:cx8="http://schemas.microsoft.com/office/drawing/2016/5/14/chartex" xmlns:cx7="http://schemas.microsoft.com/office/drawing/2016/5/13/chartex" xmlns:cx6="http://schemas.microsoft.com/office/drawing/2016/5/12/chartex">
             <w:pict>
               <v:shape w14:anchorId="372D923D" id="_x0000_s1072" type="#_x0000_t202" style="position:absolute;margin-left:224.75pt;margin-top:15.65pt;width:105.15pt;height:110.6pt;z-index:251727872;visibility:visible;mso-wrap-style:square;mso-width-percent:0;mso-height-percent:200;mso-wrap-distance-left:9pt;mso-wrap-distance-top:3.6pt;mso-wrap-distance-right:9pt;mso-wrap-distance-bottom:3.6pt;mso-position-horizontal:absolute;mso-position-horizontal-relative:text;mso-position-vertical:absolute;mso-position-vertical-relative:text;mso-width-percent:0;mso-height-percent:200;mso-width-relative:margin;mso-height-relative:margin;v-text-anchor:top" o:gfxdata="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" filled="f" stroked="f">
                 <v:textbox style="mso-fit-shape-to-text:t">
@@ -8003,7 +8014,7 @@
               </wp:anchor>
             </w:drawing>
           </mc:Choice>
-          <mc:Fallback>
+          <mc:Fallback xmlns:w16cid="http://schemas.microsoft.com/office/word/2016/wordml/cid" xmlns:am3d="http://schemas.microsoft.com/office/drawing/2017/model3d" xmlns:aink="http://schemas.microsoft.com/office/drawing/2016/ink" xmlns:cx8="http://schemas.microsoft.com/office/drawing/2016/5/14/chartex" xmlns:cx7="http://schemas.microsoft.com/office/drawing/2016/5/13/chartex" xmlns:cx6="http://schemas.microsoft.com/office/drawing/2016/5/12/chartex">
             <w:pict>
               <v:rect w14:anchorId="1B32FAF8" id="Rectangle 207" o:spid="_x0000_s1073" style="position:absolute;margin-left:415pt;margin-top:.85pt;width:466.2pt;height:331.9pt;z-index:251719680;visibility:visible;mso-wrap-style:square;mso-width-percent:0;mso-height-percent:0;mso-wrap-distance-left:9pt;mso-wrap-distance-top:0;mso-wrap-distance-right:9pt;mso-wrap-distance-bottom:0;mso-position-horizontal:right;mso-position-horizontal-relative:margin;mso-position-vertical:absolute;mso-position-vertical-relative:text;mso-width-percent:0;mso-height-percent:0;mso-width-relative:margin;mso-height-relative:margin;v-text-anchor:middle" o:gfxdata="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" filled="f" strokecolor="black [3213]" strokeweight="2pt">
                 <v:textbox>
@@ -8237,7 +8248,7 @@
               </wp:anchor>
             </w:drawing>
           </mc:Choice>
-          <mc:Fallback>
+          <mc:Fallback xmlns:w16cid="http://schemas.microsoft.com/office/word/2016/wordml/cid" xmlns:am3d="http://schemas.microsoft.com/office/drawing/2017/model3d" xmlns:aink="http://schemas.microsoft.com/office/drawing/2016/ink" xmlns:cx8="http://schemas.microsoft.com/office/drawing/2016/5/14/chartex" xmlns:cx7="http://schemas.microsoft.com/office/drawing/2016/5/13/chartex" xmlns:cx6="http://schemas.microsoft.com/office/drawing/2016/5/12/chartex">
             <w:pict>
               <v:shape w14:anchorId="565C142C" id="_x0000_s1074" type="#_x0000_t202" style="position:absolute;margin-left:316.35pt;margin-top:14.4pt;width:74.5pt;height:110.6pt;z-index:251728896;visibility:visible;mso-wrap-style:square;mso-width-percent:0;mso-height-percent:200;mso-wrap-distance-left:9pt;mso-wrap-distance-top:3.6pt;mso-wrap-distance-right:9pt;mso-wrap-distance-bottom:3.6pt;mso-position-horizontal:absolute;mso-position-horizontal-relative:text;mso-position-vertical:absolute;mso-position-vertical-relative:text;mso-width-percent:0;mso-height-percent:200;mso-width-relative:margin;mso-height-relative:margin;v-text-anchor:top" o:gfxdata="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" filled="f" stroked="f">
                 <v:textbox style="mso-fit-shape-to-text:t">
@@ -8348,7 +8359,7 @@
               </wp:anchor>
             </w:drawing>
           </mc:Choice>
-          <mc:Fallback>
+          <mc:Fallback xmlns:w16cid="http://schemas.microsoft.com/office/word/2016/wordml/cid" xmlns:am3d="http://schemas.microsoft.com/office/drawing/2017/model3d" xmlns:aink="http://schemas.microsoft.com/office/drawing/2016/ink" xmlns:cx8="http://schemas.microsoft.com/office/drawing/2016/5/14/chartex" xmlns:cx7="http://schemas.microsoft.com/office/drawing/2016/5/13/chartex" xmlns:cx6="http://schemas.microsoft.com/office/drawing/2016/5/12/chartex">
             <w:pict>
               <v:shape w14:anchorId="0D61FFAB" id="_x0000_s1075" type="#_x0000_t202" style="position:absolute;margin-left:162.6pt;margin-top:15.45pt;width:74.5pt;height:110.6pt;z-index:251726848;visibility:visible;mso-wrap-style:square;mso-width-percent:0;mso-height-percent:200;mso-wrap-distance-left:9pt;mso-wrap-distance-top:3.6pt;mso-wrap-distance-right:9pt;mso-wrap-distance-bottom:3.6pt;mso-position-horizontal:absolute;mso-position-horizontal-relative:text;mso-position-vertical:absolute;mso-position-vertical-relative:text;mso-width-percent:0;mso-height-percent:200;mso-width-relative:margin;mso-height-relative:margin;v-text-anchor:top" o:gfxdata="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" filled="f" stroked="f">
                 <v:textbox style="mso-fit-shape-to-text:t">
@@ -8463,7 +8474,7 @@
               </wp:anchor>
             </w:drawing>
           </mc:Choice>
-          <mc:Fallback>
+          <mc:Fallback xmlns:w16cid="http://schemas.microsoft.com/office/word/2016/wordml/cid" xmlns:am3d="http://schemas.microsoft.com/office/drawing/2017/model3d" xmlns:aink="http://schemas.microsoft.com/office/drawing/2016/ink" xmlns:cx8="http://schemas.microsoft.com/office/drawing/2016/5/14/chartex" xmlns:cx7="http://schemas.microsoft.com/office/drawing/2016/5/13/chartex" xmlns:cx6="http://schemas.microsoft.com/office/drawing/2016/5/12/chartex">
             <w:pict>
               <v:shape w14:anchorId="4314EE95" id="_x0000_s1076" type="#_x0000_t202" style="position:absolute;margin-left:85.6pt;margin-top:14.7pt;width:74.5pt;height:110.6pt;z-index:251725824;visibility:visible;mso-wrap-style:square;mso-width-percent:0;mso-height-percent:200;mso-wrap-distance-left:9pt;mso-wrap-distance-top:3.6pt;mso-wrap-distance-right:9pt;mso-wrap-distance-bottom:3.6pt;mso-position-horizontal:absolute;mso-position-horizontal-relative:text;mso-position-vertical:absolute;mso-position-vertical-relative:text;mso-width-percent:0;mso-height-percent:200;mso-width-relative:margin;mso-height-relative:margin;v-text-anchor:top" o:gfxdata="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" filled="f" stroked="f">
                 <v:textbox style="mso-fit-shape-to-text:t">
@@ -8565,7 +8576,7 @@
               </wp:anchor>
             </w:drawing>
           </mc:Choice>
-          <mc:Fallback>
+          <mc:Fallback xmlns:w16cid="http://schemas.microsoft.com/office/word/2016/wordml/cid" xmlns:am3d="http://schemas.microsoft.com/office/drawing/2017/model3d" xmlns:aink="http://schemas.microsoft.com/office/drawing/2016/ink" xmlns:cx8="http://schemas.microsoft.com/office/drawing/2016/5/14/chartex" xmlns:cx7="http://schemas.microsoft.com/office/drawing/2016/5/13/chartex" xmlns:cx6="http://schemas.microsoft.com/office/drawing/2016/5/12/chartex">
             <w:pict>
               <v:shape w14:anchorId="6A738564" id="Rectangle: Top Corners Rounded 211" o:spid="_x0000_s1026" style="position:absolute;margin-left:315.55pt;margin-top:.9pt;width:76.7pt;height:53.45pt;z-index:251724800;visibility:visible;mso-wrap-style:square;mso-width-percent:0;mso-wrap-distance-left:9pt;mso-wrap-distance-top:0;mso-wrap-distance-right:9pt;mso-wrap-distance-bottom:0;mso-position-horizontal:absolute;mso-position-horizontal-relative:margin;mso-position-vertical:absolute;mso-position-vertical-relative:text;mso-width-percent:0;mso-width-relative:margin;v-text-anchor:middle" coordsize="974116,678815" o:gfxdata="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" path="m113138,l860978,v62484,,113138,50654,113138,113138l974116,678815r,l,678815r,l,113138c,50654,50654,,113138,xe" filled="f" strokecolor="black [3213]" strokeweight="1.5pt">
                 <v:stroke joinstyle="miter"/>
@@ -8647,7 +8658,7 @@
               </wp:anchor>
             </w:drawing>
           </mc:Choice>
-          <mc:Fallback>
+          <mc:Fallback xmlns:w16cid="http://schemas.microsoft.com/office/word/2016/wordml/cid" xmlns:am3d="http://schemas.microsoft.com/office/drawing/2017/model3d" xmlns:aink="http://schemas.microsoft.com/office/drawing/2016/ink" xmlns:cx8="http://schemas.microsoft.com/office/drawing/2016/5/14/chartex" xmlns:cx7="http://schemas.microsoft.com/office/drawing/2016/5/13/chartex" xmlns:cx6="http://schemas.microsoft.com/office/drawing/2016/5/12/chartex">
             <w:pict>
               <v:shape w14:anchorId="748C8C95" id="Rectangle: Top Corners Rounded 212" o:spid="_x0000_s1026" style="position:absolute;margin-left:238.45pt;margin-top:1.2pt;width:76.7pt;height:53.45pt;z-index:251723776;visibility:visible;mso-wrap-style:square;mso-width-percent:0;mso-wrap-distance-left:9pt;mso-wrap-distance-top:0;mso-wrap-distance-right:9pt;mso-wrap-distance-bottom:0;mso-position-horizontal:absolute;mso-position-horizontal-relative:margin;mso-position-vertical:absolute;mso-position-vertical-relative:text;mso-width-percent:0;mso-width-relative:margin;v-text-anchor:middle" coordsize="974090,678815" o:gfxdata="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" path="m113138,l860952,v62484,,113138,50654,113138,113138l974090,678815r,l,678815r,l,113138c,50654,50654,,113138,xe" filled="f" strokecolor="black [3213]" strokeweight="1.5pt">
                 <v:stroke joinstyle="miter"/>
@@ -8729,7 +8740,7 @@
               </wp:anchor>
             </w:drawing>
           </mc:Choice>
-          <mc:Fallback>
+          <mc:Fallback xmlns:w16cid="http://schemas.microsoft.com/office/word/2016/wordml/cid" xmlns:am3d="http://schemas.microsoft.com/office/drawing/2017/model3d" xmlns:aink="http://schemas.microsoft.com/office/drawing/2016/ink" xmlns:cx8="http://schemas.microsoft.com/office/drawing/2016/5/14/chartex" xmlns:cx7="http://schemas.microsoft.com/office/drawing/2016/5/13/chartex" xmlns:cx6="http://schemas.microsoft.com/office/drawing/2016/5/12/chartex">
             <w:pict>
               <v:shape w14:anchorId="7E20F001" id="Rectangle: Top Corners Rounded 213" o:spid="_x0000_s1026" style="position:absolute;margin-left:161.65pt;margin-top:1.1pt;width:76.7pt;height:53.45pt;z-index:251722752;visibility:visible;mso-wrap-style:square;mso-width-percent:0;mso-wrap-distance-left:9pt;mso-wrap-distance-top:0;mso-wrap-distance-right:9pt;mso-wrap-distance-bottom:0;mso-position-horizontal:absolute;mso-position-horizontal-relative:margin;mso-position-vertical:absolute;mso-position-vertical-relative:text;mso-width-percent:0;mso-width-relative:margin;v-text-anchor:middle" coordsize="974116,678815" o:gfxdata="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" path="m113138,l860978,v62484,,113138,50654,113138,113138l974116,678815r,l,678815r,l,113138c,50654,50654,,113138,xe" filled="f" strokecolor="black [3213]" strokeweight="1.5pt">
                 <v:stroke joinstyle="miter"/>
@@ -8811,7 +8822,7 @@
               </wp:anchor>
             </w:drawing>
           </mc:Choice>
-          <mc:Fallback>
+          <mc:Fallback xmlns:w16cid="http://schemas.microsoft.com/office/word/2016/wordml/cid" xmlns:am3d="http://schemas.microsoft.com/office/drawing/2017/model3d" xmlns:aink="http://schemas.microsoft.com/office/drawing/2016/ink" xmlns:cx8="http://schemas.microsoft.com/office/drawing/2016/5/14/chartex" xmlns:cx7="http://schemas.microsoft.com/office/drawing/2016/5/13/chartex" xmlns:cx6="http://schemas.microsoft.com/office/drawing/2016/5/12/chartex">
             <w:pict>
               <v:shape w14:anchorId="12663373" id="Rectangle: Top Corners Rounded 214" o:spid="_x0000_s1026" style="position:absolute;margin-left:84.65pt;margin-top:.75pt;width:76.7pt;height:53.45pt;z-index:251720704;visibility:visible;mso-wrap-style:square;mso-width-percent:0;mso-wrap-distance-left:9pt;mso-wrap-distance-top:0;mso-wrap-distance-right:9pt;mso-wrap-distance-bottom:0;mso-position-horizontal:absolute;mso-position-horizontal-relative:margin;mso-position-vertical:absolute;mso-position-vertical-relative:text;mso-width-percent:0;mso-width-relative:margin;v-text-anchor:middle" coordsize="974116,678815" o:gfxdata="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" path="m113138,l860978,v62484,,113138,50654,113138,113138l974116,678815r,l,678815r,l,113138c,50654,50654,,113138,xe" filled="f" strokecolor="black [3213]" strokeweight="1.5pt">
                 <v:stroke joinstyle="miter"/>
@@ -8899,7 +8910,7 @@
               </wp:anchor>
             </w:drawing>
           </mc:Choice>
-          <mc:Fallback>
+          <mc:Fallback xmlns:w16cid="http://schemas.microsoft.com/office/word/2016/wordml/cid" xmlns:am3d="http://schemas.microsoft.com/office/drawing/2017/model3d" xmlns:aink="http://schemas.microsoft.com/office/drawing/2016/ink" xmlns:cx8="http://schemas.microsoft.com/office/drawing/2016/5/14/chartex" xmlns:cx7="http://schemas.microsoft.com/office/drawing/2016/5/13/chartex" xmlns:cx6="http://schemas.microsoft.com/office/drawing/2016/5/12/chartex">
             <w:pict>
               <v:shape id="Text Box 4" o:spid="_x0000_s1077" type="#_x0000_t202" style="position:absolute;margin-left:15pt;margin-top:15.15pt;width:95.5pt;height:20.4pt;z-index:251791360;visibility:visible;mso-wrap-style:square;mso-width-percent:0;mso-wrap-distance-left:9pt;mso-wrap-distance-top:0;mso-wrap-distance-right:9pt;mso-wrap-distance-bottom:0;mso-position-horizontal:absolute;mso-position-horizontal-relative:text;mso-position-vertical:absolute;mso-position-vertical-relative:text;mso-width-percent:0;mso-width-relative:margin;v-text-anchor:top" o:gfxdata="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" fillcolor="white [3201]" strokecolor="#4472c4 [3204]" strokeweight=".5pt">
                 <v:textbox>
@@ -9015,7 +9026,7 @@
               </wp:anchor>
             </w:drawing>
           </mc:Choice>
-          <mc:Fallback>
+          <mc:Fallback xmlns:w16cid="http://schemas.microsoft.com/office/word/2016/wordml/cid" xmlns:am3d="http://schemas.microsoft.com/office/drawing/2017/model3d" xmlns:aink="http://schemas.microsoft.com/office/drawing/2016/ink" xmlns:cx8="http://schemas.microsoft.com/office/drawing/2016/5/14/chartex" xmlns:cx7="http://schemas.microsoft.com/office/drawing/2016/5/13/chartex" xmlns:cx6="http://schemas.microsoft.com/office/drawing/2016/5/12/chartex">
             <w:pict>
               <v:shape w14:anchorId="15E97862" id="Text Box 215" o:spid="_x0000_s1078" type="#_x0000_t202" style="position:absolute;margin-left:400.5pt;margin-top:15.75pt;width:51.5pt;height:20.65pt;z-index:251732992;visibility:visible;mso-wrap-style:square;mso-width-percent:0;mso-height-percent:0;mso-wrap-distance-left:9pt;mso-wrap-distance-top:0;mso-wrap-distance-right:9pt;mso-wrap-distance-bottom:0;mso-position-horizontal:absolute;mso-position-horizontal-relative:text;mso-position-vertical:absolute;mso-position-vertical-relative:text;mso-width-percent:0;mso-height-percent:0;mso-width-relative:margin;mso-height-relative:margin;v-text-anchor:top" o:gfxdata="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" fillcolor="white [3201]" strokecolor="red" strokeweight="1pt">
                 <v:textbox>
@@ -9099,7 +9110,7 @@
               </wp:anchor>
             </w:drawing>
           </mc:Choice>
-          <mc:Fallback>
+          <mc:Fallback xmlns:w16cid="http://schemas.microsoft.com/office/word/2016/wordml/cid" xmlns:am3d="http://schemas.microsoft.com/office/drawing/2017/model3d" xmlns:aink="http://schemas.microsoft.com/office/drawing/2016/ink" xmlns:cx8="http://schemas.microsoft.com/office/drawing/2016/5/14/chartex" xmlns:cx7="http://schemas.microsoft.com/office/drawing/2016/5/13/chartex" xmlns:cx6="http://schemas.microsoft.com/office/drawing/2016/5/12/chartex">
             <w:pict>
               <v:line w14:anchorId="7A995031" id="Straight Connector 216" o:spid="_x0000_s1026" style="position:absolute;z-index:251721728;visibility:visible;mso-wrap-style:square;mso-wrap-distance-left:9pt;mso-wrap-distance-top:0;mso-wrap-distance-right:9pt;mso-wrap-distance-bottom:0;mso-position-horizontal:right;mso-position-horizontal-relative:margin;mso-position-vertical:absolute;mso-position-vertical-relative:text" from="415pt,9.3pt" to="881.2pt,10.45pt" o:gfxdata="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" strokecolor="black [3200]" strokeweight="1.5pt">
                 <v:stroke joinstyle="miter"/>
@@ -9195,7 +9206,7 @@
               </wp:anchor>
             </w:drawing>
           </mc:Choice>
-          <mc:Fallback>
+          <mc:Fallback xmlns:w16cid="http://schemas.microsoft.com/office/word/2016/wordml/cid" xmlns:am3d="http://schemas.microsoft.com/office/drawing/2017/model3d" xmlns:aink="http://schemas.microsoft.com/office/drawing/2016/ink" xmlns:cx8="http://schemas.microsoft.com/office/drawing/2016/5/14/chartex" xmlns:cx7="http://schemas.microsoft.com/office/drawing/2016/5/13/chartex" xmlns:cx6="http://schemas.microsoft.com/office/drawing/2016/5/12/chartex">
             <w:pict>
               <v:shape w14:anchorId="1ABC388B" id="Text Box 218" o:spid="_x0000_s1079" type="#_x0000_t202" style="position:absolute;margin-left:69pt;margin-top:5.3pt;width:319.3pt;height:30pt;z-index:251731968;visibility:visible;mso-wrap-style:square;mso-height-percent:0;mso-wrap-distance-left:9pt;mso-wrap-distance-top:0;mso-wrap-distance-right:9pt;mso-wrap-distance-bottom:0;mso-position-horizontal:absolute;mso-position-horizontal-relative:text;mso-position-vertical:absolute;mso-position-vertical-relative:text;mso-height-percent:0;mso-height-relative:margin;v-text-anchor:top" o:gfxdata="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" filled="f" stroked="f" strokeweight=".5pt">
                 <v:textbox>
@@ -9239,6 +9250,7 @@
       <w:r>
         <w:rPr>
           <w:noProof/>
+          <w:lang w:val="en-NZ" w:eastAsia="en-NZ"/>
         </w:rPr>
         <mc:AlternateContent>
           <mc:Choice Requires="wps">
@@ -9330,7 +9342,7 @@
               </wp:anchor>
             </w:drawing>
           </mc:Choice>
-          <mc:Fallback>
+          <mc:Fallback xmlns:w16cid="http://schemas.microsoft.com/office/word/2016/wordml/cid" xmlns:am3d="http://schemas.microsoft.com/office/drawing/2017/model3d" xmlns:aink="http://schemas.microsoft.com/office/drawing/2016/ink" xmlns:cx8="http://schemas.microsoft.com/office/drawing/2016/5/14/chartex" xmlns:cx7="http://schemas.microsoft.com/office/drawing/2016/5/13/chartex" xmlns:cx6="http://schemas.microsoft.com/office/drawing/2016/5/12/chartex">
             <w:pict>
               <v:shape w14:anchorId="2C61BB6E" id="Text Box 222" o:spid="_x0000_s1080" type="#_x0000_t202" style="position:absolute;margin-left:141.3pt;margin-top:15.35pt;width:179.05pt;height:28.55pt;z-index:251735040;visibility:visible;mso-wrap-style:square;mso-width-percent:0;mso-height-percent:0;mso-wrap-distance-left:9pt;mso-wrap-distance-top:0;mso-wrap-distance-right:9pt;mso-wrap-distance-bottom:0;mso-position-horizontal:absolute;mso-position-horizontal-relative:text;mso-position-vertical:absolute;mso-position-vertical-relative:text;mso-width-percent:0;mso-height-percent:0;mso-width-relative:margin;mso-height-relative:margin;v-text-anchor:top" o:gfxdata="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" fillcolor="white [3201]" strokeweight=".5pt">
                 <v:textbox>
@@ -9379,6 +9391,7 @@
       <w:r>
         <w:rPr>
           <w:noProof/>
+          <w:lang w:val="en-NZ" w:eastAsia="en-NZ"/>
         </w:rPr>
         <mc:AlternateContent>
           <mc:Choice Requires="wps">
@@ -9438,7 +9451,7 @@
               </wp:anchor>
             </w:drawing>
           </mc:Choice>
-          <mc:Fallback>
+          <mc:Fallback xmlns:w16cid="http://schemas.microsoft.com/office/word/2016/wordml/cid" xmlns:am3d="http://schemas.microsoft.com/office/drawing/2017/model3d" xmlns:aink="http://schemas.microsoft.com/office/drawing/2016/ink" xmlns:cx8="http://schemas.microsoft.com/office/drawing/2016/5/14/chartex" xmlns:cx7="http://schemas.microsoft.com/office/drawing/2016/5/13/chartex" xmlns:cx6="http://schemas.microsoft.com/office/drawing/2016/5/12/chartex">
             <w:pict>
               <v:shape id="Text Box 232" o:spid="_x0000_s1081" type="#_x0000_t202" style="position:absolute;margin-left:119.6pt;margin-top:60.35pt;width:76.5pt;height:29.25pt;z-index:251742208;visibility:visible;mso-wrap-style:square;mso-wrap-distance-left:9pt;mso-wrap-distance-top:0;mso-wrap-distance-right:9pt;mso-wrap-distance-bottom:0;mso-position-horizontal:absolute;mso-position-horizontal-relative:text;mso-position-vertical:absolute;mso-position-vertical-relative:text;v-text-anchor:top" o:gfxdata="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" fillcolor="white [3201]" strokeweight=".5pt">
                 <v:textbox>
@@ -9458,6 +9471,7 @@
       <w:r>
         <w:rPr>
           <w:noProof/>
+          <w:lang w:val="en-NZ" w:eastAsia="en-NZ"/>
         </w:rPr>
         <mc:AlternateContent>
           <mc:Choice Requires="wps">
@@ -9527,7 +9541,7 @@
               </wp:anchor>
             </w:drawing>
           </mc:Choice>
-          <mc:Fallback>
+          <mc:Fallback xmlns:w16cid="http://schemas.microsoft.com/office/word/2016/wordml/cid" xmlns:am3d="http://schemas.microsoft.com/office/drawing/2017/model3d" xmlns:aink="http://schemas.microsoft.com/office/drawing/2016/ink" xmlns:cx8="http://schemas.microsoft.com/office/drawing/2016/5/14/chartex" xmlns:cx7="http://schemas.microsoft.com/office/drawing/2016/5/13/chartex" xmlns:cx6="http://schemas.microsoft.com/office/drawing/2016/5/12/chartex">
             <w:pict>
               <v:shape id="_x0000_s1082" type="#_x0000_t202" style="position:absolute;margin-left:119.6pt;margin-top:16.1pt;width:76.5pt;height:110.6pt;z-index:251741184;visibility:visible;mso-wrap-style:square;mso-width-percent:0;mso-height-percent:200;mso-wrap-distance-left:9pt;mso-wrap-distance-top:3.6pt;mso-wrap-distance-right:9pt;mso-wrap-distance-bottom:3.6pt;mso-position-horizontal:absolute;mso-position-horizontal-relative:margin;mso-position-vertical:absolute;mso-position-vertical-relative:text;mso-width-percent:0;mso-height-percent:200;mso-width-relative:margin;mso-height-relative:margin;v-text-anchor:top" o:gfxdata="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">
                 <v:textbox style="mso-fit-shape-to-text:t">
@@ -9548,6 +9562,7 @@
       <w:r>
         <w:rPr>
           <w:noProof/>
+          <w:lang w:val="en-NZ" w:eastAsia="en-NZ"/>
         </w:rPr>
         <mc:AlternateContent>
           <mc:Choice Requires="wps">
@@ -9615,7 +9630,7 @@
               </wp:anchor>
             </w:drawing>
           </mc:Choice>
-          <mc:Fallback>
+          <mc:Fallback xmlns:w16cid="http://schemas.microsoft.com/office/word/2016/wordml/cid" xmlns:am3d="http://schemas.microsoft.com/office/drawing/2017/model3d" xmlns:aink="http://schemas.microsoft.com/office/drawing/2016/ink" xmlns:cx8="http://schemas.microsoft.com/office/drawing/2016/5/14/chartex" xmlns:cx7="http://schemas.microsoft.com/office/drawing/2016/5/13/chartex" xmlns:cx6="http://schemas.microsoft.com/office/drawing/2016/5/12/chartex">
             <w:pict>
               <v:shape id="Text Box 233" o:spid="_x0000_s1083" type="#_x0000_t202" style="position:absolute;margin-left:208.9pt;margin-top:16.15pt;width:125.25pt;height:29.25pt;z-index:251743232;visibility:visible;mso-wrap-style:square;mso-wrap-distance-left:9pt;mso-wrap-distance-top:0;mso-wrap-distance-right:9pt;mso-wrap-distance-bottom:0;mso-position-horizontal:absolute;mso-position-horizontal-relative:text;mso-position-vertical:absolute;mso-position-vertical-relative:text;v-text-anchor:top" o:gfxdata="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" fillcolor="white [3201]" strokeweight=".5pt">
                 <v:textbox>
@@ -9646,6 +9661,7 @@
       <w:r>
         <w:rPr>
           <w:noProof/>
+          <w:lang w:val="en-NZ" w:eastAsia="en-NZ"/>
         </w:rPr>
         <mc:AlternateContent>
           <mc:Choice Requires="wps">
@@ -9716,7 +9732,7 @@
               </wp:anchor>
             </w:drawing>
           </mc:Choice>
-          <mc:Fallback>
+          <mc:Fallback xmlns:w16cid="http://schemas.microsoft.com/office/word/2016/wordml/cid" xmlns:am3d="http://schemas.microsoft.com/office/drawing/2017/model3d" xmlns:aink="http://schemas.microsoft.com/office/drawing/2016/ink" xmlns:cx8="http://schemas.microsoft.com/office/drawing/2016/5/14/chartex" xmlns:cx7="http://schemas.microsoft.com/office/drawing/2016/5/13/chartex" xmlns:cx6="http://schemas.microsoft.com/office/drawing/2016/5/12/chartex">
             <w:pict>
               <v:shape id="Text Box 235" o:spid="_x0000_s1084" type="#_x0000_t202" style="position:absolute;margin-left:209.25pt;margin-top:12.8pt;width:123.75pt;height:30.75pt;z-index:251744256;visibility:visible;mso-wrap-style:square;mso-height-percent:0;mso-wrap-distance-left:9pt;mso-wrap-distance-top:0;mso-wrap-distance-right:9pt;mso-wrap-distance-bottom:0;mso-position-horizontal:absolute;mso-position-horizontal-relative:text;mso-position-vertical:absolute;mso-position-vertical-relative:text;mso-height-percent:0;mso-height-relative:margin;v-text-anchor:top" o:gfxdata="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" fillcolor="white [3201]" strokeweight=".5pt">
                 <v:textbox>
@@ -9747,6 +9763,7 @@
       <w:r>
         <w:rPr>
           <w:noProof/>
+          <w:lang w:val="en-NZ" w:eastAsia="en-NZ"/>
         </w:rPr>
         <mc:AlternateContent>
           <mc:Choice Requires="wps">
@@ -9823,7 +9840,7 @@
               </wp:anchor>
             </w:drawing>
           </mc:Choice>
-          <mc:Fallback>
+          <mc:Fallback xmlns:w16cid="http://schemas.microsoft.com/office/word/2016/wordml/cid" xmlns:am3d="http://schemas.microsoft.com/office/drawing/2017/model3d" xmlns:aink="http://schemas.microsoft.com/office/drawing/2016/ink" xmlns:cx8="http://schemas.microsoft.com/office/drawing/2016/5/14/chartex" xmlns:cx7="http://schemas.microsoft.com/office/drawing/2016/5/13/chartex" xmlns:cx6="http://schemas.microsoft.com/office/drawing/2016/5/12/chartex">
             <w:pict>
               <v:roundrect id="Rectangle: Rounded Corners 256" o:spid="_x0000_s1085" style="position:absolute;margin-left:134.85pt;margin-top:15.8pt;width:87pt;height:28.8pt;z-index:251766784;visibility:visible;mso-wrap-style:square;mso-width-percent:0;mso-height-percent:0;mso-wrap-distance-left:9pt;mso-wrap-distance-top:0;mso-wrap-distance-right:9pt;mso-wrap-distance-bottom:0;mso-position-horizontal:absolute;mso-position-horizontal-relative:text;mso-position-vertical:absolute;mso-position-vertical-relative:text;mso-width-percent:0;mso-height-percent:0;mso-width-relative:margin;mso-height-relative:margin;v-text-anchor:middle" arcsize="10923f" o:gfxdata="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" fillcolor="#5b9bd5 [3208]" strokecolor="#1f4d78 [1608]" strokeweight="1pt">
                 <v:stroke joinstyle="miter"/>
@@ -9847,6 +9864,7 @@
       <w:r>
         <w:rPr>
           <w:noProof/>
+          <w:lang w:val="en-NZ" w:eastAsia="en-NZ"/>
         </w:rPr>
         <mc:AlternateContent>
           <mc:Choice Requires="wps">
@@ -9920,7 +9938,7 @@
               </wp:anchor>
             </w:drawing>
           </mc:Choice>
-          <mc:Fallback>
+          <mc:Fallback xmlns:w16cid="http://schemas.microsoft.com/office/word/2016/wordml/cid" xmlns:am3d="http://schemas.microsoft.com/office/drawing/2017/model3d" xmlns:aink="http://schemas.microsoft.com/office/drawing/2016/ink" xmlns:cx8="http://schemas.microsoft.com/office/drawing/2016/5/14/chartex" xmlns:cx7="http://schemas.microsoft.com/office/drawing/2016/5/13/chartex" xmlns:cx6="http://schemas.microsoft.com/office/drawing/2016/5/12/chartex">
             <w:pict>
               <v:roundrect w14:anchorId="53D7A2AC" id="Rectangle: Rounded Corners 223" o:spid="_x0000_s1086" style="position:absolute;margin-left:234pt;margin-top:15.65pt;width:93.6pt;height:28.75pt;z-index:251739136;visibility:visible;mso-wrap-style:square;mso-width-percent:0;mso-wrap-distance-left:9pt;mso-wrap-distance-top:0;mso-wrap-distance-right:9pt;mso-wrap-distance-bottom:0;mso-position-horizontal:absolute;mso-position-horizontal-relative:margin;mso-position-vertical:absolute;mso-position-vertical-relative:text;mso-width-percent:0;mso-width-relative:margin;v-text-anchor:middle" arcsize="10923f" o:gfxdata="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" fillcolor="#5b9bd5 [3208]" strokecolor="#1f4d78 [1608]" strokeweight="1pt">
                 <v:stroke joinstyle="miter"/>
@@ -9956,7 +9974,7 @@
 </file>
 
 <file path=word/styles.xml><?xml version="1.0" encoding="utf-8"?>
-<w:styles xmlns:mc="http://schemas.openxmlformats.org/markup-compatibility/2006" xmlns:r="http://schemas.openxmlformats.org/officeDocument/2006/relationships" xmlns:w="http://schemas.openxmlformats.org/wordprocessingml/2006/main" xmlns:w14="http://schemas.microsoft.com/office/word/2010/wordml" xmlns:w15="http://schemas.microsoft.com/office/word/2012/wordml" xmlns:w16cid="http://schemas.microsoft.com/office/word/2016/wordml/cid" xmlns:w16se="http://schemas.microsoft.com/office/word/2015/wordml/symex" mc:Ignorable="w14 w15 w16se w16cid">
+<w:styles xmlns:mc="http://schemas.openxmlformats.org/markup-compatibility/2006" xmlns:r="http://schemas.openxmlformats.org/officeDocument/2006/relationships" xmlns:w="http://schemas.openxmlformats.org/wordprocessingml/2006/main" xmlns:w14="http://schemas.microsoft.com/office/word/2010/wordml" xmlns:w15="http://schemas.microsoft.com/office/word/2012/wordml" xmlns:w16se="http://schemas.microsoft.com/office/word/2015/wordml/symex" mc:Ignorable="w14 w15 w16se">
   <w:docDefaults>
     <w:rPrDefault>
       <w:rPr>
@@ -9972,7 +9990,7 @@
       </w:pPr>
     </w:pPrDefault>
   </w:docDefaults>
-  <w:latentStyles w:defLockedState="0" w:defUIPriority="99" w:defSemiHidden="0" w:defUnhideWhenUsed="0" w:defQFormat="0" w:count="375">
+  <w:latentStyles w:defLockedState="0" w:defUIPriority="99" w:defSemiHidden="0" w:defUnhideWhenUsed="0" w:defQFormat="0" w:count="374">
     <w:lsdException w:name="Normal" w:uiPriority="0" w:qFormat="1"/>
     <w:lsdException w:name="heading 1" w:uiPriority="9" w:qFormat="1"/>
     <w:lsdException w:name="heading 2" w:semiHidden="1" w:uiPriority="9" w:unhideWhenUsed="1" w:qFormat="1"/>
@@ -10347,7 +10365,6 @@
     <w:lsdException w:name="Mention" w:semiHidden="1" w:unhideWhenUsed="1"/>
     <w:lsdException w:name="Smart Hyperlink" w:semiHidden="1" w:unhideWhenUsed="1"/>
     <w:lsdException w:name="Hashtag" w:semiHidden="1" w:unhideWhenUsed="1"/>
-    <w:lsdException w:name="Unresolved Mention" w:semiHidden="1" w:unhideWhenUsed="1"/>
   </w:latentStyles>
   <w:style w:type="paragraph" w:default="1" w:styleId="Normal">
     <w:name w:val="Normal"/>
@@ -10707,7 +10724,7 @@
 </file>
 
 <file path=customXml/itemProps1.xml><?xml version="1.0" encoding="utf-8"?>
-<ds:datastoreItem xmlns:ds="http://schemas.openxmlformats.org/officeDocument/2006/customXml" ds:itemID="{63B80A27-DC05-4406-96F9-F8E415EBDA6F}">
+<ds:datastoreItem xmlns:ds="http://schemas.openxmlformats.org/officeDocument/2006/customXml" ds:itemID="{73D9F141-CB4C-40D5-8007-2964A1261D4B}">
   <ds:schemaRefs>
     <ds:schemaRef ds:uri="http://schemas.openxmlformats.org/officeDocument/2006/bibliography"/>
   </ds:schemaRefs>

</xml_diff>

<commit_message>
Proofread and edits to domain documentation
</commit_message>
<xml_diff>
--- a/DomainsModel/Admin_Domain_Model/Admin paper prototype.docx
+++ b/DomainsModel/Admin_Domain_Model/Admin paper prototype.docx
@@ -1,8 +1,10 @@
 
 <file path=word/document.xml><?xml version="1.0" encoding="utf-8"?>
-<w:document xmlns:wpc="http://schemas.microsoft.com/office/word/2010/wordprocessingCanvas" xmlns:cx="http://schemas.microsoft.com/office/drawing/2014/chartex" xmlns:cx1="http://schemas.microsoft.com/office/drawing/2015/9/8/chartex" xmlns:cx2="http://schemas.microsoft.com/office/drawing/2015/10/21/chartex" xmlns:cx3="http://schemas.microsoft.com/office/drawing/2016/5/9/chartex" xmlns:cx4="http://schemas.microsoft.com/office/drawing/2016/5/10/chartex" xmlns:cx5="http://schemas.microsoft.com/office/drawing/2016/5/11/chartex" xmlns:mc="http://schemas.openxmlformats.org/markup-compatibility/2006" xmlns:o="urn:schemas-microsoft-com:office:office" xmlns:r="http://schemas.openxmlformats.org/officeDocument/2006/relationships" xmlns:m="http://schemas.openxmlformats.org/officeDocument/2006/math" xmlns:v="urn:schemas-microsoft-com:vml" xmlns:wp14="http://schemas.microsoft.com/office/word/2010/wordprocessingDrawing" xmlns:wp="http://schemas.openxmlformats.org/drawingml/2006/wordprocessingDrawing" xmlns:w10="urn:schemas-microsoft-com:office:word" xmlns:w="http://schemas.openxmlformats.org/wordprocessingml/2006/main" xmlns:w14="http://schemas.microsoft.com/office/word/2010/wordml" xmlns:w15="http://schemas.microsoft.com/office/word/2012/wordml" xmlns:w16se="http://schemas.microsoft.com/office/word/2015/wordml/symex" xmlns:wpg="http://schemas.microsoft.com/office/word/2010/wordprocessingGroup" xmlns:wpi="http://schemas.microsoft.com/office/word/2010/wordprocessingInk" xmlns:wne="http://schemas.microsoft.com/office/word/2006/wordml" xmlns:wps="http://schemas.microsoft.com/office/word/2010/wordprocessingShape" mc:Ignorable="w14 w15 w16se wp14">
+<w:document xmlns:wpc="http://schemas.microsoft.com/office/word/2010/wordprocessingCanvas" xmlns:cx="http://schemas.microsoft.com/office/drawing/2014/chartex" xmlns:cx1="http://schemas.microsoft.com/office/drawing/2015/9/8/chartex" xmlns:mc="http://schemas.openxmlformats.org/markup-compatibility/2006" xmlns:o="urn:schemas-microsoft-com:office:office" xmlns:r="http://schemas.openxmlformats.org/officeDocument/2006/relationships" xmlns:m="http://schemas.openxmlformats.org/officeDocument/2006/math" xmlns:v="urn:schemas-microsoft-com:vml" xmlns:wp14="http://schemas.microsoft.com/office/word/2010/wordprocessingDrawing" xmlns:wp="http://schemas.openxmlformats.org/drawingml/2006/wordprocessingDrawing" xmlns:w10="urn:schemas-microsoft-com:office:word" xmlns:w="http://schemas.openxmlformats.org/wordprocessingml/2006/main" xmlns:w14="http://schemas.microsoft.com/office/word/2010/wordml" xmlns:w15="http://schemas.microsoft.com/office/word/2012/wordml" xmlns:w16se="http://schemas.microsoft.com/office/word/2015/wordml/symex" xmlns:wpg="http://schemas.microsoft.com/office/word/2010/wordprocessingGroup" xmlns:wpi="http://schemas.microsoft.com/office/word/2010/wordprocessingInk" xmlns:wne="http://schemas.microsoft.com/office/word/2006/wordml" xmlns:wps="http://schemas.microsoft.com/office/word/2010/wordprocessingShape" mc:Ignorable="w14 w15 w16se wp14">
   <w:body>
     <w:p>
+      <w:bookmarkStart w:id="0" w:name="_GoBack"/>
+      <w:bookmarkEnd w:id="0"/>
       <w:r>
         <w:rPr>
           <w:noProof/>
@@ -61,7 +63,7 @@
                               <w:rPr>
                                 <w:lang w:val="en-NZ"/>
                               </w:rPr>
-                              <w:t>Manage Competition</w:t>
+                              <w:t>LEADERBOARD</w:t>
                             </w:r>
                           </w:p>
                         </w:txbxContent>
@@ -101,7 +103,7 @@
                         <w:rPr>
                           <w:lang w:val="en-NZ"/>
                         </w:rPr>
-                        <w:t>Manage Competition</w:t>
+                        <w:t>LEADERBOARD</w:t>
                       </w:r>
                     </w:p>
                   </w:txbxContent>
@@ -197,7 +199,7 @@
               </wp:anchor>
             </w:drawing>
           </mc:Choice>
-          <mc:Fallback xmlns:w16cid="http://schemas.microsoft.com/office/word/2016/wordml/cid" xmlns:am3d="http://schemas.microsoft.com/office/drawing/2017/model3d" xmlns:aink="http://schemas.microsoft.com/office/drawing/2016/ink" xmlns:cx8="http://schemas.microsoft.com/office/drawing/2016/5/14/chartex" xmlns:cx7="http://schemas.microsoft.com/office/drawing/2016/5/13/chartex" xmlns:cx6="http://schemas.microsoft.com/office/drawing/2016/5/12/chartex">
+          <mc:Fallback xmlns:cx6="http://schemas.microsoft.com/office/drawing/2016/5/12/chartex" xmlns:cx7="http://schemas.microsoft.com/office/drawing/2016/5/13/chartex" xmlns:cx8="http://schemas.microsoft.com/office/drawing/2016/5/14/chartex" xmlns:aink="http://schemas.microsoft.com/office/drawing/2016/ink" xmlns:am3d="http://schemas.microsoft.com/office/drawing/2017/model3d" xmlns:w16cid="http://schemas.microsoft.com/office/word/2016/wordml/cid" xmlns:cx5="http://schemas.microsoft.com/office/drawing/2016/5/11/chartex" xmlns:cx4="http://schemas.microsoft.com/office/drawing/2016/5/10/chartex" xmlns:cx3="http://schemas.microsoft.com/office/drawing/2016/5/9/chartex" xmlns:cx2="http://schemas.microsoft.com/office/drawing/2015/10/21/chartex">
             <w:pict>
               <v:rect w14:anchorId="31BF5048" id="Rectangle 26" o:spid="_x0000_s1027" style="position:absolute;margin-left:415pt;margin-top:.85pt;width:466.2pt;height:331.9pt;z-index:251659264;visibility:visible;mso-wrap-style:square;mso-width-percent:0;mso-height-percent:0;mso-wrap-distance-left:9pt;mso-wrap-distance-top:0;mso-wrap-distance-right:9pt;mso-wrap-distance-bottom:0;mso-position-horizontal:right;mso-position-horizontal-relative:margin;mso-position-vertical:absolute;mso-position-vertical-relative:text;mso-width-percent:0;mso-height-percent:0;mso-width-relative:margin;mso-height-relative:margin;v-text-anchor:middle" o:gfxdata="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" filled="f" strokecolor="black [3213]" strokeweight="2pt">
                 <v:textbox>
@@ -407,6 +409,12 @@
                                 <w:lang w:val="en-NZ"/>
                               </w:rPr>
                             </w:pPr>
+                            <w:r>
+                              <w:rPr>
+                                <w:lang w:val="en-NZ"/>
+                              </w:rPr>
+                              <w:t>MY TEAM</w:t>
+                            </w:r>
                           </w:p>
                         </w:txbxContent>
                       </wps:txbx>
@@ -437,6 +445,12 @@
                           <w:lang w:val="en-NZ"/>
                         </w:rPr>
                       </w:pPr>
+                      <w:r>
+                        <w:rPr>
+                          <w:lang w:val="en-NZ"/>
+                        </w:rPr>
+                        <w:t>MY TEAM</w:t>
+                      </w:r>
                     </w:p>
                   </w:txbxContent>
                 </v:textbox>
@@ -504,7 +518,7 @@
                               <w:rPr>
                                 <w:lang w:val="en-NZ"/>
                               </w:rPr>
-                              <w:t>Manage Teams</w:t>
+                              <w:t>SEARCH</w:t>
                             </w:r>
                             <w:r>
                               <w:rPr>
@@ -546,7 +560,7 @@
                         <w:rPr>
                           <w:lang w:val="en-NZ"/>
                         </w:rPr>
-                        <w:t>Manage Teams</w:t>
+                        <w:t>SEARCH</w:t>
                       </w:r>
                       <w:r>
                         <w:rPr>
@@ -625,7 +639,7 @@
                                 <w:u w:val="single"/>
                                 <w:lang w:val="en-NZ"/>
                               </w:rPr>
-                              <w:t>Manage Users</w:t>
+                              <w:t>HOME</w:t>
                             </w:r>
                           </w:p>
                         </w:txbxContent>
@@ -665,7 +679,7 @@
                           <w:u w:val="single"/>
                           <w:lang w:val="en-NZ"/>
                         </w:rPr>
-                        <w:t>Manage Users</w:t>
+                        <w:t>HOME</w:t>
                       </w:r>
                     </w:p>
                   </w:txbxContent>
@@ -747,7 +761,7 @@
               </wp:anchor>
             </w:drawing>
           </mc:Choice>
-          <mc:Fallback xmlns:w16cid="http://schemas.microsoft.com/office/word/2016/wordml/cid" xmlns:am3d="http://schemas.microsoft.com/office/drawing/2017/model3d" xmlns:aink="http://schemas.microsoft.com/office/drawing/2016/ink" xmlns:cx8="http://schemas.microsoft.com/office/drawing/2016/5/14/chartex" xmlns:cx7="http://schemas.microsoft.com/office/drawing/2016/5/13/chartex" xmlns:cx6="http://schemas.microsoft.com/office/drawing/2016/5/12/chartex">
+          <mc:Fallback xmlns:cx6="http://schemas.microsoft.com/office/drawing/2016/5/12/chartex" xmlns:cx7="http://schemas.microsoft.com/office/drawing/2016/5/13/chartex" xmlns:cx8="http://schemas.microsoft.com/office/drawing/2016/5/14/chartex" xmlns:aink="http://schemas.microsoft.com/office/drawing/2016/ink" xmlns:am3d="http://schemas.microsoft.com/office/drawing/2017/model3d" xmlns:w16cid="http://schemas.microsoft.com/office/word/2016/wordml/cid" xmlns:cx5="http://schemas.microsoft.com/office/drawing/2016/5/11/chartex" xmlns:cx4="http://schemas.microsoft.com/office/drawing/2016/5/10/chartex" xmlns:cx3="http://schemas.microsoft.com/office/drawing/2016/5/9/chartex" xmlns:cx2="http://schemas.microsoft.com/office/drawing/2015/10/21/chartex">
             <w:pict>
               <v:shape w14:anchorId="6540B000" id="Rectangle: Top Corners Rounded 30" o:spid="_x0000_s1026" style="position:absolute;margin-left:315.55pt;margin-top:.9pt;width:76.7pt;height:53.45pt;z-index:251664384;visibility:visible;mso-wrap-style:square;mso-width-percent:0;mso-wrap-distance-left:9pt;mso-wrap-distance-top:0;mso-wrap-distance-right:9pt;mso-wrap-distance-bottom:0;mso-position-horizontal:absolute;mso-position-horizontal-relative:margin;mso-position-vertical:absolute;mso-position-vertical-relative:text;mso-width-percent:0;mso-width-relative:margin;v-text-anchor:middle" coordsize="974116,678815" o:gfxdata="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" path="m113138,l860978,v62484,,113138,50654,113138,113138l974116,678815r,l,678815r,l,113138c,50654,50654,,113138,xe" filled="f" strokecolor="black [3213]" strokeweight="1.5pt">
                 <v:stroke joinstyle="miter"/>
@@ -829,7 +843,7 @@
               </wp:anchor>
             </w:drawing>
           </mc:Choice>
-          <mc:Fallback xmlns:w16cid="http://schemas.microsoft.com/office/word/2016/wordml/cid" xmlns:am3d="http://schemas.microsoft.com/office/drawing/2017/model3d" xmlns:aink="http://schemas.microsoft.com/office/drawing/2016/ink" xmlns:cx8="http://schemas.microsoft.com/office/drawing/2016/5/14/chartex" xmlns:cx7="http://schemas.microsoft.com/office/drawing/2016/5/13/chartex" xmlns:cx6="http://schemas.microsoft.com/office/drawing/2016/5/12/chartex">
+          <mc:Fallback xmlns:cx6="http://schemas.microsoft.com/office/drawing/2016/5/12/chartex" xmlns:cx7="http://schemas.microsoft.com/office/drawing/2016/5/13/chartex" xmlns:cx8="http://schemas.microsoft.com/office/drawing/2016/5/14/chartex" xmlns:aink="http://schemas.microsoft.com/office/drawing/2016/ink" xmlns:am3d="http://schemas.microsoft.com/office/drawing/2017/model3d" xmlns:w16cid="http://schemas.microsoft.com/office/word/2016/wordml/cid" xmlns:cx5="http://schemas.microsoft.com/office/drawing/2016/5/11/chartex" xmlns:cx4="http://schemas.microsoft.com/office/drawing/2016/5/10/chartex" xmlns:cx3="http://schemas.microsoft.com/office/drawing/2016/5/9/chartex" xmlns:cx2="http://schemas.microsoft.com/office/drawing/2015/10/21/chartex">
             <w:pict>
               <v:shape w14:anchorId="407E4673" id="Rectangle: Top Corners Rounded 29" o:spid="_x0000_s1026" style="position:absolute;margin-left:238.45pt;margin-top:1.2pt;width:76.7pt;height:53.45pt;z-index:251663360;visibility:visible;mso-wrap-style:square;mso-width-percent:0;mso-wrap-distance-left:9pt;mso-wrap-distance-top:0;mso-wrap-distance-right:9pt;mso-wrap-distance-bottom:0;mso-position-horizontal:absolute;mso-position-horizontal-relative:margin;mso-position-vertical:absolute;mso-position-vertical-relative:text;mso-width-percent:0;mso-width-relative:margin;v-text-anchor:middle" coordsize="974090,678815" o:gfxdata="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" path="m113138,l860952,v62484,,113138,50654,113138,113138l974090,678815r,l,678815r,l,113138c,50654,50654,,113138,xe" filled="f" strokecolor="black [3213]" strokeweight="1.5pt">
                 <v:stroke joinstyle="miter"/>
@@ -911,7 +925,7 @@
               </wp:anchor>
             </w:drawing>
           </mc:Choice>
-          <mc:Fallback xmlns:w16cid="http://schemas.microsoft.com/office/word/2016/wordml/cid" xmlns:am3d="http://schemas.microsoft.com/office/drawing/2017/model3d" xmlns:aink="http://schemas.microsoft.com/office/drawing/2016/ink" xmlns:cx8="http://schemas.microsoft.com/office/drawing/2016/5/14/chartex" xmlns:cx7="http://schemas.microsoft.com/office/drawing/2016/5/13/chartex" xmlns:cx6="http://schemas.microsoft.com/office/drawing/2016/5/12/chartex">
+          <mc:Fallback xmlns:cx6="http://schemas.microsoft.com/office/drawing/2016/5/12/chartex" xmlns:cx7="http://schemas.microsoft.com/office/drawing/2016/5/13/chartex" xmlns:cx8="http://schemas.microsoft.com/office/drawing/2016/5/14/chartex" xmlns:aink="http://schemas.microsoft.com/office/drawing/2016/ink" xmlns:am3d="http://schemas.microsoft.com/office/drawing/2017/model3d" xmlns:w16cid="http://schemas.microsoft.com/office/word/2016/wordml/cid" xmlns:cx5="http://schemas.microsoft.com/office/drawing/2016/5/11/chartex" xmlns:cx4="http://schemas.microsoft.com/office/drawing/2016/5/10/chartex" xmlns:cx3="http://schemas.microsoft.com/office/drawing/2016/5/9/chartex" xmlns:cx2="http://schemas.microsoft.com/office/drawing/2015/10/21/chartex">
             <w:pict>
               <v:shape w14:anchorId="7F3C1750" id="Rectangle: Top Corners Rounded 27" o:spid="_x0000_s1026" style="position:absolute;margin-left:161.65pt;margin-top:1.1pt;width:76.7pt;height:53.45pt;z-index:251662336;visibility:visible;mso-wrap-style:square;mso-width-percent:0;mso-wrap-distance-left:9pt;mso-wrap-distance-top:0;mso-wrap-distance-right:9pt;mso-wrap-distance-bottom:0;mso-position-horizontal:absolute;mso-position-horizontal-relative:margin;mso-position-vertical:absolute;mso-position-vertical-relative:text;mso-width-percent:0;mso-width-relative:margin;v-text-anchor:middle" coordsize="974116,678815" o:gfxdata="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" path="m113138,l860978,v62484,,113138,50654,113138,113138l974116,678815r,l,678815r,l,113138c,50654,50654,,113138,xe" filled="f" strokecolor="black [3213]" strokeweight="1.5pt">
                 <v:stroke joinstyle="miter"/>
@@ -993,7 +1007,7 @@
               </wp:anchor>
             </w:drawing>
           </mc:Choice>
-          <mc:Fallback xmlns:w16cid="http://schemas.microsoft.com/office/word/2016/wordml/cid" xmlns:am3d="http://schemas.microsoft.com/office/drawing/2017/model3d" xmlns:aink="http://schemas.microsoft.com/office/drawing/2016/ink" xmlns:cx8="http://schemas.microsoft.com/office/drawing/2016/5/14/chartex" xmlns:cx7="http://schemas.microsoft.com/office/drawing/2016/5/13/chartex" xmlns:cx6="http://schemas.microsoft.com/office/drawing/2016/5/12/chartex">
+          <mc:Fallback xmlns:cx6="http://schemas.microsoft.com/office/drawing/2016/5/12/chartex" xmlns:cx7="http://schemas.microsoft.com/office/drawing/2016/5/13/chartex" xmlns:cx8="http://schemas.microsoft.com/office/drawing/2016/5/14/chartex" xmlns:aink="http://schemas.microsoft.com/office/drawing/2016/ink" xmlns:am3d="http://schemas.microsoft.com/office/drawing/2017/model3d" xmlns:w16cid="http://schemas.microsoft.com/office/word/2016/wordml/cid" xmlns:cx5="http://schemas.microsoft.com/office/drawing/2016/5/11/chartex" xmlns:cx4="http://schemas.microsoft.com/office/drawing/2016/5/10/chartex" xmlns:cx3="http://schemas.microsoft.com/office/drawing/2016/5/9/chartex" xmlns:cx2="http://schemas.microsoft.com/office/drawing/2015/10/21/chartex">
             <w:pict>
               <v:shape w14:anchorId="11E5DF89" id="Rectangle: Top Corners Rounded 24" o:spid="_x0000_s1026" style="position:absolute;margin-left:84.65pt;margin-top:.75pt;width:76.7pt;height:53.45pt;z-index:251660288;visibility:visible;mso-wrap-style:square;mso-width-percent:0;mso-wrap-distance-left:9pt;mso-wrap-distance-top:0;mso-wrap-distance-right:9pt;mso-wrap-distance-bottom:0;mso-position-horizontal:absolute;mso-position-horizontal-relative:margin;mso-position-vertical:absolute;mso-position-vertical-relative:text;mso-width-percent:0;mso-width-relative:margin;v-text-anchor:middle" coordsize="974116,678815" o:gfxdata="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" path="m113138,l860978,v62484,,113138,50654,113138,113138l974116,678815r,l,678815r,l,113138c,50654,50654,,113138,xe" filled="f" strokecolor="black [3213]" strokeweight="1.5pt">
                 <v:stroke joinstyle="miter"/>
@@ -1098,7 +1112,7 @@
               </wp:anchor>
             </w:drawing>
           </mc:Choice>
-          <mc:Fallback xmlns:w16cid="http://schemas.microsoft.com/office/word/2016/wordml/cid" xmlns:am3d="http://schemas.microsoft.com/office/drawing/2017/model3d" xmlns:aink="http://schemas.microsoft.com/office/drawing/2016/ink" xmlns:cx8="http://schemas.microsoft.com/office/drawing/2016/5/14/chartex" xmlns:cx7="http://schemas.microsoft.com/office/drawing/2016/5/13/chartex" xmlns:cx6="http://schemas.microsoft.com/office/drawing/2016/5/12/chartex">
+          <mc:Fallback xmlns:cx6="http://schemas.microsoft.com/office/drawing/2016/5/12/chartex" xmlns:cx7="http://schemas.microsoft.com/office/drawing/2016/5/13/chartex" xmlns:cx8="http://schemas.microsoft.com/office/drawing/2016/5/14/chartex" xmlns:aink="http://schemas.microsoft.com/office/drawing/2016/ink" xmlns:am3d="http://schemas.microsoft.com/office/drawing/2017/model3d" xmlns:w16cid="http://schemas.microsoft.com/office/word/2016/wordml/cid" xmlns:cx5="http://schemas.microsoft.com/office/drawing/2016/5/11/chartex" xmlns:cx4="http://schemas.microsoft.com/office/drawing/2016/5/10/chartex" xmlns:cx3="http://schemas.microsoft.com/office/drawing/2016/5/9/chartex" xmlns:cx2="http://schemas.microsoft.com/office/drawing/2015/10/21/chartex">
             <w:pict>
               <v:shape w14:anchorId="0494EC66" id="Text Box 221" o:spid="_x0000_s1031" type="#_x0000_t202" style="position:absolute;margin-left:400.5pt;margin-top:15.75pt;width:51.5pt;height:20.65pt;z-index:251673600;visibility:visible;mso-wrap-style:square;mso-width-percent:0;mso-height-percent:0;mso-wrap-distance-left:9pt;mso-wrap-distance-top:0;mso-wrap-distance-right:9pt;mso-wrap-distance-bottom:0;mso-position-horizontal:absolute;mso-position-horizontal-relative:text;mso-position-vertical:absolute;mso-position-vertical-relative:text;mso-width-percent:0;mso-height-percent:0;mso-width-relative:margin;mso-height-relative:margin;v-text-anchor:top" o:gfxdata="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" fillcolor="white [3201]" strokecolor="red" strokeweight="1pt">
                 <v:textbox>
@@ -1182,7 +1196,7 @@
               </wp:anchor>
             </w:drawing>
           </mc:Choice>
-          <mc:Fallback xmlns:w16cid="http://schemas.microsoft.com/office/word/2016/wordml/cid" xmlns:am3d="http://schemas.microsoft.com/office/drawing/2017/model3d" xmlns:aink="http://schemas.microsoft.com/office/drawing/2016/ink" xmlns:cx8="http://schemas.microsoft.com/office/drawing/2016/5/14/chartex" xmlns:cx7="http://schemas.microsoft.com/office/drawing/2016/5/13/chartex" xmlns:cx6="http://schemas.microsoft.com/office/drawing/2016/5/12/chartex">
+          <mc:Fallback xmlns:cx6="http://schemas.microsoft.com/office/drawing/2016/5/12/chartex" xmlns:cx7="http://schemas.microsoft.com/office/drawing/2016/5/13/chartex" xmlns:cx8="http://schemas.microsoft.com/office/drawing/2016/5/14/chartex" xmlns:aink="http://schemas.microsoft.com/office/drawing/2016/ink" xmlns:am3d="http://schemas.microsoft.com/office/drawing/2017/model3d" xmlns:w16cid="http://schemas.microsoft.com/office/word/2016/wordml/cid" xmlns:cx5="http://schemas.microsoft.com/office/drawing/2016/5/11/chartex" xmlns:cx4="http://schemas.microsoft.com/office/drawing/2016/5/10/chartex" xmlns:cx3="http://schemas.microsoft.com/office/drawing/2016/5/9/chartex" xmlns:cx2="http://schemas.microsoft.com/office/drawing/2015/10/21/chartex">
             <w:pict>
               <v:line w14:anchorId="650D6FFE" id="Straight Connector 22" o:spid="_x0000_s1026" style="position:absolute;z-index:251661312;visibility:visible;mso-wrap-style:square;mso-wrap-distance-left:9pt;mso-wrap-distance-top:0;mso-wrap-distance-right:9pt;mso-wrap-distance-bottom:0;mso-position-horizontal:right;mso-position-horizontal-relative:margin;mso-position-vertical:absolute;mso-position-vertical-relative:text" from="415pt,9.3pt" to="881.2pt,10.45pt" o:gfxdata="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" strokecolor="black [3200]" strokeweight="1.5pt">
                 <v:stroke joinstyle="miter"/>
@@ -1278,7 +1292,7 @@
               </wp:anchor>
             </w:drawing>
           </mc:Choice>
-          <mc:Fallback xmlns:w16cid="http://schemas.microsoft.com/office/word/2016/wordml/cid" xmlns:am3d="http://schemas.microsoft.com/office/drawing/2017/model3d" xmlns:aink="http://schemas.microsoft.com/office/drawing/2016/ink" xmlns:cx8="http://schemas.microsoft.com/office/drawing/2016/5/14/chartex" xmlns:cx7="http://schemas.microsoft.com/office/drawing/2016/5/13/chartex" xmlns:cx6="http://schemas.microsoft.com/office/drawing/2016/5/12/chartex">
+          <mc:Fallback xmlns:cx6="http://schemas.microsoft.com/office/drawing/2016/5/12/chartex" xmlns:cx7="http://schemas.microsoft.com/office/drawing/2016/5/13/chartex" xmlns:cx8="http://schemas.microsoft.com/office/drawing/2016/5/14/chartex" xmlns:aink="http://schemas.microsoft.com/office/drawing/2016/ink" xmlns:am3d="http://schemas.microsoft.com/office/drawing/2017/model3d" xmlns:w16cid="http://schemas.microsoft.com/office/word/2016/wordml/cid" xmlns:cx5="http://schemas.microsoft.com/office/drawing/2016/5/11/chartex" xmlns:cx4="http://schemas.microsoft.com/office/drawing/2016/5/10/chartex" xmlns:cx3="http://schemas.microsoft.com/office/drawing/2016/5/9/chartex" xmlns:cx2="http://schemas.microsoft.com/office/drawing/2015/10/21/chartex">
             <w:pict>
               <v:shape w14:anchorId="06BE9090" id="Text Box 219" o:spid="_x0000_s1032" type="#_x0000_t202" style="position:absolute;margin-left:69pt;margin-top:5.3pt;width:319.3pt;height:30pt;z-index:251671552;visibility:visible;mso-wrap-style:square;mso-height-percent:0;mso-wrap-distance-left:9pt;mso-wrap-distance-top:0;mso-wrap-distance-right:9pt;mso-wrap-distance-bottom:0;mso-position-horizontal:absolute;mso-position-horizontal-relative:text;mso-position-vertical:absolute;mso-position-vertical-relative:text;mso-height-percent:0;mso-height-relative:margin;v-text-anchor:top" o:gfxdata="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" filled="f" stroked="f" strokeweight=".5pt">
                 <v:textbox>
@@ -1405,7 +1419,7 @@
               </wp:anchor>
             </w:drawing>
           </mc:Choice>
-          <mc:Fallback xmlns:w16cid="http://schemas.microsoft.com/office/word/2016/wordml/cid" xmlns:am3d="http://schemas.microsoft.com/office/drawing/2017/model3d" xmlns:aink="http://schemas.microsoft.com/office/drawing/2016/ink" xmlns:cx8="http://schemas.microsoft.com/office/drawing/2016/5/14/chartex" xmlns:cx7="http://schemas.microsoft.com/office/drawing/2016/5/13/chartex" xmlns:cx6="http://schemas.microsoft.com/office/drawing/2016/5/12/chartex">
+          <mc:Fallback xmlns:cx6="http://schemas.microsoft.com/office/drawing/2016/5/12/chartex" xmlns:cx7="http://schemas.microsoft.com/office/drawing/2016/5/13/chartex" xmlns:cx8="http://schemas.microsoft.com/office/drawing/2016/5/14/chartex" xmlns:aink="http://schemas.microsoft.com/office/drawing/2016/ink" xmlns:am3d="http://schemas.microsoft.com/office/drawing/2017/model3d" xmlns:w16cid="http://schemas.microsoft.com/office/word/2016/wordml/cid" xmlns:cx5="http://schemas.microsoft.com/office/drawing/2016/5/11/chartex" xmlns:cx4="http://schemas.microsoft.com/office/drawing/2016/5/10/chartex" xmlns:cx3="http://schemas.microsoft.com/office/drawing/2016/5/9/chartex" xmlns:cx2="http://schemas.microsoft.com/office/drawing/2015/10/21/chartex">
             <w:pict>
               <v:roundrect id="Rectangle: Rounded Corners 1" o:spid="_x0000_s1033" style="position:absolute;margin-left:55.85pt;margin-top:21.45pt;width:74.5pt;height:23.2pt;z-index:251674624;visibility:visible;mso-wrap-style:square;mso-width-percent:0;mso-height-percent:0;mso-wrap-distance-left:9pt;mso-wrap-distance-top:0;mso-wrap-distance-right:9pt;mso-wrap-distance-bottom:0;mso-position-horizontal:absolute;mso-position-horizontal-relative:text;mso-position-vertical:absolute;mso-position-vertical-relative:text;mso-width-percent:0;mso-height-percent:0;mso-width-relative:margin;mso-height-relative:margin;v-text-anchor:middle" arcsize="10923f" o:gfxdata="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" fillcolor="#5b9bd5 [3208]" strokecolor="#1f4d78 [1608]" strokeweight="1pt">
                 <v:stroke joinstyle="miter"/>
@@ -1519,7 +1533,7 @@
               </wp:anchor>
             </w:drawing>
           </mc:Choice>
-          <mc:Fallback xmlns:w16cid="http://schemas.microsoft.com/office/word/2016/wordml/cid" xmlns:am3d="http://schemas.microsoft.com/office/drawing/2017/model3d" xmlns:aink="http://schemas.microsoft.com/office/drawing/2016/ink" xmlns:cx8="http://schemas.microsoft.com/office/drawing/2016/5/14/chartex" xmlns:cx7="http://schemas.microsoft.com/office/drawing/2016/5/13/chartex" xmlns:cx6="http://schemas.microsoft.com/office/drawing/2016/5/12/chartex">
+          <mc:Fallback xmlns:cx6="http://schemas.microsoft.com/office/drawing/2016/5/12/chartex" xmlns:cx7="http://schemas.microsoft.com/office/drawing/2016/5/13/chartex" xmlns:cx8="http://schemas.microsoft.com/office/drawing/2016/5/14/chartex" xmlns:aink="http://schemas.microsoft.com/office/drawing/2016/ink" xmlns:am3d="http://schemas.microsoft.com/office/drawing/2017/model3d" xmlns:w16cid="http://schemas.microsoft.com/office/word/2016/wordml/cid" xmlns:cx5="http://schemas.microsoft.com/office/drawing/2016/5/11/chartex" xmlns:cx4="http://schemas.microsoft.com/office/drawing/2016/5/10/chartex" xmlns:cx3="http://schemas.microsoft.com/office/drawing/2016/5/9/chartex" xmlns:cx2="http://schemas.microsoft.com/office/drawing/2015/10/21/chartex">
             <w:pict>
               <v:roundrect id="Rectangle: Rounded Corners 23" o:spid="_x0000_s1034" style="position:absolute;margin-left:144.75pt;margin-top:21.45pt;width:79.95pt;height:23.2pt;z-index:251675648;visibility:visible;mso-wrap-style:square;mso-width-percent:0;mso-height-percent:0;mso-wrap-distance-left:9pt;mso-wrap-distance-top:0;mso-wrap-distance-right:9pt;mso-wrap-distance-bottom:0;mso-position-horizontal:absolute;mso-position-horizontal-relative:text;mso-position-vertical:absolute;mso-position-vertical-relative:text;mso-width-percent:0;mso-height-percent:0;mso-width-relative:margin;mso-height-relative:margin;v-text-anchor:middle" arcsize="10923f" o:gfxdata="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" fillcolor="#5b9bd5 [3208]" strokecolor="#1f4d78 [1608]" strokeweight="1pt">
                 <v:stroke joinstyle="miter"/>
@@ -1641,7 +1655,7 @@
               </wp:anchor>
             </w:drawing>
           </mc:Choice>
-          <mc:Fallback xmlns:w16cid="http://schemas.microsoft.com/office/word/2016/wordml/cid" xmlns:am3d="http://schemas.microsoft.com/office/drawing/2017/model3d" xmlns:aink="http://schemas.microsoft.com/office/drawing/2016/ink" xmlns:cx8="http://schemas.microsoft.com/office/drawing/2016/5/14/chartex" xmlns:cx7="http://schemas.microsoft.com/office/drawing/2016/5/13/chartex" xmlns:cx6="http://schemas.microsoft.com/office/drawing/2016/5/12/chartex">
+          <mc:Fallback xmlns:cx6="http://schemas.microsoft.com/office/drawing/2016/5/12/chartex" xmlns:cx7="http://schemas.microsoft.com/office/drawing/2016/5/13/chartex" xmlns:cx8="http://schemas.microsoft.com/office/drawing/2016/5/14/chartex" xmlns:aink="http://schemas.microsoft.com/office/drawing/2016/ink" xmlns:am3d="http://schemas.microsoft.com/office/drawing/2017/model3d" xmlns:w16cid="http://schemas.microsoft.com/office/word/2016/wordml/cid" xmlns:cx5="http://schemas.microsoft.com/office/drawing/2016/5/11/chartex" xmlns:cx4="http://schemas.microsoft.com/office/drawing/2016/5/10/chartex" xmlns:cx3="http://schemas.microsoft.com/office/drawing/2016/5/9/chartex" xmlns:cx2="http://schemas.microsoft.com/office/drawing/2015/10/21/chartex">
             <w:pict>
               <v:roundrect id="Rectangle: Rounded Corners 25" o:spid="_x0000_s1035" style="position:absolute;margin-left:246.8pt;margin-top:21.35pt;width:78.35pt;height:22.6pt;z-index:251676672;visibility:visible;mso-wrap-style:square;mso-width-percent:0;mso-height-percent:0;mso-wrap-distance-left:9pt;mso-wrap-distance-top:0;mso-wrap-distance-right:9pt;mso-wrap-distance-bottom:0;mso-position-horizontal:absolute;mso-position-horizontal-relative:text;mso-position-vertical:absolute;mso-position-vertical-relative:text;mso-width-percent:0;mso-height-percent:0;mso-width-relative:margin;mso-height-relative:margin;v-text-anchor:middle" arcsize="10923f" o:gfxdata="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" fillcolor="#5b9bd5 [3208]" strokecolor="#1f4d78 [1608]" strokeweight="1pt">
                 <v:stroke joinstyle="miter"/>
@@ -1763,7 +1777,7 @@
               </wp:anchor>
             </w:drawing>
           </mc:Choice>
-          <mc:Fallback xmlns:w16cid="http://schemas.microsoft.com/office/word/2016/wordml/cid" xmlns:am3d="http://schemas.microsoft.com/office/drawing/2017/model3d" xmlns:aink="http://schemas.microsoft.com/office/drawing/2016/ink" xmlns:cx8="http://schemas.microsoft.com/office/drawing/2016/5/14/chartex" xmlns:cx7="http://schemas.microsoft.com/office/drawing/2016/5/13/chartex" xmlns:cx6="http://schemas.microsoft.com/office/drawing/2016/5/12/chartex">
+          <mc:Fallback xmlns:cx6="http://schemas.microsoft.com/office/drawing/2016/5/12/chartex" xmlns:cx7="http://schemas.microsoft.com/office/drawing/2016/5/13/chartex" xmlns:cx8="http://schemas.microsoft.com/office/drawing/2016/5/14/chartex" xmlns:aink="http://schemas.microsoft.com/office/drawing/2016/ink" xmlns:am3d="http://schemas.microsoft.com/office/drawing/2017/model3d" xmlns:w16cid="http://schemas.microsoft.com/office/word/2016/wordml/cid" xmlns:cx5="http://schemas.microsoft.com/office/drawing/2016/5/11/chartex" xmlns:cx4="http://schemas.microsoft.com/office/drawing/2016/5/10/chartex" xmlns:cx3="http://schemas.microsoft.com/office/drawing/2016/5/9/chartex" xmlns:cx2="http://schemas.microsoft.com/office/drawing/2015/10/21/chartex">
             <w:pict>
               <v:roundrect id="Rectangle: Rounded Corners 31" o:spid="_x0000_s1036" style="position:absolute;margin-left:339.5pt;margin-top:21.2pt;width:75.15pt;height:21.75pt;z-index:251677696;visibility:visible;mso-wrap-style:square;mso-width-percent:0;mso-height-percent:0;mso-wrap-distance-left:9pt;mso-wrap-distance-top:0;mso-wrap-distance-right:9pt;mso-wrap-distance-bottom:0;mso-position-horizontal:absolute;mso-position-horizontal-relative:text;mso-position-vertical:absolute;mso-position-vertical-relative:text;mso-width-percent:0;mso-height-percent:0;mso-width-relative:margin;mso-height-relative:margin;v-text-anchor:middle" arcsize="10923f" o:gfxdata="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" fillcolor="#5b9bd5 [3208]" strokecolor="#1f4d78 [1608]" strokeweight="1pt">
                 <v:stroke joinstyle="miter"/>
@@ -1879,7 +1893,7 @@
               </wp:anchor>
             </w:drawing>
           </mc:Choice>
-          <mc:Fallback xmlns:w16cid="http://schemas.microsoft.com/office/word/2016/wordml/cid" xmlns:am3d="http://schemas.microsoft.com/office/drawing/2017/model3d" xmlns:aink="http://schemas.microsoft.com/office/drawing/2016/ink" xmlns:cx8="http://schemas.microsoft.com/office/drawing/2016/5/14/chartex" xmlns:cx7="http://schemas.microsoft.com/office/drawing/2016/5/13/chartex" xmlns:cx6="http://schemas.microsoft.com/office/drawing/2016/5/12/chartex">
+          <mc:Fallback xmlns:cx6="http://schemas.microsoft.com/office/drawing/2016/5/12/chartex" xmlns:cx7="http://schemas.microsoft.com/office/drawing/2016/5/13/chartex" xmlns:cx8="http://schemas.microsoft.com/office/drawing/2016/5/14/chartex" xmlns:aink="http://schemas.microsoft.com/office/drawing/2016/ink" xmlns:am3d="http://schemas.microsoft.com/office/drawing/2017/model3d" xmlns:w16cid="http://schemas.microsoft.com/office/word/2016/wordml/cid" xmlns:cx5="http://schemas.microsoft.com/office/drawing/2016/5/11/chartex" xmlns:cx4="http://schemas.microsoft.com/office/drawing/2016/5/10/chartex" xmlns:cx3="http://schemas.microsoft.com/office/drawing/2016/5/9/chartex" xmlns:cx2="http://schemas.microsoft.com/office/drawing/2015/10/21/chartex">
             <w:pict>
               <v:roundrect id="Rectangle: Rounded Corners 34" o:spid="_x0000_s1037" style="position:absolute;margin-left:312.95pt;margin-top:12.7pt;width:43.8pt;height:20pt;z-index:251681792;visibility:visible;mso-wrap-style:square;mso-width-percent:0;mso-height-percent:0;mso-wrap-distance-left:9pt;mso-wrap-distance-top:0;mso-wrap-distance-right:9pt;mso-wrap-distance-bottom:0;mso-position-horizontal:absolute;mso-position-horizontal-relative:text;mso-position-vertical:absolute;mso-position-vertical-relative:text;mso-width-percent:0;mso-height-percent:0;mso-width-relative:margin;mso-height-relative:margin;v-text-anchor:middle" arcsize="10923f" o:gfxdata="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" fillcolor="#a5a5a5 [3206]" strokecolor="#525252 [1606]" strokeweight="1pt">
                 <v:stroke joinstyle="miter"/>
@@ -1965,7 +1979,7 @@
               </wp:anchor>
             </w:drawing>
           </mc:Choice>
-          <mc:Fallback xmlns:w16cid="http://schemas.microsoft.com/office/word/2016/wordml/cid" xmlns:am3d="http://schemas.microsoft.com/office/drawing/2017/model3d" xmlns:aink="http://schemas.microsoft.com/office/drawing/2016/ink" xmlns:cx8="http://schemas.microsoft.com/office/drawing/2016/5/14/chartex" xmlns:cx7="http://schemas.microsoft.com/office/drawing/2016/5/13/chartex" xmlns:cx6="http://schemas.microsoft.com/office/drawing/2016/5/12/chartex">
+          <mc:Fallback xmlns:cx6="http://schemas.microsoft.com/office/drawing/2016/5/12/chartex" xmlns:cx7="http://schemas.microsoft.com/office/drawing/2016/5/13/chartex" xmlns:cx8="http://schemas.microsoft.com/office/drawing/2016/5/14/chartex" xmlns:aink="http://schemas.microsoft.com/office/drawing/2016/ink" xmlns:am3d="http://schemas.microsoft.com/office/drawing/2017/model3d" xmlns:w16cid="http://schemas.microsoft.com/office/word/2016/wordml/cid" xmlns:cx5="http://schemas.microsoft.com/office/drawing/2016/5/11/chartex" xmlns:cx4="http://schemas.microsoft.com/office/drawing/2016/5/10/chartex" xmlns:cx3="http://schemas.microsoft.com/office/drawing/2016/5/9/chartex" xmlns:cx2="http://schemas.microsoft.com/office/drawing/2015/10/21/chartex">
             <w:pict>
               <v:shape id="Text Box 33" o:spid="_x0000_s1038" type="#_x0000_t202" style="position:absolute;margin-left:211.55pt;margin-top:15.25pt;width:94.5pt;height:17.5pt;z-index:251680768;visibility:visible;mso-wrap-style:square;mso-wrap-distance-left:9pt;mso-wrap-distance-top:0;mso-wrap-distance-right:9pt;mso-wrap-distance-bottom:0;mso-position-horizontal:absolute;mso-position-horizontal-relative:text;mso-position-vertical:absolute;mso-position-vertical-relative:text;v-text-anchor:top" o:gfxdata="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" fillcolor="white [3201]" strokeweight=".5pt">
                 <v:textbox>
@@ -2051,7 +2065,7 @@
               </wp:anchor>
             </w:drawing>
           </mc:Choice>
-          <mc:Fallback xmlns:w16cid="http://schemas.microsoft.com/office/word/2016/wordml/cid" xmlns:am3d="http://schemas.microsoft.com/office/drawing/2017/model3d" xmlns:aink="http://schemas.microsoft.com/office/drawing/2016/ink" xmlns:cx8="http://schemas.microsoft.com/office/drawing/2016/5/14/chartex" xmlns:cx7="http://schemas.microsoft.com/office/drawing/2016/5/13/chartex" xmlns:cx6="http://schemas.microsoft.com/office/drawing/2016/5/12/chartex">
+          <mc:Fallback xmlns:cx6="http://schemas.microsoft.com/office/drawing/2016/5/12/chartex" xmlns:cx7="http://schemas.microsoft.com/office/drawing/2016/5/13/chartex" xmlns:cx8="http://schemas.microsoft.com/office/drawing/2016/5/14/chartex" xmlns:aink="http://schemas.microsoft.com/office/drawing/2016/ink" xmlns:am3d="http://schemas.microsoft.com/office/drawing/2017/model3d" xmlns:w16cid="http://schemas.microsoft.com/office/word/2016/wordml/cid" xmlns:cx5="http://schemas.microsoft.com/office/drawing/2016/5/11/chartex" xmlns:cx4="http://schemas.microsoft.com/office/drawing/2016/5/10/chartex" xmlns:cx3="http://schemas.microsoft.com/office/drawing/2016/5/9/chartex" xmlns:cx2="http://schemas.microsoft.com/office/drawing/2015/10/21/chartex">
             <w:pict>
               <v:shape id="_x0000_s1039" type="#_x0000_t202" style="position:absolute;margin-left:114.55pt;margin-top:12.15pt;width:101.4pt;height:22.5pt;z-index:251679744;visibility:visible;mso-wrap-style:square;mso-width-percent:0;mso-height-percent:0;mso-wrap-distance-left:9pt;mso-wrap-distance-top:3.6pt;mso-wrap-distance-right:9pt;mso-wrap-distance-bottom:3.6pt;mso-position-horizontal:absolute;mso-position-horizontal-relative:text;mso-position-vertical:absolute;mso-position-vertical-relative:text;mso-width-percent:0;mso-height-percent:0;mso-width-relative:margin;mso-height-relative:margin;v-text-anchor:top" o:gfxdata="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" strokecolor="white [3212]">
                 <v:textbox>
@@ -2910,7 +2924,7 @@
               </wp:anchor>
             </w:drawing>
           </mc:Choice>
-          <mc:Fallback xmlns:w16cid="http://schemas.microsoft.com/office/word/2016/wordml/cid" xmlns:am3d="http://schemas.microsoft.com/office/drawing/2017/model3d" xmlns:aink="http://schemas.microsoft.com/office/drawing/2016/ink" xmlns:cx8="http://schemas.microsoft.com/office/drawing/2016/5/14/chartex" xmlns:cx7="http://schemas.microsoft.com/office/drawing/2016/5/13/chartex" xmlns:cx6="http://schemas.microsoft.com/office/drawing/2016/5/12/chartex">
+          <mc:Fallback xmlns:cx6="http://schemas.microsoft.com/office/drawing/2016/5/12/chartex" xmlns:cx7="http://schemas.microsoft.com/office/drawing/2016/5/13/chartex" xmlns:cx8="http://schemas.microsoft.com/office/drawing/2016/5/14/chartex" xmlns:aink="http://schemas.microsoft.com/office/drawing/2016/ink" xmlns:am3d="http://schemas.microsoft.com/office/drawing/2017/model3d" xmlns:w16cid="http://schemas.microsoft.com/office/word/2016/wordml/cid" xmlns:cx5="http://schemas.microsoft.com/office/drawing/2016/5/11/chartex" xmlns:cx4="http://schemas.microsoft.com/office/drawing/2016/5/10/chartex" xmlns:cx3="http://schemas.microsoft.com/office/drawing/2016/5/9/chartex" xmlns:cx2="http://schemas.microsoft.com/office/drawing/2015/10/21/chartex">
             <w:pict>
               <v:roundrect w14:anchorId="587A5EE5" id="Rectangle: Rounded Corners 39" o:spid="_x0000_s1041" style="position:absolute;margin-left:313.65pt;margin-top:3.45pt;width:43.8pt;height:20pt;z-index:251686912;visibility:visible;mso-wrap-style:square;mso-width-percent:0;mso-height-percent:0;mso-wrap-distance-left:9pt;mso-wrap-distance-top:0;mso-wrap-distance-right:9pt;mso-wrap-distance-bottom:0;mso-position-horizontal:absolute;mso-position-horizontal-relative:text;mso-position-vertical:absolute;mso-position-vertical-relative:text;mso-width-percent:0;mso-height-percent:0;mso-width-relative:margin;mso-height-relative:margin;v-text-anchor:middle" arcsize="10923f" o:gfxdata="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" fillcolor="#a5a5a5 [3206]" strokecolor="#525252 [1606]" strokeweight="1pt">
                 <v:stroke joinstyle="miter"/>
@@ -2999,7 +3013,7 @@
               </wp:anchor>
             </w:drawing>
           </mc:Choice>
-          <mc:Fallback xmlns:w16cid="http://schemas.microsoft.com/office/word/2016/wordml/cid" xmlns:am3d="http://schemas.microsoft.com/office/drawing/2017/model3d" xmlns:aink="http://schemas.microsoft.com/office/drawing/2016/ink" xmlns:cx8="http://schemas.microsoft.com/office/drawing/2016/5/14/chartex" xmlns:cx7="http://schemas.microsoft.com/office/drawing/2016/5/13/chartex" xmlns:cx6="http://schemas.microsoft.com/office/drawing/2016/5/12/chartex">
+          <mc:Fallback xmlns:cx6="http://schemas.microsoft.com/office/drawing/2016/5/12/chartex" xmlns:cx7="http://schemas.microsoft.com/office/drawing/2016/5/13/chartex" xmlns:cx8="http://schemas.microsoft.com/office/drawing/2016/5/14/chartex" xmlns:aink="http://schemas.microsoft.com/office/drawing/2016/ink" xmlns:am3d="http://schemas.microsoft.com/office/drawing/2017/model3d" xmlns:w16cid="http://schemas.microsoft.com/office/word/2016/wordml/cid" xmlns:cx5="http://schemas.microsoft.com/office/drawing/2016/5/11/chartex" xmlns:cx4="http://schemas.microsoft.com/office/drawing/2016/5/10/chartex" xmlns:cx3="http://schemas.microsoft.com/office/drawing/2016/5/9/chartex" xmlns:cx2="http://schemas.microsoft.com/office/drawing/2015/10/21/chartex">
             <w:pict>
               <v:shape w14:anchorId="2DBF8633" id="Text Box 38" o:spid="_x0000_s1042" type="#_x0000_t202" style="position:absolute;margin-left:202.05pt;margin-top:4.15pt;width:104.8pt;height:17.5pt;z-index:251685888;visibility:visible;mso-wrap-style:square;mso-width-percent:0;mso-wrap-distance-left:9pt;mso-wrap-distance-top:0;mso-wrap-distance-right:9pt;mso-wrap-distance-bottom:0;mso-position-horizontal:absolute;mso-position-horizontal-relative:text;mso-position-vertical:absolute;mso-position-vertical-relative:text;mso-width-percent:0;mso-width-relative:margin;v-text-anchor:top" o:gfxdata="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" fillcolor="white [3201]" strokeweight=".5pt">
                 <v:textbox>
@@ -3085,7 +3099,7 @@
               </wp:anchor>
             </w:drawing>
           </mc:Choice>
-          <mc:Fallback xmlns:w16cid="http://schemas.microsoft.com/office/word/2016/wordml/cid" xmlns:am3d="http://schemas.microsoft.com/office/drawing/2017/model3d" xmlns:aink="http://schemas.microsoft.com/office/drawing/2016/ink" xmlns:cx8="http://schemas.microsoft.com/office/drawing/2016/5/14/chartex" xmlns:cx7="http://schemas.microsoft.com/office/drawing/2016/5/13/chartex" xmlns:cx6="http://schemas.microsoft.com/office/drawing/2016/5/12/chartex">
+          <mc:Fallback xmlns:cx6="http://schemas.microsoft.com/office/drawing/2016/5/12/chartex" xmlns:cx7="http://schemas.microsoft.com/office/drawing/2016/5/13/chartex" xmlns:cx8="http://schemas.microsoft.com/office/drawing/2016/5/14/chartex" xmlns:aink="http://schemas.microsoft.com/office/drawing/2016/ink" xmlns:am3d="http://schemas.microsoft.com/office/drawing/2017/model3d" xmlns:w16cid="http://schemas.microsoft.com/office/word/2016/wordml/cid" xmlns:cx5="http://schemas.microsoft.com/office/drawing/2016/5/11/chartex" xmlns:cx4="http://schemas.microsoft.com/office/drawing/2016/5/10/chartex" xmlns:cx3="http://schemas.microsoft.com/office/drawing/2016/5/9/chartex" xmlns:cx2="http://schemas.microsoft.com/office/drawing/2015/10/21/chartex">
             <w:pict>
               <v:shape w14:anchorId="68FE45D8" id="_x0000_s1043" type="#_x0000_t202" style="position:absolute;margin-left:137.05pt;margin-top:.5pt;width:68.2pt;height:22.5pt;z-index:251684864;visibility:visible;mso-wrap-style:square;mso-width-percent:0;mso-height-percent:0;mso-wrap-distance-left:9pt;mso-wrap-distance-top:3.6pt;mso-wrap-distance-right:9pt;mso-wrap-distance-bottom:3.6pt;mso-position-horizontal:absolute;mso-position-horizontal-relative:text;mso-position-vertical:absolute;mso-position-vertical-relative:text;mso-width-percent:0;mso-height-percent:0;mso-width-relative:margin;mso-height-relative:margin;v-text-anchor:top" o:gfxdata="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" strokecolor="white [3212]">
                 <v:textbox>
@@ -3106,8 +3120,6 @@
     </w:p>
     <w:p/>
     <w:p/>
-    <w:bookmarkStart w:id="0" w:name="_GoBack"/>
-    <w:bookmarkEnd w:id="0"/>
     <w:p>
       <w:r>
         <w:rPr>
@@ -3187,7 +3199,7 @@
               </wp:anchor>
             </w:drawing>
           </mc:Choice>
-          <mc:Fallback xmlns:w16cid="http://schemas.microsoft.com/office/word/2016/wordml/cid" xmlns:am3d="http://schemas.microsoft.com/office/drawing/2017/model3d" xmlns:aink="http://schemas.microsoft.com/office/drawing/2016/ink" xmlns:cx8="http://schemas.microsoft.com/office/drawing/2016/5/14/chartex" xmlns:cx7="http://schemas.microsoft.com/office/drawing/2016/5/13/chartex" xmlns:cx6="http://schemas.microsoft.com/office/drawing/2016/5/12/chartex">
+          <mc:Fallback xmlns:cx6="http://schemas.microsoft.com/office/drawing/2016/5/12/chartex" xmlns:cx7="http://schemas.microsoft.com/office/drawing/2016/5/13/chartex" xmlns:cx8="http://schemas.microsoft.com/office/drawing/2016/5/14/chartex" xmlns:aink="http://schemas.microsoft.com/office/drawing/2016/ink" xmlns:am3d="http://schemas.microsoft.com/office/drawing/2017/model3d" xmlns:w16cid="http://schemas.microsoft.com/office/word/2016/wordml/cid" xmlns:cx5="http://schemas.microsoft.com/office/drawing/2016/5/11/chartex" xmlns:cx4="http://schemas.microsoft.com/office/drawing/2016/5/10/chartex" xmlns:cx3="http://schemas.microsoft.com/office/drawing/2016/5/9/chartex" xmlns:cx2="http://schemas.microsoft.com/office/drawing/2015/10/21/chartex">
             <w:pict>
               <v:shape w14:anchorId="6C963FD7" id="_x0000_s1044" type="#_x0000_t202" style="position:absolute;margin-left:224.75pt;margin-top:15.65pt;width:105.15pt;height:110.6pt;z-index:251697152;visibility:visible;mso-wrap-style:square;mso-width-percent:0;mso-height-percent:200;mso-wrap-distance-left:9pt;mso-wrap-distance-top:3.6pt;mso-wrap-distance-right:9pt;mso-wrap-distance-bottom:3.6pt;mso-position-horizontal:absolute;mso-position-horizontal-relative:text;mso-position-vertical:absolute;mso-position-vertical-relative:text;mso-width-percent:0;mso-height-percent:200;mso-width-relative:margin;mso-height-relative:margin;v-text-anchor:top" o:gfxdata="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" filled="f" stroked="f">
                 <v:textbox style="mso-fit-shape-to-text:t">
@@ -3299,7 +3311,7 @@
               </wp:anchor>
             </w:drawing>
           </mc:Choice>
-          <mc:Fallback xmlns:w16cid="http://schemas.microsoft.com/office/word/2016/wordml/cid" xmlns:am3d="http://schemas.microsoft.com/office/drawing/2017/model3d" xmlns:aink="http://schemas.microsoft.com/office/drawing/2016/ink" xmlns:cx8="http://schemas.microsoft.com/office/drawing/2016/5/14/chartex" xmlns:cx7="http://schemas.microsoft.com/office/drawing/2016/5/13/chartex" xmlns:cx6="http://schemas.microsoft.com/office/drawing/2016/5/12/chartex">
+          <mc:Fallback xmlns:cx6="http://schemas.microsoft.com/office/drawing/2016/5/12/chartex" xmlns:cx7="http://schemas.microsoft.com/office/drawing/2016/5/13/chartex" xmlns:cx8="http://schemas.microsoft.com/office/drawing/2016/5/14/chartex" xmlns:aink="http://schemas.microsoft.com/office/drawing/2016/ink" xmlns:am3d="http://schemas.microsoft.com/office/drawing/2017/model3d" xmlns:w16cid="http://schemas.microsoft.com/office/word/2016/wordml/cid" xmlns:cx5="http://schemas.microsoft.com/office/drawing/2016/5/11/chartex" xmlns:cx4="http://schemas.microsoft.com/office/drawing/2016/5/10/chartex" xmlns:cx3="http://schemas.microsoft.com/office/drawing/2016/5/9/chartex" xmlns:cx2="http://schemas.microsoft.com/office/drawing/2015/10/21/chartex">
             <w:pict>
               <v:rect w14:anchorId="601F99B8" id="Rectangle 41" o:spid="_x0000_s1045" style="position:absolute;margin-left:415pt;margin-top:.85pt;width:466.2pt;height:331.9pt;z-index:251688960;visibility:visible;mso-wrap-style:square;mso-width-percent:0;mso-height-percent:0;mso-wrap-distance-left:9pt;mso-wrap-distance-top:0;mso-wrap-distance-right:9pt;mso-wrap-distance-bottom:0;mso-position-horizontal:right;mso-position-horizontal-relative:margin;mso-position-vertical:absolute;mso-position-vertical-relative:text;mso-width-percent:0;mso-height-percent:0;mso-width-relative:margin;mso-height-relative:margin;v-text-anchor:middle" o:gfxdata="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" filled="f" strokecolor="black [3213]" strokeweight="2pt">
                 <v:textbox>
@@ -3533,7 +3545,7 @@
               </wp:anchor>
             </w:drawing>
           </mc:Choice>
-          <mc:Fallback xmlns:w16cid="http://schemas.microsoft.com/office/word/2016/wordml/cid" xmlns:am3d="http://schemas.microsoft.com/office/drawing/2017/model3d" xmlns:aink="http://schemas.microsoft.com/office/drawing/2016/ink" xmlns:cx8="http://schemas.microsoft.com/office/drawing/2016/5/14/chartex" xmlns:cx7="http://schemas.microsoft.com/office/drawing/2016/5/13/chartex" xmlns:cx6="http://schemas.microsoft.com/office/drawing/2016/5/12/chartex">
+          <mc:Fallback xmlns:cx6="http://schemas.microsoft.com/office/drawing/2016/5/12/chartex" xmlns:cx7="http://schemas.microsoft.com/office/drawing/2016/5/13/chartex" xmlns:cx8="http://schemas.microsoft.com/office/drawing/2016/5/14/chartex" xmlns:aink="http://schemas.microsoft.com/office/drawing/2016/ink" xmlns:am3d="http://schemas.microsoft.com/office/drawing/2017/model3d" xmlns:w16cid="http://schemas.microsoft.com/office/word/2016/wordml/cid" xmlns:cx5="http://schemas.microsoft.com/office/drawing/2016/5/11/chartex" xmlns:cx4="http://schemas.microsoft.com/office/drawing/2016/5/10/chartex" xmlns:cx3="http://schemas.microsoft.com/office/drawing/2016/5/9/chartex" xmlns:cx2="http://schemas.microsoft.com/office/drawing/2015/10/21/chartex">
             <w:pict>
               <v:shape w14:anchorId="484AD081" id="_x0000_s1046" type="#_x0000_t202" style="position:absolute;margin-left:316.35pt;margin-top:14.4pt;width:74.5pt;height:110.6pt;z-index:251698176;visibility:visible;mso-wrap-style:square;mso-width-percent:0;mso-height-percent:200;mso-wrap-distance-left:9pt;mso-wrap-distance-top:3.6pt;mso-wrap-distance-right:9pt;mso-wrap-distance-bottom:3.6pt;mso-position-horizontal:absolute;mso-position-horizontal-relative:text;mso-position-vertical:absolute;mso-position-vertical-relative:text;mso-width-percent:0;mso-height-percent:200;mso-width-relative:margin;mso-height-relative:margin;v-text-anchor:top" o:gfxdata="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" filled="f" stroked="f">
                 <v:textbox style="mso-fit-shape-to-text:t">
@@ -3644,7 +3656,7 @@
               </wp:anchor>
             </w:drawing>
           </mc:Choice>
-          <mc:Fallback xmlns:w16cid="http://schemas.microsoft.com/office/word/2016/wordml/cid" xmlns:am3d="http://schemas.microsoft.com/office/drawing/2017/model3d" xmlns:aink="http://schemas.microsoft.com/office/drawing/2016/ink" xmlns:cx8="http://schemas.microsoft.com/office/drawing/2016/5/14/chartex" xmlns:cx7="http://schemas.microsoft.com/office/drawing/2016/5/13/chartex" xmlns:cx6="http://schemas.microsoft.com/office/drawing/2016/5/12/chartex">
+          <mc:Fallback xmlns:cx6="http://schemas.microsoft.com/office/drawing/2016/5/12/chartex" xmlns:cx7="http://schemas.microsoft.com/office/drawing/2016/5/13/chartex" xmlns:cx8="http://schemas.microsoft.com/office/drawing/2016/5/14/chartex" xmlns:aink="http://schemas.microsoft.com/office/drawing/2016/ink" xmlns:am3d="http://schemas.microsoft.com/office/drawing/2017/model3d" xmlns:w16cid="http://schemas.microsoft.com/office/word/2016/wordml/cid" xmlns:cx5="http://schemas.microsoft.com/office/drawing/2016/5/11/chartex" xmlns:cx4="http://schemas.microsoft.com/office/drawing/2016/5/10/chartex" xmlns:cx3="http://schemas.microsoft.com/office/drawing/2016/5/9/chartex" xmlns:cx2="http://schemas.microsoft.com/office/drawing/2015/10/21/chartex">
             <w:pict>
               <v:shape w14:anchorId="68D7A9A2" id="_x0000_s1047" type="#_x0000_t202" style="position:absolute;margin-left:162.6pt;margin-top:15.45pt;width:74.5pt;height:110.6pt;z-index:251696128;visibility:visible;mso-wrap-style:square;mso-width-percent:0;mso-height-percent:200;mso-wrap-distance-left:9pt;mso-wrap-distance-top:3.6pt;mso-wrap-distance-right:9pt;mso-wrap-distance-bottom:3.6pt;mso-position-horizontal:absolute;mso-position-horizontal-relative:text;mso-position-vertical:absolute;mso-position-vertical-relative:text;mso-width-percent:0;mso-height-percent:200;mso-width-relative:margin;mso-height-relative:margin;v-text-anchor:top" o:gfxdata="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" filled="f" stroked="f">
                 <v:textbox style="mso-fit-shape-to-text:t">
@@ -3759,7 +3771,7 @@
               </wp:anchor>
             </w:drawing>
           </mc:Choice>
-          <mc:Fallback xmlns:w16cid="http://schemas.microsoft.com/office/word/2016/wordml/cid" xmlns:am3d="http://schemas.microsoft.com/office/drawing/2017/model3d" xmlns:aink="http://schemas.microsoft.com/office/drawing/2016/ink" xmlns:cx8="http://schemas.microsoft.com/office/drawing/2016/5/14/chartex" xmlns:cx7="http://schemas.microsoft.com/office/drawing/2016/5/13/chartex" xmlns:cx6="http://schemas.microsoft.com/office/drawing/2016/5/12/chartex">
+          <mc:Fallback xmlns:cx6="http://schemas.microsoft.com/office/drawing/2016/5/12/chartex" xmlns:cx7="http://schemas.microsoft.com/office/drawing/2016/5/13/chartex" xmlns:cx8="http://schemas.microsoft.com/office/drawing/2016/5/14/chartex" xmlns:aink="http://schemas.microsoft.com/office/drawing/2016/ink" xmlns:am3d="http://schemas.microsoft.com/office/drawing/2017/model3d" xmlns:w16cid="http://schemas.microsoft.com/office/word/2016/wordml/cid" xmlns:cx5="http://schemas.microsoft.com/office/drawing/2016/5/11/chartex" xmlns:cx4="http://schemas.microsoft.com/office/drawing/2016/5/10/chartex" xmlns:cx3="http://schemas.microsoft.com/office/drawing/2016/5/9/chartex" xmlns:cx2="http://schemas.microsoft.com/office/drawing/2015/10/21/chartex">
             <w:pict>
               <v:shape w14:anchorId="1CC70E98" id="_x0000_s1048" type="#_x0000_t202" style="position:absolute;margin-left:85.6pt;margin-top:14.7pt;width:74.5pt;height:110.6pt;z-index:251695104;visibility:visible;mso-wrap-style:square;mso-width-percent:0;mso-height-percent:200;mso-wrap-distance-left:9pt;mso-wrap-distance-top:3.6pt;mso-wrap-distance-right:9pt;mso-wrap-distance-bottom:3.6pt;mso-position-horizontal:absolute;mso-position-horizontal-relative:text;mso-position-vertical:absolute;mso-position-vertical-relative:text;mso-width-percent:0;mso-height-percent:200;mso-width-relative:margin;mso-height-relative:margin;v-text-anchor:top" o:gfxdata="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" filled="f" stroked="f">
                 <v:textbox style="mso-fit-shape-to-text:t">
@@ -3861,7 +3873,7 @@
               </wp:anchor>
             </w:drawing>
           </mc:Choice>
-          <mc:Fallback xmlns:w16cid="http://schemas.microsoft.com/office/word/2016/wordml/cid" xmlns:am3d="http://schemas.microsoft.com/office/drawing/2017/model3d" xmlns:aink="http://schemas.microsoft.com/office/drawing/2016/ink" xmlns:cx8="http://schemas.microsoft.com/office/drawing/2016/5/14/chartex" xmlns:cx7="http://schemas.microsoft.com/office/drawing/2016/5/13/chartex" xmlns:cx6="http://schemas.microsoft.com/office/drawing/2016/5/12/chartex">
+          <mc:Fallback xmlns:cx6="http://schemas.microsoft.com/office/drawing/2016/5/12/chartex" xmlns:cx7="http://schemas.microsoft.com/office/drawing/2016/5/13/chartex" xmlns:cx8="http://schemas.microsoft.com/office/drawing/2016/5/14/chartex" xmlns:aink="http://schemas.microsoft.com/office/drawing/2016/ink" xmlns:am3d="http://schemas.microsoft.com/office/drawing/2017/model3d" xmlns:w16cid="http://schemas.microsoft.com/office/word/2016/wordml/cid" xmlns:cx5="http://schemas.microsoft.com/office/drawing/2016/5/11/chartex" xmlns:cx4="http://schemas.microsoft.com/office/drawing/2016/5/10/chartex" xmlns:cx3="http://schemas.microsoft.com/office/drawing/2016/5/9/chartex" xmlns:cx2="http://schemas.microsoft.com/office/drawing/2015/10/21/chartex">
             <w:pict>
               <v:shape w14:anchorId="1F790793" id="Rectangle: Top Corners Rounded 45" o:spid="_x0000_s1026" style="position:absolute;margin-left:315.55pt;margin-top:.9pt;width:76.7pt;height:53.45pt;z-index:251694080;visibility:visible;mso-wrap-style:square;mso-width-percent:0;mso-wrap-distance-left:9pt;mso-wrap-distance-top:0;mso-wrap-distance-right:9pt;mso-wrap-distance-bottom:0;mso-position-horizontal:absolute;mso-position-horizontal-relative:margin;mso-position-vertical:absolute;mso-position-vertical-relative:text;mso-width-percent:0;mso-width-relative:margin;v-text-anchor:middle" coordsize="974116,678815" o:gfxdata="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" path="m113138,l860978,v62484,,113138,50654,113138,113138l974116,678815r,l,678815r,l,113138c,50654,50654,,113138,xe" filled="f" strokecolor="black [3213]" strokeweight="1.5pt">
                 <v:stroke joinstyle="miter"/>
@@ -3943,7 +3955,7 @@
               </wp:anchor>
             </w:drawing>
           </mc:Choice>
-          <mc:Fallback xmlns:w16cid="http://schemas.microsoft.com/office/word/2016/wordml/cid" xmlns:am3d="http://schemas.microsoft.com/office/drawing/2017/model3d" xmlns:aink="http://schemas.microsoft.com/office/drawing/2016/ink" xmlns:cx8="http://schemas.microsoft.com/office/drawing/2016/5/14/chartex" xmlns:cx7="http://schemas.microsoft.com/office/drawing/2016/5/13/chartex" xmlns:cx6="http://schemas.microsoft.com/office/drawing/2016/5/12/chartex">
+          <mc:Fallback xmlns:cx6="http://schemas.microsoft.com/office/drawing/2016/5/12/chartex" xmlns:cx7="http://schemas.microsoft.com/office/drawing/2016/5/13/chartex" xmlns:cx8="http://schemas.microsoft.com/office/drawing/2016/5/14/chartex" xmlns:aink="http://schemas.microsoft.com/office/drawing/2016/ink" xmlns:am3d="http://schemas.microsoft.com/office/drawing/2017/model3d" xmlns:w16cid="http://schemas.microsoft.com/office/word/2016/wordml/cid" xmlns:cx5="http://schemas.microsoft.com/office/drawing/2016/5/11/chartex" xmlns:cx4="http://schemas.microsoft.com/office/drawing/2016/5/10/chartex" xmlns:cx3="http://schemas.microsoft.com/office/drawing/2016/5/9/chartex" xmlns:cx2="http://schemas.microsoft.com/office/drawing/2015/10/21/chartex">
             <w:pict>
               <v:shape w14:anchorId="37953922" id="Rectangle: Top Corners Rounded 46" o:spid="_x0000_s1026" style="position:absolute;margin-left:238.45pt;margin-top:1.2pt;width:76.7pt;height:53.45pt;z-index:251693056;visibility:visible;mso-wrap-style:square;mso-width-percent:0;mso-wrap-distance-left:9pt;mso-wrap-distance-top:0;mso-wrap-distance-right:9pt;mso-wrap-distance-bottom:0;mso-position-horizontal:absolute;mso-position-horizontal-relative:margin;mso-position-vertical:absolute;mso-position-vertical-relative:text;mso-width-percent:0;mso-width-relative:margin;v-text-anchor:middle" coordsize="974090,678815" o:gfxdata="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" path="m113138,l860952,v62484,,113138,50654,113138,113138l974090,678815r,l,678815r,l,113138c,50654,50654,,113138,xe" filled="f" strokecolor="black [3213]" strokeweight="1.5pt">
                 <v:stroke joinstyle="miter"/>
@@ -4025,7 +4037,7 @@
               </wp:anchor>
             </w:drawing>
           </mc:Choice>
-          <mc:Fallback xmlns:w16cid="http://schemas.microsoft.com/office/word/2016/wordml/cid" xmlns:am3d="http://schemas.microsoft.com/office/drawing/2017/model3d" xmlns:aink="http://schemas.microsoft.com/office/drawing/2016/ink" xmlns:cx8="http://schemas.microsoft.com/office/drawing/2016/5/14/chartex" xmlns:cx7="http://schemas.microsoft.com/office/drawing/2016/5/13/chartex" xmlns:cx6="http://schemas.microsoft.com/office/drawing/2016/5/12/chartex">
+          <mc:Fallback xmlns:cx6="http://schemas.microsoft.com/office/drawing/2016/5/12/chartex" xmlns:cx7="http://schemas.microsoft.com/office/drawing/2016/5/13/chartex" xmlns:cx8="http://schemas.microsoft.com/office/drawing/2016/5/14/chartex" xmlns:aink="http://schemas.microsoft.com/office/drawing/2016/ink" xmlns:am3d="http://schemas.microsoft.com/office/drawing/2017/model3d" xmlns:w16cid="http://schemas.microsoft.com/office/word/2016/wordml/cid" xmlns:cx5="http://schemas.microsoft.com/office/drawing/2016/5/11/chartex" xmlns:cx4="http://schemas.microsoft.com/office/drawing/2016/5/10/chartex" xmlns:cx3="http://schemas.microsoft.com/office/drawing/2016/5/9/chartex" xmlns:cx2="http://schemas.microsoft.com/office/drawing/2015/10/21/chartex">
             <w:pict>
               <v:shape w14:anchorId="080ADAA3" id="Rectangle: Top Corners Rounded 47" o:spid="_x0000_s1026" style="position:absolute;margin-left:161.65pt;margin-top:1.1pt;width:76.7pt;height:53.45pt;z-index:251692032;visibility:visible;mso-wrap-style:square;mso-width-percent:0;mso-wrap-distance-left:9pt;mso-wrap-distance-top:0;mso-wrap-distance-right:9pt;mso-wrap-distance-bottom:0;mso-position-horizontal:absolute;mso-position-horizontal-relative:margin;mso-position-vertical:absolute;mso-position-vertical-relative:text;mso-width-percent:0;mso-width-relative:margin;v-text-anchor:middle" coordsize="974116,678815" o:gfxdata="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" path="m113138,l860978,v62484,,113138,50654,113138,113138l974116,678815r,l,678815r,l,113138c,50654,50654,,113138,xe" filled="f" strokecolor="black [3213]" strokeweight="1.5pt">
                 <v:stroke joinstyle="miter"/>
@@ -4107,7 +4119,7 @@
               </wp:anchor>
             </w:drawing>
           </mc:Choice>
-          <mc:Fallback xmlns:w16cid="http://schemas.microsoft.com/office/word/2016/wordml/cid" xmlns:am3d="http://schemas.microsoft.com/office/drawing/2017/model3d" xmlns:aink="http://schemas.microsoft.com/office/drawing/2016/ink" xmlns:cx8="http://schemas.microsoft.com/office/drawing/2016/5/14/chartex" xmlns:cx7="http://schemas.microsoft.com/office/drawing/2016/5/13/chartex" xmlns:cx6="http://schemas.microsoft.com/office/drawing/2016/5/12/chartex">
+          <mc:Fallback xmlns:cx6="http://schemas.microsoft.com/office/drawing/2016/5/12/chartex" xmlns:cx7="http://schemas.microsoft.com/office/drawing/2016/5/13/chartex" xmlns:cx8="http://schemas.microsoft.com/office/drawing/2016/5/14/chartex" xmlns:aink="http://schemas.microsoft.com/office/drawing/2016/ink" xmlns:am3d="http://schemas.microsoft.com/office/drawing/2017/model3d" xmlns:w16cid="http://schemas.microsoft.com/office/word/2016/wordml/cid" xmlns:cx5="http://schemas.microsoft.com/office/drawing/2016/5/11/chartex" xmlns:cx4="http://schemas.microsoft.com/office/drawing/2016/5/10/chartex" xmlns:cx3="http://schemas.microsoft.com/office/drawing/2016/5/9/chartex" xmlns:cx2="http://schemas.microsoft.com/office/drawing/2015/10/21/chartex">
             <w:pict>
               <v:shape w14:anchorId="798DEB90" id="Rectangle: Top Corners Rounded 48" o:spid="_x0000_s1026" style="position:absolute;margin-left:84.65pt;margin-top:.75pt;width:76.7pt;height:53.45pt;z-index:251689984;visibility:visible;mso-wrap-style:square;mso-width-percent:0;mso-wrap-distance-left:9pt;mso-wrap-distance-top:0;mso-wrap-distance-right:9pt;mso-wrap-distance-bottom:0;mso-position-horizontal:absolute;mso-position-horizontal-relative:margin;mso-position-vertical:absolute;mso-position-vertical-relative:text;mso-width-percent:0;mso-width-relative:margin;v-text-anchor:middle" coordsize="974116,678815" o:gfxdata="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" path="m113138,l860978,v62484,,113138,50654,113138,113138l974116,678815r,l,678815r,l,113138c,50654,50654,,113138,xe" filled="f" strokecolor="black [3213]" strokeweight="1.5pt">
                 <v:stroke joinstyle="miter"/>
@@ -4195,7 +4207,7 @@
               </wp:anchor>
             </w:drawing>
           </mc:Choice>
-          <mc:Fallback xmlns:w16cid="http://schemas.microsoft.com/office/word/2016/wordml/cid" xmlns:am3d="http://schemas.microsoft.com/office/drawing/2017/model3d" xmlns:aink="http://schemas.microsoft.com/office/drawing/2016/ink" xmlns:cx8="http://schemas.microsoft.com/office/drawing/2016/5/14/chartex" xmlns:cx7="http://schemas.microsoft.com/office/drawing/2016/5/13/chartex" xmlns:cx6="http://schemas.microsoft.com/office/drawing/2016/5/12/chartex">
+          <mc:Fallback xmlns:cx6="http://schemas.microsoft.com/office/drawing/2016/5/12/chartex" xmlns:cx7="http://schemas.microsoft.com/office/drawing/2016/5/13/chartex" xmlns:cx8="http://schemas.microsoft.com/office/drawing/2016/5/14/chartex" xmlns:aink="http://schemas.microsoft.com/office/drawing/2016/ink" xmlns:am3d="http://schemas.microsoft.com/office/drawing/2017/model3d" xmlns:w16cid="http://schemas.microsoft.com/office/word/2016/wordml/cid" xmlns:cx5="http://schemas.microsoft.com/office/drawing/2016/5/11/chartex" xmlns:cx4="http://schemas.microsoft.com/office/drawing/2016/5/10/chartex" xmlns:cx3="http://schemas.microsoft.com/office/drawing/2016/5/9/chartex" xmlns:cx2="http://schemas.microsoft.com/office/drawing/2015/10/21/chartex">
             <w:pict>
               <v:shape id="_x0000_s1049" type="#_x0000_t202" style="position:absolute;margin-left:16.15pt;margin-top:17.35pt;width:106pt;height:21.75pt;z-index:251789312;visibility:visible;mso-wrap-style:square;mso-width-percent:0;mso-wrap-distance-left:9pt;mso-wrap-distance-top:0;mso-wrap-distance-right:9pt;mso-wrap-distance-bottom:0;mso-position-horizontal:absolute;mso-position-horizontal-relative:text;mso-position-vertical:absolute;mso-position-vertical-relative:text;mso-width-percent:0;mso-width-relative:margin;v-text-anchor:top" o:gfxdata="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" fillcolor="white [3201]" strokecolor="#4472c4 [3204]" strokeweight=".5pt">
                 <v:textbox>
@@ -4311,7 +4323,7 @@
               </wp:anchor>
             </w:drawing>
           </mc:Choice>
-          <mc:Fallback xmlns:w16cid="http://schemas.microsoft.com/office/word/2016/wordml/cid" xmlns:am3d="http://schemas.microsoft.com/office/drawing/2017/model3d" xmlns:aink="http://schemas.microsoft.com/office/drawing/2016/ink" xmlns:cx8="http://schemas.microsoft.com/office/drawing/2016/5/14/chartex" xmlns:cx7="http://schemas.microsoft.com/office/drawing/2016/5/13/chartex" xmlns:cx6="http://schemas.microsoft.com/office/drawing/2016/5/12/chartex">
+          <mc:Fallback xmlns:cx6="http://schemas.microsoft.com/office/drawing/2016/5/12/chartex" xmlns:cx7="http://schemas.microsoft.com/office/drawing/2016/5/13/chartex" xmlns:cx8="http://schemas.microsoft.com/office/drawing/2016/5/14/chartex" xmlns:aink="http://schemas.microsoft.com/office/drawing/2016/ink" xmlns:am3d="http://schemas.microsoft.com/office/drawing/2017/model3d" xmlns:w16cid="http://schemas.microsoft.com/office/word/2016/wordml/cid" xmlns:cx5="http://schemas.microsoft.com/office/drawing/2016/5/11/chartex" xmlns:cx4="http://schemas.microsoft.com/office/drawing/2016/5/10/chartex" xmlns:cx3="http://schemas.microsoft.com/office/drawing/2016/5/9/chartex" xmlns:cx2="http://schemas.microsoft.com/office/drawing/2015/10/21/chartex">
             <w:pict>
               <v:shape w14:anchorId="4F0005BB" id="Text Box 49" o:spid="_x0000_s1050" type="#_x0000_t202" style="position:absolute;margin-left:400.5pt;margin-top:15.75pt;width:51.5pt;height:20.65pt;z-index:251702272;visibility:visible;mso-wrap-style:square;mso-width-percent:0;mso-height-percent:0;mso-wrap-distance-left:9pt;mso-wrap-distance-top:0;mso-wrap-distance-right:9pt;mso-wrap-distance-bottom:0;mso-position-horizontal:absolute;mso-position-horizontal-relative:text;mso-position-vertical:absolute;mso-position-vertical-relative:text;mso-width-percent:0;mso-height-percent:0;mso-width-relative:margin;mso-height-relative:margin;v-text-anchor:top" o:gfxdata="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" fillcolor="white [3201]" strokecolor="red" strokeweight="1pt">
                 <v:textbox>
@@ -4395,7 +4407,7 @@
               </wp:anchor>
             </w:drawing>
           </mc:Choice>
-          <mc:Fallback xmlns:w16cid="http://schemas.microsoft.com/office/word/2016/wordml/cid" xmlns:am3d="http://schemas.microsoft.com/office/drawing/2017/model3d" xmlns:aink="http://schemas.microsoft.com/office/drawing/2016/ink" xmlns:cx8="http://schemas.microsoft.com/office/drawing/2016/5/14/chartex" xmlns:cx7="http://schemas.microsoft.com/office/drawing/2016/5/13/chartex" xmlns:cx6="http://schemas.microsoft.com/office/drawing/2016/5/12/chartex">
+          <mc:Fallback xmlns:cx6="http://schemas.microsoft.com/office/drawing/2016/5/12/chartex" xmlns:cx7="http://schemas.microsoft.com/office/drawing/2016/5/13/chartex" xmlns:cx8="http://schemas.microsoft.com/office/drawing/2016/5/14/chartex" xmlns:aink="http://schemas.microsoft.com/office/drawing/2016/ink" xmlns:am3d="http://schemas.microsoft.com/office/drawing/2017/model3d" xmlns:w16cid="http://schemas.microsoft.com/office/word/2016/wordml/cid" xmlns:cx5="http://schemas.microsoft.com/office/drawing/2016/5/11/chartex" xmlns:cx4="http://schemas.microsoft.com/office/drawing/2016/5/10/chartex" xmlns:cx3="http://schemas.microsoft.com/office/drawing/2016/5/9/chartex" xmlns:cx2="http://schemas.microsoft.com/office/drawing/2015/10/21/chartex">
             <w:pict>
               <v:line w14:anchorId="71A56DD4" id="Straight Connector 50" o:spid="_x0000_s1026" style="position:absolute;z-index:251691008;visibility:visible;mso-wrap-style:square;mso-wrap-distance-left:9pt;mso-wrap-distance-top:0;mso-wrap-distance-right:9pt;mso-wrap-distance-bottom:0;mso-position-horizontal:right;mso-position-horizontal-relative:margin;mso-position-vertical:absolute;mso-position-vertical-relative:text" from="415pt,9.3pt" to="881.2pt,10.45pt" o:gfxdata="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" strokecolor="black [3200]" strokeweight="1.5pt">
                 <v:stroke joinstyle="miter"/>
@@ -4491,7 +4503,7 @@
               </wp:anchor>
             </w:drawing>
           </mc:Choice>
-          <mc:Fallback xmlns:w16cid="http://schemas.microsoft.com/office/word/2016/wordml/cid" xmlns:am3d="http://schemas.microsoft.com/office/drawing/2017/model3d" xmlns:aink="http://schemas.microsoft.com/office/drawing/2016/ink" xmlns:cx8="http://schemas.microsoft.com/office/drawing/2016/5/14/chartex" xmlns:cx7="http://schemas.microsoft.com/office/drawing/2016/5/13/chartex" xmlns:cx6="http://schemas.microsoft.com/office/drawing/2016/5/12/chartex">
+          <mc:Fallback xmlns:cx6="http://schemas.microsoft.com/office/drawing/2016/5/12/chartex" xmlns:cx7="http://schemas.microsoft.com/office/drawing/2016/5/13/chartex" xmlns:cx8="http://schemas.microsoft.com/office/drawing/2016/5/14/chartex" xmlns:aink="http://schemas.microsoft.com/office/drawing/2016/ink" xmlns:am3d="http://schemas.microsoft.com/office/drawing/2017/model3d" xmlns:w16cid="http://schemas.microsoft.com/office/word/2016/wordml/cid" xmlns:cx5="http://schemas.microsoft.com/office/drawing/2016/5/11/chartex" xmlns:cx4="http://schemas.microsoft.com/office/drawing/2016/5/10/chartex" xmlns:cx3="http://schemas.microsoft.com/office/drawing/2016/5/9/chartex" xmlns:cx2="http://schemas.microsoft.com/office/drawing/2015/10/21/chartex">
             <w:pict>
               <v:shape w14:anchorId="01BDED3E" id="Text Box 51" o:spid="_x0000_s1051" type="#_x0000_t202" style="position:absolute;margin-left:69pt;margin-top:13.7pt;width:319.3pt;height:30pt;z-index:251701248;visibility:visible;mso-wrap-style:square;mso-height-percent:0;mso-wrap-distance-left:9pt;mso-wrap-distance-top:0;mso-wrap-distance-right:9pt;mso-wrap-distance-bottom:0;mso-position-horizontal:absolute;mso-position-horizontal-relative:text;mso-position-vertical:absolute;mso-position-vertical-relative:text;mso-height-percent:0;mso-height-relative:margin;v-text-anchor:top" o:gfxdata="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" filled="f" stroked="f" strokeweight=".5pt">
                 <v:textbox>
@@ -4632,7 +4644,7 @@
               </wp:anchor>
             </w:drawing>
           </mc:Choice>
-          <mc:Fallback xmlns:w16cid="http://schemas.microsoft.com/office/word/2016/wordml/cid" xmlns:am3d="http://schemas.microsoft.com/office/drawing/2017/model3d" xmlns:aink="http://schemas.microsoft.com/office/drawing/2016/ink" xmlns:cx8="http://schemas.microsoft.com/office/drawing/2016/5/14/chartex" xmlns:cx7="http://schemas.microsoft.com/office/drawing/2016/5/13/chartex" xmlns:cx6="http://schemas.microsoft.com/office/drawing/2016/5/12/chartex">
+          <mc:Fallback xmlns:cx6="http://schemas.microsoft.com/office/drawing/2016/5/12/chartex" xmlns:cx7="http://schemas.microsoft.com/office/drawing/2016/5/13/chartex" xmlns:cx8="http://schemas.microsoft.com/office/drawing/2016/5/14/chartex" xmlns:aink="http://schemas.microsoft.com/office/drawing/2016/ink" xmlns:am3d="http://schemas.microsoft.com/office/drawing/2017/model3d" xmlns:w16cid="http://schemas.microsoft.com/office/word/2016/wordml/cid" xmlns:cx5="http://schemas.microsoft.com/office/drawing/2016/5/11/chartex" xmlns:cx4="http://schemas.microsoft.com/office/drawing/2016/5/10/chartex" xmlns:cx3="http://schemas.microsoft.com/office/drawing/2016/5/9/chartex" xmlns:cx2="http://schemas.microsoft.com/office/drawing/2015/10/21/chartex">
             <w:pict>
               <v:shape id="Text Box 198" o:spid="_x0000_s1052" type="#_x0000_t202" style="position:absolute;margin-left:141.45pt;margin-top:21.4pt;width:182.8pt;height:23.8pt;z-index:251711488;visibility:visible;mso-wrap-style:square;mso-width-percent:0;mso-height-percent:0;mso-wrap-distance-left:9pt;mso-wrap-distance-top:0;mso-wrap-distance-right:9pt;mso-wrap-distance-bottom:0;mso-position-horizontal:absolute;mso-position-horizontal-relative:text;mso-position-vertical:absolute;mso-position-vertical-relative:text;mso-width-percent:0;mso-height-percent:0;mso-width-relative:margin;mso-height-relative:margin;v-text-anchor:top" o:gfxdata="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" fillcolor="white [3201]" strokeweight=".5pt">
                 <v:textbox>
@@ -4760,7 +4772,7 @@
               </wp:anchor>
             </w:drawing>
           </mc:Choice>
-          <mc:Fallback xmlns:w16cid="http://schemas.microsoft.com/office/word/2016/wordml/cid" xmlns:am3d="http://schemas.microsoft.com/office/drawing/2017/model3d" xmlns:aink="http://schemas.microsoft.com/office/drawing/2016/ink" xmlns:cx8="http://schemas.microsoft.com/office/drawing/2016/5/14/chartex" xmlns:cx7="http://schemas.microsoft.com/office/drawing/2016/5/13/chartex" xmlns:cx6="http://schemas.microsoft.com/office/drawing/2016/5/12/chartex">
+          <mc:Fallback xmlns:cx6="http://schemas.microsoft.com/office/drawing/2016/5/12/chartex" xmlns:cx7="http://schemas.microsoft.com/office/drawing/2016/5/13/chartex" xmlns:cx8="http://schemas.microsoft.com/office/drawing/2016/5/14/chartex" xmlns:aink="http://schemas.microsoft.com/office/drawing/2016/ink" xmlns:am3d="http://schemas.microsoft.com/office/drawing/2017/model3d" xmlns:w16cid="http://schemas.microsoft.com/office/word/2016/wordml/cid" xmlns:cx5="http://schemas.microsoft.com/office/drawing/2016/5/11/chartex" xmlns:cx4="http://schemas.microsoft.com/office/drawing/2016/5/10/chartex" xmlns:cx3="http://schemas.microsoft.com/office/drawing/2016/5/9/chartex" xmlns:cx2="http://schemas.microsoft.com/office/drawing/2015/10/21/chartex">
             <w:pict>
               <v:roundrect id="Rectangle: Rounded Corners 205" o:spid="_x0000_s1053" style="position:absolute;margin-left:236.15pt;margin-top:7.5pt;width:93.65pt;height:28.75pt;z-index:251717632;visibility:visible;mso-wrap-style:square;mso-width-percent:0;mso-wrap-distance-left:9pt;mso-wrap-distance-top:0;mso-wrap-distance-right:9pt;mso-wrap-distance-bottom:0;mso-position-horizontal:absolute;mso-position-horizontal-relative:text;mso-position-vertical:absolute;mso-position-vertical-relative:text;mso-width-percent:0;mso-width-relative:margin;v-text-anchor:middle" arcsize="10923f" o:gfxdata="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" fillcolor="#5b9bd5 [3208]" strokecolor="#1f4d78 [1608]" strokeweight="1pt">
                 <v:stroke joinstyle="miter"/>
@@ -4855,7 +4867,7 @@
               </wp:anchor>
             </w:drawing>
           </mc:Choice>
-          <mc:Fallback xmlns:w16cid="http://schemas.microsoft.com/office/word/2016/wordml/cid" xmlns:am3d="http://schemas.microsoft.com/office/drawing/2017/model3d" xmlns:aink="http://schemas.microsoft.com/office/drawing/2016/ink" xmlns:cx8="http://schemas.microsoft.com/office/drawing/2016/5/14/chartex" xmlns:cx7="http://schemas.microsoft.com/office/drawing/2016/5/13/chartex" xmlns:cx6="http://schemas.microsoft.com/office/drawing/2016/5/12/chartex">
+          <mc:Fallback xmlns:cx6="http://schemas.microsoft.com/office/drawing/2016/5/12/chartex" xmlns:cx7="http://schemas.microsoft.com/office/drawing/2016/5/13/chartex" xmlns:cx8="http://schemas.microsoft.com/office/drawing/2016/5/14/chartex" xmlns:aink="http://schemas.microsoft.com/office/drawing/2016/ink" xmlns:am3d="http://schemas.microsoft.com/office/drawing/2017/model3d" xmlns:w16cid="http://schemas.microsoft.com/office/word/2016/wordml/cid" xmlns:cx5="http://schemas.microsoft.com/office/drawing/2016/5/11/chartex" xmlns:cx4="http://schemas.microsoft.com/office/drawing/2016/5/10/chartex" xmlns:cx3="http://schemas.microsoft.com/office/drawing/2016/5/9/chartex" xmlns:cx2="http://schemas.microsoft.com/office/drawing/2015/10/21/chartex">
             <w:pict>
               <v:roundrect id="Rectangle: Rounded Corners 203" o:spid="_x0000_s1054" style="position:absolute;margin-left:130pt;margin-top:6.9pt;width:99.65pt;height:29.4pt;z-index:251716608;visibility:visible;mso-wrap-style:square;mso-wrap-distance-left:9pt;mso-wrap-distance-top:0;mso-wrap-distance-right:9pt;mso-wrap-distance-bottom:0;mso-position-horizontal:absolute;mso-position-horizontal-relative:text;mso-position-vertical:absolute;mso-position-vertical-relative:text;v-text-anchor:middle" arcsize="10923f" o:gfxdata="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" fillcolor="#5b9bd5 [3208]" strokecolor="#1f4d78 [1608]" strokeweight="1pt">
                 <v:stroke joinstyle="miter"/>
@@ -4965,7 +4977,7 @@
               </wp:anchor>
             </w:drawing>
           </mc:Choice>
-          <mc:Fallback xmlns:w16cid="http://schemas.microsoft.com/office/word/2016/wordml/cid" xmlns:am3d="http://schemas.microsoft.com/office/drawing/2017/model3d" xmlns:aink="http://schemas.microsoft.com/office/drawing/2016/ink" xmlns:cx8="http://schemas.microsoft.com/office/drawing/2016/5/14/chartex" xmlns:cx7="http://schemas.microsoft.com/office/drawing/2016/5/13/chartex" xmlns:cx6="http://schemas.microsoft.com/office/drawing/2016/5/12/chartex">
+          <mc:Fallback xmlns:cx6="http://schemas.microsoft.com/office/drawing/2016/5/12/chartex" xmlns:cx7="http://schemas.microsoft.com/office/drawing/2016/5/13/chartex" xmlns:cx8="http://schemas.microsoft.com/office/drawing/2016/5/14/chartex" xmlns:aink="http://schemas.microsoft.com/office/drawing/2016/ink" xmlns:am3d="http://schemas.microsoft.com/office/drawing/2017/model3d" xmlns:w16cid="http://schemas.microsoft.com/office/word/2016/wordml/cid" xmlns:cx5="http://schemas.microsoft.com/office/drawing/2016/5/11/chartex" xmlns:cx4="http://schemas.microsoft.com/office/drawing/2016/5/10/chartex" xmlns:cx3="http://schemas.microsoft.com/office/drawing/2016/5/9/chartex" xmlns:cx2="http://schemas.microsoft.com/office/drawing/2015/10/21/chartex">
             <w:pict>
               <v:roundrect w14:anchorId="180E5359" id="Rectangle: Rounded Corners 202" o:spid="_x0000_s1055" style="position:absolute;margin-left:290.65pt;margin-top:82.65pt;width:43.8pt;height:20pt;z-index:251715584;visibility:visible;mso-wrap-style:square;mso-width-percent:0;mso-height-percent:0;mso-wrap-distance-left:9pt;mso-wrap-distance-top:0;mso-wrap-distance-right:9pt;mso-wrap-distance-bottom:0;mso-position-horizontal:absolute;mso-position-horizontal-relative:text;mso-position-vertical:absolute;mso-position-vertical-relative:text;mso-width-percent:0;mso-height-percent:0;mso-width-relative:margin;mso-height-relative:margin;v-text-anchor:middle" arcsize="10923f" o:gfxdata="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" fillcolor="#a5a5a5 [3206]" strokecolor="#525252 [1606]" strokeweight="1pt">
                 <v:stroke joinstyle="miter"/>
@@ -5759,7 +5771,7 @@
               </wp:anchor>
             </w:drawing>
           </mc:Choice>
-          <mc:Fallback xmlns:w16cid="http://schemas.microsoft.com/office/word/2016/wordml/cid" xmlns:am3d="http://schemas.microsoft.com/office/drawing/2017/model3d" xmlns:aink="http://schemas.microsoft.com/office/drawing/2016/ink" xmlns:cx8="http://schemas.microsoft.com/office/drawing/2016/5/14/chartex" xmlns:cx7="http://schemas.microsoft.com/office/drawing/2016/5/13/chartex" xmlns:cx6="http://schemas.microsoft.com/office/drawing/2016/5/12/chartex">
+          <mc:Fallback xmlns:cx6="http://schemas.microsoft.com/office/drawing/2016/5/12/chartex" xmlns:cx7="http://schemas.microsoft.com/office/drawing/2016/5/13/chartex" xmlns:cx8="http://schemas.microsoft.com/office/drawing/2016/5/14/chartex" xmlns:aink="http://schemas.microsoft.com/office/drawing/2016/ink" xmlns:am3d="http://schemas.microsoft.com/office/drawing/2017/model3d" xmlns:w16cid="http://schemas.microsoft.com/office/word/2016/wordml/cid" xmlns:cx5="http://schemas.microsoft.com/office/drawing/2016/5/11/chartex" xmlns:cx4="http://schemas.microsoft.com/office/drawing/2016/5/10/chartex" xmlns:cx3="http://schemas.microsoft.com/office/drawing/2016/5/9/chartex" xmlns:cx2="http://schemas.microsoft.com/office/drawing/2015/10/21/chartex">
             <w:pict>
               <v:shape w14:anchorId="6EBE7693" id="Text Box 201" o:spid="_x0000_s1057" type="#_x0000_t202" style="position:absolute;margin-left:161.85pt;margin-top:14.8pt;width:123.75pt;height:22.45pt;z-index:251714560;visibility:visible;mso-wrap-style:square;mso-width-percent:0;mso-height-percent:0;mso-wrap-distance-left:9pt;mso-wrap-distance-top:0;mso-wrap-distance-right:9pt;mso-wrap-distance-bottom:0;mso-position-horizontal:absolute;mso-position-horizontal-relative:margin;mso-position-vertical:absolute;mso-position-vertical-relative:text;mso-width-percent:0;mso-height-percent:0;mso-width-relative:margin;mso-height-relative:margin;v-text-anchor:top" o:gfxdata="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" fillcolor="white [3201]" strokeweight=".5pt">
                 <v:textbox>
@@ -5856,7 +5868,7 @@
               </wp:anchor>
             </w:drawing>
           </mc:Choice>
-          <mc:Fallback xmlns:w16cid="http://schemas.microsoft.com/office/word/2016/wordml/cid" xmlns:am3d="http://schemas.microsoft.com/office/drawing/2017/model3d" xmlns:aink="http://schemas.microsoft.com/office/drawing/2016/ink" xmlns:cx8="http://schemas.microsoft.com/office/drawing/2016/5/14/chartex" xmlns:cx7="http://schemas.microsoft.com/office/drawing/2016/5/13/chartex" xmlns:cx6="http://schemas.microsoft.com/office/drawing/2016/5/12/chartex">
+          <mc:Fallback xmlns:cx6="http://schemas.microsoft.com/office/drawing/2016/5/12/chartex" xmlns:cx7="http://schemas.microsoft.com/office/drawing/2016/5/13/chartex" xmlns:cx8="http://schemas.microsoft.com/office/drawing/2016/5/14/chartex" xmlns:aink="http://schemas.microsoft.com/office/drawing/2016/ink" xmlns:am3d="http://schemas.microsoft.com/office/drawing/2017/model3d" xmlns:w16cid="http://schemas.microsoft.com/office/word/2016/wordml/cid" xmlns:cx5="http://schemas.microsoft.com/office/drawing/2016/5/11/chartex" xmlns:cx4="http://schemas.microsoft.com/office/drawing/2016/5/10/chartex" xmlns:cx3="http://schemas.microsoft.com/office/drawing/2016/5/9/chartex" xmlns:cx2="http://schemas.microsoft.com/office/drawing/2015/10/21/chartex">
             <w:pict>
               <v:shape w14:anchorId="42E8110E" id="Rectangle: Top Corners Rounded 241" o:spid="_x0000_s1026" style="position:absolute;margin-left:315.15pt;margin-top:.7pt;width:76.7pt;height:54.15pt;z-index:251773952;visibility:visible;mso-wrap-style:square;mso-width-percent:0;mso-height-percent:0;mso-wrap-distance-left:9pt;mso-wrap-distance-top:0;mso-wrap-distance-right:9pt;mso-wrap-distance-bottom:0;mso-position-horizontal:absolute;mso-position-horizontal-relative:margin;mso-position-vertical:absolute;mso-position-vertical-relative:text;mso-width-percent:0;mso-height-percent:0;mso-width-relative:margin;mso-height-relative:margin;v-text-anchor:middle" coordsize="974090,687442" o:gfxdata="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" path="m114576,l859514,v63279,,114576,51297,114576,114576l974090,687442r,l,687442r,l,114576c,51297,51297,,114576,xe" filled="f" strokecolor="black [3213]" strokeweight="1.5pt">
                 <v:stroke joinstyle="miter"/>
@@ -5945,7 +5957,7 @@
               </wp:anchor>
             </w:drawing>
           </mc:Choice>
-          <mc:Fallback xmlns:w16cid="http://schemas.microsoft.com/office/word/2016/wordml/cid" xmlns:am3d="http://schemas.microsoft.com/office/drawing/2017/model3d" xmlns:aink="http://schemas.microsoft.com/office/drawing/2016/ink" xmlns:cx8="http://schemas.microsoft.com/office/drawing/2016/5/14/chartex" xmlns:cx7="http://schemas.microsoft.com/office/drawing/2016/5/13/chartex" xmlns:cx6="http://schemas.microsoft.com/office/drawing/2016/5/12/chartex">
+          <mc:Fallback xmlns:cx6="http://schemas.microsoft.com/office/drawing/2016/5/12/chartex" xmlns:cx7="http://schemas.microsoft.com/office/drawing/2016/5/13/chartex" xmlns:cx8="http://schemas.microsoft.com/office/drawing/2016/5/14/chartex" xmlns:aink="http://schemas.microsoft.com/office/drawing/2016/ink" xmlns:am3d="http://schemas.microsoft.com/office/drawing/2017/model3d" xmlns:w16cid="http://schemas.microsoft.com/office/word/2016/wordml/cid" xmlns:cx5="http://schemas.microsoft.com/office/drawing/2016/5/11/chartex" xmlns:cx4="http://schemas.microsoft.com/office/drawing/2016/5/10/chartex" xmlns:cx3="http://schemas.microsoft.com/office/drawing/2016/5/9/chartex" xmlns:cx2="http://schemas.microsoft.com/office/drawing/2015/10/21/chartex">
             <w:pict>
               <v:shape w14:anchorId="4576FA6D" id="_x0000_s1058" type="#_x0000_t202" style="position:absolute;margin-left:224.75pt;margin-top:15.65pt;width:105.15pt;height:110.6pt;z-index:251777024;visibility:visible;mso-wrap-style:square;mso-width-percent:0;mso-height-percent:200;mso-wrap-distance-left:9pt;mso-wrap-distance-top:3.6pt;mso-wrap-distance-right:9pt;mso-wrap-distance-bottom:3.6pt;mso-position-horizontal:absolute;mso-position-horizontal-relative:text;mso-position-vertical:absolute;mso-position-vertical-relative:text;mso-width-percent:0;mso-height-percent:200;mso-width-relative:margin;mso-height-relative:margin;v-text-anchor:top" o:gfxdata="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" filled="f" stroked="f">
                 <v:textbox style="mso-fit-shape-to-text:t">
@@ -6057,7 +6069,7 @@
               </wp:anchor>
             </w:drawing>
           </mc:Choice>
-          <mc:Fallback xmlns:w16cid="http://schemas.microsoft.com/office/word/2016/wordml/cid" xmlns:am3d="http://schemas.microsoft.com/office/drawing/2017/model3d" xmlns:aink="http://schemas.microsoft.com/office/drawing/2016/ink" xmlns:cx8="http://schemas.microsoft.com/office/drawing/2016/5/14/chartex" xmlns:cx7="http://schemas.microsoft.com/office/drawing/2016/5/13/chartex" xmlns:cx6="http://schemas.microsoft.com/office/drawing/2016/5/12/chartex">
+          <mc:Fallback xmlns:cx6="http://schemas.microsoft.com/office/drawing/2016/5/12/chartex" xmlns:cx7="http://schemas.microsoft.com/office/drawing/2016/5/13/chartex" xmlns:cx8="http://schemas.microsoft.com/office/drawing/2016/5/14/chartex" xmlns:aink="http://schemas.microsoft.com/office/drawing/2016/ink" xmlns:am3d="http://schemas.microsoft.com/office/drawing/2017/model3d" xmlns:w16cid="http://schemas.microsoft.com/office/word/2016/wordml/cid" xmlns:cx5="http://schemas.microsoft.com/office/drawing/2016/5/11/chartex" xmlns:cx4="http://schemas.microsoft.com/office/drawing/2016/5/10/chartex" xmlns:cx3="http://schemas.microsoft.com/office/drawing/2016/5/9/chartex" xmlns:cx2="http://schemas.microsoft.com/office/drawing/2015/10/21/chartex">
             <w:pict>
               <v:rect w14:anchorId="31ED0901" id="Rectangle 237" o:spid="_x0000_s1059" style="position:absolute;margin-left:415pt;margin-top:.85pt;width:466.2pt;height:331.9pt;z-index:251768832;visibility:visible;mso-wrap-style:square;mso-width-percent:0;mso-height-percent:0;mso-wrap-distance-left:9pt;mso-wrap-distance-top:0;mso-wrap-distance-right:9pt;mso-wrap-distance-bottom:0;mso-position-horizontal:right;mso-position-horizontal-relative:margin;mso-position-vertical:absolute;mso-position-vertical-relative:text;mso-width-percent:0;mso-height-percent:0;mso-width-relative:margin;mso-height-relative:margin;v-text-anchor:middle" o:gfxdata="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" filled="f" strokecolor="black [3213]" strokeweight="2pt">
                 <v:textbox>
@@ -6293,7 +6305,7 @@
               </wp:anchor>
             </w:drawing>
           </mc:Choice>
-          <mc:Fallback xmlns:w16cid="http://schemas.microsoft.com/office/word/2016/wordml/cid" xmlns:am3d="http://schemas.microsoft.com/office/drawing/2017/model3d" xmlns:aink="http://schemas.microsoft.com/office/drawing/2016/ink" xmlns:cx8="http://schemas.microsoft.com/office/drawing/2016/5/14/chartex" xmlns:cx7="http://schemas.microsoft.com/office/drawing/2016/5/13/chartex" xmlns:cx6="http://schemas.microsoft.com/office/drawing/2016/5/12/chartex">
+          <mc:Fallback xmlns:cx6="http://schemas.microsoft.com/office/drawing/2016/5/12/chartex" xmlns:cx7="http://schemas.microsoft.com/office/drawing/2016/5/13/chartex" xmlns:cx8="http://schemas.microsoft.com/office/drawing/2016/5/14/chartex" xmlns:aink="http://schemas.microsoft.com/office/drawing/2016/ink" xmlns:am3d="http://schemas.microsoft.com/office/drawing/2017/model3d" xmlns:w16cid="http://schemas.microsoft.com/office/word/2016/wordml/cid" xmlns:cx5="http://schemas.microsoft.com/office/drawing/2016/5/11/chartex" xmlns:cx4="http://schemas.microsoft.com/office/drawing/2016/5/10/chartex" xmlns:cx3="http://schemas.microsoft.com/office/drawing/2016/5/9/chartex" xmlns:cx2="http://schemas.microsoft.com/office/drawing/2015/10/21/chartex">
             <w:pict>
               <v:shape w14:anchorId="03EB7195" id="_x0000_s1060" type="#_x0000_t202" style="position:absolute;margin-left:316.35pt;margin-top:14.4pt;width:74.5pt;height:110.6pt;z-index:251778048;visibility:visible;mso-wrap-style:square;mso-width-percent:0;mso-height-percent:200;mso-wrap-distance-left:9pt;mso-wrap-distance-top:3.6pt;mso-wrap-distance-right:9pt;mso-wrap-distance-bottom:3.6pt;mso-position-horizontal:absolute;mso-position-horizontal-relative:text;mso-position-vertical:absolute;mso-position-vertical-relative:text;mso-width-percent:0;mso-height-percent:200;mso-width-relative:margin;mso-height-relative:margin;v-text-anchor:top" o:gfxdata="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" filled="f" stroked="f">
                 <v:textbox style="mso-fit-shape-to-text:t">
@@ -6404,7 +6416,7 @@
               </wp:anchor>
             </w:drawing>
           </mc:Choice>
-          <mc:Fallback xmlns:w16cid="http://schemas.microsoft.com/office/word/2016/wordml/cid" xmlns:am3d="http://schemas.microsoft.com/office/drawing/2017/model3d" xmlns:aink="http://schemas.microsoft.com/office/drawing/2016/ink" xmlns:cx8="http://schemas.microsoft.com/office/drawing/2016/5/14/chartex" xmlns:cx7="http://schemas.microsoft.com/office/drawing/2016/5/13/chartex" xmlns:cx6="http://schemas.microsoft.com/office/drawing/2016/5/12/chartex">
+          <mc:Fallback xmlns:cx6="http://schemas.microsoft.com/office/drawing/2016/5/12/chartex" xmlns:cx7="http://schemas.microsoft.com/office/drawing/2016/5/13/chartex" xmlns:cx8="http://schemas.microsoft.com/office/drawing/2016/5/14/chartex" xmlns:aink="http://schemas.microsoft.com/office/drawing/2016/ink" xmlns:am3d="http://schemas.microsoft.com/office/drawing/2017/model3d" xmlns:w16cid="http://schemas.microsoft.com/office/word/2016/wordml/cid" xmlns:cx5="http://schemas.microsoft.com/office/drawing/2016/5/11/chartex" xmlns:cx4="http://schemas.microsoft.com/office/drawing/2016/5/10/chartex" xmlns:cx3="http://schemas.microsoft.com/office/drawing/2016/5/9/chartex" xmlns:cx2="http://schemas.microsoft.com/office/drawing/2015/10/21/chartex">
             <w:pict>
               <v:shape w14:anchorId="5E923718" id="_x0000_s1061" type="#_x0000_t202" style="position:absolute;margin-left:162.6pt;margin-top:15.45pt;width:74.5pt;height:110.6pt;z-index:251776000;visibility:visible;mso-wrap-style:square;mso-width-percent:0;mso-height-percent:200;mso-wrap-distance-left:9pt;mso-wrap-distance-top:3.6pt;mso-wrap-distance-right:9pt;mso-wrap-distance-bottom:3.6pt;mso-position-horizontal:absolute;mso-position-horizontal-relative:text;mso-position-vertical:absolute;mso-position-vertical-relative:text;mso-width-percent:0;mso-height-percent:200;mso-width-relative:margin;mso-height-relative:margin;v-text-anchor:top" o:gfxdata="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" filled="f" stroked="f">
                 <v:textbox style="mso-fit-shape-to-text:t">
@@ -6519,7 +6531,7 @@
               </wp:anchor>
             </w:drawing>
           </mc:Choice>
-          <mc:Fallback xmlns:w16cid="http://schemas.microsoft.com/office/word/2016/wordml/cid" xmlns:am3d="http://schemas.microsoft.com/office/drawing/2017/model3d" xmlns:aink="http://schemas.microsoft.com/office/drawing/2016/ink" xmlns:cx8="http://schemas.microsoft.com/office/drawing/2016/5/14/chartex" xmlns:cx7="http://schemas.microsoft.com/office/drawing/2016/5/13/chartex" xmlns:cx6="http://schemas.microsoft.com/office/drawing/2016/5/12/chartex">
+          <mc:Fallback xmlns:cx6="http://schemas.microsoft.com/office/drawing/2016/5/12/chartex" xmlns:cx7="http://schemas.microsoft.com/office/drawing/2016/5/13/chartex" xmlns:cx8="http://schemas.microsoft.com/office/drawing/2016/5/14/chartex" xmlns:aink="http://schemas.microsoft.com/office/drawing/2016/ink" xmlns:am3d="http://schemas.microsoft.com/office/drawing/2017/model3d" xmlns:w16cid="http://schemas.microsoft.com/office/word/2016/wordml/cid" xmlns:cx5="http://schemas.microsoft.com/office/drawing/2016/5/11/chartex" xmlns:cx4="http://schemas.microsoft.com/office/drawing/2016/5/10/chartex" xmlns:cx3="http://schemas.microsoft.com/office/drawing/2016/5/9/chartex" xmlns:cx2="http://schemas.microsoft.com/office/drawing/2015/10/21/chartex">
             <w:pict>
               <v:shape w14:anchorId="1CDA5F59" id="_x0000_s1062" type="#_x0000_t202" style="position:absolute;margin-left:85.6pt;margin-top:14.7pt;width:74.5pt;height:110.6pt;z-index:251774976;visibility:visible;mso-wrap-style:square;mso-width-percent:0;mso-height-percent:200;mso-wrap-distance-left:9pt;mso-wrap-distance-top:3.6pt;mso-wrap-distance-right:9pt;mso-wrap-distance-bottom:3.6pt;mso-position-horizontal:absolute;mso-position-horizontal-relative:text;mso-position-vertical:absolute;mso-position-vertical-relative:text;mso-width-percent:0;mso-height-percent:200;mso-width-relative:margin;mso-height-relative:margin;v-text-anchor:top" o:gfxdata="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" filled="f" stroked="f">
                 <v:textbox style="mso-fit-shape-to-text:t">
@@ -6621,7 +6633,7 @@
               </wp:anchor>
             </w:drawing>
           </mc:Choice>
-          <mc:Fallback xmlns:w16cid="http://schemas.microsoft.com/office/word/2016/wordml/cid" xmlns:am3d="http://schemas.microsoft.com/office/drawing/2017/model3d" xmlns:aink="http://schemas.microsoft.com/office/drawing/2016/ink" xmlns:cx8="http://schemas.microsoft.com/office/drawing/2016/5/14/chartex" xmlns:cx7="http://schemas.microsoft.com/office/drawing/2016/5/13/chartex" xmlns:cx6="http://schemas.microsoft.com/office/drawing/2016/5/12/chartex">
+          <mc:Fallback xmlns:cx6="http://schemas.microsoft.com/office/drawing/2016/5/12/chartex" xmlns:cx7="http://schemas.microsoft.com/office/drawing/2016/5/13/chartex" xmlns:cx8="http://schemas.microsoft.com/office/drawing/2016/5/14/chartex" xmlns:aink="http://schemas.microsoft.com/office/drawing/2016/ink" xmlns:am3d="http://schemas.microsoft.com/office/drawing/2017/model3d" xmlns:w16cid="http://schemas.microsoft.com/office/word/2016/wordml/cid" xmlns:cx5="http://schemas.microsoft.com/office/drawing/2016/5/11/chartex" xmlns:cx4="http://schemas.microsoft.com/office/drawing/2016/5/10/chartex" xmlns:cx3="http://schemas.microsoft.com/office/drawing/2016/5/9/chartex" xmlns:cx2="http://schemas.microsoft.com/office/drawing/2015/10/21/chartex">
             <w:pict>
               <v:shape w14:anchorId="46F821D0" id="Rectangle: Top Corners Rounded 242" o:spid="_x0000_s1026" style="position:absolute;margin-left:238.45pt;margin-top:1.2pt;width:76.7pt;height:53.45pt;z-index:251772928;visibility:visible;mso-wrap-style:square;mso-width-percent:0;mso-wrap-distance-left:9pt;mso-wrap-distance-top:0;mso-wrap-distance-right:9pt;mso-wrap-distance-bottom:0;mso-position-horizontal:absolute;mso-position-horizontal-relative:margin;mso-position-vertical:absolute;mso-position-vertical-relative:text;mso-width-percent:0;mso-width-relative:margin;v-text-anchor:middle" coordsize="974090,678815" o:gfxdata="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" path="m113138,l860952,v62484,,113138,50654,113138,113138l974090,678815r,l,678815r,l,113138c,50654,50654,,113138,xe" filled="f" strokecolor="black [3213]" strokeweight="1.5pt">
                 <v:stroke joinstyle="miter"/>
@@ -6703,7 +6715,7 @@
               </wp:anchor>
             </w:drawing>
           </mc:Choice>
-          <mc:Fallback xmlns:w16cid="http://schemas.microsoft.com/office/word/2016/wordml/cid" xmlns:am3d="http://schemas.microsoft.com/office/drawing/2017/model3d" xmlns:aink="http://schemas.microsoft.com/office/drawing/2016/ink" xmlns:cx8="http://schemas.microsoft.com/office/drawing/2016/5/14/chartex" xmlns:cx7="http://schemas.microsoft.com/office/drawing/2016/5/13/chartex" xmlns:cx6="http://schemas.microsoft.com/office/drawing/2016/5/12/chartex">
+          <mc:Fallback xmlns:cx6="http://schemas.microsoft.com/office/drawing/2016/5/12/chartex" xmlns:cx7="http://schemas.microsoft.com/office/drawing/2016/5/13/chartex" xmlns:cx8="http://schemas.microsoft.com/office/drawing/2016/5/14/chartex" xmlns:aink="http://schemas.microsoft.com/office/drawing/2016/ink" xmlns:am3d="http://schemas.microsoft.com/office/drawing/2017/model3d" xmlns:w16cid="http://schemas.microsoft.com/office/word/2016/wordml/cid" xmlns:cx5="http://schemas.microsoft.com/office/drawing/2016/5/11/chartex" xmlns:cx4="http://schemas.microsoft.com/office/drawing/2016/5/10/chartex" xmlns:cx3="http://schemas.microsoft.com/office/drawing/2016/5/9/chartex" xmlns:cx2="http://schemas.microsoft.com/office/drawing/2015/10/21/chartex">
             <w:pict>
               <v:shape w14:anchorId="0C3991EB" id="Rectangle: Top Corners Rounded 243" o:spid="_x0000_s1026" style="position:absolute;margin-left:161.65pt;margin-top:1.1pt;width:76.7pt;height:53.45pt;z-index:251771904;visibility:visible;mso-wrap-style:square;mso-width-percent:0;mso-wrap-distance-left:9pt;mso-wrap-distance-top:0;mso-wrap-distance-right:9pt;mso-wrap-distance-bottom:0;mso-position-horizontal:absolute;mso-position-horizontal-relative:margin;mso-position-vertical:absolute;mso-position-vertical-relative:text;mso-width-percent:0;mso-width-relative:margin;v-text-anchor:middle" coordsize="974116,678815" o:gfxdata="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" path="m113138,l860978,v62484,,113138,50654,113138,113138l974116,678815r,l,678815r,l,113138c,50654,50654,,113138,xe" filled="f" strokecolor="black [3213]" strokeweight="1.5pt">
                 <v:stroke joinstyle="miter"/>
@@ -6785,7 +6797,7 @@
               </wp:anchor>
             </w:drawing>
           </mc:Choice>
-          <mc:Fallback xmlns:w16cid="http://schemas.microsoft.com/office/word/2016/wordml/cid" xmlns:am3d="http://schemas.microsoft.com/office/drawing/2017/model3d" xmlns:aink="http://schemas.microsoft.com/office/drawing/2016/ink" xmlns:cx8="http://schemas.microsoft.com/office/drawing/2016/5/14/chartex" xmlns:cx7="http://schemas.microsoft.com/office/drawing/2016/5/13/chartex" xmlns:cx6="http://schemas.microsoft.com/office/drawing/2016/5/12/chartex">
+          <mc:Fallback xmlns:cx6="http://schemas.microsoft.com/office/drawing/2016/5/12/chartex" xmlns:cx7="http://schemas.microsoft.com/office/drawing/2016/5/13/chartex" xmlns:cx8="http://schemas.microsoft.com/office/drawing/2016/5/14/chartex" xmlns:aink="http://schemas.microsoft.com/office/drawing/2016/ink" xmlns:am3d="http://schemas.microsoft.com/office/drawing/2017/model3d" xmlns:w16cid="http://schemas.microsoft.com/office/word/2016/wordml/cid" xmlns:cx5="http://schemas.microsoft.com/office/drawing/2016/5/11/chartex" xmlns:cx4="http://schemas.microsoft.com/office/drawing/2016/5/10/chartex" xmlns:cx3="http://schemas.microsoft.com/office/drawing/2016/5/9/chartex" xmlns:cx2="http://schemas.microsoft.com/office/drawing/2015/10/21/chartex">
             <w:pict>
               <v:shape w14:anchorId="2A996134" id="Rectangle: Top Corners Rounded 244" o:spid="_x0000_s1026" style="position:absolute;margin-left:84.65pt;margin-top:.75pt;width:76.7pt;height:53.45pt;z-index:251769856;visibility:visible;mso-wrap-style:square;mso-width-percent:0;mso-wrap-distance-left:9pt;mso-wrap-distance-top:0;mso-wrap-distance-right:9pt;mso-wrap-distance-bottom:0;mso-position-horizontal:absolute;mso-position-horizontal-relative:margin;mso-position-vertical:absolute;mso-position-vertical-relative:text;mso-width-percent:0;mso-width-relative:margin;v-text-anchor:middle" coordsize="974116,678815" o:gfxdata="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" path="m113138,l860978,v62484,,113138,50654,113138,113138l974116,678815r,l,678815r,l,113138c,50654,50654,,113138,xe" filled="f" strokecolor="black [3213]" strokeweight="1.5pt">
                 <v:stroke joinstyle="miter"/>
@@ -6873,7 +6885,7 @@
               </wp:anchor>
             </w:drawing>
           </mc:Choice>
-          <mc:Fallback xmlns:w16cid="http://schemas.microsoft.com/office/word/2016/wordml/cid" xmlns:am3d="http://schemas.microsoft.com/office/drawing/2017/model3d" xmlns:aink="http://schemas.microsoft.com/office/drawing/2016/ink" xmlns:cx8="http://schemas.microsoft.com/office/drawing/2016/5/14/chartex" xmlns:cx7="http://schemas.microsoft.com/office/drawing/2016/5/13/chartex" xmlns:cx6="http://schemas.microsoft.com/office/drawing/2016/5/12/chartex">
+          <mc:Fallback xmlns:cx6="http://schemas.microsoft.com/office/drawing/2016/5/12/chartex" xmlns:cx7="http://schemas.microsoft.com/office/drawing/2016/5/13/chartex" xmlns:cx8="http://schemas.microsoft.com/office/drawing/2016/5/14/chartex" xmlns:aink="http://schemas.microsoft.com/office/drawing/2016/ink" xmlns:am3d="http://schemas.microsoft.com/office/drawing/2017/model3d" xmlns:w16cid="http://schemas.microsoft.com/office/word/2016/wordml/cid" xmlns:cx5="http://schemas.microsoft.com/office/drawing/2016/5/11/chartex" xmlns:cx4="http://schemas.microsoft.com/office/drawing/2016/5/10/chartex" xmlns:cx3="http://schemas.microsoft.com/office/drawing/2016/5/9/chartex" xmlns:cx2="http://schemas.microsoft.com/office/drawing/2015/10/21/chartex">
             <w:pict>
               <v:shape id="Text Box 3" o:spid="_x0000_s1063" type="#_x0000_t202" style="position:absolute;margin-left:13.6pt;margin-top:16.8pt;width:98.5pt;height:19.3pt;z-index:251790336;visibility:visible;mso-wrap-style:square;mso-width-percent:0;mso-wrap-distance-left:9pt;mso-wrap-distance-top:0;mso-wrap-distance-right:9pt;mso-wrap-distance-bottom:0;mso-position-horizontal:absolute;mso-position-horizontal-relative:text;mso-position-vertical:absolute;mso-position-vertical-relative:text;mso-width-percent:0;mso-width-relative:margin;v-text-anchor:top" o:gfxdata="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" fillcolor="white [3201]" strokecolor="#4472c4 [3204]" strokeweight=".5pt">
                 <v:textbox>
@@ -6989,7 +7001,7 @@
               </wp:anchor>
             </w:drawing>
           </mc:Choice>
-          <mc:Fallback xmlns:w16cid="http://schemas.microsoft.com/office/word/2016/wordml/cid" xmlns:am3d="http://schemas.microsoft.com/office/drawing/2017/model3d" xmlns:aink="http://schemas.microsoft.com/office/drawing/2016/ink" xmlns:cx8="http://schemas.microsoft.com/office/drawing/2016/5/14/chartex" xmlns:cx7="http://schemas.microsoft.com/office/drawing/2016/5/13/chartex" xmlns:cx6="http://schemas.microsoft.com/office/drawing/2016/5/12/chartex">
+          <mc:Fallback xmlns:cx6="http://schemas.microsoft.com/office/drawing/2016/5/12/chartex" xmlns:cx7="http://schemas.microsoft.com/office/drawing/2016/5/13/chartex" xmlns:cx8="http://schemas.microsoft.com/office/drawing/2016/5/14/chartex" xmlns:aink="http://schemas.microsoft.com/office/drawing/2016/ink" xmlns:am3d="http://schemas.microsoft.com/office/drawing/2017/model3d" xmlns:w16cid="http://schemas.microsoft.com/office/word/2016/wordml/cid" xmlns:cx5="http://schemas.microsoft.com/office/drawing/2016/5/11/chartex" xmlns:cx4="http://schemas.microsoft.com/office/drawing/2016/5/10/chartex" xmlns:cx3="http://schemas.microsoft.com/office/drawing/2016/5/9/chartex" xmlns:cx2="http://schemas.microsoft.com/office/drawing/2015/10/21/chartex">
             <w:pict>
               <v:shape w14:anchorId="1AB5E7C8" id="Text Box 245" o:spid="_x0000_s1064" type="#_x0000_t202" style="position:absolute;margin-left:400.5pt;margin-top:15.75pt;width:51.5pt;height:20.65pt;z-index:251782144;visibility:visible;mso-wrap-style:square;mso-width-percent:0;mso-height-percent:0;mso-wrap-distance-left:9pt;mso-wrap-distance-top:0;mso-wrap-distance-right:9pt;mso-wrap-distance-bottom:0;mso-position-horizontal:absolute;mso-position-horizontal-relative:text;mso-position-vertical:absolute;mso-position-vertical-relative:text;mso-width-percent:0;mso-height-percent:0;mso-width-relative:margin;mso-height-relative:margin;v-text-anchor:top" o:gfxdata="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" fillcolor="white [3201]" strokecolor="red" strokeweight="1pt">
                 <v:textbox>
@@ -7073,7 +7085,7 @@
               </wp:anchor>
             </w:drawing>
           </mc:Choice>
-          <mc:Fallback xmlns:w16cid="http://schemas.microsoft.com/office/word/2016/wordml/cid" xmlns:am3d="http://schemas.microsoft.com/office/drawing/2017/model3d" xmlns:aink="http://schemas.microsoft.com/office/drawing/2016/ink" xmlns:cx8="http://schemas.microsoft.com/office/drawing/2016/5/14/chartex" xmlns:cx7="http://schemas.microsoft.com/office/drawing/2016/5/13/chartex" xmlns:cx6="http://schemas.microsoft.com/office/drawing/2016/5/12/chartex">
+          <mc:Fallback xmlns:cx6="http://schemas.microsoft.com/office/drawing/2016/5/12/chartex" xmlns:cx7="http://schemas.microsoft.com/office/drawing/2016/5/13/chartex" xmlns:cx8="http://schemas.microsoft.com/office/drawing/2016/5/14/chartex" xmlns:aink="http://schemas.microsoft.com/office/drawing/2016/ink" xmlns:am3d="http://schemas.microsoft.com/office/drawing/2017/model3d" xmlns:w16cid="http://schemas.microsoft.com/office/word/2016/wordml/cid" xmlns:cx5="http://schemas.microsoft.com/office/drawing/2016/5/11/chartex" xmlns:cx4="http://schemas.microsoft.com/office/drawing/2016/5/10/chartex" xmlns:cx3="http://schemas.microsoft.com/office/drawing/2016/5/9/chartex" xmlns:cx2="http://schemas.microsoft.com/office/drawing/2015/10/21/chartex">
             <w:pict>
               <v:line w14:anchorId="60B94599" id="Straight Connector 246" o:spid="_x0000_s1026" style="position:absolute;z-index:251770880;visibility:visible;mso-wrap-style:square;mso-wrap-distance-left:9pt;mso-wrap-distance-top:0;mso-wrap-distance-right:9pt;mso-wrap-distance-bottom:0;mso-position-horizontal:right;mso-position-horizontal-relative:margin;mso-position-vertical:absolute;mso-position-vertical-relative:text" from="415pt,9.3pt" to="881.2pt,10.45pt" o:gfxdata="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" strokecolor="black [3200]" strokeweight="1.5pt">
                 <v:stroke joinstyle="miter"/>
@@ -7169,7 +7181,7 @@
               </wp:anchor>
             </w:drawing>
           </mc:Choice>
-          <mc:Fallback xmlns:w16cid="http://schemas.microsoft.com/office/word/2016/wordml/cid" xmlns:am3d="http://schemas.microsoft.com/office/drawing/2017/model3d" xmlns:aink="http://schemas.microsoft.com/office/drawing/2016/ink" xmlns:cx8="http://schemas.microsoft.com/office/drawing/2016/5/14/chartex" xmlns:cx7="http://schemas.microsoft.com/office/drawing/2016/5/13/chartex" xmlns:cx6="http://schemas.microsoft.com/office/drawing/2016/5/12/chartex">
+          <mc:Fallback xmlns:cx6="http://schemas.microsoft.com/office/drawing/2016/5/12/chartex" xmlns:cx7="http://schemas.microsoft.com/office/drawing/2016/5/13/chartex" xmlns:cx8="http://schemas.microsoft.com/office/drawing/2016/5/14/chartex" xmlns:aink="http://schemas.microsoft.com/office/drawing/2016/ink" xmlns:am3d="http://schemas.microsoft.com/office/drawing/2017/model3d" xmlns:w16cid="http://schemas.microsoft.com/office/word/2016/wordml/cid" xmlns:cx5="http://schemas.microsoft.com/office/drawing/2016/5/11/chartex" xmlns:cx4="http://schemas.microsoft.com/office/drawing/2016/5/10/chartex" xmlns:cx3="http://schemas.microsoft.com/office/drawing/2016/5/9/chartex" xmlns:cx2="http://schemas.microsoft.com/office/drawing/2015/10/21/chartex">
             <w:pict>
               <v:shape w14:anchorId="4CC0CABB" id="Text Box 247" o:spid="_x0000_s1065" type="#_x0000_t202" style="position:absolute;margin-left:69pt;margin-top:5.3pt;width:319.3pt;height:30pt;z-index:251781120;visibility:visible;mso-wrap-style:square;mso-height-percent:0;mso-wrap-distance-left:9pt;mso-wrap-distance-top:0;mso-wrap-distance-right:9pt;mso-wrap-distance-bottom:0;mso-position-horizontal:absolute;mso-position-horizontal-relative:text;mso-position-vertical:absolute;mso-position-vertical-relative:text;mso-height-percent:0;mso-height-relative:margin;v-text-anchor:top" o:gfxdata="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" filled="f" stroked="f" strokeweight=".5pt">
                 <v:textbox>
@@ -7303,7 +7315,7 @@
               </wp:anchor>
             </w:drawing>
           </mc:Choice>
-          <mc:Fallback xmlns:w16cid="http://schemas.microsoft.com/office/word/2016/wordml/cid" xmlns:am3d="http://schemas.microsoft.com/office/drawing/2017/model3d" xmlns:aink="http://schemas.microsoft.com/office/drawing/2016/ink" xmlns:cx8="http://schemas.microsoft.com/office/drawing/2016/5/14/chartex" xmlns:cx7="http://schemas.microsoft.com/office/drawing/2016/5/13/chartex" xmlns:cx6="http://schemas.microsoft.com/office/drawing/2016/5/12/chartex">
+          <mc:Fallback xmlns:cx6="http://schemas.microsoft.com/office/drawing/2016/5/12/chartex" xmlns:cx7="http://schemas.microsoft.com/office/drawing/2016/5/13/chartex" xmlns:cx8="http://schemas.microsoft.com/office/drawing/2016/5/14/chartex" xmlns:aink="http://schemas.microsoft.com/office/drawing/2016/ink" xmlns:am3d="http://schemas.microsoft.com/office/drawing/2017/model3d" xmlns:w16cid="http://schemas.microsoft.com/office/word/2016/wordml/cid" xmlns:cx5="http://schemas.microsoft.com/office/drawing/2016/5/11/chartex" xmlns:cx4="http://schemas.microsoft.com/office/drawing/2016/5/10/chartex" xmlns:cx3="http://schemas.microsoft.com/office/drawing/2016/5/9/chartex" xmlns:cx2="http://schemas.microsoft.com/office/drawing/2015/10/21/chartex">
             <w:pict>
               <v:shape w14:anchorId="599B0F38" id="Text Box 248" o:spid="_x0000_s1066" type="#_x0000_t202" style="position:absolute;margin-left:141.3pt;margin-top:15.35pt;width:179.05pt;height:28.55pt;z-index:251783168;visibility:visible;mso-wrap-style:square;mso-width-percent:0;mso-height-percent:0;mso-wrap-distance-left:9pt;mso-wrap-distance-top:0;mso-wrap-distance-right:9pt;mso-wrap-distance-bottom:0;mso-position-horizontal:absolute;mso-position-horizontal-relative:text;mso-position-vertical:absolute;mso-position-vertical-relative:text;mso-width-percent:0;mso-height-percent:0;mso-width-relative:margin;mso-height-relative:margin;v-text-anchor:top" o:gfxdata="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" fillcolor="white [3201]" strokeweight=".5pt">
                 <v:textbox>
@@ -7410,7 +7422,7 @@
               </wp:anchor>
             </w:drawing>
           </mc:Choice>
-          <mc:Fallback xmlns:w16cid="http://schemas.microsoft.com/office/word/2016/wordml/cid" xmlns:am3d="http://schemas.microsoft.com/office/drawing/2017/model3d" xmlns:aink="http://schemas.microsoft.com/office/drawing/2016/ink" xmlns:cx8="http://schemas.microsoft.com/office/drawing/2016/5/14/chartex" xmlns:cx7="http://schemas.microsoft.com/office/drawing/2016/5/13/chartex" xmlns:cx6="http://schemas.microsoft.com/office/drawing/2016/5/12/chartex">
+          <mc:Fallback xmlns:cx6="http://schemas.microsoft.com/office/drawing/2016/5/12/chartex" xmlns:cx7="http://schemas.microsoft.com/office/drawing/2016/5/13/chartex" xmlns:cx8="http://schemas.microsoft.com/office/drawing/2016/5/14/chartex" xmlns:aink="http://schemas.microsoft.com/office/drawing/2016/ink" xmlns:am3d="http://schemas.microsoft.com/office/drawing/2017/model3d" xmlns:w16cid="http://schemas.microsoft.com/office/word/2016/wordml/cid" xmlns:cx5="http://schemas.microsoft.com/office/drawing/2016/5/11/chartex" xmlns:cx4="http://schemas.microsoft.com/office/drawing/2016/5/10/chartex" xmlns:cx3="http://schemas.microsoft.com/office/drawing/2016/5/9/chartex" xmlns:cx2="http://schemas.microsoft.com/office/drawing/2015/10/21/chartex">
             <w:pict>
               <v:shape w14:anchorId="21E4C650" id="Text Box 249" o:spid="_x0000_s1067" type="#_x0000_t202" style="position:absolute;margin-left:119.6pt;margin-top:60.35pt;width:76.5pt;height:29.25pt;z-index:251786240;visibility:visible;mso-wrap-style:square;mso-wrap-distance-left:9pt;mso-wrap-distance-top:0;mso-wrap-distance-right:9pt;mso-wrap-distance-bottom:0;mso-position-horizontal:absolute;mso-position-horizontal-relative:text;mso-position-vertical:absolute;mso-position-vertical-relative:text;v-text-anchor:top" o:gfxdata="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" fillcolor="white [3201]" strokeweight=".5pt">
                 <v:textbox>
@@ -7500,7 +7512,7 @@
               </wp:anchor>
             </w:drawing>
           </mc:Choice>
-          <mc:Fallback xmlns:w16cid="http://schemas.microsoft.com/office/word/2016/wordml/cid" xmlns:am3d="http://schemas.microsoft.com/office/drawing/2017/model3d" xmlns:aink="http://schemas.microsoft.com/office/drawing/2016/ink" xmlns:cx8="http://schemas.microsoft.com/office/drawing/2016/5/14/chartex" xmlns:cx7="http://schemas.microsoft.com/office/drawing/2016/5/13/chartex" xmlns:cx6="http://schemas.microsoft.com/office/drawing/2016/5/12/chartex">
+          <mc:Fallback xmlns:cx6="http://schemas.microsoft.com/office/drawing/2016/5/12/chartex" xmlns:cx7="http://schemas.microsoft.com/office/drawing/2016/5/13/chartex" xmlns:cx8="http://schemas.microsoft.com/office/drawing/2016/5/14/chartex" xmlns:aink="http://schemas.microsoft.com/office/drawing/2016/ink" xmlns:am3d="http://schemas.microsoft.com/office/drawing/2017/model3d" xmlns:w16cid="http://schemas.microsoft.com/office/word/2016/wordml/cid" xmlns:cx5="http://schemas.microsoft.com/office/drawing/2016/5/11/chartex" xmlns:cx4="http://schemas.microsoft.com/office/drawing/2016/5/10/chartex" xmlns:cx3="http://schemas.microsoft.com/office/drawing/2016/5/9/chartex" xmlns:cx2="http://schemas.microsoft.com/office/drawing/2015/10/21/chartex">
             <w:pict>
               <v:shape w14:anchorId="5D374113" id="_x0000_s1068" type="#_x0000_t202" style="position:absolute;margin-left:119.6pt;margin-top:16.1pt;width:76.5pt;height:110.6pt;z-index:251785216;visibility:visible;mso-wrap-style:square;mso-width-percent:0;mso-height-percent:200;mso-wrap-distance-left:9pt;mso-wrap-distance-top:3.6pt;mso-wrap-distance-right:9pt;mso-wrap-distance-bottom:3.6pt;mso-position-horizontal:absolute;mso-position-horizontal-relative:margin;mso-position-vertical:absolute;mso-position-vertical-relative:text;mso-width-percent:0;mso-height-percent:200;mso-width-relative:margin;mso-height-relative:margin;v-text-anchor:top" o:gfxdata="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">
                 <v:textbox style="mso-fit-shape-to-text:t">
@@ -7589,7 +7601,7 @@
               </wp:anchor>
             </w:drawing>
           </mc:Choice>
-          <mc:Fallback xmlns:w16cid="http://schemas.microsoft.com/office/word/2016/wordml/cid" xmlns:am3d="http://schemas.microsoft.com/office/drawing/2017/model3d" xmlns:aink="http://schemas.microsoft.com/office/drawing/2016/ink" xmlns:cx8="http://schemas.microsoft.com/office/drawing/2016/5/14/chartex" xmlns:cx7="http://schemas.microsoft.com/office/drawing/2016/5/13/chartex" xmlns:cx6="http://schemas.microsoft.com/office/drawing/2016/5/12/chartex">
+          <mc:Fallback xmlns:cx6="http://schemas.microsoft.com/office/drawing/2016/5/12/chartex" xmlns:cx7="http://schemas.microsoft.com/office/drawing/2016/5/13/chartex" xmlns:cx8="http://schemas.microsoft.com/office/drawing/2016/5/14/chartex" xmlns:aink="http://schemas.microsoft.com/office/drawing/2016/ink" xmlns:am3d="http://schemas.microsoft.com/office/drawing/2017/model3d" xmlns:w16cid="http://schemas.microsoft.com/office/word/2016/wordml/cid" xmlns:cx5="http://schemas.microsoft.com/office/drawing/2016/5/11/chartex" xmlns:cx4="http://schemas.microsoft.com/office/drawing/2016/5/10/chartex" xmlns:cx3="http://schemas.microsoft.com/office/drawing/2016/5/9/chartex" xmlns:cx2="http://schemas.microsoft.com/office/drawing/2015/10/21/chartex">
             <w:pict>
               <v:shape w14:anchorId="416B1DE2" id="Text Box 251" o:spid="_x0000_s1069" type="#_x0000_t202" style="position:absolute;margin-left:208.9pt;margin-top:16.15pt;width:125.25pt;height:29.25pt;z-index:251787264;visibility:visible;mso-wrap-style:square;mso-wrap-distance-left:9pt;mso-wrap-distance-top:0;mso-wrap-distance-right:9pt;mso-wrap-distance-bottom:0;mso-position-horizontal:absolute;mso-position-horizontal-relative:text;mso-position-vertical:absolute;mso-position-vertical-relative:text;v-text-anchor:top" o:gfxdata="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" fillcolor="white [3201]" strokeweight=".5pt">
                 <v:textbox>
@@ -7691,7 +7703,7 @@
               </wp:anchor>
             </w:drawing>
           </mc:Choice>
-          <mc:Fallback xmlns:w16cid="http://schemas.microsoft.com/office/word/2016/wordml/cid" xmlns:am3d="http://schemas.microsoft.com/office/drawing/2017/model3d" xmlns:aink="http://schemas.microsoft.com/office/drawing/2016/ink" xmlns:cx8="http://schemas.microsoft.com/office/drawing/2016/5/14/chartex" xmlns:cx7="http://schemas.microsoft.com/office/drawing/2016/5/13/chartex" xmlns:cx6="http://schemas.microsoft.com/office/drawing/2016/5/12/chartex">
+          <mc:Fallback xmlns:cx6="http://schemas.microsoft.com/office/drawing/2016/5/12/chartex" xmlns:cx7="http://schemas.microsoft.com/office/drawing/2016/5/13/chartex" xmlns:cx8="http://schemas.microsoft.com/office/drawing/2016/5/14/chartex" xmlns:aink="http://schemas.microsoft.com/office/drawing/2016/ink" xmlns:am3d="http://schemas.microsoft.com/office/drawing/2017/model3d" xmlns:w16cid="http://schemas.microsoft.com/office/word/2016/wordml/cid" xmlns:cx5="http://schemas.microsoft.com/office/drawing/2016/5/11/chartex" xmlns:cx4="http://schemas.microsoft.com/office/drawing/2016/5/10/chartex" xmlns:cx3="http://schemas.microsoft.com/office/drawing/2016/5/9/chartex" xmlns:cx2="http://schemas.microsoft.com/office/drawing/2015/10/21/chartex">
             <w:pict>
               <v:shape w14:anchorId="7C524C30" id="Text Box 252" o:spid="_x0000_s1070" type="#_x0000_t202" style="position:absolute;margin-left:209.65pt;margin-top:13.15pt;width:123.75pt;height:30pt;z-index:251788288;visibility:visible;mso-wrap-style:square;mso-height-percent:0;mso-wrap-distance-left:9pt;mso-wrap-distance-top:0;mso-wrap-distance-right:9pt;mso-wrap-distance-bottom:0;mso-position-horizontal:absolute;mso-position-horizontal-relative:text;mso-position-vertical:absolute;mso-position-vertical-relative:text;mso-height-percent:0;mso-height-relative:margin;v-text-anchor:top" o:gfxdata="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" fillcolor="white [3201]" strokeweight=".5pt">
                 <v:textbox>
@@ -7796,7 +7808,7 @@
               </wp:anchor>
             </w:drawing>
           </mc:Choice>
-          <mc:Fallback xmlns:w16cid="http://schemas.microsoft.com/office/word/2016/wordml/cid" xmlns:am3d="http://schemas.microsoft.com/office/drawing/2017/model3d" xmlns:aink="http://schemas.microsoft.com/office/drawing/2016/ink" xmlns:cx8="http://schemas.microsoft.com/office/drawing/2016/5/14/chartex" xmlns:cx7="http://schemas.microsoft.com/office/drawing/2016/5/13/chartex" xmlns:cx6="http://schemas.microsoft.com/office/drawing/2016/5/12/chartex">
+          <mc:Fallback xmlns:cx6="http://schemas.microsoft.com/office/drawing/2016/5/12/chartex" xmlns:cx7="http://schemas.microsoft.com/office/drawing/2016/5/13/chartex" xmlns:cx8="http://schemas.microsoft.com/office/drawing/2016/5/14/chartex" xmlns:aink="http://schemas.microsoft.com/office/drawing/2016/ink" xmlns:am3d="http://schemas.microsoft.com/office/drawing/2017/model3d" xmlns:w16cid="http://schemas.microsoft.com/office/word/2016/wordml/cid" xmlns:cx5="http://schemas.microsoft.com/office/drawing/2016/5/11/chartex" xmlns:cx4="http://schemas.microsoft.com/office/drawing/2016/5/10/chartex" xmlns:cx3="http://schemas.microsoft.com/office/drawing/2016/5/9/chartex" xmlns:cx2="http://schemas.microsoft.com/office/drawing/2015/10/21/chartex">
             <w:pict>
               <v:roundrect w14:anchorId="03C59AF7" id="Rectangle: Rounded Corners 253" o:spid="_x0000_s1071" style="position:absolute;margin-left:0;margin-top:15.65pt;width:93.6pt;height:28.75pt;z-index:251784192;visibility:visible;mso-wrap-style:square;mso-width-percent:0;mso-wrap-distance-left:9pt;mso-wrap-distance-top:0;mso-wrap-distance-right:9pt;mso-wrap-distance-bottom:0;mso-position-horizontal:center;mso-position-horizontal-relative:margin;mso-position-vertical:absolute;mso-position-vertical-relative:text;mso-width-percent:0;mso-width-relative:margin;v-text-anchor:middle" arcsize="10923f" o:gfxdata="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" fillcolor="#5b9bd5 [3208]" strokecolor="#1f4d78 [1608]" strokeweight="1pt">
                 <v:stroke joinstyle="miter"/>
@@ -7902,7 +7914,7 @@
               </wp:anchor>
             </w:drawing>
           </mc:Choice>
-          <mc:Fallback xmlns:w16cid="http://schemas.microsoft.com/office/word/2016/wordml/cid" xmlns:am3d="http://schemas.microsoft.com/office/drawing/2017/model3d" xmlns:aink="http://schemas.microsoft.com/office/drawing/2016/ink" xmlns:cx8="http://schemas.microsoft.com/office/drawing/2016/5/14/chartex" xmlns:cx7="http://schemas.microsoft.com/office/drawing/2016/5/13/chartex" xmlns:cx6="http://schemas.microsoft.com/office/drawing/2016/5/12/chartex">
+          <mc:Fallback xmlns:cx6="http://schemas.microsoft.com/office/drawing/2016/5/12/chartex" xmlns:cx7="http://schemas.microsoft.com/office/drawing/2016/5/13/chartex" xmlns:cx8="http://schemas.microsoft.com/office/drawing/2016/5/14/chartex" xmlns:aink="http://schemas.microsoft.com/office/drawing/2016/ink" xmlns:am3d="http://schemas.microsoft.com/office/drawing/2017/model3d" xmlns:w16cid="http://schemas.microsoft.com/office/word/2016/wordml/cid" xmlns:cx5="http://schemas.microsoft.com/office/drawing/2016/5/11/chartex" xmlns:cx4="http://schemas.microsoft.com/office/drawing/2016/5/10/chartex" xmlns:cx3="http://schemas.microsoft.com/office/drawing/2016/5/9/chartex" xmlns:cx2="http://schemas.microsoft.com/office/drawing/2015/10/21/chartex">
             <w:pict>
               <v:shape w14:anchorId="372D923D" id="_x0000_s1072" type="#_x0000_t202" style="position:absolute;margin-left:224.75pt;margin-top:15.65pt;width:105.15pt;height:110.6pt;z-index:251727872;visibility:visible;mso-wrap-style:square;mso-width-percent:0;mso-height-percent:200;mso-wrap-distance-left:9pt;mso-wrap-distance-top:3.6pt;mso-wrap-distance-right:9pt;mso-wrap-distance-bottom:3.6pt;mso-position-horizontal:absolute;mso-position-horizontal-relative:text;mso-position-vertical:absolute;mso-position-vertical-relative:text;mso-width-percent:0;mso-height-percent:200;mso-width-relative:margin;mso-height-relative:margin;v-text-anchor:top" o:gfxdata="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" filled="f" stroked="f">
                 <v:textbox style="mso-fit-shape-to-text:t">
@@ -8014,7 +8026,7 @@
               </wp:anchor>
             </w:drawing>
           </mc:Choice>
-          <mc:Fallback xmlns:w16cid="http://schemas.microsoft.com/office/word/2016/wordml/cid" xmlns:am3d="http://schemas.microsoft.com/office/drawing/2017/model3d" xmlns:aink="http://schemas.microsoft.com/office/drawing/2016/ink" xmlns:cx8="http://schemas.microsoft.com/office/drawing/2016/5/14/chartex" xmlns:cx7="http://schemas.microsoft.com/office/drawing/2016/5/13/chartex" xmlns:cx6="http://schemas.microsoft.com/office/drawing/2016/5/12/chartex">
+          <mc:Fallback xmlns:cx6="http://schemas.microsoft.com/office/drawing/2016/5/12/chartex" xmlns:cx7="http://schemas.microsoft.com/office/drawing/2016/5/13/chartex" xmlns:cx8="http://schemas.microsoft.com/office/drawing/2016/5/14/chartex" xmlns:aink="http://schemas.microsoft.com/office/drawing/2016/ink" xmlns:am3d="http://schemas.microsoft.com/office/drawing/2017/model3d" xmlns:w16cid="http://schemas.microsoft.com/office/word/2016/wordml/cid" xmlns:cx5="http://schemas.microsoft.com/office/drawing/2016/5/11/chartex" xmlns:cx4="http://schemas.microsoft.com/office/drawing/2016/5/10/chartex" xmlns:cx3="http://schemas.microsoft.com/office/drawing/2016/5/9/chartex" xmlns:cx2="http://schemas.microsoft.com/office/drawing/2015/10/21/chartex">
             <w:pict>
               <v:rect w14:anchorId="1B32FAF8" id="Rectangle 207" o:spid="_x0000_s1073" style="position:absolute;margin-left:415pt;margin-top:.85pt;width:466.2pt;height:331.9pt;z-index:251719680;visibility:visible;mso-wrap-style:square;mso-width-percent:0;mso-height-percent:0;mso-wrap-distance-left:9pt;mso-wrap-distance-top:0;mso-wrap-distance-right:9pt;mso-wrap-distance-bottom:0;mso-position-horizontal:right;mso-position-horizontal-relative:margin;mso-position-vertical:absolute;mso-position-vertical-relative:text;mso-width-percent:0;mso-height-percent:0;mso-width-relative:margin;mso-height-relative:margin;v-text-anchor:middle" o:gfxdata="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" filled="f" strokecolor="black [3213]" strokeweight="2pt">
                 <v:textbox>
@@ -8248,7 +8260,7 @@
               </wp:anchor>
             </w:drawing>
           </mc:Choice>
-          <mc:Fallback xmlns:w16cid="http://schemas.microsoft.com/office/word/2016/wordml/cid" xmlns:am3d="http://schemas.microsoft.com/office/drawing/2017/model3d" xmlns:aink="http://schemas.microsoft.com/office/drawing/2016/ink" xmlns:cx8="http://schemas.microsoft.com/office/drawing/2016/5/14/chartex" xmlns:cx7="http://schemas.microsoft.com/office/drawing/2016/5/13/chartex" xmlns:cx6="http://schemas.microsoft.com/office/drawing/2016/5/12/chartex">
+          <mc:Fallback xmlns:cx6="http://schemas.microsoft.com/office/drawing/2016/5/12/chartex" xmlns:cx7="http://schemas.microsoft.com/office/drawing/2016/5/13/chartex" xmlns:cx8="http://schemas.microsoft.com/office/drawing/2016/5/14/chartex" xmlns:aink="http://schemas.microsoft.com/office/drawing/2016/ink" xmlns:am3d="http://schemas.microsoft.com/office/drawing/2017/model3d" xmlns:w16cid="http://schemas.microsoft.com/office/word/2016/wordml/cid" xmlns:cx5="http://schemas.microsoft.com/office/drawing/2016/5/11/chartex" xmlns:cx4="http://schemas.microsoft.com/office/drawing/2016/5/10/chartex" xmlns:cx3="http://schemas.microsoft.com/office/drawing/2016/5/9/chartex" xmlns:cx2="http://schemas.microsoft.com/office/drawing/2015/10/21/chartex">
             <w:pict>
               <v:shape w14:anchorId="565C142C" id="_x0000_s1074" type="#_x0000_t202" style="position:absolute;margin-left:316.35pt;margin-top:14.4pt;width:74.5pt;height:110.6pt;z-index:251728896;visibility:visible;mso-wrap-style:square;mso-width-percent:0;mso-height-percent:200;mso-wrap-distance-left:9pt;mso-wrap-distance-top:3.6pt;mso-wrap-distance-right:9pt;mso-wrap-distance-bottom:3.6pt;mso-position-horizontal:absolute;mso-position-horizontal-relative:text;mso-position-vertical:absolute;mso-position-vertical-relative:text;mso-width-percent:0;mso-height-percent:200;mso-width-relative:margin;mso-height-relative:margin;v-text-anchor:top" o:gfxdata="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" filled="f" stroked="f">
                 <v:textbox style="mso-fit-shape-to-text:t">
@@ -8359,7 +8371,7 @@
               </wp:anchor>
             </w:drawing>
           </mc:Choice>
-          <mc:Fallback xmlns:w16cid="http://schemas.microsoft.com/office/word/2016/wordml/cid" xmlns:am3d="http://schemas.microsoft.com/office/drawing/2017/model3d" xmlns:aink="http://schemas.microsoft.com/office/drawing/2016/ink" xmlns:cx8="http://schemas.microsoft.com/office/drawing/2016/5/14/chartex" xmlns:cx7="http://schemas.microsoft.com/office/drawing/2016/5/13/chartex" xmlns:cx6="http://schemas.microsoft.com/office/drawing/2016/5/12/chartex">
+          <mc:Fallback xmlns:cx6="http://schemas.microsoft.com/office/drawing/2016/5/12/chartex" xmlns:cx7="http://schemas.microsoft.com/office/drawing/2016/5/13/chartex" xmlns:cx8="http://schemas.microsoft.com/office/drawing/2016/5/14/chartex" xmlns:aink="http://schemas.microsoft.com/office/drawing/2016/ink" xmlns:am3d="http://schemas.microsoft.com/office/drawing/2017/model3d" xmlns:w16cid="http://schemas.microsoft.com/office/word/2016/wordml/cid" xmlns:cx5="http://schemas.microsoft.com/office/drawing/2016/5/11/chartex" xmlns:cx4="http://schemas.microsoft.com/office/drawing/2016/5/10/chartex" xmlns:cx3="http://schemas.microsoft.com/office/drawing/2016/5/9/chartex" xmlns:cx2="http://schemas.microsoft.com/office/drawing/2015/10/21/chartex">
             <w:pict>
               <v:shape w14:anchorId="0D61FFAB" id="_x0000_s1075" type="#_x0000_t202" style="position:absolute;margin-left:162.6pt;margin-top:15.45pt;width:74.5pt;height:110.6pt;z-index:251726848;visibility:visible;mso-wrap-style:square;mso-width-percent:0;mso-height-percent:200;mso-wrap-distance-left:9pt;mso-wrap-distance-top:3.6pt;mso-wrap-distance-right:9pt;mso-wrap-distance-bottom:3.6pt;mso-position-horizontal:absolute;mso-position-horizontal-relative:text;mso-position-vertical:absolute;mso-position-vertical-relative:text;mso-width-percent:0;mso-height-percent:200;mso-width-relative:margin;mso-height-relative:margin;v-text-anchor:top" o:gfxdata="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" filled="f" stroked="f">
                 <v:textbox style="mso-fit-shape-to-text:t">
@@ -8474,7 +8486,7 @@
               </wp:anchor>
             </w:drawing>
           </mc:Choice>
-          <mc:Fallback xmlns:w16cid="http://schemas.microsoft.com/office/word/2016/wordml/cid" xmlns:am3d="http://schemas.microsoft.com/office/drawing/2017/model3d" xmlns:aink="http://schemas.microsoft.com/office/drawing/2016/ink" xmlns:cx8="http://schemas.microsoft.com/office/drawing/2016/5/14/chartex" xmlns:cx7="http://schemas.microsoft.com/office/drawing/2016/5/13/chartex" xmlns:cx6="http://schemas.microsoft.com/office/drawing/2016/5/12/chartex">
+          <mc:Fallback xmlns:cx6="http://schemas.microsoft.com/office/drawing/2016/5/12/chartex" xmlns:cx7="http://schemas.microsoft.com/office/drawing/2016/5/13/chartex" xmlns:cx8="http://schemas.microsoft.com/office/drawing/2016/5/14/chartex" xmlns:aink="http://schemas.microsoft.com/office/drawing/2016/ink" xmlns:am3d="http://schemas.microsoft.com/office/drawing/2017/model3d" xmlns:w16cid="http://schemas.microsoft.com/office/word/2016/wordml/cid" xmlns:cx5="http://schemas.microsoft.com/office/drawing/2016/5/11/chartex" xmlns:cx4="http://schemas.microsoft.com/office/drawing/2016/5/10/chartex" xmlns:cx3="http://schemas.microsoft.com/office/drawing/2016/5/9/chartex" xmlns:cx2="http://schemas.microsoft.com/office/drawing/2015/10/21/chartex">
             <w:pict>
               <v:shape w14:anchorId="4314EE95" id="_x0000_s1076" type="#_x0000_t202" style="position:absolute;margin-left:85.6pt;margin-top:14.7pt;width:74.5pt;height:110.6pt;z-index:251725824;visibility:visible;mso-wrap-style:square;mso-width-percent:0;mso-height-percent:200;mso-wrap-distance-left:9pt;mso-wrap-distance-top:3.6pt;mso-wrap-distance-right:9pt;mso-wrap-distance-bottom:3.6pt;mso-position-horizontal:absolute;mso-position-horizontal-relative:text;mso-position-vertical:absolute;mso-position-vertical-relative:text;mso-width-percent:0;mso-height-percent:200;mso-width-relative:margin;mso-height-relative:margin;v-text-anchor:top" o:gfxdata="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" filled="f" stroked="f">
                 <v:textbox style="mso-fit-shape-to-text:t">
@@ -8576,7 +8588,7 @@
               </wp:anchor>
             </w:drawing>
           </mc:Choice>
-          <mc:Fallback xmlns:w16cid="http://schemas.microsoft.com/office/word/2016/wordml/cid" xmlns:am3d="http://schemas.microsoft.com/office/drawing/2017/model3d" xmlns:aink="http://schemas.microsoft.com/office/drawing/2016/ink" xmlns:cx8="http://schemas.microsoft.com/office/drawing/2016/5/14/chartex" xmlns:cx7="http://schemas.microsoft.com/office/drawing/2016/5/13/chartex" xmlns:cx6="http://schemas.microsoft.com/office/drawing/2016/5/12/chartex">
+          <mc:Fallback xmlns:cx6="http://schemas.microsoft.com/office/drawing/2016/5/12/chartex" xmlns:cx7="http://schemas.microsoft.com/office/drawing/2016/5/13/chartex" xmlns:cx8="http://schemas.microsoft.com/office/drawing/2016/5/14/chartex" xmlns:aink="http://schemas.microsoft.com/office/drawing/2016/ink" xmlns:am3d="http://schemas.microsoft.com/office/drawing/2017/model3d" xmlns:w16cid="http://schemas.microsoft.com/office/word/2016/wordml/cid" xmlns:cx5="http://schemas.microsoft.com/office/drawing/2016/5/11/chartex" xmlns:cx4="http://schemas.microsoft.com/office/drawing/2016/5/10/chartex" xmlns:cx3="http://schemas.microsoft.com/office/drawing/2016/5/9/chartex" xmlns:cx2="http://schemas.microsoft.com/office/drawing/2015/10/21/chartex">
             <w:pict>
               <v:shape w14:anchorId="6A738564" id="Rectangle: Top Corners Rounded 211" o:spid="_x0000_s1026" style="position:absolute;margin-left:315.55pt;margin-top:.9pt;width:76.7pt;height:53.45pt;z-index:251724800;visibility:visible;mso-wrap-style:square;mso-width-percent:0;mso-wrap-distance-left:9pt;mso-wrap-distance-top:0;mso-wrap-distance-right:9pt;mso-wrap-distance-bottom:0;mso-position-horizontal:absolute;mso-position-horizontal-relative:margin;mso-position-vertical:absolute;mso-position-vertical-relative:text;mso-width-percent:0;mso-width-relative:margin;v-text-anchor:middle" coordsize="974116,678815" o:gfxdata="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" path="m113138,l860978,v62484,,113138,50654,113138,113138l974116,678815r,l,678815r,l,113138c,50654,50654,,113138,xe" filled="f" strokecolor="black [3213]" strokeweight="1.5pt">
                 <v:stroke joinstyle="miter"/>
@@ -8658,7 +8670,7 @@
               </wp:anchor>
             </w:drawing>
           </mc:Choice>
-          <mc:Fallback xmlns:w16cid="http://schemas.microsoft.com/office/word/2016/wordml/cid" xmlns:am3d="http://schemas.microsoft.com/office/drawing/2017/model3d" xmlns:aink="http://schemas.microsoft.com/office/drawing/2016/ink" xmlns:cx8="http://schemas.microsoft.com/office/drawing/2016/5/14/chartex" xmlns:cx7="http://schemas.microsoft.com/office/drawing/2016/5/13/chartex" xmlns:cx6="http://schemas.microsoft.com/office/drawing/2016/5/12/chartex">
+          <mc:Fallback xmlns:cx6="http://schemas.microsoft.com/office/drawing/2016/5/12/chartex" xmlns:cx7="http://schemas.microsoft.com/office/drawing/2016/5/13/chartex" xmlns:cx8="http://schemas.microsoft.com/office/drawing/2016/5/14/chartex" xmlns:aink="http://schemas.microsoft.com/office/drawing/2016/ink" xmlns:am3d="http://schemas.microsoft.com/office/drawing/2017/model3d" xmlns:w16cid="http://schemas.microsoft.com/office/word/2016/wordml/cid" xmlns:cx5="http://schemas.microsoft.com/office/drawing/2016/5/11/chartex" xmlns:cx4="http://schemas.microsoft.com/office/drawing/2016/5/10/chartex" xmlns:cx3="http://schemas.microsoft.com/office/drawing/2016/5/9/chartex" xmlns:cx2="http://schemas.microsoft.com/office/drawing/2015/10/21/chartex">
             <w:pict>
               <v:shape w14:anchorId="748C8C95" id="Rectangle: Top Corners Rounded 212" o:spid="_x0000_s1026" style="position:absolute;margin-left:238.45pt;margin-top:1.2pt;width:76.7pt;height:53.45pt;z-index:251723776;visibility:visible;mso-wrap-style:square;mso-width-percent:0;mso-wrap-distance-left:9pt;mso-wrap-distance-top:0;mso-wrap-distance-right:9pt;mso-wrap-distance-bottom:0;mso-position-horizontal:absolute;mso-position-horizontal-relative:margin;mso-position-vertical:absolute;mso-position-vertical-relative:text;mso-width-percent:0;mso-width-relative:margin;v-text-anchor:middle" coordsize="974090,678815" o:gfxdata="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" path="m113138,l860952,v62484,,113138,50654,113138,113138l974090,678815r,l,678815r,l,113138c,50654,50654,,113138,xe" filled="f" strokecolor="black [3213]" strokeweight="1.5pt">
                 <v:stroke joinstyle="miter"/>
@@ -8740,7 +8752,7 @@
               </wp:anchor>
             </w:drawing>
           </mc:Choice>
-          <mc:Fallback xmlns:w16cid="http://schemas.microsoft.com/office/word/2016/wordml/cid" xmlns:am3d="http://schemas.microsoft.com/office/drawing/2017/model3d" xmlns:aink="http://schemas.microsoft.com/office/drawing/2016/ink" xmlns:cx8="http://schemas.microsoft.com/office/drawing/2016/5/14/chartex" xmlns:cx7="http://schemas.microsoft.com/office/drawing/2016/5/13/chartex" xmlns:cx6="http://schemas.microsoft.com/office/drawing/2016/5/12/chartex">
+          <mc:Fallback xmlns:cx6="http://schemas.microsoft.com/office/drawing/2016/5/12/chartex" xmlns:cx7="http://schemas.microsoft.com/office/drawing/2016/5/13/chartex" xmlns:cx8="http://schemas.microsoft.com/office/drawing/2016/5/14/chartex" xmlns:aink="http://schemas.microsoft.com/office/drawing/2016/ink" xmlns:am3d="http://schemas.microsoft.com/office/drawing/2017/model3d" xmlns:w16cid="http://schemas.microsoft.com/office/word/2016/wordml/cid" xmlns:cx5="http://schemas.microsoft.com/office/drawing/2016/5/11/chartex" xmlns:cx4="http://schemas.microsoft.com/office/drawing/2016/5/10/chartex" xmlns:cx3="http://schemas.microsoft.com/office/drawing/2016/5/9/chartex" xmlns:cx2="http://schemas.microsoft.com/office/drawing/2015/10/21/chartex">
             <w:pict>
               <v:shape w14:anchorId="7E20F001" id="Rectangle: Top Corners Rounded 213" o:spid="_x0000_s1026" style="position:absolute;margin-left:161.65pt;margin-top:1.1pt;width:76.7pt;height:53.45pt;z-index:251722752;visibility:visible;mso-wrap-style:square;mso-width-percent:0;mso-wrap-distance-left:9pt;mso-wrap-distance-top:0;mso-wrap-distance-right:9pt;mso-wrap-distance-bottom:0;mso-position-horizontal:absolute;mso-position-horizontal-relative:margin;mso-position-vertical:absolute;mso-position-vertical-relative:text;mso-width-percent:0;mso-width-relative:margin;v-text-anchor:middle" coordsize="974116,678815" o:gfxdata="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" path="m113138,l860978,v62484,,113138,50654,113138,113138l974116,678815r,l,678815r,l,113138c,50654,50654,,113138,xe" filled="f" strokecolor="black [3213]" strokeweight="1.5pt">
                 <v:stroke joinstyle="miter"/>
@@ -8822,7 +8834,7 @@
               </wp:anchor>
             </w:drawing>
           </mc:Choice>
-          <mc:Fallback xmlns:w16cid="http://schemas.microsoft.com/office/word/2016/wordml/cid" xmlns:am3d="http://schemas.microsoft.com/office/drawing/2017/model3d" xmlns:aink="http://schemas.microsoft.com/office/drawing/2016/ink" xmlns:cx8="http://schemas.microsoft.com/office/drawing/2016/5/14/chartex" xmlns:cx7="http://schemas.microsoft.com/office/drawing/2016/5/13/chartex" xmlns:cx6="http://schemas.microsoft.com/office/drawing/2016/5/12/chartex">
+          <mc:Fallback xmlns:cx6="http://schemas.microsoft.com/office/drawing/2016/5/12/chartex" xmlns:cx7="http://schemas.microsoft.com/office/drawing/2016/5/13/chartex" xmlns:cx8="http://schemas.microsoft.com/office/drawing/2016/5/14/chartex" xmlns:aink="http://schemas.microsoft.com/office/drawing/2016/ink" xmlns:am3d="http://schemas.microsoft.com/office/drawing/2017/model3d" xmlns:w16cid="http://schemas.microsoft.com/office/word/2016/wordml/cid" xmlns:cx5="http://schemas.microsoft.com/office/drawing/2016/5/11/chartex" xmlns:cx4="http://schemas.microsoft.com/office/drawing/2016/5/10/chartex" xmlns:cx3="http://schemas.microsoft.com/office/drawing/2016/5/9/chartex" xmlns:cx2="http://schemas.microsoft.com/office/drawing/2015/10/21/chartex">
             <w:pict>
               <v:shape w14:anchorId="12663373" id="Rectangle: Top Corners Rounded 214" o:spid="_x0000_s1026" style="position:absolute;margin-left:84.65pt;margin-top:.75pt;width:76.7pt;height:53.45pt;z-index:251720704;visibility:visible;mso-wrap-style:square;mso-width-percent:0;mso-wrap-distance-left:9pt;mso-wrap-distance-top:0;mso-wrap-distance-right:9pt;mso-wrap-distance-bottom:0;mso-position-horizontal:absolute;mso-position-horizontal-relative:margin;mso-position-vertical:absolute;mso-position-vertical-relative:text;mso-width-percent:0;mso-width-relative:margin;v-text-anchor:middle" coordsize="974116,678815" o:gfxdata="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" path="m113138,l860978,v62484,,113138,50654,113138,113138l974116,678815r,l,678815r,l,113138c,50654,50654,,113138,xe" filled="f" strokecolor="black [3213]" strokeweight="1.5pt">
                 <v:stroke joinstyle="miter"/>
@@ -8910,7 +8922,7 @@
               </wp:anchor>
             </w:drawing>
           </mc:Choice>
-          <mc:Fallback xmlns:w16cid="http://schemas.microsoft.com/office/word/2016/wordml/cid" xmlns:am3d="http://schemas.microsoft.com/office/drawing/2017/model3d" xmlns:aink="http://schemas.microsoft.com/office/drawing/2016/ink" xmlns:cx8="http://schemas.microsoft.com/office/drawing/2016/5/14/chartex" xmlns:cx7="http://schemas.microsoft.com/office/drawing/2016/5/13/chartex" xmlns:cx6="http://schemas.microsoft.com/office/drawing/2016/5/12/chartex">
+          <mc:Fallback xmlns:cx6="http://schemas.microsoft.com/office/drawing/2016/5/12/chartex" xmlns:cx7="http://schemas.microsoft.com/office/drawing/2016/5/13/chartex" xmlns:cx8="http://schemas.microsoft.com/office/drawing/2016/5/14/chartex" xmlns:aink="http://schemas.microsoft.com/office/drawing/2016/ink" xmlns:am3d="http://schemas.microsoft.com/office/drawing/2017/model3d" xmlns:w16cid="http://schemas.microsoft.com/office/word/2016/wordml/cid" xmlns:cx5="http://schemas.microsoft.com/office/drawing/2016/5/11/chartex" xmlns:cx4="http://schemas.microsoft.com/office/drawing/2016/5/10/chartex" xmlns:cx3="http://schemas.microsoft.com/office/drawing/2016/5/9/chartex" xmlns:cx2="http://schemas.microsoft.com/office/drawing/2015/10/21/chartex">
             <w:pict>
               <v:shape id="Text Box 4" o:spid="_x0000_s1077" type="#_x0000_t202" style="position:absolute;margin-left:15pt;margin-top:15.15pt;width:95.5pt;height:20.4pt;z-index:251791360;visibility:visible;mso-wrap-style:square;mso-width-percent:0;mso-wrap-distance-left:9pt;mso-wrap-distance-top:0;mso-wrap-distance-right:9pt;mso-wrap-distance-bottom:0;mso-position-horizontal:absolute;mso-position-horizontal-relative:text;mso-position-vertical:absolute;mso-position-vertical-relative:text;mso-width-percent:0;mso-width-relative:margin;v-text-anchor:top" o:gfxdata="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" fillcolor="white [3201]" strokecolor="#4472c4 [3204]" strokeweight=".5pt">
                 <v:textbox>
@@ -9026,7 +9038,7 @@
               </wp:anchor>
             </w:drawing>
           </mc:Choice>
-          <mc:Fallback xmlns:w16cid="http://schemas.microsoft.com/office/word/2016/wordml/cid" xmlns:am3d="http://schemas.microsoft.com/office/drawing/2017/model3d" xmlns:aink="http://schemas.microsoft.com/office/drawing/2016/ink" xmlns:cx8="http://schemas.microsoft.com/office/drawing/2016/5/14/chartex" xmlns:cx7="http://schemas.microsoft.com/office/drawing/2016/5/13/chartex" xmlns:cx6="http://schemas.microsoft.com/office/drawing/2016/5/12/chartex">
+          <mc:Fallback xmlns:cx6="http://schemas.microsoft.com/office/drawing/2016/5/12/chartex" xmlns:cx7="http://schemas.microsoft.com/office/drawing/2016/5/13/chartex" xmlns:cx8="http://schemas.microsoft.com/office/drawing/2016/5/14/chartex" xmlns:aink="http://schemas.microsoft.com/office/drawing/2016/ink" xmlns:am3d="http://schemas.microsoft.com/office/drawing/2017/model3d" xmlns:w16cid="http://schemas.microsoft.com/office/word/2016/wordml/cid" xmlns:cx5="http://schemas.microsoft.com/office/drawing/2016/5/11/chartex" xmlns:cx4="http://schemas.microsoft.com/office/drawing/2016/5/10/chartex" xmlns:cx3="http://schemas.microsoft.com/office/drawing/2016/5/9/chartex" xmlns:cx2="http://schemas.microsoft.com/office/drawing/2015/10/21/chartex">
             <w:pict>
               <v:shape w14:anchorId="15E97862" id="Text Box 215" o:spid="_x0000_s1078" type="#_x0000_t202" style="position:absolute;margin-left:400.5pt;margin-top:15.75pt;width:51.5pt;height:20.65pt;z-index:251732992;visibility:visible;mso-wrap-style:square;mso-width-percent:0;mso-height-percent:0;mso-wrap-distance-left:9pt;mso-wrap-distance-top:0;mso-wrap-distance-right:9pt;mso-wrap-distance-bottom:0;mso-position-horizontal:absolute;mso-position-horizontal-relative:text;mso-position-vertical:absolute;mso-position-vertical-relative:text;mso-width-percent:0;mso-height-percent:0;mso-width-relative:margin;mso-height-relative:margin;v-text-anchor:top" o:gfxdata="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" fillcolor="white [3201]" strokecolor="red" strokeweight="1pt">
                 <v:textbox>
@@ -9110,7 +9122,7 @@
               </wp:anchor>
             </w:drawing>
           </mc:Choice>
-          <mc:Fallback xmlns:w16cid="http://schemas.microsoft.com/office/word/2016/wordml/cid" xmlns:am3d="http://schemas.microsoft.com/office/drawing/2017/model3d" xmlns:aink="http://schemas.microsoft.com/office/drawing/2016/ink" xmlns:cx8="http://schemas.microsoft.com/office/drawing/2016/5/14/chartex" xmlns:cx7="http://schemas.microsoft.com/office/drawing/2016/5/13/chartex" xmlns:cx6="http://schemas.microsoft.com/office/drawing/2016/5/12/chartex">
+          <mc:Fallback xmlns:cx6="http://schemas.microsoft.com/office/drawing/2016/5/12/chartex" xmlns:cx7="http://schemas.microsoft.com/office/drawing/2016/5/13/chartex" xmlns:cx8="http://schemas.microsoft.com/office/drawing/2016/5/14/chartex" xmlns:aink="http://schemas.microsoft.com/office/drawing/2016/ink" xmlns:am3d="http://schemas.microsoft.com/office/drawing/2017/model3d" xmlns:w16cid="http://schemas.microsoft.com/office/word/2016/wordml/cid" xmlns:cx5="http://schemas.microsoft.com/office/drawing/2016/5/11/chartex" xmlns:cx4="http://schemas.microsoft.com/office/drawing/2016/5/10/chartex" xmlns:cx3="http://schemas.microsoft.com/office/drawing/2016/5/9/chartex" xmlns:cx2="http://schemas.microsoft.com/office/drawing/2015/10/21/chartex">
             <w:pict>
               <v:line w14:anchorId="7A995031" id="Straight Connector 216" o:spid="_x0000_s1026" style="position:absolute;z-index:251721728;visibility:visible;mso-wrap-style:square;mso-wrap-distance-left:9pt;mso-wrap-distance-top:0;mso-wrap-distance-right:9pt;mso-wrap-distance-bottom:0;mso-position-horizontal:right;mso-position-horizontal-relative:margin;mso-position-vertical:absolute;mso-position-vertical-relative:text" from="415pt,9.3pt" to="881.2pt,10.45pt" o:gfxdata="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" strokecolor="black [3200]" strokeweight="1.5pt">
                 <v:stroke joinstyle="miter"/>
@@ -9206,7 +9218,7 @@
               </wp:anchor>
             </w:drawing>
           </mc:Choice>
-          <mc:Fallback xmlns:w16cid="http://schemas.microsoft.com/office/word/2016/wordml/cid" xmlns:am3d="http://schemas.microsoft.com/office/drawing/2017/model3d" xmlns:aink="http://schemas.microsoft.com/office/drawing/2016/ink" xmlns:cx8="http://schemas.microsoft.com/office/drawing/2016/5/14/chartex" xmlns:cx7="http://schemas.microsoft.com/office/drawing/2016/5/13/chartex" xmlns:cx6="http://schemas.microsoft.com/office/drawing/2016/5/12/chartex">
+          <mc:Fallback xmlns:cx6="http://schemas.microsoft.com/office/drawing/2016/5/12/chartex" xmlns:cx7="http://schemas.microsoft.com/office/drawing/2016/5/13/chartex" xmlns:cx8="http://schemas.microsoft.com/office/drawing/2016/5/14/chartex" xmlns:aink="http://schemas.microsoft.com/office/drawing/2016/ink" xmlns:am3d="http://schemas.microsoft.com/office/drawing/2017/model3d" xmlns:w16cid="http://schemas.microsoft.com/office/word/2016/wordml/cid" xmlns:cx5="http://schemas.microsoft.com/office/drawing/2016/5/11/chartex" xmlns:cx4="http://schemas.microsoft.com/office/drawing/2016/5/10/chartex" xmlns:cx3="http://schemas.microsoft.com/office/drawing/2016/5/9/chartex" xmlns:cx2="http://schemas.microsoft.com/office/drawing/2015/10/21/chartex">
             <w:pict>
               <v:shape w14:anchorId="1ABC388B" id="Text Box 218" o:spid="_x0000_s1079" type="#_x0000_t202" style="position:absolute;margin-left:69pt;margin-top:5.3pt;width:319.3pt;height:30pt;z-index:251731968;visibility:visible;mso-wrap-style:square;mso-height-percent:0;mso-wrap-distance-left:9pt;mso-wrap-distance-top:0;mso-wrap-distance-right:9pt;mso-wrap-distance-bottom:0;mso-position-horizontal:absolute;mso-position-horizontal-relative:text;mso-position-vertical:absolute;mso-position-vertical-relative:text;mso-height-percent:0;mso-height-relative:margin;v-text-anchor:top" o:gfxdata="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" filled="f" stroked="f" strokeweight=".5pt">
                 <v:textbox>
@@ -9342,7 +9354,7 @@
               </wp:anchor>
             </w:drawing>
           </mc:Choice>
-          <mc:Fallback xmlns:w16cid="http://schemas.microsoft.com/office/word/2016/wordml/cid" xmlns:am3d="http://schemas.microsoft.com/office/drawing/2017/model3d" xmlns:aink="http://schemas.microsoft.com/office/drawing/2016/ink" xmlns:cx8="http://schemas.microsoft.com/office/drawing/2016/5/14/chartex" xmlns:cx7="http://schemas.microsoft.com/office/drawing/2016/5/13/chartex" xmlns:cx6="http://schemas.microsoft.com/office/drawing/2016/5/12/chartex">
+          <mc:Fallback xmlns:cx6="http://schemas.microsoft.com/office/drawing/2016/5/12/chartex" xmlns:cx7="http://schemas.microsoft.com/office/drawing/2016/5/13/chartex" xmlns:cx8="http://schemas.microsoft.com/office/drawing/2016/5/14/chartex" xmlns:aink="http://schemas.microsoft.com/office/drawing/2016/ink" xmlns:am3d="http://schemas.microsoft.com/office/drawing/2017/model3d" xmlns:w16cid="http://schemas.microsoft.com/office/word/2016/wordml/cid" xmlns:cx5="http://schemas.microsoft.com/office/drawing/2016/5/11/chartex" xmlns:cx4="http://schemas.microsoft.com/office/drawing/2016/5/10/chartex" xmlns:cx3="http://schemas.microsoft.com/office/drawing/2016/5/9/chartex" xmlns:cx2="http://schemas.microsoft.com/office/drawing/2015/10/21/chartex">
             <w:pict>
               <v:shape w14:anchorId="2C61BB6E" id="Text Box 222" o:spid="_x0000_s1080" type="#_x0000_t202" style="position:absolute;margin-left:141.3pt;margin-top:15.35pt;width:179.05pt;height:28.55pt;z-index:251735040;visibility:visible;mso-wrap-style:square;mso-width-percent:0;mso-height-percent:0;mso-wrap-distance-left:9pt;mso-wrap-distance-top:0;mso-wrap-distance-right:9pt;mso-wrap-distance-bottom:0;mso-position-horizontal:absolute;mso-position-horizontal-relative:text;mso-position-vertical:absolute;mso-position-vertical-relative:text;mso-width-percent:0;mso-height-percent:0;mso-width-relative:margin;mso-height-relative:margin;v-text-anchor:top" o:gfxdata="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" fillcolor="white [3201]" strokeweight=".5pt">
                 <v:textbox>
@@ -9451,7 +9463,7 @@
               </wp:anchor>
             </w:drawing>
           </mc:Choice>
-          <mc:Fallback xmlns:w16cid="http://schemas.microsoft.com/office/word/2016/wordml/cid" xmlns:am3d="http://schemas.microsoft.com/office/drawing/2017/model3d" xmlns:aink="http://schemas.microsoft.com/office/drawing/2016/ink" xmlns:cx8="http://schemas.microsoft.com/office/drawing/2016/5/14/chartex" xmlns:cx7="http://schemas.microsoft.com/office/drawing/2016/5/13/chartex" xmlns:cx6="http://schemas.microsoft.com/office/drawing/2016/5/12/chartex">
+          <mc:Fallback xmlns:cx6="http://schemas.microsoft.com/office/drawing/2016/5/12/chartex" xmlns:cx7="http://schemas.microsoft.com/office/drawing/2016/5/13/chartex" xmlns:cx8="http://schemas.microsoft.com/office/drawing/2016/5/14/chartex" xmlns:aink="http://schemas.microsoft.com/office/drawing/2016/ink" xmlns:am3d="http://schemas.microsoft.com/office/drawing/2017/model3d" xmlns:w16cid="http://schemas.microsoft.com/office/word/2016/wordml/cid" xmlns:cx5="http://schemas.microsoft.com/office/drawing/2016/5/11/chartex" xmlns:cx4="http://schemas.microsoft.com/office/drawing/2016/5/10/chartex" xmlns:cx3="http://schemas.microsoft.com/office/drawing/2016/5/9/chartex" xmlns:cx2="http://schemas.microsoft.com/office/drawing/2015/10/21/chartex">
             <w:pict>
               <v:shape id="Text Box 232" o:spid="_x0000_s1081" type="#_x0000_t202" style="position:absolute;margin-left:119.6pt;margin-top:60.35pt;width:76.5pt;height:29.25pt;z-index:251742208;visibility:visible;mso-wrap-style:square;mso-wrap-distance-left:9pt;mso-wrap-distance-top:0;mso-wrap-distance-right:9pt;mso-wrap-distance-bottom:0;mso-position-horizontal:absolute;mso-position-horizontal-relative:text;mso-position-vertical:absolute;mso-position-vertical-relative:text;v-text-anchor:top" o:gfxdata="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" fillcolor="white [3201]" strokeweight=".5pt">
                 <v:textbox>
@@ -9541,7 +9553,7 @@
               </wp:anchor>
             </w:drawing>
           </mc:Choice>
-          <mc:Fallback xmlns:w16cid="http://schemas.microsoft.com/office/word/2016/wordml/cid" xmlns:am3d="http://schemas.microsoft.com/office/drawing/2017/model3d" xmlns:aink="http://schemas.microsoft.com/office/drawing/2016/ink" xmlns:cx8="http://schemas.microsoft.com/office/drawing/2016/5/14/chartex" xmlns:cx7="http://schemas.microsoft.com/office/drawing/2016/5/13/chartex" xmlns:cx6="http://schemas.microsoft.com/office/drawing/2016/5/12/chartex">
+          <mc:Fallback xmlns:cx6="http://schemas.microsoft.com/office/drawing/2016/5/12/chartex" xmlns:cx7="http://schemas.microsoft.com/office/drawing/2016/5/13/chartex" xmlns:cx8="http://schemas.microsoft.com/office/drawing/2016/5/14/chartex" xmlns:aink="http://schemas.microsoft.com/office/drawing/2016/ink" xmlns:am3d="http://schemas.microsoft.com/office/drawing/2017/model3d" xmlns:w16cid="http://schemas.microsoft.com/office/word/2016/wordml/cid" xmlns:cx5="http://schemas.microsoft.com/office/drawing/2016/5/11/chartex" xmlns:cx4="http://schemas.microsoft.com/office/drawing/2016/5/10/chartex" xmlns:cx3="http://schemas.microsoft.com/office/drawing/2016/5/9/chartex" xmlns:cx2="http://schemas.microsoft.com/office/drawing/2015/10/21/chartex">
             <w:pict>
               <v:shape id="_x0000_s1082" type="#_x0000_t202" style="position:absolute;margin-left:119.6pt;margin-top:16.1pt;width:76.5pt;height:110.6pt;z-index:251741184;visibility:visible;mso-wrap-style:square;mso-width-percent:0;mso-height-percent:200;mso-wrap-distance-left:9pt;mso-wrap-distance-top:3.6pt;mso-wrap-distance-right:9pt;mso-wrap-distance-bottom:3.6pt;mso-position-horizontal:absolute;mso-position-horizontal-relative:margin;mso-position-vertical:absolute;mso-position-vertical-relative:text;mso-width-percent:0;mso-height-percent:200;mso-width-relative:margin;mso-height-relative:margin;v-text-anchor:top" o:gfxdata="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">
                 <v:textbox style="mso-fit-shape-to-text:t">
@@ -9630,7 +9642,7 @@
               </wp:anchor>
             </w:drawing>
           </mc:Choice>
-          <mc:Fallback xmlns:w16cid="http://schemas.microsoft.com/office/word/2016/wordml/cid" xmlns:am3d="http://schemas.microsoft.com/office/drawing/2017/model3d" xmlns:aink="http://schemas.microsoft.com/office/drawing/2016/ink" xmlns:cx8="http://schemas.microsoft.com/office/drawing/2016/5/14/chartex" xmlns:cx7="http://schemas.microsoft.com/office/drawing/2016/5/13/chartex" xmlns:cx6="http://schemas.microsoft.com/office/drawing/2016/5/12/chartex">
+          <mc:Fallback xmlns:cx6="http://schemas.microsoft.com/office/drawing/2016/5/12/chartex" xmlns:cx7="http://schemas.microsoft.com/office/drawing/2016/5/13/chartex" xmlns:cx8="http://schemas.microsoft.com/office/drawing/2016/5/14/chartex" xmlns:aink="http://schemas.microsoft.com/office/drawing/2016/ink" xmlns:am3d="http://schemas.microsoft.com/office/drawing/2017/model3d" xmlns:w16cid="http://schemas.microsoft.com/office/word/2016/wordml/cid" xmlns:cx5="http://schemas.microsoft.com/office/drawing/2016/5/11/chartex" xmlns:cx4="http://schemas.microsoft.com/office/drawing/2016/5/10/chartex" xmlns:cx3="http://schemas.microsoft.com/office/drawing/2016/5/9/chartex" xmlns:cx2="http://schemas.microsoft.com/office/drawing/2015/10/21/chartex">
             <w:pict>
               <v:shape id="Text Box 233" o:spid="_x0000_s1083" type="#_x0000_t202" style="position:absolute;margin-left:208.9pt;margin-top:16.15pt;width:125.25pt;height:29.25pt;z-index:251743232;visibility:visible;mso-wrap-style:square;mso-wrap-distance-left:9pt;mso-wrap-distance-top:0;mso-wrap-distance-right:9pt;mso-wrap-distance-bottom:0;mso-position-horizontal:absolute;mso-position-horizontal-relative:text;mso-position-vertical:absolute;mso-position-vertical-relative:text;v-text-anchor:top" o:gfxdata="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" fillcolor="white [3201]" strokeweight=".5pt">
                 <v:textbox>
@@ -9732,7 +9744,7 @@
               </wp:anchor>
             </w:drawing>
           </mc:Choice>
-          <mc:Fallback xmlns:w16cid="http://schemas.microsoft.com/office/word/2016/wordml/cid" xmlns:am3d="http://schemas.microsoft.com/office/drawing/2017/model3d" xmlns:aink="http://schemas.microsoft.com/office/drawing/2016/ink" xmlns:cx8="http://schemas.microsoft.com/office/drawing/2016/5/14/chartex" xmlns:cx7="http://schemas.microsoft.com/office/drawing/2016/5/13/chartex" xmlns:cx6="http://schemas.microsoft.com/office/drawing/2016/5/12/chartex">
+          <mc:Fallback xmlns:cx6="http://schemas.microsoft.com/office/drawing/2016/5/12/chartex" xmlns:cx7="http://schemas.microsoft.com/office/drawing/2016/5/13/chartex" xmlns:cx8="http://schemas.microsoft.com/office/drawing/2016/5/14/chartex" xmlns:aink="http://schemas.microsoft.com/office/drawing/2016/ink" xmlns:am3d="http://schemas.microsoft.com/office/drawing/2017/model3d" xmlns:w16cid="http://schemas.microsoft.com/office/word/2016/wordml/cid" xmlns:cx5="http://schemas.microsoft.com/office/drawing/2016/5/11/chartex" xmlns:cx4="http://schemas.microsoft.com/office/drawing/2016/5/10/chartex" xmlns:cx3="http://schemas.microsoft.com/office/drawing/2016/5/9/chartex" xmlns:cx2="http://schemas.microsoft.com/office/drawing/2015/10/21/chartex">
             <w:pict>
               <v:shape id="Text Box 235" o:spid="_x0000_s1084" type="#_x0000_t202" style="position:absolute;margin-left:209.25pt;margin-top:12.8pt;width:123.75pt;height:30.75pt;z-index:251744256;visibility:visible;mso-wrap-style:square;mso-height-percent:0;mso-wrap-distance-left:9pt;mso-wrap-distance-top:0;mso-wrap-distance-right:9pt;mso-wrap-distance-bottom:0;mso-position-horizontal:absolute;mso-position-horizontal-relative:text;mso-position-vertical:absolute;mso-position-vertical-relative:text;mso-height-percent:0;mso-height-relative:margin;v-text-anchor:top" o:gfxdata="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" fillcolor="white [3201]" strokeweight=".5pt">
                 <v:textbox>
@@ -9840,7 +9852,7 @@
               </wp:anchor>
             </w:drawing>
           </mc:Choice>
-          <mc:Fallback xmlns:w16cid="http://schemas.microsoft.com/office/word/2016/wordml/cid" xmlns:am3d="http://schemas.microsoft.com/office/drawing/2017/model3d" xmlns:aink="http://schemas.microsoft.com/office/drawing/2016/ink" xmlns:cx8="http://schemas.microsoft.com/office/drawing/2016/5/14/chartex" xmlns:cx7="http://schemas.microsoft.com/office/drawing/2016/5/13/chartex" xmlns:cx6="http://schemas.microsoft.com/office/drawing/2016/5/12/chartex">
+          <mc:Fallback xmlns:cx6="http://schemas.microsoft.com/office/drawing/2016/5/12/chartex" xmlns:cx7="http://schemas.microsoft.com/office/drawing/2016/5/13/chartex" xmlns:cx8="http://schemas.microsoft.com/office/drawing/2016/5/14/chartex" xmlns:aink="http://schemas.microsoft.com/office/drawing/2016/ink" xmlns:am3d="http://schemas.microsoft.com/office/drawing/2017/model3d" xmlns:w16cid="http://schemas.microsoft.com/office/word/2016/wordml/cid" xmlns:cx5="http://schemas.microsoft.com/office/drawing/2016/5/11/chartex" xmlns:cx4="http://schemas.microsoft.com/office/drawing/2016/5/10/chartex" xmlns:cx3="http://schemas.microsoft.com/office/drawing/2016/5/9/chartex" xmlns:cx2="http://schemas.microsoft.com/office/drawing/2015/10/21/chartex">
             <w:pict>
               <v:roundrect id="Rectangle: Rounded Corners 256" o:spid="_x0000_s1085" style="position:absolute;margin-left:134.85pt;margin-top:15.8pt;width:87pt;height:28.8pt;z-index:251766784;visibility:visible;mso-wrap-style:square;mso-width-percent:0;mso-height-percent:0;mso-wrap-distance-left:9pt;mso-wrap-distance-top:0;mso-wrap-distance-right:9pt;mso-wrap-distance-bottom:0;mso-position-horizontal:absolute;mso-position-horizontal-relative:text;mso-position-vertical:absolute;mso-position-vertical-relative:text;mso-width-percent:0;mso-height-percent:0;mso-width-relative:margin;mso-height-relative:margin;v-text-anchor:middle" arcsize="10923f" o:gfxdata="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" fillcolor="#5b9bd5 [3208]" strokecolor="#1f4d78 [1608]" strokeweight="1pt">
                 <v:stroke joinstyle="miter"/>
@@ -9938,7 +9950,7 @@
               </wp:anchor>
             </w:drawing>
           </mc:Choice>
-          <mc:Fallback xmlns:w16cid="http://schemas.microsoft.com/office/word/2016/wordml/cid" xmlns:am3d="http://schemas.microsoft.com/office/drawing/2017/model3d" xmlns:aink="http://schemas.microsoft.com/office/drawing/2016/ink" xmlns:cx8="http://schemas.microsoft.com/office/drawing/2016/5/14/chartex" xmlns:cx7="http://schemas.microsoft.com/office/drawing/2016/5/13/chartex" xmlns:cx6="http://schemas.microsoft.com/office/drawing/2016/5/12/chartex">
+          <mc:Fallback xmlns:cx6="http://schemas.microsoft.com/office/drawing/2016/5/12/chartex" xmlns:cx7="http://schemas.microsoft.com/office/drawing/2016/5/13/chartex" xmlns:cx8="http://schemas.microsoft.com/office/drawing/2016/5/14/chartex" xmlns:aink="http://schemas.microsoft.com/office/drawing/2016/ink" xmlns:am3d="http://schemas.microsoft.com/office/drawing/2017/model3d" xmlns:w16cid="http://schemas.microsoft.com/office/word/2016/wordml/cid" xmlns:cx5="http://schemas.microsoft.com/office/drawing/2016/5/11/chartex" xmlns:cx4="http://schemas.microsoft.com/office/drawing/2016/5/10/chartex" xmlns:cx3="http://schemas.microsoft.com/office/drawing/2016/5/9/chartex" xmlns:cx2="http://schemas.microsoft.com/office/drawing/2015/10/21/chartex">
             <w:pict>
               <v:roundrect w14:anchorId="53D7A2AC" id="Rectangle: Rounded Corners 223" o:spid="_x0000_s1086" style="position:absolute;margin-left:234pt;margin-top:15.65pt;width:93.6pt;height:28.75pt;z-index:251739136;visibility:visible;mso-wrap-style:square;mso-width-percent:0;mso-wrap-distance-left:9pt;mso-wrap-distance-top:0;mso-wrap-distance-right:9pt;mso-wrap-distance-bottom:0;mso-position-horizontal:absolute;mso-position-horizontal-relative:margin;mso-position-vertical:absolute;mso-position-vertical-relative:text;mso-width-percent:0;mso-width-relative:margin;v-text-anchor:middle" arcsize="10923f" o:gfxdata="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" fillcolor="#5b9bd5 [3208]" strokecolor="#1f4d78 [1608]" strokeweight="1pt">
                 <v:stroke joinstyle="miter"/>
@@ -9990,7 +10002,7 @@
       </w:pPr>
     </w:pPrDefault>
   </w:docDefaults>
-  <w:latentStyles w:defLockedState="0" w:defUIPriority="99" w:defSemiHidden="0" w:defUnhideWhenUsed="0" w:defQFormat="0" w:count="374">
+  <w:latentStyles w:defLockedState="0" w:defUIPriority="99" w:defSemiHidden="0" w:defUnhideWhenUsed="0" w:defQFormat="0" w:count="371">
     <w:lsdException w:name="Normal" w:uiPriority="0" w:qFormat="1"/>
     <w:lsdException w:name="heading 1" w:uiPriority="9" w:qFormat="1"/>
     <w:lsdException w:name="heading 2" w:semiHidden="1" w:uiPriority="9" w:unhideWhenUsed="1" w:qFormat="1"/>
@@ -10362,9 +10374,6 @@
     <w:lsdException w:name="List Table 5 Dark Accent 6" w:uiPriority="50"/>
     <w:lsdException w:name="List Table 6 Colorful Accent 6" w:uiPriority="51"/>
     <w:lsdException w:name="List Table 7 Colorful Accent 6" w:uiPriority="52"/>
-    <w:lsdException w:name="Mention" w:semiHidden="1" w:unhideWhenUsed="1"/>
-    <w:lsdException w:name="Smart Hyperlink" w:semiHidden="1" w:unhideWhenUsed="1"/>
-    <w:lsdException w:name="Hashtag" w:semiHidden="1" w:unhideWhenUsed="1"/>
   </w:latentStyles>
   <w:style w:type="paragraph" w:default="1" w:styleId="Normal">
     <w:name w:val="Normal"/>
@@ -10724,7 +10733,7 @@
 </file>
 
 <file path=customXml/itemProps1.xml><?xml version="1.0" encoding="utf-8"?>
-<ds:datastoreItem xmlns:ds="http://schemas.openxmlformats.org/officeDocument/2006/customXml" ds:itemID="{73D9F141-CB4C-40D5-8007-2964A1261D4B}">
+<ds:datastoreItem xmlns:ds="http://schemas.openxmlformats.org/officeDocument/2006/customXml" ds:itemID="{EDCA2F2C-CA22-477C-BB60-979622BD0374}">
   <ds:schemaRefs>
     <ds:schemaRef ds:uri="http://schemas.openxmlformats.org/officeDocument/2006/bibliography"/>
   </ds:schemaRefs>

</xml_diff>

<commit_message>
Removed redundant tabs from admin prototype design
</commit_message>
<xml_diff>
--- a/DomainsModel/Admin_Domain_Model/Admin paper prototype.docx
+++ b/DomainsModel/Admin_Domain_Model/Admin paper prototype.docx
@@ -1,119 +1,8 @@
 
 <file path=word/document.xml><?xml version="1.0" encoding="utf-8"?>
-<w:document xmlns:wpc="http://schemas.microsoft.com/office/word/2010/wordprocessingCanvas" xmlns:cx="http://schemas.microsoft.com/office/drawing/2014/chartex" xmlns:cx1="http://schemas.microsoft.com/office/drawing/2015/9/8/chartex" xmlns:mc="http://schemas.openxmlformats.org/markup-compatibility/2006" xmlns:o="urn:schemas-microsoft-com:office:office" xmlns:r="http://schemas.openxmlformats.org/officeDocument/2006/relationships" xmlns:m="http://schemas.openxmlformats.org/officeDocument/2006/math" xmlns:v="urn:schemas-microsoft-com:vml" xmlns:wp14="http://schemas.microsoft.com/office/word/2010/wordprocessingDrawing" xmlns:wp="http://schemas.openxmlformats.org/drawingml/2006/wordprocessingDrawing" xmlns:w10="urn:schemas-microsoft-com:office:word" xmlns:w="http://schemas.openxmlformats.org/wordprocessingml/2006/main" xmlns:w14="http://schemas.microsoft.com/office/word/2010/wordml" xmlns:w15="http://schemas.microsoft.com/office/word/2012/wordml" xmlns:w16se="http://schemas.microsoft.com/office/word/2015/wordml/symex" xmlns:wpg="http://schemas.microsoft.com/office/word/2010/wordprocessingGroup" xmlns:wpi="http://schemas.microsoft.com/office/word/2010/wordprocessingInk" xmlns:wne="http://schemas.microsoft.com/office/word/2006/wordml" xmlns:wps="http://schemas.microsoft.com/office/word/2010/wordprocessingShape" mc:Ignorable="w14 w15 w16se wp14">
+<w:document xmlns:wpc="http://schemas.microsoft.com/office/word/2010/wordprocessingCanvas" xmlns:cx="http://schemas.microsoft.com/office/drawing/2014/chartex" xmlns:cx1="http://schemas.microsoft.com/office/drawing/2015/9/8/chartex" xmlns:cx2="http://schemas.microsoft.com/office/drawing/2015/10/21/chartex" xmlns:cx3="http://schemas.microsoft.com/office/drawing/2016/5/9/chartex" xmlns:cx4="http://schemas.microsoft.com/office/drawing/2016/5/10/chartex" xmlns:cx5="http://schemas.microsoft.com/office/drawing/2016/5/11/chartex" xmlns:cx6="http://schemas.microsoft.com/office/drawing/2016/5/12/chartex" xmlns:cx7="http://schemas.microsoft.com/office/drawing/2016/5/13/chartex" xmlns:cx8="http://schemas.microsoft.com/office/drawing/2016/5/14/chartex" xmlns:mc="http://schemas.openxmlformats.org/markup-compatibility/2006" xmlns:aink="http://schemas.microsoft.com/office/drawing/2016/ink" xmlns:am3d="http://schemas.microsoft.com/office/drawing/2017/model3d" xmlns:o="urn:schemas-microsoft-com:office:office" xmlns:r="http://schemas.openxmlformats.org/officeDocument/2006/relationships" xmlns:m="http://schemas.openxmlformats.org/officeDocument/2006/math" xmlns:v="urn:schemas-microsoft-com:vml" xmlns:wp14="http://schemas.microsoft.com/office/word/2010/wordprocessingDrawing" xmlns:wp="http://schemas.openxmlformats.org/drawingml/2006/wordprocessingDrawing" xmlns:w10="urn:schemas-microsoft-com:office:word" xmlns:w="http://schemas.openxmlformats.org/wordprocessingml/2006/main" xmlns:w14="http://schemas.microsoft.com/office/word/2010/wordml" xmlns:w15="http://schemas.microsoft.com/office/word/2012/wordml" xmlns:w16se="http://schemas.microsoft.com/office/word/2015/wordml/symex" xmlns:wpg="http://schemas.microsoft.com/office/word/2010/wordprocessingGroup" xmlns:wpi="http://schemas.microsoft.com/office/word/2010/wordprocessingInk" xmlns:wne="http://schemas.microsoft.com/office/word/2006/wordml" xmlns:wps="http://schemas.microsoft.com/office/word/2010/wordprocessingShape" mc:Ignorable="w14 w15 w16se wp14">
   <w:body>
     <w:p>
-      <w:bookmarkStart w:id="0" w:name="_GoBack"/>
-      <w:bookmarkEnd w:id="0"/>
-      <w:r>
-        <w:rPr>
-          <w:noProof/>
-          <w:lang w:val="en-NZ" w:eastAsia="en-NZ"/>
-        </w:rPr>
-        <mc:AlternateContent>
-          <mc:Choice Requires="wps">
-            <w:drawing>
-              <wp:anchor distT="45720" distB="45720" distL="114300" distR="114300" simplePos="0" relativeHeight="251667456" behindDoc="0" locked="0" layoutInCell="1" allowOverlap="1" wp14:anchorId="6EAB06D2" wp14:editId="32318B72">
-                <wp:simplePos x="0" y="0"/>
-                <wp:positionH relativeFrom="column">
-                  <wp:posOffset>2854408</wp:posOffset>
-                </wp:positionH>
-                <wp:positionV relativeFrom="paragraph">
-                  <wp:posOffset>198452</wp:posOffset>
-                </wp:positionV>
-                <wp:extent cx="1335405" cy="1404620"/>
-                <wp:effectExtent l="0" t="0" r="0" b="0"/>
-                <wp:wrapSquare wrapText="bothSides"/>
-                <wp:docPr id="193" name="Text Box 2"/>
-                <wp:cNvGraphicFramePr>
-                  <a:graphicFrameLocks xmlns:a="http://schemas.openxmlformats.org/drawingml/2006/main"/>
-                </wp:cNvGraphicFramePr>
-                <a:graphic xmlns:a="http://schemas.openxmlformats.org/drawingml/2006/main">
-                  <a:graphicData uri="http://schemas.microsoft.com/office/word/2010/wordprocessingShape">
-                    <wps:wsp>
-                      <wps:cNvSpPr txBox="1">
-                        <a:spLocks noChangeArrowheads="1"/>
-                      </wps:cNvSpPr>
-                      <wps:spPr bwMode="auto">
-                        <a:xfrm>
-                          <a:off x="0" y="0"/>
-                          <a:ext cx="1335405" cy="1404620"/>
-                        </a:xfrm>
-                        <a:prstGeom prst="rect">
-                          <a:avLst/>
-                        </a:prstGeom>
-                        <a:noFill/>
-                        <a:ln w="9525">
-                          <a:noFill/>
-                          <a:miter lim="800000"/>
-                          <a:headEnd/>
-                          <a:tailEnd/>
-                        </a:ln>
-                      </wps:spPr>
-                      <wps:txbx>
-                        <w:txbxContent>
-                          <w:p>
-                            <w:pPr>
-                              <w:jc w:val="center"/>
-                              <w:rPr>
-                                <w:lang w:val="en-NZ"/>
-                              </w:rPr>
-                            </w:pPr>
-                            <w:r>
-                              <w:rPr>
-                                <w:lang w:val="en-NZ"/>
-                              </w:rPr>
-                              <w:t>LEADERBOARD</w:t>
-                            </w:r>
-                          </w:p>
-                        </w:txbxContent>
-                      </wps:txbx>
-                      <wps:bodyPr rot="0" vert="horz" wrap="square" lIns="91440" tIns="45720" rIns="91440" bIns="45720" anchor="t" anchorCtr="0">
-                        <a:spAutoFit/>
-                      </wps:bodyPr>
-                    </wps:wsp>
-                  </a:graphicData>
-                </a:graphic>
-                <wp14:sizeRelH relativeFrom="margin">
-                  <wp14:pctWidth>0</wp14:pctWidth>
-                </wp14:sizeRelH>
-                <wp14:sizeRelV relativeFrom="margin">
-                  <wp14:pctHeight>20000</wp14:pctHeight>
-                </wp14:sizeRelV>
-              </wp:anchor>
-            </w:drawing>
-          </mc:Choice>
-          <mc:Fallback>
-            <w:pict>
-              <v:shapetype w14:anchorId="6EAB06D2" id="_x0000_t202" coordsize="21600,21600" o:spt="202" path="m,l,21600r21600,l21600,xe">
-                <v:stroke joinstyle="miter"/>
-                <v:path gradientshapeok="t" o:connecttype="rect"/>
-              </v:shapetype>
-              <v:shape id="Text Box 2" o:spid="_x0000_s1026" type="#_x0000_t202" style="position:absolute;margin-left:224.75pt;margin-top:15.65pt;width:105.15pt;height:110.6pt;z-index:251667456;visibility:visible;mso-wrap-style:square;mso-width-percent:0;mso-height-percent:200;mso-wrap-distance-left:9pt;mso-wrap-distance-top:3.6pt;mso-wrap-distance-right:9pt;mso-wrap-distance-bottom:3.6pt;mso-position-horizontal:absolute;mso-position-horizontal-relative:text;mso-position-vertical:absolute;mso-position-vertical-relative:text;mso-width-percent:0;mso-height-percent:200;mso-width-relative:margin;mso-height-relative:margin;v-text-anchor:top" o:gfxdata="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" filled="f" stroked="f">
-                <v:textbox style="mso-fit-shape-to-text:t">
-                  <w:txbxContent>
-                    <w:p>
-                      <w:pPr>
-                        <w:jc w:val="center"/>
-                        <w:rPr>
-                          <w:lang w:val="en-NZ"/>
-                        </w:rPr>
-                      </w:pPr>
-                      <w:r>
-                        <w:rPr>
-                          <w:lang w:val="en-NZ"/>
-                        </w:rPr>
-                        <w:t>LEADERBOARD</w:t>
-                      </w:r>
-                    </w:p>
-                  </w:txbxContent>
-                </v:textbox>
-                <w10:wrap type="square"/>
-              </v:shape>
-            </w:pict>
-          </mc:Fallback>
-        </mc:AlternateContent>
-      </w:r>
       <w:r>
         <w:rPr>
           <w:noProof/>
@@ -199,9 +88,9 @@
               </wp:anchor>
             </w:drawing>
           </mc:Choice>
-          <mc:Fallback xmlns:cx6="http://schemas.microsoft.com/office/drawing/2016/5/12/chartex" xmlns:cx7="http://schemas.microsoft.com/office/drawing/2016/5/13/chartex" xmlns:cx8="http://schemas.microsoft.com/office/drawing/2016/5/14/chartex" xmlns:aink="http://schemas.microsoft.com/office/drawing/2016/ink" xmlns:am3d="http://schemas.microsoft.com/office/drawing/2017/model3d" xmlns:w16cid="http://schemas.microsoft.com/office/word/2016/wordml/cid" xmlns:cx5="http://schemas.microsoft.com/office/drawing/2016/5/11/chartex" xmlns:cx4="http://schemas.microsoft.com/office/drawing/2016/5/10/chartex" xmlns:cx3="http://schemas.microsoft.com/office/drawing/2016/5/9/chartex" xmlns:cx2="http://schemas.microsoft.com/office/drawing/2015/10/21/chartex">
+          <mc:Fallback>
             <w:pict>
-              <v:rect w14:anchorId="31BF5048" id="Rectangle 26" o:spid="_x0000_s1027" style="position:absolute;margin-left:415pt;margin-top:.85pt;width:466.2pt;height:331.9pt;z-index:251659264;visibility:visible;mso-wrap-style:square;mso-width-percent:0;mso-height-percent:0;mso-wrap-distance-left:9pt;mso-wrap-distance-top:0;mso-wrap-distance-right:9pt;mso-wrap-distance-bottom:0;mso-position-horizontal:right;mso-position-horizontal-relative:margin;mso-position-vertical:absolute;mso-position-vertical-relative:text;mso-width-percent:0;mso-height-percent:0;mso-width-relative:margin;mso-height-relative:margin;v-text-anchor:middle" o:gfxdata="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" filled="f" strokecolor="black [3213]" strokeweight="2pt">
+              <v:rect w14:anchorId="31BF5048" id="Rectangle 26" o:spid="_x0000_s1026" style="position:absolute;margin-left:415pt;margin-top:.85pt;width:466.2pt;height:331.9pt;z-index:251659264;visibility:visible;mso-wrap-style:square;mso-width-percent:0;mso-height-percent:0;mso-wrap-distance-left:9pt;mso-wrap-distance-top:0;mso-wrap-distance-right:9pt;mso-wrap-distance-bottom:0;mso-position-horizontal:right;mso-position-horizontal-relative:margin;mso-position-vertical:absolute;mso-position-vertical-relative:text;mso-width-percent:0;mso-height-percent:0;mso-width-relative:margin;mso-height-relative:margin;v-text-anchor:middle" o:gfxdata="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" filled="f" strokecolor="black [3213]" strokeweight="2pt">
                 <v:textbox>
                   <w:txbxContent>
                     <w:p>
@@ -355,669 +244,6 @@
           </wp:anchor>
         </w:drawing>
       </w:r>
-      <w:r>
-        <w:rPr>
-          <w:noProof/>
-          <w:lang w:val="en-NZ" w:eastAsia="en-NZ"/>
-        </w:rPr>
-        <mc:AlternateContent>
-          <mc:Choice Requires="wps">
-            <w:drawing>
-              <wp:anchor distT="45720" distB="45720" distL="114300" distR="114300" simplePos="0" relativeHeight="251668480" behindDoc="0" locked="0" layoutInCell="1" allowOverlap="1" wp14:anchorId="54725ECF" wp14:editId="42AC167F">
-                <wp:simplePos x="0" y="0"/>
-                <wp:positionH relativeFrom="column">
-                  <wp:posOffset>4017645</wp:posOffset>
-                </wp:positionH>
-                <wp:positionV relativeFrom="paragraph">
-                  <wp:posOffset>182880</wp:posOffset>
-                </wp:positionV>
-                <wp:extent cx="946150" cy="1404620"/>
-                <wp:effectExtent l="0" t="0" r="0" b="0"/>
-                <wp:wrapSquare wrapText="bothSides"/>
-                <wp:docPr id="194" name="Text Box 2"/>
-                <wp:cNvGraphicFramePr>
-                  <a:graphicFrameLocks xmlns:a="http://schemas.openxmlformats.org/drawingml/2006/main"/>
-                </wp:cNvGraphicFramePr>
-                <a:graphic xmlns:a="http://schemas.openxmlformats.org/drawingml/2006/main">
-                  <a:graphicData uri="http://schemas.microsoft.com/office/word/2010/wordprocessingShape">
-                    <wps:wsp>
-                      <wps:cNvSpPr txBox="1">
-                        <a:spLocks noChangeArrowheads="1"/>
-                      </wps:cNvSpPr>
-                      <wps:spPr bwMode="auto">
-                        <a:xfrm>
-                          <a:off x="0" y="0"/>
-                          <a:ext cx="946150" cy="1404620"/>
-                        </a:xfrm>
-                        <a:prstGeom prst="rect">
-                          <a:avLst/>
-                        </a:prstGeom>
-                        <a:noFill/>
-                        <a:ln w="9525">
-                          <a:noFill/>
-                          <a:miter lim="800000"/>
-                          <a:headEnd/>
-                          <a:tailEnd/>
-                        </a:ln>
-                      </wps:spPr>
-                      <wps:txbx>
-                        <w:txbxContent>
-                          <w:p>
-                            <w:pPr>
-                              <w:jc w:val="center"/>
-                              <w:rPr>
-                                <w:lang w:val="en-NZ"/>
-                              </w:rPr>
-                            </w:pPr>
-                            <w:r>
-                              <w:rPr>
-                                <w:lang w:val="en-NZ"/>
-                              </w:rPr>
-                              <w:t>MY TEAM</w:t>
-                            </w:r>
-                          </w:p>
-                        </w:txbxContent>
-                      </wps:txbx>
-                      <wps:bodyPr rot="0" vert="horz" wrap="square" lIns="91440" tIns="45720" rIns="91440" bIns="45720" anchor="t" anchorCtr="0">
-                        <a:spAutoFit/>
-                      </wps:bodyPr>
-                    </wps:wsp>
-                  </a:graphicData>
-                </a:graphic>
-                <wp14:sizeRelH relativeFrom="margin">
-                  <wp14:pctWidth>0</wp14:pctWidth>
-                </wp14:sizeRelH>
-                <wp14:sizeRelV relativeFrom="margin">
-                  <wp14:pctHeight>20000</wp14:pctHeight>
-                </wp14:sizeRelV>
-              </wp:anchor>
-            </w:drawing>
-          </mc:Choice>
-          <mc:Fallback>
-            <w:pict>
-              <v:shape w14:anchorId="54725ECF" id="_x0000_s1028" type="#_x0000_t202" style="position:absolute;margin-left:316.35pt;margin-top:14.4pt;width:74.5pt;height:110.6pt;z-index:251668480;visibility:visible;mso-wrap-style:square;mso-width-percent:0;mso-height-percent:200;mso-wrap-distance-left:9pt;mso-wrap-distance-top:3.6pt;mso-wrap-distance-right:9pt;mso-wrap-distance-bottom:3.6pt;mso-position-horizontal:absolute;mso-position-horizontal-relative:text;mso-position-vertical:absolute;mso-position-vertical-relative:text;mso-width-percent:0;mso-height-percent:200;mso-width-relative:margin;mso-height-relative:margin;v-text-anchor:top" o:gfxdata="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" filled="f" stroked="f">
-                <v:textbox style="mso-fit-shape-to-text:t">
-                  <w:txbxContent>
-                    <w:p>
-                      <w:pPr>
-                        <w:jc w:val="center"/>
-                        <w:rPr>
-                          <w:lang w:val="en-NZ"/>
-                        </w:rPr>
-                      </w:pPr>
-                      <w:r>
-                        <w:rPr>
-                          <w:lang w:val="en-NZ"/>
-                        </w:rPr>
-                        <w:t>MY TEAM</w:t>
-                      </w:r>
-                    </w:p>
-                  </w:txbxContent>
-                </v:textbox>
-                <w10:wrap type="square"/>
-              </v:shape>
-            </w:pict>
-          </mc:Fallback>
-        </mc:AlternateContent>
-      </w:r>
-      <w:r>
-        <w:rPr>
-          <w:noProof/>
-          <w:lang w:val="en-NZ" w:eastAsia="en-NZ"/>
-        </w:rPr>
-        <mc:AlternateContent>
-          <mc:Choice Requires="wps">
-            <w:drawing>
-              <wp:anchor distT="45720" distB="45720" distL="114300" distR="114300" simplePos="0" relativeHeight="251666432" behindDoc="0" locked="0" layoutInCell="1" allowOverlap="1" wp14:anchorId="5EE7E42C" wp14:editId="01294441">
-                <wp:simplePos x="0" y="0"/>
-                <wp:positionH relativeFrom="column">
-                  <wp:posOffset>2065020</wp:posOffset>
-                </wp:positionH>
-                <wp:positionV relativeFrom="paragraph">
-                  <wp:posOffset>196215</wp:posOffset>
-                </wp:positionV>
-                <wp:extent cx="946150" cy="1404620"/>
-                <wp:effectExtent l="0" t="0" r="0" b="0"/>
-                <wp:wrapSquare wrapText="bothSides"/>
-                <wp:docPr id="192" name="Text Box 2"/>
-                <wp:cNvGraphicFramePr>
-                  <a:graphicFrameLocks xmlns:a="http://schemas.openxmlformats.org/drawingml/2006/main"/>
-                </wp:cNvGraphicFramePr>
-                <a:graphic xmlns:a="http://schemas.openxmlformats.org/drawingml/2006/main">
-                  <a:graphicData uri="http://schemas.microsoft.com/office/word/2010/wordprocessingShape">
-                    <wps:wsp>
-                      <wps:cNvSpPr txBox="1">
-                        <a:spLocks noChangeArrowheads="1"/>
-                      </wps:cNvSpPr>
-                      <wps:spPr bwMode="auto">
-                        <a:xfrm>
-                          <a:off x="0" y="0"/>
-                          <a:ext cx="946150" cy="1404620"/>
-                        </a:xfrm>
-                        <a:prstGeom prst="rect">
-                          <a:avLst/>
-                        </a:prstGeom>
-                        <a:noFill/>
-                        <a:ln w="9525">
-                          <a:noFill/>
-                          <a:miter lim="800000"/>
-                          <a:headEnd/>
-                          <a:tailEnd/>
-                        </a:ln>
-                      </wps:spPr>
-                      <wps:txbx>
-                        <w:txbxContent>
-                          <w:p>
-                            <w:pPr>
-                              <w:jc w:val="center"/>
-                              <w:rPr>
-                                <w:lang w:val="en-NZ"/>
-                              </w:rPr>
-                            </w:pPr>
-                            <w:r>
-                              <w:rPr>
-                                <w:lang w:val="en-NZ"/>
-                              </w:rPr>
-                              <w:t>SEARCH</w:t>
-                            </w:r>
-                            <w:r>
-                              <w:rPr>
-                                <w:lang w:val="en-NZ"/>
-                              </w:rPr>
-                              <w:tab/>
-                            </w:r>
-                          </w:p>
-                        </w:txbxContent>
-                      </wps:txbx>
-                      <wps:bodyPr rot="0" vert="horz" wrap="square" lIns="91440" tIns="45720" rIns="91440" bIns="45720" anchor="t" anchorCtr="0">
-                        <a:spAutoFit/>
-                      </wps:bodyPr>
-                    </wps:wsp>
-                  </a:graphicData>
-                </a:graphic>
-                <wp14:sizeRelH relativeFrom="margin">
-                  <wp14:pctWidth>0</wp14:pctWidth>
-                </wp14:sizeRelH>
-                <wp14:sizeRelV relativeFrom="margin">
-                  <wp14:pctHeight>20000</wp14:pctHeight>
-                </wp14:sizeRelV>
-              </wp:anchor>
-            </w:drawing>
-          </mc:Choice>
-          <mc:Fallback>
-            <w:pict>
-              <v:shape w14:anchorId="5EE7E42C" id="_x0000_s1029" type="#_x0000_t202" style="position:absolute;margin-left:162.6pt;margin-top:15.45pt;width:74.5pt;height:110.6pt;z-index:251666432;visibility:visible;mso-wrap-style:square;mso-width-percent:0;mso-height-percent:200;mso-wrap-distance-left:9pt;mso-wrap-distance-top:3.6pt;mso-wrap-distance-right:9pt;mso-wrap-distance-bottom:3.6pt;mso-position-horizontal:absolute;mso-position-horizontal-relative:text;mso-position-vertical:absolute;mso-position-vertical-relative:text;mso-width-percent:0;mso-height-percent:200;mso-width-relative:margin;mso-height-relative:margin;v-text-anchor:top" o:gfxdata="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" filled="f" stroked="f">
-                <v:textbox style="mso-fit-shape-to-text:t">
-                  <w:txbxContent>
-                    <w:p>
-                      <w:pPr>
-                        <w:jc w:val="center"/>
-                        <w:rPr>
-                          <w:lang w:val="en-NZ"/>
-                        </w:rPr>
-                      </w:pPr>
-                      <w:r>
-                        <w:rPr>
-                          <w:lang w:val="en-NZ"/>
-                        </w:rPr>
-                        <w:t>SEARCH</w:t>
-                      </w:r>
-                      <w:r>
-                        <w:rPr>
-                          <w:lang w:val="en-NZ"/>
-                        </w:rPr>
-                        <w:tab/>
-                      </w:r>
-                    </w:p>
-                  </w:txbxContent>
-                </v:textbox>
-                <w10:wrap type="square"/>
-              </v:shape>
-            </w:pict>
-          </mc:Fallback>
-        </mc:AlternateContent>
-      </w:r>
-      <w:r>
-        <w:rPr>
-          <w:noProof/>
-          <w:lang w:val="en-NZ" w:eastAsia="en-NZ"/>
-        </w:rPr>
-        <mc:AlternateContent>
-          <mc:Choice Requires="wps">
-            <w:drawing>
-              <wp:anchor distT="45720" distB="45720" distL="114300" distR="114300" simplePos="0" relativeHeight="251665408" behindDoc="0" locked="0" layoutInCell="1" allowOverlap="1" wp14:anchorId="272C240B" wp14:editId="636F76D6">
-                <wp:simplePos x="0" y="0"/>
-                <wp:positionH relativeFrom="column">
-                  <wp:posOffset>1087120</wp:posOffset>
-                </wp:positionH>
-                <wp:positionV relativeFrom="paragraph">
-                  <wp:posOffset>186690</wp:posOffset>
-                </wp:positionV>
-                <wp:extent cx="946150" cy="1404620"/>
-                <wp:effectExtent l="0" t="0" r="0" b="0"/>
-                <wp:wrapSquare wrapText="bothSides"/>
-                <wp:docPr id="217" name="Text Box 2"/>
-                <wp:cNvGraphicFramePr>
-                  <a:graphicFrameLocks xmlns:a="http://schemas.openxmlformats.org/drawingml/2006/main"/>
-                </wp:cNvGraphicFramePr>
-                <a:graphic xmlns:a="http://schemas.openxmlformats.org/drawingml/2006/main">
-                  <a:graphicData uri="http://schemas.microsoft.com/office/word/2010/wordprocessingShape">
-                    <wps:wsp>
-                      <wps:cNvSpPr txBox="1">
-                        <a:spLocks noChangeArrowheads="1"/>
-                      </wps:cNvSpPr>
-                      <wps:spPr bwMode="auto">
-                        <a:xfrm>
-                          <a:off x="0" y="0"/>
-                          <a:ext cx="946150" cy="1404620"/>
-                        </a:xfrm>
-                        <a:prstGeom prst="rect">
-                          <a:avLst/>
-                        </a:prstGeom>
-                        <a:noFill/>
-                        <a:ln w="9525">
-                          <a:noFill/>
-                          <a:miter lim="800000"/>
-                          <a:headEnd/>
-                          <a:tailEnd/>
-                        </a:ln>
-                      </wps:spPr>
-                      <wps:txbx>
-                        <w:txbxContent>
-                          <w:p>
-                            <w:pPr>
-                              <w:jc w:val="center"/>
-                              <w:rPr>
-                                <w:b/>
-                                <w:u w:val="single"/>
-                                <w:lang w:val="en-NZ"/>
-                              </w:rPr>
-                            </w:pPr>
-                            <w:r>
-                              <w:rPr>
-                                <w:b/>
-                                <w:u w:val="single"/>
-                                <w:lang w:val="en-NZ"/>
-                              </w:rPr>
-                              <w:t>HOME</w:t>
-                            </w:r>
-                          </w:p>
-                        </w:txbxContent>
-                      </wps:txbx>
-                      <wps:bodyPr rot="0" vert="horz" wrap="square" lIns="91440" tIns="45720" rIns="91440" bIns="45720" anchor="t" anchorCtr="0">
-                        <a:spAutoFit/>
-                      </wps:bodyPr>
-                    </wps:wsp>
-                  </a:graphicData>
-                </a:graphic>
-                <wp14:sizeRelH relativeFrom="margin">
-                  <wp14:pctWidth>0</wp14:pctWidth>
-                </wp14:sizeRelH>
-                <wp14:sizeRelV relativeFrom="margin">
-                  <wp14:pctHeight>20000</wp14:pctHeight>
-                </wp14:sizeRelV>
-              </wp:anchor>
-            </w:drawing>
-          </mc:Choice>
-          <mc:Fallback>
-            <w:pict>
-              <v:shape w14:anchorId="272C240B" id="_x0000_s1030" type="#_x0000_t202" style="position:absolute;margin-left:85.6pt;margin-top:14.7pt;width:74.5pt;height:110.6pt;z-index:251665408;visibility:visible;mso-wrap-style:square;mso-width-percent:0;mso-height-percent:200;mso-wrap-distance-left:9pt;mso-wrap-distance-top:3.6pt;mso-wrap-distance-right:9pt;mso-wrap-distance-bottom:3.6pt;mso-position-horizontal:absolute;mso-position-horizontal-relative:text;mso-position-vertical:absolute;mso-position-vertical-relative:text;mso-width-percent:0;mso-height-percent:200;mso-width-relative:margin;mso-height-relative:margin;v-text-anchor:top" o:gfxdata="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" filled="f" stroked="f">
-                <v:textbox style="mso-fit-shape-to-text:t">
-                  <w:txbxContent>
-                    <w:p>
-                      <w:pPr>
-                        <w:jc w:val="center"/>
-                        <w:rPr>
-                          <w:b/>
-                          <w:u w:val="single"/>
-                          <w:lang w:val="en-NZ"/>
-                        </w:rPr>
-                      </w:pPr>
-                      <w:r>
-                        <w:rPr>
-                          <w:b/>
-                          <w:u w:val="single"/>
-                          <w:lang w:val="en-NZ"/>
-                        </w:rPr>
-                        <w:t>HOME</w:t>
-                      </w:r>
-                    </w:p>
-                  </w:txbxContent>
-                </v:textbox>
-                <w10:wrap type="square"/>
-              </v:shape>
-            </w:pict>
-          </mc:Fallback>
-        </mc:AlternateContent>
-      </w:r>
-      <w:r>
-        <w:rPr>
-          <w:noProof/>
-          <w:lang w:val="en-NZ" w:eastAsia="en-NZ"/>
-        </w:rPr>
-        <mc:AlternateContent>
-          <mc:Choice Requires="wps">
-            <w:drawing>
-              <wp:anchor distT="0" distB="0" distL="114300" distR="114300" simplePos="0" relativeHeight="251664384" behindDoc="0" locked="0" layoutInCell="1" allowOverlap="1" wp14:anchorId="462EE7F7" wp14:editId="1085C666">
-                <wp:simplePos x="0" y="0"/>
-                <wp:positionH relativeFrom="margin">
-                  <wp:posOffset>4007257</wp:posOffset>
-                </wp:positionH>
-                <wp:positionV relativeFrom="paragraph">
-                  <wp:posOffset>11710</wp:posOffset>
-                </wp:positionV>
-                <wp:extent cx="974116" cy="678815"/>
-                <wp:effectExtent l="0" t="0" r="16510" b="26035"/>
-                <wp:wrapNone/>
-                <wp:docPr id="30" name="Rectangle: Top Corners Rounded 30"/>
-                <wp:cNvGraphicFramePr/>
-                <a:graphic xmlns:a="http://schemas.openxmlformats.org/drawingml/2006/main">
-                  <a:graphicData uri="http://schemas.microsoft.com/office/word/2010/wordprocessingShape">
-                    <wps:wsp>
-                      <wps:cNvSpPr/>
-                      <wps:spPr>
-                        <a:xfrm>
-                          <a:off x="0" y="0"/>
-                          <a:ext cx="974116" cy="678815"/>
-                        </a:xfrm>
-                        <a:prstGeom prst="round2SameRect">
-                          <a:avLst/>
-                        </a:prstGeom>
-                        <a:noFill/>
-                        <a:ln w="19050">
-                          <a:solidFill>
-                            <a:schemeClr val="tx1"/>
-                          </a:solidFill>
-                        </a:ln>
-                      </wps:spPr>
-                      <wps:style>
-                        <a:lnRef idx="2">
-                          <a:schemeClr val="accent1">
-                            <a:shade val="50000"/>
-                          </a:schemeClr>
-                        </a:lnRef>
-                        <a:fillRef idx="1">
-                          <a:schemeClr val="accent1"/>
-                        </a:fillRef>
-                        <a:effectRef idx="0">
-                          <a:schemeClr val="accent1"/>
-                        </a:effectRef>
-                        <a:fontRef idx="minor">
-                          <a:schemeClr val="lt1"/>
-                        </a:fontRef>
-                      </wps:style>
-                      <wps:bodyPr rot="0" spcFirstLastPara="0" vertOverflow="overflow" horzOverflow="overflow" vert="horz" wrap="square" lIns="91440" tIns="45720" rIns="91440" bIns="45720" numCol="1" spcCol="0" rtlCol="0" fromWordArt="0" anchor="ctr" anchorCtr="0" forceAA="0" compatLnSpc="1">
-                        <a:prstTxWarp prst="textNoShape">
-                          <a:avLst/>
-                        </a:prstTxWarp>
-                        <a:noAutofit/>
-                      </wps:bodyPr>
-                    </wps:wsp>
-                  </a:graphicData>
-                </a:graphic>
-                <wp14:sizeRelH relativeFrom="margin">
-                  <wp14:pctWidth>0</wp14:pctWidth>
-                </wp14:sizeRelH>
-              </wp:anchor>
-            </w:drawing>
-          </mc:Choice>
-          <mc:Fallback xmlns:cx6="http://schemas.microsoft.com/office/drawing/2016/5/12/chartex" xmlns:cx7="http://schemas.microsoft.com/office/drawing/2016/5/13/chartex" xmlns:cx8="http://schemas.microsoft.com/office/drawing/2016/5/14/chartex" xmlns:aink="http://schemas.microsoft.com/office/drawing/2016/ink" xmlns:am3d="http://schemas.microsoft.com/office/drawing/2017/model3d" xmlns:w16cid="http://schemas.microsoft.com/office/word/2016/wordml/cid" xmlns:cx5="http://schemas.microsoft.com/office/drawing/2016/5/11/chartex" xmlns:cx4="http://schemas.microsoft.com/office/drawing/2016/5/10/chartex" xmlns:cx3="http://schemas.microsoft.com/office/drawing/2016/5/9/chartex" xmlns:cx2="http://schemas.microsoft.com/office/drawing/2015/10/21/chartex">
-            <w:pict>
-              <v:shape w14:anchorId="6540B000" id="Rectangle: Top Corners Rounded 30" o:spid="_x0000_s1026" style="position:absolute;margin-left:315.55pt;margin-top:.9pt;width:76.7pt;height:53.45pt;z-index:251664384;visibility:visible;mso-wrap-style:square;mso-width-percent:0;mso-wrap-distance-left:9pt;mso-wrap-distance-top:0;mso-wrap-distance-right:9pt;mso-wrap-distance-bottom:0;mso-position-horizontal:absolute;mso-position-horizontal-relative:margin;mso-position-vertical:absolute;mso-position-vertical-relative:text;mso-width-percent:0;mso-width-relative:margin;v-text-anchor:middle" coordsize="974116,678815" o:gfxdata="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" path="m113138,l860978,v62484,,113138,50654,113138,113138l974116,678815r,l,678815r,l,113138c,50654,50654,,113138,xe" filled="f" strokecolor="black [3213]" strokeweight="1.5pt">
-                <v:stroke joinstyle="miter"/>
-                <v:path arrowok="t" o:connecttype="custom" o:connectlocs="113138,0;860978,0;974116,113138;974116,678815;974116,678815;0,678815;0,678815;0,113138;113138,0" o:connectangles="0,0,0,0,0,0,0,0,0"/>
-                <w10:wrap anchorx="margin"/>
-              </v:shape>
-            </w:pict>
-          </mc:Fallback>
-        </mc:AlternateContent>
-      </w:r>
-      <w:r>
-        <w:rPr>
-          <w:noProof/>
-          <w:lang w:val="en-NZ" w:eastAsia="en-NZ"/>
-        </w:rPr>
-        <mc:AlternateContent>
-          <mc:Choice Requires="wps">
-            <w:drawing>
-              <wp:anchor distT="0" distB="0" distL="114300" distR="114300" simplePos="0" relativeHeight="251663360" behindDoc="0" locked="0" layoutInCell="1" allowOverlap="1" wp14:anchorId="7718FE75" wp14:editId="14E6D2AE">
-                <wp:simplePos x="0" y="0"/>
-                <wp:positionH relativeFrom="margin">
-                  <wp:posOffset>3028087</wp:posOffset>
-                </wp:positionH>
-                <wp:positionV relativeFrom="paragraph">
-                  <wp:posOffset>15240</wp:posOffset>
-                </wp:positionV>
-                <wp:extent cx="974090" cy="678815"/>
-                <wp:effectExtent l="0" t="0" r="16510" b="26035"/>
-                <wp:wrapNone/>
-                <wp:docPr id="29" name="Rectangle: Top Corners Rounded 29"/>
-                <wp:cNvGraphicFramePr/>
-                <a:graphic xmlns:a="http://schemas.openxmlformats.org/drawingml/2006/main">
-                  <a:graphicData uri="http://schemas.microsoft.com/office/word/2010/wordprocessingShape">
-                    <wps:wsp>
-                      <wps:cNvSpPr/>
-                      <wps:spPr>
-                        <a:xfrm>
-                          <a:off x="0" y="0"/>
-                          <a:ext cx="974090" cy="678815"/>
-                        </a:xfrm>
-                        <a:prstGeom prst="round2SameRect">
-                          <a:avLst/>
-                        </a:prstGeom>
-                        <a:noFill/>
-                        <a:ln w="19050">
-                          <a:solidFill>
-                            <a:schemeClr val="tx1"/>
-                          </a:solidFill>
-                        </a:ln>
-                      </wps:spPr>
-                      <wps:style>
-                        <a:lnRef idx="2">
-                          <a:schemeClr val="accent1">
-                            <a:shade val="50000"/>
-                          </a:schemeClr>
-                        </a:lnRef>
-                        <a:fillRef idx="1">
-                          <a:schemeClr val="accent1"/>
-                        </a:fillRef>
-                        <a:effectRef idx="0">
-                          <a:schemeClr val="accent1"/>
-                        </a:effectRef>
-                        <a:fontRef idx="minor">
-                          <a:schemeClr val="lt1"/>
-                        </a:fontRef>
-                      </wps:style>
-                      <wps:bodyPr rot="0" spcFirstLastPara="0" vertOverflow="overflow" horzOverflow="overflow" vert="horz" wrap="square" lIns="91440" tIns="45720" rIns="91440" bIns="45720" numCol="1" spcCol="0" rtlCol="0" fromWordArt="0" anchor="ctr" anchorCtr="0" forceAA="0" compatLnSpc="1">
-                        <a:prstTxWarp prst="textNoShape">
-                          <a:avLst/>
-                        </a:prstTxWarp>
-                        <a:noAutofit/>
-                      </wps:bodyPr>
-                    </wps:wsp>
-                  </a:graphicData>
-                </a:graphic>
-                <wp14:sizeRelH relativeFrom="margin">
-                  <wp14:pctWidth>0</wp14:pctWidth>
-                </wp14:sizeRelH>
-              </wp:anchor>
-            </w:drawing>
-          </mc:Choice>
-          <mc:Fallback xmlns:cx6="http://schemas.microsoft.com/office/drawing/2016/5/12/chartex" xmlns:cx7="http://schemas.microsoft.com/office/drawing/2016/5/13/chartex" xmlns:cx8="http://schemas.microsoft.com/office/drawing/2016/5/14/chartex" xmlns:aink="http://schemas.microsoft.com/office/drawing/2016/ink" xmlns:am3d="http://schemas.microsoft.com/office/drawing/2017/model3d" xmlns:w16cid="http://schemas.microsoft.com/office/word/2016/wordml/cid" xmlns:cx5="http://schemas.microsoft.com/office/drawing/2016/5/11/chartex" xmlns:cx4="http://schemas.microsoft.com/office/drawing/2016/5/10/chartex" xmlns:cx3="http://schemas.microsoft.com/office/drawing/2016/5/9/chartex" xmlns:cx2="http://schemas.microsoft.com/office/drawing/2015/10/21/chartex">
-            <w:pict>
-              <v:shape w14:anchorId="407E4673" id="Rectangle: Top Corners Rounded 29" o:spid="_x0000_s1026" style="position:absolute;margin-left:238.45pt;margin-top:1.2pt;width:76.7pt;height:53.45pt;z-index:251663360;visibility:visible;mso-wrap-style:square;mso-width-percent:0;mso-wrap-distance-left:9pt;mso-wrap-distance-top:0;mso-wrap-distance-right:9pt;mso-wrap-distance-bottom:0;mso-position-horizontal:absolute;mso-position-horizontal-relative:margin;mso-position-vertical:absolute;mso-position-vertical-relative:text;mso-width-percent:0;mso-width-relative:margin;v-text-anchor:middle" coordsize="974090,678815" o:gfxdata="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" path="m113138,l860952,v62484,,113138,50654,113138,113138l974090,678815r,l,678815r,l,113138c,50654,50654,,113138,xe" filled="f" strokecolor="black [3213]" strokeweight="1.5pt">
-                <v:stroke joinstyle="miter"/>
-                <v:path arrowok="t" o:connecttype="custom" o:connectlocs="113138,0;860952,0;974090,113138;974090,678815;974090,678815;0,678815;0,678815;0,113138;113138,0" o:connectangles="0,0,0,0,0,0,0,0,0"/>
-                <w10:wrap anchorx="margin"/>
-              </v:shape>
-            </w:pict>
-          </mc:Fallback>
-        </mc:AlternateContent>
-      </w:r>
-      <w:r>
-        <w:rPr>
-          <w:noProof/>
-          <w:lang w:val="en-NZ" w:eastAsia="en-NZ"/>
-        </w:rPr>
-        <mc:AlternateContent>
-          <mc:Choice Requires="wps">
-            <w:drawing>
-              <wp:anchor distT="0" distB="0" distL="114300" distR="114300" simplePos="0" relativeHeight="251662336" behindDoc="0" locked="0" layoutInCell="1" allowOverlap="1" wp14:anchorId="762D2092" wp14:editId="3C476631">
-                <wp:simplePos x="0" y="0"/>
-                <wp:positionH relativeFrom="margin">
-                  <wp:posOffset>2052803</wp:posOffset>
-                </wp:positionH>
-                <wp:positionV relativeFrom="paragraph">
-                  <wp:posOffset>13970</wp:posOffset>
-                </wp:positionV>
-                <wp:extent cx="974116" cy="678815"/>
-                <wp:effectExtent l="0" t="0" r="16510" b="26035"/>
-                <wp:wrapNone/>
-                <wp:docPr id="27" name="Rectangle: Top Corners Rounded 27"/>
-                <wp:cNvGraphicFramePr/>
-                <a:graphic xmlns:a="http://schemas.openxmlformats.org/drawingml/2006/main">
-                  <a:graphicData uri="http://schemas.microsoft.com/office/word/2010/wordprocessingShape">
-                    <wps:wsp>
-                      <wps:cNvSpPr/>
-                      <wps:spPr>
-                        <a:xfrm>
-                          <a:off x="0" y="0"/>
-                          <a:ext cx="974116" cy="678815"/>
-                        </a:xfrm>
-                        <a:prstGeom prst="round2SameRect">
-                          <a:avLst/>
-                        </a:prstGeom>
-                        <a:noFill/>
-                        <a:ln w="19050">
-                          <a:solidFill>
-                            <a:schemeClr val="tx1"/>
-                          </a:solidFill>
-                        </a:ln>
-                      </wps:spPr>
-                      <wps:style>
-                        <a:lnRef idx="2">
-                          <a:schemeClr val="accent1">
-                            <a:shade val="50000"/>
-                          </a:schemeClr>
-                        </a:lnRef>
-                        <a:fillRef idx="1">
-                          <a:schemeClr val="accent1"/>
-                        </a:fillRef>
-                        <a:effectRef idx="0">
-                          <a:schemeClr val="accent1"/>
-                        </a:effectRef>
-                        <a:fontRef idx="minor">
-                          <a:schemeClr val="lt1"/>
-                        </a:fontRef>
-                      </wps:style>
-                      <wps:bodyPr rot="0" spcFirstLastPara="0" vertOverflow="overflow" horzOverflow="overflow" vert="horz" wrap="square" lIns="91440" tIns="45720" rIns="91440" bIns="45720" numCol="1" spcCol="0" rtlCol="0" fromWordArt="0" anchor="ctr" anchorCtr="0" forceAA="0" compatLnSpc="1">
-                        <a:prstTxWarp prst="textNoShape">
-                          <a:avLst/>
-                        </a:prstTxWarp>
-                        <a:noAutofit/>
-                      </wps:bodyPr>
-                    </wps:wsp>
-                  </a:graphicData>
-                </a:graphic>
-                <wp14:sizeRelH relativeFrom="margin">
-                  <wp14:pctWidth>0</wp14:pctWidth>
-                </wp14:sizeRelH>
-              </wp:anchor>
-            </w:drawing>
-          </mc:Choice>
-          <mc:Fallback xmlns:cx6="http://schemas.microsoft.com/office/drawing/2016/5/12/chartex" xmlns:cx7="http://schemas.microsoft.com/office/drawing/2016/5/13/chartex" xmlns:cx8="http://schemas.microsoft.com/office/drawing/2016/5/14/chartex" xmlns:aink="http://schemas.microsoft.com/office/drawing/2016/ink" xmlns:am3d="http://schemas.microsoft.com/office/drawing/2017/model3d" xmlns:w16cid="http://schemas.microsoft.com/office/word/2016/wordml/cid" xmlns:cx5="http://schemas.microsoft.com/office/drawing/2016/5/11/chartex" xmlns:cx4="http://schemas.microsoft.com/office/drawing/2016/5/10/chartex" xmlns:cx3="http://schemas.microsoft.com/office/drawing/2016/5/9/chartex" xmlns:cx2="http://schemas.microsoft.com/office/drawing/2015/10/21/chartex">
-            <w:pict>
-              <v:shape w14:anchorId="7F3C1750" id="Rectangle: Top Corners Rounded 27" o:spid="_x0000_s1026" style="position:absolute;margin-left:161.65pt;margin-top:1.1pt;width:76.7pt;height:53.45pt;z-index:251662336;visibility:visible;mso-wrap-style:square;mso-width-percent:0;mso-wrap-distance-left:9pt;mso-wrap-distance-top:0;mso-wrap-distance-right:9pt;mso-wrap-distance-bottom:0;mso-position-horizontal:absolute;mso-position-horizontal-relative:margin;mso-position-vertical:absolute;mso-position-vertical-relative:text;mso-width-percent:0;mso-width-relative:margin;v-text-anchor:middle" coordsize="974116,678815" o:gfxdata="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" path="m113138,l860978,v62484,,113138,50654,113138,113138l974116,678815r,l,678815r,l,113138c,50654,50654,,113138,xe" filled="f" strokecolor="black [3213]" strokeweight="1.5pt">
-                <v:stroke joinstyle="miter"/>
-                <v:path arrowok="t" o:connecttype="custom" o:connectlocs="113138,0;860978,0;974116,113138;974116,678815;974116,678815;0,678815;0,678815;0,113138;113138,0" o:connectangles="0,0,0,0,0,0,0,0,0"/>
-                <w10:wrap anchorx="margin"/>
-              </v:shape>
-            </w:pict>
-          </mc:Fallback>
-        </mc:AlternateContent>
-      </w:r>
-      <w:r>
-        <w:rPr>
-          <w:noProof/>
-          <w:lang w:val="en-NZ" w:eastAsia="en-NZ"/>
-        </w:rPr>
-        <mc:AlternateContent>
-          <mc:Choice Requires="wps">
-            <w:drawing>
-              <wp:anchor distT="0" distB="0" distL="114300" distR="114300" simplePos="0" relativeHeight="251660288" behindDoc="0" locked="0" layoutInCell="1" allowOverlap="1" wp14:anchorId="1A284809" wp14:editId="166039C5">
-                <wp:simplePos x="0" y="0"/>
-                <wp:positionH relativeFrom="margin">
-                  <wp:posOffset>1074928</wp:posOffset>
-                </wp:positionH>
-                <wp:positionV relativeFrom="paragraph">
-                  <wp:posOffset>9525</wp:posOffset>
-                </wp:positionV>
-                <wp:extent cx="974116" cy="678815"/>
-                <wp:effectExtent l="0" t="0" r="16510" b="26035"/>
-                <wp:wrapNone/>
-                <wp:docPr id="24" name="Rectangle: Top Corners Rounded 24"/>
-                <wp:cNvGraphicFramePr/>
-                <a:graphic xmlns:a="http://schemas.openxmlformats.org/drawingml/2006/main">
-                  <a:graphicData uri="http://schemas.microsoft.com/office/word/2010/wordprocessingShape">
-                    <wps:wsp>
-                      <wps:cNvSpPr/>
-                      <wps:spPr>
-                        <a:xfrm>
-                          <a:off x="0" y="0"/>
-                          <a:ext cx="974116" cy="678815"/>
-                        </a:xfrm>
-                        <a:prstGeom prst="round2SameRect">
-                          <a:avLst/>
-                        </a:prstGeom>
-                        <a:noFill/>
-                        <a:ln w="19050">
-                          <a:solidFill>
-                            <a:schemeClr val="tx1"/>
-                          </a:solidFill>
-                        </a:ln>
-                      </wps:spPr>
-                      <wps:style>
-                        <a:lnRef idx="2">
-                          <a:schemeClr val="accent1">
-                            <a:shade val="50000"/>
-                          </a:schemeClr>
-                        </a:lnRef>
-                        <a:fillRef idx="1">
-                          <a:schemeClr val="accent1"/>
-                        </a:fillRef>
-                        <a:effectRef idx="0">
-                          <a:schemeClr val="accent1"/>
-                        </a:effectRef>
-                        <a:fontRef idx="minor">
-                          <a:schemeClr val="lt1"/>
-                        </a:fontRef>
-                      </wps:style>
-                      <wps:bodyPr rot="0" spcFirstLastPara="0" vertOverflow="overflow" horzOverflow="overflow" vert="horz" wrap="square" lIns="91440" tIns="45720" rIns="91440" bIns="45720" numCol="1" spcCol="0" rtlCol="0" fromWordArt="0" anchor="ctr" anchorCtr="0" forceAA="0" compatLnSpc="1">
-                        <a:prstTxWarp prst="textNoShape">
-                          <a:avLst/>
-                        </a:prstTxWarp>
-                        <a:noAutofit/>
-                      </wps:bodyPr>
-                    </wps:wsp>
-                  </a:graphicData>
-                </a:graphic>
-                <wp14:sizeRelH relativeFrom="margin">
-                  <wp14:pctWidth>0</wp14:pctWidth>
-                </wp14:sizeRelH>
-              </wp:anchor>
-            </w:drawing>
-          </mc:Choice>
-          <mc:Fallback xmlns:cx6="http://schemas.microsoft.com/office/drawing/2016/5/12/chartex" xmlns:cx7="http://schemas.microsoft.com/office/drawing/2016/5/13/chartex" xmlns:cx8="http://schemas.microsoft.com/office/drawing/2016/5/14/chartex" xmlns:aink="http://schemas.microsoft.com/office/drawing/2016/ink" xmlns:am3d="http://schemas.microsoft.com/office/drawing/2017/model3d" xmlns:w16cid="http://schemas.microsoft.com/office/word/2016/wordml/cid" xmlns:cx5="http://schemas.microsoft.com/office/drawing/2016/5/11/chartex" xmlns:cx4="http://schemas.microsoft.com/office/drawing/2016/5/10/chartex" xmlns:cx3="http://schemas.microsoft.com/office/drawing/2016/5/9/chartex" xmlns:cx2="http://schemas.microsoft.com/office/drawing/2015/10/21/chartex">
-            <w:pict>
-              <v:shape w14:anchorId="11E5DF89" id="Rectangle: Top Corners Rounded 24" o:spid="_x0000_s1026" style="position:absolute;margin-left:84.65pt;margin-top:.75pt;width:76.7pt;height:53.45pt;z-index:251660288;visibility:visible;mso-wrap-style:square;mso-width-percent:0;mso-wrap-distance-left:9pt;mso-wrap-distance-top:0;mso-wrap-distance-right:9pt;mso-wrap-distance-bottom:0;mso-position-horizontal:absolute;mso-position-horizontal-relative:margin;mso-position-vertical:absolute;mso-position-vertical-relative:text;mso-width-percent:0;mso-width-relative:margin;v-text-anchor:middle" coordsize="974116,678815" o:gfxdata="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" path="m113138,l860978,v62484,,113138,50654,113138,113138l974116,678815r,l,678815r,l,113138c,50654,50654,,113138,xe" filled="f" strokecolor="black [3213]" strokeweight="1.5pt">
-                <v:stroke joinstyle="miter"/>
-                <v:path arrowok="t" o:connecttype="custom" o:connectlocs="113138,0;860978,0;974116,113138;974116,678815;974116,678815;0,678815;0,678815;0,113138;113138,0" o:connectangles="0,0,0,0,0,0,0,0,0"/>
-                <w10:wrap anchorx="margin"/>
-              </v:shape>
-            </w:pict>
-          </mc:Fallback>
-        </mc:AlternateContent>
-      </w:r>
     </w:p>
     <w:p/>
     <w:p>
@@ -1112,7 +338,7 @@
               </wp:anchor>
             </w:drawing>
           </mc:Choice>
-          <mc:Fallback xmlns:cx6="http://schemas.microsoft.com/office/drawing/2016/5/12/chartex" xmlns:cx7="http://schemas.microsoft.com/office/drawing/2016/5/13/chartex" xmlns:cx8="http://schemas.microsoft.com/office/drawing/2016/5/14/chartex" xmlns:aink="http://schemas.microsoft.com/office/drawing/2016/ink" xmlns:am3d="http://schemas.microsoft.com/office/drawing/2017/model3d" xmlns:w16cid="http://schemas.microsoft.com/office/word/2016/wordml/cid" xmlns:cx5="http://schemas.microsoft.com/office/drawing/2016/5/11/chartex" xmlns:cx4="http://schemas.microsoft.com/office/drawing/2016/5/10/chartex" xmlns:cx3="http://schemas.microsoft.com/office/drawing/2016/5/9/chartex" xmlns:cx2="http://schemas.microsoft.com/office/drawing/2015/10/21/chartex">
+          <mc:Fallback xmlns:w16cid="http://schemas.microsoft.com/office/word/2016/wordml/cid">
             <w:pict>
               <v:shape w14:anchorId="0494EC66" id="Text Box 221" o:spid="_x0000_s1031" type="#_x0000_t202" style="position:absolute;margin-left:400.5pt;margin-top:15.75pt;width:51.5pt;height:20.65pt;z-index:251673600;visibility:visible;mso-wrap-style:square;mso-width-percent:0;mso-height-percent:0;mso-wrap-distance-left:9pt;mso-wrap-distance-top:0;mso-wrap-distance-right:9pt;mso-wrap-distance-bottom:0;mso-position-horizontal:absolute;mso-position-horizontal-relative:text;mso-position-vertical:absolute;mso-position-vertical-relative:text;mso-width-percent:0;mso-height-percent:0;mso-width-relative:margin;mso-height-relative:margin;v-text-anchor:top" o:gfxdata="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" fillcolor="white [3201]" strokecolor="red" strokeweight="1pt">
                 <v:textbox>
@@ -1196,7 +422,7 @@
               </wp:anchor>
             </w:drawing>
           </mc:Choice>
-          <mc:Fallback xmlns:cx6="http://schemas.microsoft.com/office/drawing/2016/5/12/chartex" xmlns:cx7="http://schemas.microsoft.com/office/drawing/2016/5/13/chartex" xmlns:cx8="http://schemas.microsoft.com/office/drawing/2016/5/14/chartex" xmlns:aink="http://schemas.microsoft.com/office/drawing/2016/ink" xmlns:am3d="http://schemas.microsoft.com/office/drawing/2017/model3d" xmlns:w16cid="http://schemas.microsoft.com/office/word/2016/wordml/cid" xmlns:cx5="http://schemas.microsoft.com/office/drawing/2016/5/11/chartex" xmlns:cx4="http://schemas.microsoft.com/office/drawing/2016/5/10/chartex" xmlns:cx3="http://schemas.microsoft.com/office/drawing/2016/5/9/chartex" xmlns:cx2="http://schemas.microsoft.com/office/drawing/2015/10/21/chartex">
+          <mc:Fallback xmlns:w16cid="http://schemas.microsoft.com/office/word/2016/wordml/cid">
             <w:pict>
               <v:line w14:anchorId="650D6FFE" id="Straight Connector 22" o:spid="_x0000_s1026" style="position:absolute;z-index:251661312;visibility:visible;mso-wrap-style:square;mso-wrap-distance-left:9pt;mso-wrap-distance-top:0;mso-wrap-distance-right:9pt;mso-wrap-distance-bottom:0;mso-position-horizontal:right;mso-position-horizontal-relative:margin;mso-position-vertical:absolute;mso-position-vertical-relative:text" from="415pt,9.3pt" to="881.2pt,10.45pt" o:gfxdata="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" strokecolor="black [3200]" strokeweight="1.5pt">
                 <v:stroke joinstyle="miter"/>
@@ -1292,7 +518,7 @@
               </wp:anchor>
             </w:drawing>
           </mc:Choice>
-          <mc:Fallback xmlns:cx6="http://schemas.microsoft.com/office/drawing/2016/5/12/chartex" xmlns:cx7="http://schemas.microsoft.com/office/drawing/2016/5/13/chartex" xmlns:cx8="http://schemas.microsoft.com/office/drawing/2016/5/14/chartex" xmlns:aink="http://schemas.microsoft.com/office/drawing/2016/ink" xmlns:am3d="http://schemas.microsoft.com/office/drawing/2017/model3d" xmlns:w16cid="http://schemas.microsoft.com/office/word/2016/wordml/cid" xmlns:cx5="http://schemas.microsoft.com/office/drawing/2016/5/11/chartex" xmlns:cx4="http://schemas.microsoft.com/office/drawing/2016/5/10/chartex" xmlns:cx3="http://schemas.microsoft.com/office/drawing/2016/5/9/chartex" xmlns:cx2="http://schemas.microsoft.com/office/drawing/2015/10/21/chartex">
+          <mc:Fallback xmlns:w16cid="http://schemas.microsoft.com/office/word/2016/wordml/cid">
             <w:pict>
               <v:shape w14:anchorId="06BE9090" id="Text Box 219" o:spid="_x0000_s1032" type="#_x0000_t202" style="position:absolute;margin-left:69pt;margin-top:5.3pt;width:319.3pt;height:30pt;z-index:251671552;visibility:visible;mso-wrap-style:square;mso-height-percent:0;mso-wrap-distance-left:9pt;mso-wrap-distance-top:0;mso-wrap-distance-right:9pt;mso-wrap-distance-bottom:0;mso-position-horizontal:absolute;mso-position-horizontal-relative:text;mso-position-vertical:absolute;mso-position-vertical-relative:text;mso-height-percent:0;mso-height-relative:margin;v-text-anchor:top" o:gfxdata="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" filled="f" stroked="f" strokeweight=".5pt">
                 <v:textbox>
@@ -1419,7 +645,7 @@
               </wp:anchor>
             </w:drawing>
           </mc:Choice>
-          <mc:Fallback xmlns:cx6="http://schemas.microsoft.com/office/drawing/2016/5/12/chartex" xmlns:cx7="http://schemas.microsoft.com/office/drawing/2016/5/13/chartex" xmlns:cx8="http://schemas.microsoft.com/office/drawing/2016/5/14/chartex" xmlns:aink="http://schemas.microsoft.com/office/drawing/2016/ink" xmlns:am3d="http://schemas.microsoft.com/office/drawing/2017/model3d" xmlns:w16cid="http://schemas.microsoft.com/office/word/2016/wordml/cid" xmlns:cx5="http://schemas.microsoft.com/office/drawing/2016/5/11/chartex" xmlns:cx4="http://schemas.microsoft.com/office/drawing/2016/5/10/chartex" xmlns:cx3="http://schemas.microsoft.com/office/drawing/2016/5/9/chartex" xmlns:cx2="http://schemas.microsoft.com/office/drawing/2015/10/21/chartex">
+          <mc:Fallback xmlns:w16cid="http://schemas.microsoft.com/office/word/2016/wordml/cid">
             <w:pict>
               <v:roundrect id="Rectangle: Rounded Corners 1" o:spid="_x0000_s1033" style="position:absolute;margin-left:55.85pt;margin-top:21.45pt;width:74.5pt;height:23.2pt;z-index:251674624;visibility:visible;mso-wrap-style:square;mso-width-percent:0;mso-height-percent:0;mso-wrap-distance-left:9pt;mso-wrap-distance-top:0;mso-wrap-distance-right:9pt;mso-wrap-distance-bottom:0;mso-position-horizontal:absolute;mso-position-horizontal-relative:text;mso-position-vertical:absolute;mso-position-vertical-relative:text;mso-width-percent:0;mso-height-percent:0;mso-width-relative:margin;mso-height-relative:margin;v-text-anchor:middle" arcsize="10923f" o:gfxdata="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" fillcolor="#5b9bd5 [3208]" strokecolor="#1f4d78 [1608]" strokeweight="1pt">
                 <v:stroke joinstyle="miter"/>
@@ -1533,7 +759,7 @@
               </wp:anchor>
             </w:drawing>
           </mc:Choice>
-          <mc:Fallback xmlns:cx6="http://schemas.microsoft.com/office/drawing/2016/5/12/chartex" xmlns:cx7="http://schemas.microsoft.com/office/drawing/2016/5/13/chartex" xmlns:cx8="http://schemas.microsoft.com/office/drawing/2016/5/14/chartex" xmlns:aink="http://schemas.microsoft.com/office/drawing/2016/ink" xmlns:am3d="http://schemas.microsoft.com/office/drawing/2017/model3d" xmlns:w16cid="http://schemas.microsoft.com/office/word/2016/wordml/cid" xmlns:cx5="http://schemas.microsoft.com/office/drawing/2016/5/11/chartex" xmlns:cx4="http://schemas.microsoft.com/office/drawing/2016/5/10/chartex" xmlns:cx3="http://schemas.microsoft.com/office/drawing/2016/5/9/chartex" xmlns:cx2="http://schemas.microsoft.com/office/drawing/2015/10/21/chartex">
+          <mc:Fallback xmlns:w16cid="http://schemas.microsoft.com/office/word/2016/wordml/cid">
             <w:pict>
               <v:roundrect id="Rectangle: Rounded Corners 23" o:spid="_x0000_s1034" style="position:absolute;margin-left:144.75pt;margin-top:21.45pt;width:79.95pt;height:23.2pt;z-index:251675648;visibility:visible;mso-wrap-style:square;mso-width-percent:0;mso-height-percent:0;mso-wrap-distance-left:9pt;mso-wrap-distance-top:0;mso-wrap-distance-right:9pt;mso-wrap-distance-bottom:0;mso-position-horizontal:absolute;mso-position-horizontal-relative:text;mso-position-vertical:absolute;mso-position-vertical-relative:text;mso-width-percent:0;mso-height-percent:0;mso-width-relative:margin;mso-height-relative:margin;v-text-anchor:middle" arcsize="10923f" o:gfxdata="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" fillcolor="#5b9bd5 [3208]" strokecolor="#1f4d78 [1608]" strokeweight="1pt">
                 <v:stroke joinstyle="miter"/>
@@ -1655,7 +881,7 @@
               </wp:anchor>
             </w:drawing>
           </mc:Choice>
-          <mc:Fallback xmlns:cx6="http://schemas.microsoft.com/office/drawing/2016/5/12/chartex" xmlns:cx7="http://schemas.microsoft.com/office/drawing/2016/5/13/chartex" xmlns:cx8="http://schemas.microsoft.com/office/drawing/2016/5/14/chartex" xmlns:aink="http://schemas.microsoft.com/office/drawing/2016/ink" xmlns:am3d="http://schemas.microsoft.com/office/drawing/2017/model3d" xmlns:w16cid="http://schemas.microsoft.com/office/word/2016/wordml/cid" xmlns:cx5="http://schemas.microsoft.com/office/drawing/2016/5/11/chartex" xmlns:cx4="http://schemas.microsoft.com/office/drawing/2016/5/10/chartex" xmlns:cx3="http://schemas.microsoft.com/office/drawing/2016/5/9/chartex" xmlns:cx2="http://schemas.microsoft.com/office/drawing/2015/10/21/chartex">
+          <mc:Fallback xmlns:w16cid="http://schemas.microsoft.com/office/word/2016/wordml/cid">
             <w:pict>
               <v:roundrect id="Rectangle: Rounded Corners 25" o:spid="_x0000_s1035" style="position:absolute;margin-left:246.8pt;margin-top:21.35pt;width:78.35pt;height:22.6pt;z-index:251676672;visibility:visible;mso-wrap-style:square;mso-width-percent:0;mso-height-percent:0;mso-wrap-distance-left:9pt;mso-wrap-distance-top:0;mso-wrap-distance-right:9pt;mso-wrap-distance-bottom:0;mso-position-horizontal:absolute;mso-position-horizontal-relative:text;mso-position-vertical:absolute;mso-position-vertical-relative:text;mso-width-percent:0;mso-height-percent:0;mso-width-relative:margin;mso-height-relative:margin;v-text-anchor:middle" arcsize="10923f" o:gfxdata="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" fillcolor="#5b9bd5 [3208]" strokecolor="#1f4d78 [1608]" strokeweight="1pt">
                 <v:stroke joinstyle="miter"/>
@@ -1777,7 +1003,7 @@
               </wp:anchor>
             </w:drawing>
           </mc:Choice>
-          <mc:Fallback xmlns:cx6="http://schemas.microsoft.com/office/drawing/2016/5/12/chartex" xmlns:cx7="http://schemas.microsoft.com/office/drawing/2016/5/13/chartex" xmlns:cx8="http://schemas.microsoft.com/office/drawing/2016/5/14/chartex" xmlns:aink="http://schemas.microsoft.com/office/drawing/2016/ink" xmlns:am3d="http://schemas.microsoft.com/office/drawing/2017/model3d" xmlns:w16cid="http://schemas.microsoft.com/office/word/2016/wordml/cid" xmlns:cx5="http://schemas.microsoft.com/office/drawing/2016/5/11/chartex" xmlns:cx4="http://schemas.microsoft.com/office/drawing/2016/5/10/chartex" xmlns:cx3="http://schemas.microsoft.com/office/drawing/2016/5/9/chartex" xmlns:cx2="http://schemas.microsoft.com/office/drawing/2015/10/21/chartex">
+          <mc:Fallback xmlns:w16cid="http://schemas.microsoft.com/office/word/2016/wordml/cid">
             <w:pict>
               <v:roundrect id="Rectangle: Rounded Corners 31" o:spid="_x0000_s1036" style="position:absolute;margin-left:339.5pt;margin-top:21.2pt;width:75.15pt;height:21.75pt;z-index:251677696;visibility:visible;mso-wrap-style:square;mso-width-percent:0;mso-height-percent:0;mso-wrap-distance-left:9pt;mso-wrap-distance-top:0;mso-wrap-distance-right:9pt;mso-wrap-distance-bottom:0;mso-position-horizontal:absolute;mso-position-horizontal-relative:text;mso-position-vertical:absolute;mso-position-vertical-relative:text;mso-width-percent:0;mso-height-percent:0;mso-width-relative:margin;mso-height-relative:margin;v-text-anchor:middle" arcsize="10923f" o:gfxdata="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" fillcolor="#5b9bd5 [3208]" strokecolor="#1f4d78 [1608]" strokeweight="1pt">
                 <v:stroke joinstyle="miter"/>
@@ -1893,7 +1119,7 @@
               </wp:anchor>
             </w:drawing>
           </mc:Choice>
-          <mc:Fallback xmlns:cx6="http://schemas.microsoft.com/office/drawing/2016/5/12/chartex" xmlns:cx7="http://schemas.microsoft.com/office/drawing/2016/5/13/chartex" xmlns:cx8="http://schemas.microsoft.com/office/drawing/2016/5/14/chartex" xmlns:aink="http://schemas.microsoft.com/office/drawing/2016/ink" xmlns:am3d="http://schemas.microsoft.com/office/drawing/2017/model3d" xmlns:w16cid="http://schemas.microsoft.com/office/word/2016/wordml/cid" xmlns:cx5="http://schemas.microsoft.com/office/drawing/2016/5/11/chartex" xmlns:cx4="http://schemas.microsoft.com/office/drawing/2016/5/10/chartex" xmlns:cx3="http://schemas.microsoft.com/office/drawing/2016/5/9/chartex" xmlns:cx2="http://schemas.microsoft.com/office/drawing/2015/10/21/chartex">
+          <mc:Fallback xmlns:w16cid="http://schemas.microsoft.com/office/word/2016/wordml/cid">
             <w:pict>
               <v:roundrect id="Rectangle: Rounded Corners 34" o:spid="_x0000_s1037" style="position:absolute;margin-left:312.95pt;margin-top:12.7pt;width:43.8pt;height:20pt;z-index:251681792;visibility:visible;mso-wrap-style:square;mso-width-percent:0;mso-height-percent:0;mso-wrap-distance-left:9pt;mso-wrap-distance-top:0;mso-wrap-distance-right:9pt;mso-wrap-distance-bottom:0;mso-position-horizontal:absolute;mso-position-horizontal-relative:text;mso-position-vertical:absolute;mso-position-vertical-relative:text;mso-width-percent:0;mso-height-percent:0;mso-width-relative:margin;mso-height-relative:margin;v-text-anchor:middle" arcsize="10923f" o:gfxdata="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" fillcolor="#a5a5a5 [3206]" strokecolor="#525252 [1606]" strokeweight="1pt">
                 <v:stroke joinstyle="miter"/>
@@ -1979,7 +1205,7 @@
               </wp:anchor>
             </w:drawing>
           </mc:Choice>
-          <mc:Fallback xmlns:cx6="http://schemas.microsoft.com/office/drawing/2016/5/12/chartex" xmlns:cx7="http://schemas.microsoft.com/office/drawing/2016/5/13/chartex" xmlns:cx8="http://schemas.microsoft.com/office/drawing/2016/5/14/chartex" xmlns:aink="http://schemas.microsoft.com/office/drawing/2016/ink" xmlns:am3d="http://schemas.microsoft.com/office/drawing/2017/model3d" xmlns:w16cid="http://schemas.microsoft.com/office/word/2016/wordml/cid" xmlns:cx5="http://schemas.microsoft.com/office/drawing/2016/5/11/chartex" xmlns:cx4="http://schemas.microsoft.com/office/drawing/2016/5/10/chartex" xmlns:cx3="http://schemas.microsoft.com/office/drawing/2016/5/9/chartex" xmlns:cx2="http://schemas.microsoft.com/office/drawing/2015/10/21/chartex">
+          <mc:Fallback xmlns:w16cid="http://schemas.microsoft.com/office/word/2016/wordml/cid">
             <w:pict>
               <v:shape id="Text Box 33" o:spid="_x0000_s1038" type="#_x0000_t202" style="position:absolute;margin-left:211.55pt;margin-top:15.25pt;width:94.5pt;height:17.5pt;z-index:251680768;visibility:visible;mso-wrap-style:square;mso-wrap-distance-left:9pt;mso-wrap-distance-top:0;mso-wrap-distance-right:9pt;mso-wrap-distance-bottom:0;mso-position-horizontal:absolute;mso-position-horizontal-relative:text;mso-position-vertical:absolute;mso-position-vertical-relative:text;v-text-anchor:top" o:gfxdata="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" fillcolor="white [3201]" strokeweight=".5pt">
                 <v:textbox>
@@ -2065,7 +1291,7 @@
               </wp:anchor>
             </w:drawing>
           </mc:Choice>
-          <mc:Fallback xmlns:cx6="http://schemas.microsoft.com/office/drawing/2016/5/12/chartex" xmlns:cx7="http://schemas.microsoft.com/office/drawing/2016/5/13/chartex" xmlns:cx8="http://schemas.microsoft.com/office/drawing/2016/5/14/chartex" xmlns:aink="http://schemas.microsoft.com/office/drawing/2016/ink" xmlns:am3d="http://schemas.microsoft.com/office/drawing/2017/model3d" xmlns:w16cid="http://schemas.microsoft.com/office/word/2016/wordml/cid" xmlns:cx5="http://schemas.microsoft.com/office/drawing/2016/5/11/chartex" xmlns:cx4="http://schemas.microsoft.com/office/drawing/2016/5/10/chartex" xmlns:cx3="http://schemas.microsoft.com/office/drawing/2016/5/9/chartex" xmlns:cx2="http://schemas.microsoft.com/office/drawing/2015/10/21/chartex">
+          <mc:Fallback xmlns:w16cid="http://schemas.microsoft.com/office/word/2016/wordml/cid">
             <w:pict>
               <v:shape id="_x0000_s1039" type="#_x0000_t202" style="position:absolute;margin-left:114.55pt;margin-top:12.15pt;width:101.4pt;height:22.5pt;z-index:251679744;visibility:visible;mso-wrap-style:square;mso-width-percent:0;mso-height-percent:0;mso-wrap-distance-left:9pt;mso-wrap-distance-top:3.6pt;mso-wrap-distance-right:9pt;mso-wrap-distance-bottom:3.6pt;mso-position-horizontal:absolute;mso-position-horizontal-relative:text;mso-position-vertical:absolute;mso-position-vertical-relative:text;mso-width-percent:0;mso-height-percent:0;mso-width-relative:margin;mso-height-relative:margin;v-text-anchor:top" o:gfxdata="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" strokecolor="white [3212]">
                 <v:textbox>
@@ -2485,7 +1711,11 @@
           </mc:Choice>
           <mc:Fallback>
             <w:pict>
-              <v:shape id="Text Box 35" o:spid="_x0000_s1040" type="#_x0000_t202" style="position:absolute;margin-left:53.85pt;margin-top:16.6pt;width:359.35pt;height:91.4pt;z-index:251682816;visibility:visible;mso-wrap-style:square;mso-height-percent:0;mso-wrap-distance-left:9pt;mso-wrap-distance-top:0;mso-wrap-distance-right:9pt;mso-wrap-distance-bottom:0;mso-position-horizontal:absolute;mso-position-horizontal-relative:text;mso-position-vertical:absolute;mso-position-vertical-relative:text;mso-height-percent:0;mso-height-relative:margin;v-text-anchor:top" o:gfxdata="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" fillcolor="white [3201]" strokecolor="white [3212]" strokeweight=".5pt">
+              <v:shapetype id="_x0000_t202" coordsize="21600,21600" o:spt="202" path="m,l,21600r21600,l21600,xe">
+                <v:stroke joinstyle="miter"/>
+                <v:path gradientshapeok="t" o:connecttype="rect"/>
+              </v:shapetype>
+              <v:shape id="Text Box 35" o:spid="_x0000_s1036" type="#_x0000_t202" style="position:absolute;margin-left:53.85pt;margin-top:16.6pt;width:359.35pt;height:91.4pt;z-index:251682816;visibility:visible;mso-wrap-style:square;mso-height-percent:0;mso-wrap-distance-left:9pt;mso-wrap-distance-top:0;mso-wrap-distance-right:9pt;mso-wrap-distance-bottom:0;mso-position-horizontal:absolute;mso-position-horizontal-relative:text;mso-position-vertical:absolute;mso-position-vertical-relative:text;mso-height-percent:0;mso-height-relative:margin;v-text-anchor:top" o:gfxdata="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" fillcolor="white [3201]" strokecolor="white [3212]" strokeweight=".5pt">
                 <v:textbox>
                   <w:txbxContent>
                     <w:tbl>
@@ -2924,7 +2154,7 @@
               </wp:anchor>
             </w:drawing>
           </mc:Choice>
-          <mc:Fallback xmlns:cx6="http://schemas.microsoft.com/office/drawing/2016/5/12/chartex" xmlns:cx7="http://schemas.microsoft.com/office/drawing/2016/5/13/chartex" xmlns:cx8="http://schemas.microsoft.com/office/drawing/2016/5/14/chartex" xmlns:aink="http://schemas.microsoft.com/office/drawing/2016/ink" xmlns:am3d="http://schemas.microsoft.com/office/drawing/2017/model3d" xmlns:w16cid="http://schemas.microsoft.com/office/word/2016/wordml/cid" xmlns:cx5="http://schemas.microsoft.com/office/drawing/2016/5/11/chartex" xmlns:cx4="http://schemas.microsoft.com/office/drawing/2016/5/10/chartex" xmlns:cx3="http://schemas.microsoft.com/office/drawing/2016/5/9/chartex" xmlns:cx2="http://schemas.microsoft.com/office/drawing/2015/10/21/chartex">
+          <mc:Fallback xmlns:w16cid="http://schemas.microsoft.com/office/word/2016/wordml/cid">
             <w:pict>
               <v:roundrect w14:anchorId="587A5EE5" id="Rectangle: Rounded Corners 39" o:spid="_x0000_s1041" style="position:absolute;margin-left:313.65pt;margin-top:3.45pt;width:43.8pt;height:20pt;z-index:251686912;visibility:visible;mso-wrap-style:square;mso-width-percent:0;mso-height-percent:0;mso-wrap-distance-left:9pt;mso-wrap-distance-top:0;mso-wrap-distance-right:9pt;mso-wrap-distance-bottom:0;mso-position-horizontal:absolute;mso-position-horizontal-relative:text;mso-position-vertical:absolute;mso-position-vertical-relative:text;mso-width-percent:0;mso-height-percent:0;mso-width-relative:margin;mso-height-relative:margin;v-text-anchor:middle" arcsize="10923f" o:gfxdata="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" fillcolor="#a5a5a5 [3206]" strokecolor="#525252 [1606]" strokeweight="1pt">
                 <v:stroke joinstyle="miter"/>
@@ -3013,7 +2243,7 @@
               </wp:anchor>
             </w:drawing>
           </mc:Choice>
-          <mc:Fallback xmlns:cx6="http://schemas.microsoft.com/office/drawing/2016/5/12/chartex" xmlns:cx7="http://schemas.microsoft.com/office/drawing/2016/5/13/chartex" xmlns:cx8="http://schemas.microsoft.com/office/drawing/2016/5/14/chartex" xmlns:aink="http://schemas.microsoft.com/office/drawing/2016/ink" xmlns:am3d="http://schemas.microsoft.com/office/drawing/2017/model3d" xmlns:w16cid="http://schemas.microsoft.com/office/word/2016/wordml/cid" xmlns:cx5="http://schemas.microsoft.com/office/drawing/2016/5/11/chartex" xmlns:cx4="http://schemas.microsoft.com/office/drawing/2016/5/10/chartex" xmlns:cx3="http://schemas.microsoft.com/office/drawing/2016/5/9/chartex" xmlns:cx2="http://schemas.microsoft.com/office/drawing/2015/10/21/chartex">
+          <mc:Fallback xmlns:w16cid="http://schemas.microsoft.com/office/word/2016/wordml/cid">
             <w:pict>
               <v:shape w14:anchorId="2DBF8633" id="Text Box 38" o:spid="_x0000_s1042" type="#_x0000_t202" style="position:absolute;margin-left:202.05pt;margin-top:4.15pt;width:104.8pt;height:17.5pt;z-index:251685888;visibility:visible;mso-wrap-style:square;mso-width-percent:0;mso-wrap-distance-left:9pt;mso-wrap-distance-top:0;mso-wrap-distance-right:9pt;mso-wrap-distance-bottom:0;mso-position-horizontal:absolute;mso-position-horizontal-relative:text;mso-position-vertical:absolute;mso-position-vertical-relative:text;mso-width-percent:0;mso-width-relative:margin;v-text-anchor:top" o:gfxdata="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" fillcolor="white [3201]" strokeweight=".5pt">
                 <v:textbox>
@@ -3099,7 +2329,7 @@
               </wp:anchor>
             </w:drawing>
           </mc:Choice>
-          <mc:Fallback xmlns:cx6="http://schemas.microsoft.com/office/drawing/2016/5/12/chartex" xmlns:cx7="http://schemas.microsoft.com/office/drawing/2016/5/13/chartex" xmlns:cx8="http://schemas.microsoft.com/office/drawing/2016/5/14/chartex" xmlns:aink="http://schemas.microsoft.com/office/drawing/2016/ink" xmlns:am3d="http://schemas.microsoft.com/office/drawing/2017/model3d" xmlns:w16cid="http://schemas.microsoft.com/office/word/2016/wordml/cid" xmlns:cx5="http://schemas.microsoft.com/office/drawing/2016/5/11/chartex" xmlns:cx4="http://schemas.microsoft.com/office/drawing/2016/5/10/chartex" xmlns:cx3="http://schemas.microsoft.com/office/drawing/2016/5/9/chartex" xmlns:cx2="http://schemas.microsoft.com/office/drawing/2015/10/21/chartex">
+          <mc:Fallback xmlns:w16cid="http://schemas.microsoft.com/office/word/2016/wordml/cid">
             <w:pict>
               <v:shape w14:anchorId="68FE45D8" id="_x0000_s1043" type="#_x0000_t202" style="position:absolute;margin-left:137.05pt;margin-top:.5pt;width:68.2pt;height:22.5pt;z-index:251684864;visibility:visible;mso-wrap-style:square;mso-width-percent:0;mso-height-percent:0;mso-wrap-distance-left:9pt;mso-wrap-distance-top:3.6pt;mso-wrap-distance-right:9pt;mso-wrap-distance-bottom:3.6pt;mso-position-horizontal:absolute;mso-position-horizontal-relative:text;mso-position-vertical:absolute;mso-position-vertical-relative:text;mso-width-percent:0;mso-height-percent:0;mso-width-relative:margin;mso-height-relative:margin;v-text-anchor:top" o:gfxdata="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" strokecolor="white [3212]">
                 <v:textbox>
@@ -3121,111 +2351,6 @@
     <w:p/>
     <w:p/>
     <w:p>
-      <w:r>
-        <w:rPr>
-          <w:noProof/>
-          <w:lang w:val="en-NZ" w:eastAsia="en-NZ"/>
-        </w:rPr>
-        <mc:AlternateContent>
-          <mc:Choice Requires="wps">
-            <w:drawing>
-              <wp:anchor distT="45720" distB="45720" distL="114300" distR="114300" simplePos="0" relativeHeight="251697152" behindDoc="0" locked="0" layoutInCell="1" allowOverlap="1" wp14:anchorId="6C963FD7" wp14:editId="5B1C1A08">
-                <wp:simplePos x="0" y="0"/>
-                <wp:positionH relativeFrom="column">
-                  <wp:posOffset>2854408</wp:posOffset>
-                </wp:positionH>
-                <wp:positionV relativeFrom="paragraph">
-                  <wp:posOffset>198452</wp:posOffset>
-                </wp:positionV>
-                <wp:extent cx="1335405" cy="1404620"/>
-                <wp:effectExtent l="0" t="0" r="0" b="0"/>
-                <wp:wrapSquare wrapText="bothSides"/>
-                <wp:docPr id="40" name="Text Box 2"/>
-                <wp:cNvGraphicFramePr>
-                  <a:graphicFrameLocks xmlns:a="http://schemas.openxmlformats.org/drawingml/2006/main"/>
-                </wp:cNvGraphicFramePr>
-                <a:graphic xmlns:a="http://schemas.openxmlformats.org/drawingml/2006/main">
-                  <a:graphicData uri="http://schemas.microsoft.com/office/word/2010/wordprocessingShape">
-                    <wps:wsp>
-                      <wps:cNvSpPr txBox="1">
-                        <a:spLocks noChangeArrowheads="1"/>
-                      </wps:cNvSpPr>
-                      <wps:spPr bwMode="auto">
-                        <a:xfrm>
-                          <a:off x="0" y="0"/>
-                          <a:ext cx="1335405" cy="1404620"/>
-                        </a:xfrm>
-                        <a:prstGeom prst="rect">
-                          <a:avLst/>
-                        </a:prstGeom>
-                        <a:noFill/>
-                        <a:ln w="9525">
-                          <a:noFill/>
-                          <a:miter lim="800000"/>
-                          <a:headEnd/>
-                          <a:tailEnd/>
-                        </a:ln>
-                      </wps:spPr>
-                      <wps:txbx>
-                        <w:txbxContent>
-                          <w:p>
-                            <w:pPr>
-                              <w:jc w:val="center"/>
-                              <w:rPr>
-                                <w:lang w:val="en-NZ"/>
-                              </w:rPr>
-                            </w:pPr>
-                            <w:r>
-                              <w:rPr>
-                                <w:lang w:val="en-NZ"/>
-                              </w:rPr>
-                              <w:t>LEADERBOARD</w:t>
-                            </w:r>
-                          </w:p>
-                        </w:txbxContent>
-                      </wps:txbx>
-                      <wps:bodyPr rot="0" vert="horz" wrap="square" lIns="91440" tIns="45720" rIns="91440" bIns="45720" anchor="t" anchorCtr="0">
-                        <a:spAutoFit/>
-                      </wps:bodyPr>
-                    </wps:wsp>
-                  </a:graphicData>
-                </a:graphic>
-                <wp14:sizeRelH relativeFrom="margin">
-                  <wp14:pctWidth>0</wp14:pctWidth>
-                </wp14:sizeRelH>
-                <wp14:sizeRelV relativeFrom="margin">
-                  <wp14:pctHeight>20000</wp14:pctHeight>
-                </wp14:sizeRelV>
-              </wp:anchor>
-            </w:drawing>
-          </mc:Choice>
-          <mc:Fallback xmlns:cx6="http://schemas.microsoft.com/office/drawing/2016/5/12/chartex" xmlns:cx7="http://schemas.microsoft.com/office/drawing/2016/5/13/chartex" xmlns:cx8="http://schemas.microsoft.com/office/drawing/2016/5/14/chartex" xmlns:aink="http://schemas.microsoft.com/office/drawing/2016/ink" xmlns:am3d="http://schemas.microsoft.com/office/drawing/2017/model3d" xmlns:w16cid="http://schemas.microsoft.com/office/word/2016/wordml/cid" xmlns:cx5="http://schemas.microsoft.com/office/drawing/2016/5/11/chartex" xmlns:cx4="http://schemas.microsoft.com/office/drawing/2016/5/10/chartex" xmlns:cx3="http://schemas.microsoft.com/office/drawing/2016/5/9/chartex" xmlns:cx2="http://schemas.microsoft.com/office/drawing/2015/10/21/chartex">
-            <w:pict>
-              <v:shape w14:anchorId="6C963FD7" id="_x0000_s1044" type="#_x0000_t202" style="position:absolute;margin-left:224.75pt;margin-top:15.65pt;width:105.15pt;height:110.6pt;z-index:251697152;visibility:visible;mso-wrap-style:square;mso-width-percent:0;mso-height-percent:200;mso-wrap-distance-left:9pt;mso-wrap-distance-top:3.6pt;mso-wrap-distance-right:9pt;mso-wrap-distance-bottom:3.6pt;mso-position-horizontal:absolute;mso-position-horizontal-relative:text;mso-position-vertical:absolute;mso-position-vertical-relative:text;mso-width-percent:0;mso-height-percent:200;mso-width-relative:margin;mso-height-relative:margin;v-text-anchor:top" o:gfxdata="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" filled="f" stroked="f">
-                <v:textbox style="mso-fit-shape-to-text:t">
-                  <w:txbxContent>
-                    <w:p>
-                      <w:pPr>
-                        <w:jc w:val="center"/>
-                        <w:rPr>
-                          <w:lang w:val="en-NZ"/>
-                        </w:rPr>
-                      </w:pPr>
-                      <w:r>
-                        <w:rPr>
-                          <w:lang w:val="en-NZ"/>
-                        </w:rPr>
-                        <w:t>LEADERBOARD</w:t>
-                      </w:r>
-                    </w:p>
-                  </w:txbxContent>
-                </v:textbox>
-                <w10:wrap type="square"/>
-              </v:shape>
-            </w:pict>
-          </mc:Fallback>
-        </mc:AlternateContent>
-      </w:r>
       <w:r>
         <w:rPr>
           <w:noProof/>
@@ -3311,9 +2436,9 @@
               </wp:anchor>
             </w:drawing>
           </mc:Choice>
-          <mc:Fallback xmlns:cx6="http://schemas.microsoft.com/office/drawing/2016/5/12/chartex" xmlns:cx7="http://schemas.microsoft.com/office/drawing/2016/5/13/chartex" xmlns:cx8="http://schemas.microsoft.com/office/drawing/2016/5/14/chartex" xmlns:aink="http://schemas.microsoft.com/office/drawing/2016/ink" xmlns:am3d="http://schemas.microsoft.com/office/drawing/2017/model3d" xmlns:w16cid="http://schemas.microsoft.com/office/word/2016/wordml/cid" xmlns:cx5="http://schemas.microsoft.com/office/drawing/2016/5/11/chartex" xmlns:cx4="http://schemas.microsoft.com/office/drawing/2016/5/10/chartex" xmlns:cx3="http://schemas.microsoft.com/office/drawing/2016/5/9/chartex" xmlns:cx2="http://schemas.microsoft.com/office/drawing/2015/10/21/chartex">
+          <mc:Fallback>
             <w:pict>
-              <v:rect w14:anchorId="601F99B8" id="Rectangle 41" o:spid="_x0000_s1045" style="position:absolute;margin-left:415pt;margin-top:.85pt;width:466.2pt;height:331.9pt;z-index:251688960;visibility:visible;mso-wrap-style:square;mso-width-percent:0;mso-height-percent:0;mso-wrap-distance-left:9pt;mso-wrap-distance-top:0;mso-wrap-distance-right:9pt;mso-wrap-distance-bottom:0;mso-position-horizontal:right;mso-position-horizontal-relative:margin;mso-position-vertical:absolute;mso-position-vertical-relative:text;mso-width-percent:0;mso-height-percent:0;mso-width-relative:margin;mso-height-relative:margin;v-text-anchor:middle" o:gfxdata="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" filled="f" strokecolor="black [3213]" strokeweight="2pt">
+              <v:rect w14:anchorId="601F99B8" id="Rectangle 41" o:spid="_x0000_s1040" style="position:absolute;margin-left:415pt;margin-top:.85pt;width:466.2pt;height:331.9pt;z-index:251688960;visibility:visible;mso-wrap-style:square;mso-width-percent:0;mso-height-percent:0;mso-wrap-distance-left:9pt;mso-wrap-distance-top:0;mso-wrap-distance-right:9pt;mso-wrap-distance-bottom:0;mso-position-horizontal:right;mso-position-horizontal-relative:margin;mso-position-vertical:absolute;mso-position-vertical-relative:text;mso-width-percent:0;mso-height-percent:0;mso-width-relative:margin;mso-height-relative:margin;v-text-anchor:middle" o:gfxdata="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" filled="f" strokecolor="black [3213]" strokeweight="2pt">
                 <v:textbox>
                   <w:txbxContent>
                     <w:p>
@@ -3467,669 +2592,6 @@
           </wp:anchor>
         </w:drawing>
       </w:r>
-      <w:r>
-        <w:rPr>
-          <w:noProof/>
-          <w:lang w:val="en-NZ" w:eastAsia="en-NZ"/>
-        </w:rPr>
-        <mc:AlternateContent>
-          <mc:Choice Requires="wps">
-            <w:drawing>
-              <wp:anchor distT="45720" distB="45720" distL="114300" distR="114300" simplePos="0" relativeHeight="251698176" behindDoc="0" locked="0" layoutInCell="1" allowOverlap="1" wp14:anchorId="484AD081" wp14:editId="792DB076">
-                <wp:simplePos x="0" y="0"/>
-                <wp:positionH relativeFrom="column">
-                  <wp:posOffset>4017645</wp:posOffset>
-                </wp:positionH>
-                <wp:positionV relativeFrom="paragraph">
-                  <wp:posOffset>182880</wp:posOffset>
-                </wp:positionV>
-                <wp:extent cx="946150" cy="1404620"/>
-                <wp:effectExtent l="0" t="0" r="0" b="0"/>
-                <wp:wrapSquare wrapText="bothSides"/>
-                <wp:docPr id="42" name="Text Box 2"/>
-                <wp:cNvGraphicFramePr>
-                  <a:graphicFrameLocks xmlns:a="http://schemas.openxmlformats.org/drawingml/2006/main"/>
-                </wp:cNvGraphicFramePr>
-                <a:graphic xmlns:a="http://schemas.openxmlformats.org/drawingml/2006/main">
-                  <a:graphicData uri="http://schemas.microsoft.com/office/word/2010/wordprocessingShape">
-                    <wps:wsp>
-                      <wps:cNvSpPr txBox="1">
-                        <a:spLocks noChangeArrowheads="1"/>
-                      </wps:cNvSpPr>
-                      <wps:spPr bwMode="auto">
-                        <a:xfrm>
-                          <a:off x="0" y="0"/>
-                          <a:ext cx="946150" cy="1404620"/>
-                        </a:xfrm>
-                        <a:prstGeom prst="rect">
-                          <a:avLst/>
-                        </a:prstGeom>
-                        <a:noFill/>
-                        <a:ln w="9525">
-                          <a:noFill/>
-                          <a:miter lim="800000"/>
-                          <a:headEnd/>
-                          <a:tailEnd/>
-                        </a:ln>
-                      </wps:spPr>
-                      <wps:txbx>
-                        <w:txbxContent>
-                          <w:p>
-                            <w:pPr>
-                              <w:jc w:val="center"/>
-                              <w:rPr>
-                                <w:lang w:val="en-NZ"/>
-                              </w:rPr>
-                            </w:pPr>
-                            <w:r>
-                              <w:rPr>
-                                <w:lang w:val="en-NZ"/>
-                              </w:rPr>
-                              <w:t>MY TEAM</w:t>
-                            </w:r>
-                          </w:p>
-                        </w:txbxContent>
-                      </wps:txbx>
-                      <wps:bodyPr rot="0" vert="horz" wrap="square" lIns="91440" tIns="45720" rIns="91440" bIns="45720" anchor="t" anchorCtr="0">
-                        <a:spAutoFit/>
-                      </wps:bodyPr>
-                    </wps:wsp>
-                  </a:graphicData>
-                </a:graphic>
-                <wp14:sizeRelH relativeFrom="margin">
-                  <wp14:pctWidth>0</wp14:pctWidth>
-                </wp14:sizeRelH>
-                <wp14:sizeRelV relativeFrom="margin">
-                  <wp14:pctHeight>20000</wp14:pctHeight>
-                </wp14:sizeRelV>
-              </wp:anchor>
-            </w:drawing>
-          </mc:Choice>
-          <mc:Fallback xmlns:cx6="http://schemas.microsoft.com/office/drawing/2016/5/12/chartex" xmlns:cx7="http://schemas.microsoft.com/office/drawing/2016/5/13/chartex" xmlns:cx8="http://schemas.microsoft.com/office/drawing/2016/5/14/chartex" xmlns:aink="http://schemas.microsoft.com/office/drawing/2016/ink" xmlns:am3d="http://schemas.microsoft.com/office/drawing/2017/model3d" xmlns:w16cid="http://schemas.microsoft.com/office/word/2016/wordml/cid" xmlns:cx5="http://schemas.microsoft.com/office/drawing/2016/5/11/chartex" xmlns:cx4="http://schemas.microsoft.com/office/drawing/2016/5/10/chartex" xmlns:cx3="http://schemas.microsoft.com/office/drawing/2016/5/9/chartex" xmlns:cx2="http://schemas.microsoft.com/office/drawing/2015/10/21/chartex">
-            <w:pict>
-              <v:shape w14:anchorId="484AD081" id="_x0000_s1046" type="#_x0000_t202" style="position:absolute;margin-left:316.35pt;margin-top:14.4pt;width:74.5pt;height:110.6pt;z-index:251698176;visibility:visible;mso-wrap-style:square;mso-width-percent:0;mso-height-percent:200;mso-wrap-distance-left:9pt;mso-wrap-distance-top:3.6pt;mso-wrap-distance-right:9pt;mso-wrap-distance-bottom:3.6pt;mso-position-horizontal:absolute;mso-position-horizontal-relative:text;mso-position-vertical:absolute;mso-position-vertical-relative:text;mso-width-percent:0;mso-height-percent:200;mso-width-relative:margin;mso-height-relative:margin;v-text-anchor:top" o:gfxdata="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" filled="f" stroked="f">
-                <v:textbox style="mso-fit-shape-to-text:t">
-                  <w:txbxContent>
-                    <w:p>
-                      <w:pPr>
-                        <w:jc w:val="center"/>
-                        <w:rPr>
-                          <w:lang w:val="en-NZ"/>
-                        </w:rPr>
-                      </w:pPr>
-                      <w:r>
-                        <w:rPr>
-                          <w:lang w:val="en-NZ"/>
-                        </w:rPr>
-                        <w:t>MY TEAM</w:t>
-                      </w:r>
-                    </w:p>
-                  </w:txbxContent>
-                </v:textbox>
-                <w10:wrap type="square"/>
-              </v:shape>
-            </w:pict>
-          </mc:Fallback>
-        </mc:AlternateContent>
-      </w:r>
-      <w:r>
-        <w:rPr>
-          <w:noProof/>
-          <w:lang w:val="en-NZ" w:eastAsia="en-NZ"/>
-        </w:rPr>
-        <mc:AlternateContent>
-          <mc:Choice Requires="wps">
-            <w:drawing>
-              <wp:anchor distT="45720" distB="45720" distL="114300" distR="114300" simplePos="0" relativeHeight="251696128" behindDoc="0" locked="0" layoutInCell="1" allowOverlap="1" wp14:anchorId="68D7A9A2" wp14:editId="349394FA">
-                <wp:simplePos x="0" y="0"/>
-                <wp:positionH relativeFrom="column">
-                  <wp:posOffset>2065020</wp:posOffset>
-                </wp:positionH>
-                <wp:positionV relativeFrom="paragraph">
-                  <wp:posOffset>196215</wp:posOffset>
-                </wp:positionV>
-                <wp:extent cx="946150" cy="1404620"/>
-                <wp:effectExtent l="0" t="0" r="0" b="0"/>
-                <wp:wrapSquare wrapText="bothSides"/>
-                <wp:docPr id="43" name="Text Box 2"/>
-                <wp:cNvGraphicFramePr>
-                  <a:graphicFrameLocks xmlns:a="http://schemas.openxmlformats.org/drawingml/2006/main"/>
-                </wp:cNvGraphicFramePr>
-                <a:graphic xmlns:a="http://schemas.openxmlformats.org/drawingml/2006/main">
-                  <a:graphicData uri="http://schemas.microsoft.com/office/word/2010/wordprocessingShape">
-                    <wps:wsp>
-                      <wps:cNvSpPr txBox="1">
-                        <a:spLocks noChangeArrowheads="1"/>
-                      </wps:cNvSpPr>
-                      <wps:spPr bwMode="auto">
-                        <a:xfrm>
-                          <a:off x="0" y="0"/>
-                          <a:ext cx="946150" cy="1404620"/>
-                        </a:xfrm>
-                        <a:prstGeom prst="rect">
-                          <a:avLst/>
-                        </a:prstGeom>
-                        <a:noFill/>
-                        <a:ln w="9525">
-                          <a:noFill/>
-                          <a:miter lim="800000"/>
-                          <a:headEnd/>
-                          <a:tailEnd/>
-                        </a:ln>
-                      </wps:spPr>
-                      <wps:txbx>
-                        <w:txbxContent>
-                          <w:p>
-                            <w:pPr>
-                              <w:jc w:val="center"/>
-                              <w:rPr>
-                                <w:lang w:val="en-NZ"/>
-                              </w:rPr>
-                            </w:pPr>
-                            <w:r>
-                              <w:rPr>
-                                <w:lang w:val="en-NZ"/>
-                              </w:rPr>
-                              <w:t>SEARCH</w:t>
-                            </w:r>
-                            <w:r>
-                              <w:rPr>
-                                <w:lang w:val="en-NZ"/>
-                              </w:rPr>
-                              <w:tab/>
-                            </w:r>
-                          </w:p>
-                        </w:txbxContent>
-                      </wps:txbx>
-                      <wps:bodyPr rot="0" vert="horz" wrap="square" lIns="91440" tIns="45720" rIns="91440" bIns="45720" anchor="t" anchorCtr="0">
-                        <a:spAutoFit/>
-                      </wps:bodyPr>
-                    </wps:wsp>
-                  </a:graphicData>
-                </a:graphic>
-                <wp14:sizeRelH relativeFrom="margin">
-                  <wp14:pctWidth>0</wp14:pctWidth>
-                </wp14:sizeRelH>
-                <wp14:sizeRelV relativeFrom="margin">
-                  <wp14:pctHeight>20000</wp14:pctHeight>
-                </wp14:sizeRelV>
-              </wp:anchor>
-            </w:drawing>
-          </mc:Choice>
-          <mc:Fallback xmlns:cx6="http://schemas.microsoft.com/office/drawing/2016/5/12/chartex" xmlns:cx7="http://schemas.microsoft.com/office/drawing/2016/5/13/chartex" xmlns:cx8="http://schemas.microsoft.com/office/drawing/2016/5/14/chartex" xmlns:aink="http://schemas.microsoft.com/office/drawing/2016/ink" xmlns:am3d="http://schemas.microsoft.com/office/drawing/2017/model3d" xmlns:w16cid="http://schemas.microsoft.com/office/word/2016/wordml/cid" xmlns:cx5="http://schemas.microsoft.com/office/drawing/2016/5/11/chartex" xmlns:cx4="http://schemas.microsoft.com/office/drawing/2016/5/10/chartex" xmlns:cx3="http://schemas.microsoft.com/office/drawing/2016/5/9/chartex" xmlns:cx2="http://schemas.microsoft.com/office/drawing/2015/10/21/chartex">
-            <w:pict>
-              <v:shape w14:anchorId="68D7A9A2" id="_x0000_s1047" type="#_x0000_t202" style="position:absolute;margin-left:162.6pt;margin-top:15.45pt;width:74.5pt;height:110.6pt;z-index:251696128;visibility:visible;mso-wrap-style:square;mso-width-percent:0;mso-height-percent:200;mso-wrap-distance-left:9pt;mso-wrap-distance-top:3.6pt;mso-wrap-distance-right:9pt;mso-wrap-distance-bottom:3.6pt;mso-position-horizontal:absolute;mso-position-horizontal-relative:text;mso-position-vertical:absolute;mso-position-vertical-relative:text;mso-width-percent:0;mso-height-percent:200;mso-width-relative:margin;mso-height-relative:margin;v-text-anchor:top" o:gfxdata="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" filled="f" stroked="f">
-                <v:textbox style="mso-fit-shape-to-text:t">
-                  <w:txbxContent>
-                    <w:p>
-                      <w:pPr>
-                        <w:jc w:val="center"/>
-                        <w:rPr>
-                          <w:lang w:val="en-NZ"/>
-                        </w:rPr>
-                      </w:pPr>
-                      <w:r>
-                        <w:rPr>
-                          <w:lang w:val="en-NZ"/>
-                        </w:rPr>
-                        <w:t>SEARCH</w:t>
-                      </w:r>
-                      <w:r>
-                        <w:rPr>
-                          <w:lang w:val="en-NZ"/>
-                        </w:rPr>
-                        <w:tab/>
-                      </w:r>
-                    </w:p>
-                  </w:txbxContent>
-                </v:textbox>
-                <w10:wrap type="square"/>
-              </v:shape>
-            </w:pict>
-          </mc:Fallback>
-        </mc:AlternateContent>
-      </w:r>
-      <w:r>
-        <w:rPr>
-          <w:noProof/>
-          <w:lang w:val="en-NZ" w:eastAsia="en-NZ"/>
-        </w:rPr>
-        <mc:AlternateContent>
-          <mc:Choice Requires="wps">
-            <w:drawing>
-              <wp:anchor distT="45720" distB="45720" distL="114300" distR="114300" simplePos="0" relativeHeight="251695104" behindDoc="0" locked="0" layoutInCell="1" allowOverlap="1" wp14:anchorId="1CC70E98" wp14:editId="1B87938B">
-                <wp:simplePos x="0" y="0"/>
-                <wp:positionH relativeFrom="column">
-                  <wp:posOffset>1087120</wp:posOffset>
-                </wp:positionH>
-                <wp:positionV relativeFrom="paragraph">
-                  <wp:posOffset>186690</wp:posOffset>
-                </wp:positionV>
-                <wp:extent cx="946150" cy="1404620"/>
-                <wp:effectExtent l="0" t="0" r="0" b="0"/>
-                <wp:wrapSquare wrapText="bothSides"/>
-                <wp:docPr id="44" name="Text Box 2"/>
-                <wp:cNvGraphicFramePr>
-                  <a:graphicFrameLocks xmlns:a="http://schemas.openxmlformats.org/drawingml/2006/main"/>
-                </wp:cNvGraphicFramePr>
-                <a:graphic xmlns:a="http://schemas.openxmlformats.org/drawingml/2006/main">
-                  <a:graphicData uri="http://schemas.microsoft.com/office/word/2010/wordprocessingShape">
-                    <wps:wsp>
-                      <wps:cNvSpPr txBox="1">
-                        <a:spLocks noChangeArrowheads="1"/>
-                      </wps:cNvSpPr>
-                      <wps:spPr bwMode="auto">
-                        <a:xfrm>
-                          <a:off x="0" y="0"/>
-                          <a:ext cx="946150" cy="1404620"/>
-                        </a:xfrm>
-                        <a:prstGeom prst="rect">
-                          <a:avLst/>
-                        </a:prstGeom>
-                        <a:noFill/>
-                        <a:ln w="9525">
-                          <a:noFill/>
-                          <a:miter lim="800000"/>
-                          <a:headEnd/>
-                          <a:tailEnd/>
-                        </a:ln>
-                      </wps:spPr>
-                      <wps:txbx>
-                        <w:txbxContent>
-                          <w:p>
-                            <w:pPr>
-                              <w:jc w:val="center"/>
-                              <w:rPr>
-                                <w:b/>
-                                <w:u w:val="single"/>
-                                <w:lang w:val="en-NZ"/>
-                              </w:rPr>
-                            </w:pPr>
-                            <w:r>
-                              <w:rPr>
-                                <w:b/>
-                                <w:u w:val="single"/>
-                                <w:lang w:val="en-NZ"/>
-                              </w:rPr>
-                              <w:t>HOME</w:t>
-                            </w:r>
-                          </w:p>
-                        </w:txbxContent>
-                      </wps:txbx>
-                      <wps:bodyPr rot="0" vert="horz" wrap="square" lIns="91440" tIns="45720" rIns="91440" bIns="45720" anchor="t" anchorCtr="0">
-                        <a:spAutoFit/>
-                      </wps:bodyPr>
-                    </wps:wsp>
-                  </a:graphicData>
-                </a:graphic>
-                <wp14:sizeRelH relativeFrom="margin">
-                  <wp14:pctWidth>0</wp14:pctWidth>
-                </wp14:sizeRelH>
-                <wp14:sizeRelV relativeFrom="margin">
-                  <wp14:pctHeight>20000</wp14:pctHeight>
-                </wp14:sizeRelV>
-              </wp:anchor>
-            </w:drawing>
-          </mc:Choice>
-          <mc:Fallback xmlns:cx6="http://schemas.microsoft.com/office/drawing/2016/5/12/chartex" xmlns:cx7="http://schemas.microsoft.com/office/drawing/2016/5/13/chartex" xmlns:cx8="http://schemas.microsoft.com/office/drawing/2016/5/14/chartex" xmlns:aink="http://schemas.microsoft.com/office/drawing/2016/ink" xmlns:am3d="http://schemas.microsoft.com/office/drawing/2017/model3d" xmlns:w16cid="http://schemas.microsoft.com/office/word/2016/wordml/cid" xmlns:cx5="http://schemas.microsoft.com/office/drawing/2016/5/11/chartex" xmlns:cx4="http://schemas.microsoft.com/office/drawing/2016/5/10/chartex" xmlns:cx3="http://schemas.microsoft.com/office/drawing/2016/5/9/chartex" xmlns:cx2="http://schemas.microsoft.com/office/drawing/2015/10/21/chartex">
-            <w:pict>
-              <v:shape w14:anchorId="1CC70E98" id="_x0000_s1048" type="#_x0000_t202" style="position:absolute;margin-left:85.6pt;margin-top:14.7pt;width:74.5pt;height:110.6pt;z-index:251695104;visibility:visible;mso-wrap-style:square;mso-width-percent:0;mso-height-percent:200;mso-wrap-distance-left:9pt;mso-wrap-distance-top:3.6pt;mso-wrap-distance-right:9pt;mso-wrap-distance-bottom:3.6pt;mso-position-horizontal:absolute;mso-position-horizontal-relative:text;mso-position-vertical:absolute;mso-position-vertical-relative:text;mso-width-percent:0;mso-height-percent:200;mso-width-relative:margin;mso-height-relative:margin;v-text-anchor:top" o:gfxdata="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" filled="f" stroked="f">
-                <v:textbox style="mso-fit-shape-to-text:t">
-                  <w:txbxContent>
-                    <w:p>
-                      <w:pPr>
-                        <w:jc w:val="center"/>
-                        <w:rPr>
-                          <w:b/>
-                          <w:u w:val="single"/>
-                          <w:lang w:val="en-NZ"/>
-                        </w:rPr>
-                      </w:pPr>
-                      <w:r>
-                        <w:rPr>
-                          <w:b/>
-                          <w:u w:val="single"/>
-                          <w:lang w:val="en-NZ"/>
-                        </w:rPr>
-                        <w:t>HOME</w:t>
-                      </w:r>
-                    </w:p>
-                  </w:txbxContent>
-                </v:textbox>
-                <w10:wrap type="square"/>
-              </v:shape>
-            </w:pict>
-          </mc:Fallback>
-        </mc:AlternateContent>
-      </w:r>
-      <w:r>
-        <w:rPr>
-          <w:noProof/>
-          <w:lang w:val="en-NZ" w:eastAsia="en-NZ"/>
-        </w:rPr>
-        <mc:AlternateContent>
-          <mc:Choice Requires="wps">
-            <w:drawing>
-              <wp:anchor distT="0" distB="0" distL="114300" distR="114300" simplePos="0" relativeHeight="251694080" behindDoc="0" locked="0" layoutInCell="1" allowOverlap="1" wp14:anchorId="3B34096C" wp14:editId="565A4A7A">
-                <wp:simplePos x="0" y="0"/>
-                <wp:positionH relativeFrom="margin">
-                  <wp:posOffset>4007257</wp:posOffset>
-                </wp:positionH>
-                <wp:positionV relativeFrom="paragraph">
-                  <wp:posOffset>11710</wp:posOffset>
-                </wp:positionV>
-                <wp:extent cx="974116" cy="678815"/>
-                <wp:effectExtent l="0" t="0" r="16510" b="26035"/>
-                <wp:wrapNone/>
-                <wp:docPr id="45" name="Rectangle: Top Corners Rounded 45"/>
-                <wp:cNvGraphicFramePr/>
-                <a:graphic xmlns:a="http://schemas.openxmlformats.org/drawingml/2006/main">
-                  <a:graphicData uri="http://schemas.microsoft.com/office/word/2010/wordprocessingShape">
-                    <wps:wsp>
-                      <wps:cNvSpPr/>
-                      <wps:spPr>
-                        <a:xfrm>
-                          <a:off x="0" y="0"/>
-                          <a:ext cx="974116" cy="678815"/>
-                        </a:xfrm>
-                        <a:prstGeom prst="round2SameRect">
-                          <a:avLst/>
-                        </a:prstGeom>
-                        <a:noFill/>
-                        <a:ln w="19050">
-                          <a:solidFill>
-                            <a:schemeClr val="tx1"/>
-                          </a:solidFill>
-                        </a:ln>
-                      </wps:spPr>
-                      <wps:style>
-                        <a:lnRef idx="2">
-                          <a:schemeClr val="accent1">
-                            <a:shade val="50000"/>
-                          </a:schemeClr>
-                        </a:lnRef>
-                        <a:fillRef idx="1">
-                          <a:schemeClr val="accent1"/>
-                        </a:fillRef>
-                        <a:effectRef idx="0">
-                          <a:schemeClr val="accent1"/>
-                        </a:effectRef>
-                        <a:fontRef idx="minor">
-                          <a:schemeClr val="lt1"/>
-                        </a:fontRef>
-                      </wps:style>
-                      <wps:bodyPr rot="0" spcFirstLastPara="0" vertOverflow="overflow" horzOverflow="overflow" vert="horz" wrap="square" lIns="91440" tIns="45720" rIns="91440" bIns="45720" numCol="1" spcCol="0" rtlCol="0" fromWordArt="0" anchor="ctr" anchorCtr="0" forceAA="0" compatLnSpc="1">
-                        <a:prstTxWarp prst="textNoShape">
-                          <a:avLst/>
-                        </a:prstTxWarp>
-                        <a:noAutofit/>
-                      </wps:bodyPr>
-                    </wps:wsp>
-                  </a:graphicData>
-                </a:graphic>
-                <wp14:sizeRelH relativeFrom="margin">
-                  <wp14:pctWidth>0</wp14:pctWidth>
-                </wp14:sizeRelH>
-              </wp:anchor>
-            </w:drawing>
-          </mc:Choice>
-          <mc:Fallback xmlns:cx6="http://schemas.microsoft.com/office/drawing/2016/5/12/chartex" xmlns:cx7="http://schemas.microsoft.com/office/drawing/2016/5/13/chartex" xmlns:cx8="http://schemas.microsoft.com/office/drawing/2016/5/14/chartex" xmlns:aink="http://schemas.microsoft.com/office/drawing/2016/ink" xmlns:am3d="http://schemas.microsoft.com/office/drawing/2017/model3d" xmlns:w16cid="http://schemas.microsoft.com/office/word/2016/wordml/cid" xmlns:cx5="http://schemas.microsoft.com/office/drawing/2016/5/11/chartex" xmlns:cx4="http://schemas.microsoft.com/office/drawing/2016/5/10/chartex" xmlns:cx3="http://schemas.microsoft.com/office/drawing/2016/5/9/chartex" xmlns:cx2="http://schemas.microsoft.com/office/drawing/2015/10/21/chartex">
-            <w:pict>
-              <v:shape w14:anchorId="1F790793" id="Rectangle: Top Corners Rounded 45" o:spid="_x0000_s1026" style="position:absolute;margin-left:315.55pt;margin-top:.9pt;width:76.7pt;height:53.45pt;z-index:251694080;visibility:visible;mso-wrap-style:square;mso-width-percent:0;mso-wrap-distance-left:9pt;mso-wrap-distance-top:0;mso-wrap-distance-right:9pt;mso-wrap-distance-bottom:0;mso-position-horizontal:absolute;mso-position-horizontal-relative:margin;mso-position-vertical:absolute;mso-position-vertical-relative:text;mso-width-percent:0;mso-width-relative:margin;v-text-anchor:middle" coordsize="974116,678815" o:gfxdata="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" path="m113138,l860978,v62484,,113138,50654,113138,113138l974116,678815r,l,678815r,l,113138c,50654,50654,,113138,xe" filled="f" strokecolor="black [3213]" strokeweight="1.5pt">
-                <v:stroke joinstyle="miter"/>
-                <v:path arrowok="t" o:connecttype="custom" o:connectlocs="113138,0;860978,0;974116,113138;974116,678815;974116,678815;0,678815;0,678815;0,113138;113138,0" o:connectangles="0,0,0,0,0,0,0,0,0"/>
-                <w10:wrap anchorx="margin"/>
-              </v:shape>
-            </w:pict>
-          </mc:Fallback>
-        </mc:AlternateContent>
-      </w:r>
-      <w:r>
-        <w:rPr>
-          <w:noProof/>
-          <w:lang w:val="en-NZ" w:eastAsia="en-NZ"/>
-        </w:rPr>
-        <mc:AlternateContent>
-          <mc:Choice Requires="wps">
-            <w:drawing>
-              <wp:anchor distT="0" distB="0" distL="114300" distR="114300" simplePos="0" relativeHeight="251693056" behindDoc="0" locked="0" layoutInCell="1" allowOverlap="1" wp14:anchorId="60E806C8" wp14:editId="4059060A">
-                <wp:simplePos x="0" y="0"/>
-                <wp:positionH relativeFrom="margin">
-                  <wp:posOffset>3028087</wp:posOffset>
-                </wp:positionH>
-                <wp:positionV relativeFrom="paragraph">
-                  <wp:posOffset>15240</wp:posOffset>
-                </wp:positionV>
-                <wp:extent cx="974090" cy="678815"/>
-                <wp:effectExtent l="0" t="0" r="16510" b="26035"/>
-                <wp:wrapNone/>
-                <wp:docPr id="46" name="Rectangle: Top Corners Rounded 46"/>
-                <wp:cNvGraphicFramePr/>
-                <a:graphic xmlns:a="http://schemas.openxmlformats.org/drawingml/2006/main">
-                  <a:graphicData uri="http://schemas.microsoft.com/office/word/2010/wordprocessingShape">
-                    <wps:wsp>
-                      <wps:cNvSpPr/>
-                      <wps:spPr>
-                        <a:xfrm>
-                          <a:off x="0" y="0"/>
-                          <a:ext cx="974090" cy="678815"/>
-                        </a:xfrm>
-                        <a:prstGeom prst="round2SameRect">
-                          <a:avLst/>
-                        </a:prstGeom>
-                        <a:noFill/>
-                        <a:ln w="19050">
-                          <a:solidFill>
-                            <a:schemeClr val="tx1"/>
-                          </a:solidFill>
-                        </a:ln>
-                      </wps:spPr>
-                      <wps:style>
-                        <a:lnRef idx="2">
-                          <a:schemeClr val="accent1">
-                            <a:shade val="50000"/>
-                          </a:schemeClr>
-                        </a:lnRef>
-                        <a:fillRef idx="1">
-                          <a:schemeClr val="accent1"/>
-                        </a:fillRef>
-                        <a:effectRef idx="0">
-                          <a:schemeClr val="accent1"/>
-                        </a:effectRef>
-                        <a:fontRef idx="minor">
-                          <a:schemeClr val="lt1"/>
-                        </a:fontRef>
-                      </wps:style>
-                      <wps:bodyPr rot="0" spcFirstLastPara="0" vertOverflow="overflow" horzOverflow="overflow" vert="horz" wrap="square" lIns="91440" tIns="45720" rIns="91440" bIns="45720" numCol="1" spcCol="0" rtlCol="0" fromWordArt="0" anchor="ctr" anchorCtr="0" forceAA="0" compatLnSpc="1">
-                        <a:prstTxWarp prst="textNoShape">
-                          <a:avLst/>
-                        </a:prstTxWarp>
-                        <a:noAutofit/>
-                      </wps:bodyPr>
-                    </wps:wsp>
-                  </a:graphicData>
-                </a:graphic>
-                <wp14:sizeRelH relativeFrom="margin">
-                  <wp14:pctWidth>0</wp14:pctWidth>
-                </wp14:sizeRelH>
-              </wp:anchor>
-            </w:drawing>
-          </mc:Choice>
-          <mc:Fallback xmlns:cx6="http://schemas.microsoft.com/office/drawing/2016/5/12/chartex" xmlns:cx7="http://schemas.microsoft.com/office/drawing/2016/5/13/chartex" xmlns:cx8="http://schemas.microsoft.com/office/drawing/2016/5/14/chartex" xmlns:aink="http://schemas.microsoft.com/office/drawing/2016/ink" xmlns:am3d="http://schemas.microsoft.com/office/drawing/2017/model3d" xmlns:w16cid="http://schemas.microsoft.com/office/word/2016/wordml/cid" xmlns:cx5="http://schemas.microsoft.com/office/drawing/2016/5/11/chartex" xmlns:cx4="http://schemas.microsoft.com/office/drawing/2016/5/10/chartex" xmlns:cx3="http://schemas.microsoft.com/office/drawing/2016/5/9/chartex" xmlns:cx2="http://schemas.microsoft.com/office/drawing/2015/10/21/chartex">
-            <w:pict>
-              <v:shape w14:anchorId="37953922" id="Rectangle: Top Corners Rounded 46" o:spid="_x0000_s1026" style="position:absolute;margin-left:238.45pt;margin-top:1.2pt;width:76.7pt;height:53.45pt;z-index:251693056;visibility:visible;mso-wrap-style:square;mso-width-percent:0;mso-wrap-distance-left:9pt;mso-wrap-distance-top:0;mso-wrap-distance-right:9pt;mso-wrap-distance-bottom:0;mso-position-horizontal:absolute;mso-position-horizontal-relative:margin;mso-position-vertical:absolute;mso-position-vertical-relative:text;mso-width-percent:0;mso-width-relative:margin;v-text-anchor:middle" coordsize="974090,678815" o:gfxdata="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" path="m113138,l860952,v62484,,113138,50654,113138,113138l974090,678815r,l,678815r,l,113138c,50654,50654,,113138,xe" filled="f" strokecolor="black [3213]" strokeweight="1.5pt">
-                <v:stroke joinstyle="miter"/>
-                <v:path arrowok="t" o:connecttype="custom" o:connectlocs="113138,0;860952,0;974090,113138;974090,678815;974090,678815;0,678815;0,678815;0,113138;113138,0" o:connectangles="0,0,0,0,0,0,0,0,0"/>
-                <w10:wrap anchorx="margin"/>
-              </v:shape>
-            </w:pict>
-          </mc:Fallback>
-        </mc:AlternateContent>
-      </w:r>
-      <w:r>
-        <w:rPr>
-          <w:noProof/>
-          <w:lang w:val="en-NZ" w:eastAsia="en-NZ"/>
-        </w:rPr>
-        <mc:AlternateContent>
-          <mc:Choice Requires="wps">
-            <w:drawing>
-              <wp:anchor distT="0" distB="0" distL="114300" distR="114300" simplePos="0" relativeHeight="251692032" behindDoc="0" locked="0" layoutInCell="1" allowOverlap="1" wp14:anchorId="3249903D" wp14:editId="4B2F4F7F">
-                <wp:simplePos x="0" y="0"/>
-                <wp:positionH relativeFrom="margin">
-                  <wp:posOffset>2052803</wp:posOffset>
-                </wp:positionH>
-                <wp:positionV relativeFrom="paragraph">
-                  <wp:posOffset>13970</wp:posOffset>
-                </wp:positionV>
-                <wp:extent cx="974116" cy="678815"/>
-                <wp:effectExtent l="0" t="0" r="16510" b="26035"/>
-                <wp:wrapNone/>
-                <wp:docPr id="47" name="Rectangle: Top Corners Rounded 47"/>
-                <wp:cNvGraphicFramePr/>
-                <a:graphic xmlns:a="http://schemas.openxmlformats.org/drawingml/2006/main">
-                  <a:graphicData uri="http://schemas.microsoft.com/office/word/2010/wordprocessingShape">
-                    <wps:wsp>
-                      <wps:cNvSpPr/>
-                      <wps:spPr>
-                        <a:xfrm>
-                          <a:off x="0" y="0"/>
-                          <a:ext cx="974116" cy="678815"/>
-                        </a:xfrm>
-                        <a:prstGeom prst="round2SameRect">
-                          <a:avLst/>
-                        </a:prstGeom>
-                        <a:noFill/>
-                        <a:ln w="19050">
-                          <a:solidFill>
-                            <a:schemeClr val="tx1"/>
-                          </a:solidFill>
-                        </a:ln>
-                      </wps:spPr>
-                      <wps:style>
-                        <a:lnRef idx="2">
-                          <a:schemeClr val="accent1">
-                            <a:shade val="50000"/>
-                          </a:schemeClr>
-                        </a:lnRef>
-                        <a:fillRef idx="1">
-                          <a:schemeClr val="accent1"/>
-                        </a:fillRef>
-                        <a:effectRef idx="0">
-                          <a:schemeClr val="accent1"/>
-                        </a:effectRef>
-                        <a:fontRef idx="minor">
-                          <a:schemeClr val="lt1"/>
-                        </a:fontRef>
-                      </wps:style>
-                      <wps:bodyPr rot="0" spcFirstLastPara="0" vertOverflow="overflow" horzOverflow="overflow" vert="horz" wrap="square" lIns="91440" tIns="45720" rIns="91440" bIns="45720" numCol="1" spcCol="0" rtlCol="0" fromWordArt="0" anchor="ctr" anchorCtr="0" forceAA="0" compatLnSpc="1">
-                        <a:prstTxWarp prst="textNoShape">
-                          <a:avLst/>
-                        </a:prstTxWarp>
-                        <a:noAutofit/>
-                      </wps:bodyPr>
-                    </wps:wsp>
-                  </a:graphicData>
-                </a:graphic>
-                <wp14:sizeRelH relativeFrom="margin">
-                  <wp14:pctWidth>0</wp14:pctWidth>
-                </wp14:sizeRelH>
-              </wp:anchor>
-            </w:drawing>
-          </mc:Choice>
-          <mc:Fallback xmlns:cx6="http://schemas.microsoft.com/office/drawing/2016/5/12/chartex" xmlns:cx7="http://schemas.microsoft.com/office/drawing/2016/5/13/chartex" xmlns:cx8="http://schemas.microsoft.com/office/drawing/2016/5/14/chartex" xmlns:aink="http://schemas.microsoft.com/office/drawing/2016/ink" xmlns:am3d="http://schemas.microsoft.com/office/drawing/2017/model3d" xmlns:w16cid="http://schemas.microsoft.com/office/word/2016/wordml/cid" xmlns:cx5="http://schemas.microsoft.com/office/drawing/2016/5/11/chartex" xmlns:cx4="http://schemas.microsoft.com/office/drawing/2016/5/10/chartex" xmlns:cx3="http://schemas.microsoft.com/office/drawing/2016/5/9/chartex" xmlns:cx2="http://schemas.microsoft.com/office/drawing/2015/10/21/chartex">
-            <w:pict>
-              <v:shape w14:anchorId="080ADAA3" id="Rectangle: Top Corners Rounded 47" o:spid="_x0000_s1026" style="position:absolute;margin-left:161.65pt;margin-top:1.1pt;width:76.7pt;height:53.45pt;z-index:251692032;visibility:visible;mso-wrap-style:square;mso-width-percent:0;mso-wrap-distance-left:9pt;mso-wrap-distance-top:0;mso-wrap-distance-right:9pt;mso-wrap-distance-bottom:0;mso-position-horizontal:absolute;mso-position-horizontal-relative:margin;mso-position-vertical:absolute;mso-position-vertical-relative:text;mso-width-percent:0;mso-width-relative:margin;v-text-anchor:middle" coordsize="974116,678815" o:gfxdata="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" path="m113138,l860978,v62484,,113138,50654,113138,113138l974116,678815r,l,678815r,l,113138c,50654,50654,,113138,xe" filled="f" strokecolor="black [3213]" strokeweight="1.5pt">
-                <v:stroke joinstyle="miter"/>
-                <v:path arrowok="t" o:connecttype="custom" o:connectlocs="113138,0;860978,0;974116,113138;974116,678815;974116,678815;0,678815;0,678815;0,113138;113138,0" o:connectangles="0,0,0,0,0,0,0,0,0"/>
-                <w10:wrap anchorx="margin"/>
-              </v:shape>
-            </w:pict>
-          </mc:Fallback>
-        </mc:AlternateContent>
-      </w:r>
-      <w:r>
-        <w:rPr>
-          <w:noProof/>
-          <w:lang w:val="en-NZ" w:eastAsia="en-NZ"/>
-        </w:rPr>
-        <mc:AlternateContent>
-          <mc:Choice Requires="wps">
-            <w:drawing>
-              <wp:anchor distT="0" distB="0" distL="114300" distR="114300" simplePos="0" relativeHeight="251689984" behindDoc="0" locked="0" layoutInCell="1" allowOverlap="1" wp14:anchorId="7109A515" wp14:editId="1A0F10B1">
-                <wp:simplePos x="0" y="0"/>
-                <wp:positionH relativeFrom="margin">
-                  <wp:posOffset>1074928</wp:posOffset>
-                </wp:positionH>
-                <wp:positionV relativeFrom="paragraph">
-                  <wp:posOffset>9525</wp:posOffset>
-                </wp:positionV>
-                <wp:extent cx="974116" cy="678815"/>
-                <wp:effectExtent l="0" t="0" r="16510" b="26035"/>
-                <wp:wrapNone/>
-                <wp:docPr id="48" name="Rectangle: Top Corners Rounded 48"/>
-                <wp:cNvGraphicFramePr/>
-                <a:graphic xmlns:a="http://schemas.openxmlformats.org/drawingml/2006/main">
-                  <a:graphicData uri="http://schemas.microsoft.com/office/word/2010/wordprocessingShape">
-                    <wps:wsp>
-                      <wps:cNvSpPr/>
-                      <wps:spPr>
-                        <a:xfrm>
-                          <a:off x="0" y="0"/>
-                          <a:ext cx="974116" cy="678815"/>
-                        </a:xfrm>
-                        <a:prstGeom prst="round2SameRect">
-                          <a:avLst/>
-                        </a:prstGeom>
-                        <a:noFill/>
-                        <a:ln w="19050">
-                          <a:solidFill>
-                            <a:schemeClr val="tx1"/>
-                          </a:solidFill>
-                        </a:ln>
-                      </wps:spPr>
-                      <wps:style>
-                        <a:lnRef idx="2">
-                          <a:schemeClr val="accent1">
-                            <a:shade val="50000"/>
-                          </a:schemeClr>
-                        </a:lnRef>
-                        <a:fillRef idx="1">
-                          <a:schemeClr val="accent1"/>
-                        </a:fillRef>
-                        <a:effectRef idx="0">
-                          <a:schemeClr val="accent1"/>
-                        </a:effectRef>
-                        <a:fontRef idx="minor">
-                          <a:schemeClr val="lt1"/>
-                        </a:fontRef>
-                      </wps:style>
-                      <wps:bodyPr rot="0" spcFirstLastPara="0" vertOverflow="overflow" horzOverflow="overflow" vert="horz" wrap="square" lIns="91440" tIns="45720" rIns="91440" bIns="45720" numCol="1" spcCol="0" rtlCol="0" fromWordArt="0" anchor="ctr" anchorCtr="0" forceAA="0" compatLnSpc="1">
-                        <a:prstTxWarp prst="textNoShape">
-                          <a:avLst/>
-                        </a:prstTxWarp>
-                        <a:noAutofit/>
-                      </wps:bodyPr>
-                    </wps:wsp>
-                  </a:graphicData>
-                </a:graphic>
-                <wp14:sizeRelH relativeFrom="margin">
-                  <wp14:pctWidth>0</wp14:pctWidth>
-                </wp14:sizeRelH>
-              </wp:anchor>
-            </w:drawing>
-          </mc:Choice>
-          <mc:Fallback xmlns:cx6="http://schemas.microsoft.com/office/drawing/2016/5/12/chartex" xmlns:cx7="http://schemas.microsoft.com/office/drawing/2016/5/13/chartex" xmlns:cx8="http://schemas.microsoft.com/office/drawing/2016/5/14/chartex" xmlns:aink="http://schemas.microsoft.com/office/drawing/2016/ink" xmlns:am3d="http://schemas.microsoft.com/office/drawing/2017/model3d" xmlns:w16cid="http://schemas.microsoft.com/office/word/2016/wordml/cid" xmlns:cx5="http://schemas.microsoft.com/office/drawing/2016/5/11/chartex" xmlns:cx4="http://schemas.microsoft.com/office/drawing/2016/5/10/chartex" xmlns:cx3="http://schemas.microsoft.com/office/drawing/2016/5/9/chartex" xmlns:cx2="http://schemas.microsoft.com/office/drawing/2015/10/21/chartex">
-            <w:pict>
-              <v:shape w14:anchorId="798DEB90" id="Rectangle: Top Corners Rounded 48" o:spid="_x0000_s1026" style="position:absolute;margin-left:84.65pt;margin-top:.75pt;width:76.7pt;height:53.45pt;z-index:251689984;visibility:visible;mso-wrap-style:square;mso-width-percent:0;mso-wrap-distance-left:9pt;mso-wrap-distance-top:0;mso-wrap-distance-right:9pt;mso-wrap-distance-bottom:0;mso-position-horizontal:absolute;mso-position-horizontal-relative:margin;mso-position-vertical:absolute;mso-position-vertical-relative:text;mso-width-percent:0;mso-width-relative:margin;v-text-anchor:middle" coordsize="974116,678815" o:gfxdata="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" path="m113138,l860978,v62484,,113138,50654,113138,113138l974116,678815r,l,678815r,l,113138c,50654,50654,,113138,xe" filled="f" strokecolor="black [3213]" strokeweight="1.5pt">
-                <v:stroke joinstyle="miter"/>
-                <v:path arrowok="t" o:connecttype="custom" o:connectlocs="113138,0;860978,0;974116,113138;974116,678815;974116,678815;0,678815;0,678815;0,113138;113138,0" o:connectangles="0,0,0,0,0,0,0,0,0"/>
-                <w10:wrap anchorx="margin"/>
-              </v:shape>
-            </w:pict>
-          </mc:Fallback>
-        </mc:AlternateContent>
-      </w:r>
     </w:p>
     <w:p/>
     <w:p>
@@ -4207,7 +2669,7 @@
               </wp:anchor>
             </w:drawing>
           </mc:Choice>
-          <mc:Fallback xmlns:cx6="http://schemas.microsoft.com/office/drawing/2016/5/12/chartex" xmlns:cx7="http://schemas.microsoft.com/office/drawing/2016/5/13/chartex" xmlns:cx8="http://schemas.microsoft.com/office/drawing/2016/5/14/chartex" xmlns:aink="http://schemas.microsoft.com/office/drawing/2016/ink" xmlns:am3d="http://schemas.microsoft.com/office/drawing/2017/model3d" xmlns:w16cid="http://schemas.microsoft.com/office/word/2016/wordml/cid" xmlns:cx5="http://schemas.microsoft.com/office/drawing/2016/5/11/chartex" xmlns:cx4="http://schemas.microsoft.com/office/drawing/2016/5/10/chartex" xmlns:cx3="http://schemas.microsoft.com/office/drawing/2016/5/9/chartex" xmlns:cx2="http://schemas.microsoft.com/office/drawing/2015/10/21/chartex">
+          <mc:Fallback xmlns:w16cid="http://schemas.microsoft.com/office/word/2016/wordml/cid">
             <w:pict>
               <v:shape id="_x0000_s1049" type="#_x0000_t202" style="position:absolute;margin-left:16.15pt;margin-top:17.35pt;width:106pt;height:21.75pt;z-index:251789312;visibility:visible;mso-wrap-style:square;mso-width-percent:0;mso-wrap-distance-left:9pt;mso-wrap-distance-top:0;mso-wrap-distance-right:9pt;mso-wrap-distance-bottom:0;mso-position-horizontal:absolute;mso-position-horizontal-relative:text;mso-position-vertical:absolute;mso-position-vertical-relative:text;mso-width-percent:0;mso-width-relative:margin;v-text-anchor:top" o:gfxdata="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" fillcolor="white [3201]" strokecolor="#4472c4 [3204]" strokeweight=".5pt">
                 <v:textbox>
@@ -4323,7 +2785,7 @@
               </wp:anchor>
             </w:drawing>
           </mc:Choice>
-          <mc:Fallback xmlns:cx6="http://schemas.microsoft.com/office/drawing/2016/5/12/chartex" xmlns:cx7="http://schemas.microsoft.com/office/drawing/2016/5/13/chartex" xmlns:cx8="http://schemas.microsoft.com/office/drawing/2016/5/14/chartex" xmlns:aink="http://schemas.microsoft.com/office/drawing/2016/ink" xmlns:am3d="http://schemas.microsoft.com/office/drawing/2017/model3d" xmlns:w16cid="http://schemas.microsoft.com/office/word/2016/wordml/cid" xmlns:cx5="http://schemas.microsoft.com/office/drawing/2016/5/11/chartex" xmlns:cx4="http://schemas.microsoft.com/office/drawing/2016/5/10/chartex" xmlns:cx3="http://schemas.microsoft.com/office/drawing/2016/5/9/chartex" xmlns:cx2="http://schemas.microsoft.com/office/drawing/2015/10/21/chartex">
+          <mc:Fallback xmlns:w16cid="http://schemas.microsoft.com/office/word/2016/wordml/cid">
             <w:pict>
               <v:shape w14:anchorId="4F0005BB" id="Text Box 49" o:spid="_x0000_s1050" type="#_x0000_t202" style="position:absolute;margin-left:400.5pt;margin-top:15.75pt;width:51.5pt;height:20.65pt;z-index:251702272;visibility:visible;mso-wrap-style:square;mso-width-percent:0;mso-height-percent:0;mso-wrap-distance-left:9pt;mso-wrap-distance-top:0;mso-wrap-distance-right:9pt;mso-wrap-distance-bottom:0;mso-position-horizontal:absolute;mso-position-horizontal-relative:text;mso-position-vertical:absolute;mso-position-vertical-relative:text;mso-width-percent:0;mso-height-percent:0;mso-width-relative:margin;mso-height-relative:margin;v-text-anchor:top" o:gfxdata="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" fillcolor="white [3201]" strokecolor="red" strokeweight="1pt">
                 <v:textbox>
@@ -4407,7 +2869,7 @@
               </wp:anchor>
             </w:drawing>
           </mc:Choice>
-          <mc:Fallback xmlns:cx6="http://schemas.microsoft.com/office/drawing/2016/5/12/chartex" xmlns:cx7="http://schemas.microsoft.com/office/drawing/2016/5/13/chartex" xmlns:cx8="http://schemas.microsoft.com/office/drawing/2016/5/14/chartex" xmlns:aink="http://schemas.microsoft.com/office/drawing/2016/ink" xmlns:am3d="http://schemas.microsoft.com/office/drawing/2017/model3d" xmlns:w16cid="http://schemas.microsoft.com/office/word/2016/wordml/cid" xmlns:cx5="http://schemas.microsoft.com/office/drawing/2016/5/11/chartex" xmlns:cx4="http://schemas.microsoft.com/office/drawing/2016/5/10/chartex" xmlns:cx3="http://schemas.microsoft.com/office/drawing/2016/5/9/chartex" xmlns:cx2="http://schemas.microsoft.com/office/drawing/2015/10/21/chartex">
+          <mc:Fallback xmlns:w16cid="http://schemas.microsoft.com/office/word/2016/wordml/cid">
             <w:pict>
               <v:line w14:anchorId="71A56DD4" id="Straight Connector 50" o:spid="_x0000_s1026" style="position:absolute;z-index:251691008;visibility:visible;mso-wrap-style:square;mso-wrap-distance-left:9pt;mso-wrap-distance-top:0;mso-wrap-distance-right:9pt;mso-wrap-distance-bottom:0;mso-position-horizontal:right;mso-position-horizontal-relative:margin;mso-position-vertical:absolute;mso-position-vertical-relative:text" from="415pt,9.3pt" to="881.2pt,10.45pt" o:gfxdata="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" strokecolor="black [3200]" strokeweight="1.5pt">
                 <v:stroke joinstyle="miter"/>
@@ -4503,7 +2965,7 @@
               </wp:anchor>
             </w:drawing>
           </mc:Choice>
-          <mc:Fallback xmlns:cx6="http://schemas.microsoft.com/office/drawing/2016/5/12/chartex" xmlns:cx7="http://schemas.microsoft.com/office/drawing/2016/5/13/chartex" xmlns:cx8="http://schemas.microsoft.com/office/drawing/2016/5/14/chartex" xmlns:aink="http://schemas.microsoft.com/office/drawing/2016/ink" xmlns:am3d="http://schemas.microsoft.com/office/drawing/2017/model3d" xmlns:w16cid="http://schemas.microsoft.com/office/word/2016/wordml/cid" xmlns:cx5="http://schemas.microsoft.com/office/drawing/2016/5/11/chartex" xmlns:cx4="http://schemas.microsoft.com/office/drawing/2016/5/10/chartex" xmlns:cx3="http://schemas.microsoft.com/office/drawing/2016/5/9/chartex" xmlns:cx2="http://schemas.microsoft.com/office/drawing/2015/10/21/chartex">
+          <mc:Fallback xmlns:w16cid="http://schemas.microsoft.com/office/word/2016/wordml/cid">
             <w:pict>
               <v:shape w14:anchorId="01BDED3E" id="Text Box 51" o:spid="_x0000_s1051" type="#_x0000_t202" style="position:absolute;margin-left:69pt;margin-top:13.7pt;width:319.3pt;height:30pt;z-index:251701248;visibility:visible;mso-wrap-style:square;mso-height-percent:0;mso-wrap-distance-left:9pt;mso-wrap-distance-top:0;mso-wrap-distance-right:9pt;mso-wrap-distance-bottom:0;mso-position-horizontal:absolute;mso-position-horizontal-relative:text;mso-position-vertical:absolute;mso-position-vertical-relative:text;mso-height-percent:0;mso-height-relative:margin;v-text-anchor:top" o:gfxdata="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" filled="f" stroked="f" strokeweight=".5pt">
                 <v:textbox>
@@ -4644,7 +3106,7 @@
               </wp:anchor>
             </w:drawing>
           </mc:Choice>
-          <mc:Fallback xmlns:cx6="http://schemas.microsoft.com/office/drawing/2016/5/12/chartex" xmlns:cx7="http://schemas.microsoft.com/office/drawing/2016/5/13/chartex" xmlns:cx8="http://schemas.microsoft.com/office/drawing/2016/5/14/chartex" xmlns:aink="http://schemas.microsoft.com/office/drawing/2016/ink" xmlns:am3d="http://schemas.microsoft.com/office/drawing/2017/model3d" xmlns:w16cid="http://schemas.microsoft.com/office/word/2016/wordml/cid" xmlns:cx5="http://schemas.microsoft.com/office/drawing/2016/5/11/chartex" xmlns:cx4="http://schemas.microsoft.com/office/drawing/2016/5/10/chartex" xmlns:cx3="http://schemas.microsoft.com/office/drawing/2016/5/9/chartex" xmlns:cx2="http://schemas.microsoft.com/office/drawing/2015/10/21/chartex">
+          <mc:Fallback xmlns:w16cid="http://schemas.microsoft.com/office/word/2016/wordml/cid">
             <w:pict>
               <v:shape id="Text Box 198" o:spid="_x0000_s1052" type="#_x0000_t202" style="position:absolute;margin-left:141.45pt;margin-top:21.4pt;width:182.8pt;height:23.8pt;z-index:251711488;visibility:visible;mso-wrap-style:square;mso-width-percent:0;mso-height-percent:0;mso-wrap-distance-left:9pt;mso-wrap-distance-top:0;mso-wrap-distance-right:9pt;mso-wrap-distance-bottom:0;mso-position-horizontal:absolute;mso-position-horizontal-relative:text;mso-position-vertical:absolute;mso-position-vertical-relative:text;mso-width-percent:0;mso-height-percent:0;mso-width-relative:margin;mso-height-relative:margin;v-text-anchor:top" o:gfxdata="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" fillcolor="white [3201]" strokeweight=".5pt">
                 <v:textbox>
@@ -4772,7 +3234,7 @@
               </wp:anchor>
             </w:drawing>
           </mc:Choice>
-          <mc:Fallback xmlns:cx6="http://schemas.microsoft.com/office/drawing/2016/5/12/chartex" xmlns:cx7="http://schemas.microsoft.com/office/drawing/2016/5/13/chartex" xmlns:cx8="http://schemas.microsoft.com/office/drawing/2016/5/14/chartex" xmlns:aink="http://schemas.microsoft.com/office/drawing/2016/ink" xmlns:am3d="http://schemas.microsoft.com/office/drawing/2017/model3d" xmlns:w16cid="http://schemas.microsoft.com/office/word/2016/wordml/cid" xmlns:cx5="http://schemas.microsoft.com/office/drawing/2016/5/11/chartex" xmlns:cx4="http://schemas.microsoft.com/office/drawing/2016/5/10/chartex" xmlns:cx3="http://schemas.microsoft.com/office/drawing/2016/5/9/chartex" xmlns:cx2="http://schemas.microsoft.com/office/drawing/2015/10/21/chartex">
+          <mc:Fallback xmlns:w16cid="http://schemas.microsoft.com/office/word/2016/wordml/cid">
             <w:pict>
               <v:roundrect id="Rectangle: Rounded Corners 205" o:spid="_x0000_s1053" style="position:absolute;margin-left:236.15pt;margin-top:7.5pt;width:93.65pt;height:28.75pt;z-index:251717632;visibility:visible;mso-wrap-style:square;mso-width-percent:0;mso-wrap-distance-left:9pt;mso-wrap-distance-top:0;mso-wrap-distance-right:9pt;mso-wrap-distance-bottom:0;mso-position-horizontal:absolute;mso-position-horizontal-relative:text;mso-position-vertical:absolute;mso-position-vertical-relative:text;mso-width-percent:0;mso-width-relative:margin;v-text-anchor:middle" arcsize="10923f" o:gfxdata="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" fillcolor="#5b9bd5 [3208]" strokecolor="#1f4d78 [1608]" strokeweight="1pt">
                 <v:stroke joinstyle="miter"/>
@@ -4867,7 +3329,7 @@
               </wp:anchor>
             </w:drawing>
           </mc:Choice>
-          <mc:Fallback xmlns:cx6="http://schemas.microsoft.com/office/drawing/2016/5/12/chartex" xmlns:cx7="http://schemas.microsoft.com/office/drawing/2016/5/13/chartex" xmlns:cx8="http://schemas.microsoft.com/office/drawing/2016/5/14/chartex" xmlns:aink="http://schemas.microsoft.com/office/drawing/2016/ink" xmlns:am3d="http://schemas.microsoft.com/office/drawing/2017/model3d" xmlns:w16cid="http://schemas.microsoft.com/office/word/2016/wordml/cid" xmlns:cx5="http://schemas.microsoft.com/office/drawing/2016/5/11/chartex" xmlns:cx4="http://schemas.microsoft.com/office/drawing/2016/5/10/chartex" xmlns:cx3="http://schemas.microsoft.com/office/drawing/2016/5/9/chartex" xmlns:cx2="http://schemas.microsoft.com/office/drawing/2015/10/21/chartex">
+          <mc:Fallback xmlns:w16cid="http://schemas.microsoft.com/office/word/2016/wordml/cid">
             <w:pict>
               <v:roundrect id="Rectangle: Rounded Corners 203" o:spid="_x0000_s1054" style="position:absolute;margin-left:130pt;margin-top:6.9pt;width:99.65pt;height:29.4pt;z-index:251716608;visibility:visible;mso-wrap-style:square;mso-wrap-distance-left:9pt;mso-wrap-distance-top:0;mso-wrap-distance-right:9pt;mso-wrap-distance-bottom:0;mso-position-horizontal:absolute;mso-position-horizontal-relative:text;mso-position-vertical:absolute;mso-position-vertical-relative:text;v-text-anchor:middle" arcsize="10923f" o:gfxdata="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" fillcolor="#5b9bd5 [3208]" strokecolor="#1f4d78 [1608]" strokeweight="1pt">
                 <v:stroke joinstyle="miter"/>
@@ -4977,7 +3439,7 @@
               </wp:anchor>
             </w:drawing>
           </mc:Choice>
-          <mc:Fallback xmlns:cx6="http://schemas.microsoft.com/office/drawing/2016/5/12/chartex" xmlns:cx7="http://schemas.microsoft.com/office/drawing/2016/5/13/chartex" xmlns:cx8="http://schemas.microsoft.com/office/drawing/2016/5/14/chartex" xmlns:aink="http://schemas.microsoft.com/office/drawing/2016/ink" xmlns:am3d="http://schemas.microsoft.com/office/drawing/2017/model3d" xmlns:w16cid="http://schemas.microsoft.com/office/word/2016/wordml/cid" xmlns:cx5="http://schemas.microsoft.com/office/drawing/2016/5/11/chartex" xmlns:cx4="http://schemas.microsoft.com/office/drawing/2016/5/10/chartex" xmlns:cx3="http://schemas.microsoft.com/office/drawing/2016/5/9/chartex" xmlns:cx2="http://schemas.microsoft.com/office/drawing/2015/10/21/chartex">
+          <mc:Fallback xmlns:w16cid="http://schemas.microsoft.com/office/word/2016/wordml/cid">
             <w:pict>
               <v:roundrect w14:anchorId="180E5359" id="Rectangle: Rounded Corners 202" o:spid="_x0000_s1055" style="position:absolute;margin-left:290.65pt;margin-top:82.65pt;width:43.8pt;height:20pt;z-index:251715584;visibility:visible;mso-wrap-style:square;mso-width-percent:0;mso-height-percent:0;mso-wrap-distance-left:9pt;mso-wrap-distance-top:0;mso-wrap-distance-right:9pt;mso-wrap-distance-bottom:0;mso-position-horizontal:absolute;mso-position-horizontal-relative:text;mso-position-vertical:absolute;mso-position-vertical-relative:text;mso-width-percent:0;mso-height-percent:0;mso-width-relative:margin;mso-height-relative:margin;v-text-anchor:middle" arcsize="10923f" o:gfxdata="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" fillcolor="#a5a5a5 [3206]" strokecolor="#525252 [1606]" strokeweight="1pt">
                 <v:stroke joinstyle="miter"/>
@@ -5377,7 +3839,7 @@
           </mc:Choice>
           <mc:Fallback>
             <w:pict>
-              <v:shape w14:anchorId="0D0CAB70" id="Text Box 59" o:spid="_x0000_s1056" type="#_x0000_t202" style="position:absolute;margin-left:53.25pt;margin-top:.5pt;width:359.35pt;height:80.75pt;z-index:251710464;visibility:visible;mso-wrap-style:square;mso-height-percent:0;mso-wrap-distance-left:9pt;mso-wrap-distance-top:0;mso-wrap-distance-right:9pt;mso-wrap-distance-bottom:0;mso-position-horizontal:absolute;mso-position-horizontal-relative:margin;mso-position-vertical:absolute;mso-position-vertical-relative:text;mso-height-percent:0;mso-height-relative:margin;v-text-anchor:top" o:gfxdata="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" fillcolor="white [3201]" strokecolor="white [3212]" strokeweight=".5pt">
+              <v:shape w14:anchorId="0D0CAB70" id="Text Box 59" o:spid="_x0000_s1048" type="#_x0000_t202" style="position:absolute;margin-left:53.25pt;margin-top:.5pt;width:359.35pt;height:80.75pt;z-index:251710464;visibility:visible;mso-wrap-style:square;mso-height-percent:0;mso-wrap-distance-left:9pt;mso-wrap-distance-top:0;mso-wrap-distance-right:9pt;mso-wrap-distance-bottom:0;mso-position-horizontal:absolute;mso-position-horizontal-relative:margin;mso-position-vertical:absolute;mso-position-vertical-relative:text;mso-height-percent:0;mso-height-relative:margin;v-text-anchor:top" o:gfxdata="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" fillcolor="white [3201]" strokecolor="white [3212]" strokeweight=".5pt">
                 <v:textbox>
                   <w:txbxContent>
                     <w:tbl>
@@ -5771,7 +4233,7 @@
               </wp:anchor>
             </w:drawing>
           </mc:Choice>
-          <mc:Fallback xmlns:cx6="http://schemas.microsoft.com/office/drawing/2016/5/12/chartex" xmlns:cx7="http://schemas.microsoft.com/office/drawing/2016/5/13/chartex" xmlns:cx8="http://schemas.microsoft.com/office/drawing/2016/5/14/chartex" xmlns:aink="http://schemas.microsoft.com/office/drawing/2016/ink" xmlns:am3d="http://schemas.microsoft.com/office/drawing/2017/model3d" xmlns:w16cid="http://schemas.microsoft.com/office/word/2016/wordml/cid" xmlns:cx5="http://schemas.microsoft.com/office/drawing/2016/5/11/chartex" xmlns:cx4="http://schemas.microsoft.com/office/drawing/2016/5/10/chartex" xmlns:cx3="http://schemas.microsoft.com/office/drawing/2016/5/9/chartex" xmlns:cx2="http://schemas.microsoft.com/office/drawing/2015/10/21/chartex">
+          <mc:Fallback xmlns:w16cid="http://schemas.microsoft.com/office/word/2016/wordml/cid">
             <w:pict>
               <v:shape w14:anchorId="6EBE7693" id="Text Box 201" o:spid="_x0000_s1057" type="#_x0000_t202" style="position:absolute;margin-left:161.85pt;margin-top:14.8pt;width:123.75pt;height:22.45pt;z-index:251714560;visibility:visible;mso-wrap-style:square;mso-width-percent:0;mso-height-percent:0;mso-wrap-distance-left:9pt;mso-wrap-distance-top:0;mso-wrap-distance-right:9pt;mso-wrap-distance-bottom:0;mso-position-horizontal:absolute;mso-position-horizontal-relative:margin;mso-position-vertical:absolute;mso-position-vertical-relative:text;mso-width-percent:0;mso-height-percent:0;mso-width-relative:margin;mso-height-relative:margin;v-text-anchor:top" o:gfxdata="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" fillcolor="white [3201]" strokeweight=".5pt">
                 <v:textbox>
@@ -5802,196 +4264,6 @@
         <mc:AlternateContent>
           <mc:Choice Requires="wps">
             <w:drawing>
-              <wp:anchor distT="0" distB="0" distL="114300" distR="114300" simplePos="0" relativeHeight="251773952" behindDoc="0" locked="0" layoutInCell="1" allowOverlap="1" wp14:anchorId="14DBCCDA" wp14:editId="4F4E8A42">
-                <wp:simplePos x="0" y="0"/>
-                <wp:positionH relativeFrom="margin">
-                  <wp:posOffset>4002657</wp:posOffset>
-                </wp:positionH>
-                <wp:positionV relativeFrom="paragraph">
-                  <wp:posOffset>8626</wp:posOffset>
-                </wp:positionV>
-                <wp:extent cx="974090" cy="687442"/>
-                <wp:effectExtent l="0" t="0" r="16510" b="17780"/>
-                <wp:wrapNone/>
-                <wp:docPr id="241" name="Rectangle: Top Corners Rounded 241"/>
-                <wp:cNvGraphicFramePr/>
-                <a:graphic xmlns:a="http://schemas.openxmlformats.org/drawingml/2006/main">
-                  <a:graphicData uri="http://schemas.microsoft.com/office/word/2010/wordprocessingShape">
-                    <wps:wsp>
-                      <wps:cNvSpPr/>
-                      <wps:spPr>
-                        <a:xfrm>
-                          <a:off x="0" y="0"/>
-                          <a:ext cx="974090" cy="687442"/>
-                        </a:xfrm>
-                        <a:prstGeom prst="round2SameRect">
-                          <a:avLst/>
-                        </a:prstGeom>
-                        <a:noFill/>
-                        <a:ln w="19050">
-                          <a:solidFill>
-                            <a:schemeClr val="tx1"/>
-                          </a:solidFill>
-                        </a:ln>
-                      </wps:spPr>
-                      <wps:style>
-                        <a:lnRef idx="2">
-                          <a:schemeClr val="accent1">
-                            <a:shade val="50000"/>
-                          </a:schemeClr>
-                        </a:lnRef>
-                        <a:fillRef idx="1">
-                          <a:schemeClr val="accent1"/>
-                        </a:fillRef>
-                        <a:effectRef idx="0">
-                          <a:schemeClr val="accent1"/>
-                        </a:effectRef>
-                        <a:fontRef idx="minor">
-                          <a:schemeClr val="lt1"/>
-                        </a:fontRef>
-                      </wps:style>
-                      <wps:bodyPr rot="0" spcFirstLastPara="0" vertOverflow="overflow" horzOverflow="overflow" vert="horz" wrap="square" lIns="91440" tIns="45720" rIns="91440" bIns="45720" numCol="1" spcCol="0" rtlCol="0" fromWordArt="0" anchor="ctr" anchorCtr="0" forceAA="0" compatLnSpc="1">
-                        <a:prstTxWarp prst="textNoShape">
-                          <a:avLst/>
-                        </a:prstTxWarp>
-                        <a:noAutofit/>
-                      </wps:bodyPr>
-                    </wps:wsp>
-                  </a:graphicData>
-                </a:graphic>
-                <wp14:sizeRelH relativeFrom="margin">
-                  <wp14:pctWidth>0</wp14:pctWidth>
-                </wp14:sizeRelH>
-                <wp14:sizeRelV relativeFrom="margin">
-                  <wp14:pctHeight>0</wp14:pctHeight>
-                </wp14:sizeRelV>
-              </wp:anchor>
-            </w:drawing>
-          </mc:Choice>
-          <mc:Fallback xmlns:cx6="http://schemas.microsoft.com/office/drawing/2016/5/12/chartex" xmlns:cx7="http://schemas.microsoft.com/office/drawing/2016/5/13/chartex" xmlns:cx8="http://schemas.microsoft.com/office/drawing/2016/5/14/chartex" xmlns:aink="http://schemas.microsoft.com/office/drawing/2016/ink" xmlns:am3d="http://schemas.microsoft.com/office/drawing/2017/model3d" xmlns:w16cid="http://schemas.microsoft.com/office/word/2016/wordml/cid" xmlns:cx5="http://schemas.microsoft.com/office/drawing/2016/5/11/chartex" xmlns:cx4="http://schemas.microsoft.com/office/drawing/2016/5/10/chartex" xmlns:cx3="http://schemas.microsoft.com/office/drawing/2016/5/9/chartex" xmlns:cx2="http://schemas.microsoft.com/office/drawing/2015/10/21/chartex">
-            <w:pict>
-              <v:shape w14:anchorId="42E8110E" id="Rectangle: Top Corners Rounded 241" o:spid="_x0000_s1026" style="position:absolute;margin-left:315.15pt;margin-top:.7pt;width:76.7pt;height:54.15pt;z-index:251773952;visibility:visible;mso-wrap-style:square;mso-width-percent:0;mso-height-percent:0;mso-wrap-distance-left:9pt;mso-wrap-distance-top:0;mso-wrap-distance-right:9pt;mso-wrap-distance-bottom:0;mso-position-horizontal:absolute;mso-position-horizontal-relative:margin;mso-position-vertical:absolute;mso-position-vertical-relative:text;mso-width-percent:0;mso-height-percent:0;mso-width-relative:margin;mso-height-relative:margin;v-text-anchor:middle" coordsize="974090,687442" o:gfxdata="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" path="m114576,l859514,v63279,,114576,51297,114576,114576l974090,687442r,l,687442r,l,114576c,51297,51297,,114576,xe" filled="f" strokecolor="black [3213]" strokeweight="1.5pt">
-                <v:stroke joinstyle="miter"/>
-                <v:path arrowok="t" o:connecttype="custom" o:connectlocs="114576,0;859514,0;974090,114576;974090,687442;974090,687442;0,687442;0,687442;0,114576;114576,0" o:connectangles="0,0,0,0,0,0,0,0,0"/>
-                <w10:wrap anchorx="margin"/>
-              </v:shape>
-            </w:pict>
-          </mc:Fallback>
-        </mc:AlternateContent>
-      </w:r>
-      <w:r>
-        <w:rPr>
-          <w:noProof/>
-          <w:lang w:val="en-NZ" w:eastAsia="en-NZ"/>
-        </w:rPr>
-        <mc:AlternateContent>
-          <mc:Choice Requires="wps">
-            <w:drawing>
-              <wp:anchor distT="45720" distB="45720" distL="114300" distR="114300" simplePos="0" relativeHeight="251777024" behindDoc="0" locked="0" layoutInCell="1" allowOverlap="1" wp14:anchorId="4576FA6D" wp14:editId="007209C2">
-                <wp:simplePos x="0" y="0"/>
-                <wp:positionH relativeFrom="column">
-                  <wp:posOffset>2854408</wp:posOffset>
-                </wp:positionH>
-                <wp:positionV relativeFrom="paragraph">
-                  <wp:posOffset>198452</wp:posOffset>
-                </wp:positionV>
-                <wp:extent cx="1335405" cy="1404620"/>
-                <wp:effectExtent l="0" t="0" r="0" b="0"/>
-                <wp:wrapSquare wrapText="bothSides"/>
-                <wp:docPr id="236" name="Text Box 2"/>
-                <wp:cNvGraphicFramePr>
-                  <a:graphicFrameLocks xmlns:a="http://schemas.openxmlformats.org/drawingml/2006/main"/>
-                </wp:cNvGraphicFramePr>
-                <a:graphic xmlns:a="http://schemas.openxmlformats.org/drawingml/2006/main">
-                  <a:graphicData uri="http://schemas.microsoft.com/office/word/2010/wordprocessingShape">
-                    <wps:wsp>
-                      <wps:cNvSpPr txBox="1">
-                        <a:spLocks noChangeArrowheads="1"/>
-                      </wps:cNvSpPr>
-                      <wps:spPr bwMode="auto">
-                        <a:xfrm>
-                          <a:off x="0" y="0"/>
-                          <a:ext cx="1335405" cy="1404620"/>
-                        </a:xfrm>
-                        <a:prstGeom prst="rect">
-                          <a:avLst/>
-                        </a:prstGeom>
-                        <a:noFill/>
-                        <a:ln w="9525">
-                          <a:noFill/>
-                          <a:miter lim="800000"/>
-                          <a:headEnd/>
-                          <a:tailEnd/>
-                        </a:ln>
-                      </wps:spPr>
-                      <wps:txbx>
-                        <w:txbxContent>
-                          <w:p>
-                            <w:pPr>
-                              <w:jc w:val="center"/>
-                              <w:rPr>
-                                <w:lang w:val="en-NZ"/>
-                              </w:rPr>
-                            </w:pPr>
-                            <w:r>
-                              <w:rPr>
-                                <w:lang w:val="en-NZ"/>
-                              </w:rPr>
-                              <w:t>LEADERBOARD</w:t>
-                            </w:r>
-                          </w:p>
-                        </w:txbxContent>
-                      </wps:txbx>
-                      <wps:bodyPr rot="0" vert="horz" wrap="square" lIns="91440" tIns="45720" rIns="91440" bIns="45720" anchor="t" anchorCtr="0">
-                        <a:spAutoFit/>
-                      </wps:bodyPr>
-                    </wps:wsp>
-                  </a:graphicData>
-                </a:graphic>
-                <wp14:sizeRelH relativeFrom="margin">
-                  <wp14:pctWidth>0</wp14:pctWidth>
-                </wp14:sizeRelH>
-                <wp14:sizeRelV relativeFrom="margin">
-                  <wp14:pctHeight>20000</wp14:pctHeight>
-                </wp14:sizeRelV>
-              </wp:anchor>
-            </w:drawing>
-          </mc:Choice>
-          <mc:Fallback xmlns:cx6="http://schemas.microsoft.com/office/drawing/2016/5/12/chartex" xmlns:cx7="http://schemas.microsoft.com/office/drawing/2016/5/13/chartex" xmlns:cx8="http://schemas.microsoft.com/office/drawing/2016/5/14/chartex" xmlns:aink="http://schemas.microsoft.com/office/drawing/2016/ink" xmlns:am3d="http://schemas.microsoft.com/office/drawing/2017/model3d" xmlns:w16cid="http://schemas.microsoft.com/office/word/2016/wordml/cid" xmlns:cx5="http://schemas.microsoft.com/office/drawing/2016/5/11/chartex" xmlns:cx4="http://schemas.microsoft.com/office/drawing/2016/5/10/chartex" xmlns:cx3="http://schemas.microsoft.com/office/drawing/2016/5/9/chartex" xmlns:cx2="http://schemas.microsoft.com/office/drawing/2015/10/21/chartex">
-            <w:pict>
-              <v:shape w14:anchorId="4576FA6D" id="_x0000_s1058" type="#_x0000_t202" style="position:absolute;margin-left:224.75pt;margin-top:15.65pt;width:105.15pt;height:110.6pt;z-index:251777024;visibility:visible;mso-wrap-style:square;mso-width-percent:0;mso-height-percent:200;mso-wrap-distance-left:9pt;mso-wrap-distance-top:3.6pt;mso-wrap-distance-right:9pt;mso-wrap-distance-bottom:3.6pt;mso-position-horizontal:absolute;mso-position-horizontal-relative:text;mso-position-vertical:absolute;mso-position-vertical-relative:text;mso-width-percent:0;mso-height-percent:200;mso-width-relative:margin;mso-height-relative:margin;v-text-anchor:top" o:gfxdata="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" filled="f" stroked="f">
-                <v:textbox style="mso-fit-shape-to-text:t">
-                  <w:txbxContent>
-                    <w:p>
-                      <w:pPr>
-                        <w:jc w:val="center"/>
-                        <w:rPr>
-                          <w:lang w:val="en-NZ"/>
-                        </w:rPr>
-                      </w:pPr>
-                      <w:r>
-                        <w:rPr>
-                          <w:lang w:val="en-NZ"/>
-                        </w:rPr>
-                        <w:t>LEADERBOARD</w:t>
-                      </w:r>
-                    </w:p>
-                  </w:txbxContent>
-                </v:textbox>
-                <w10:wrap type="square"/>
-              </v:shape>
-            </w:pict>
-          </mc:Fallback>
-        </mc:AlternateContent>
-      </w:r>
-      <w:r>
-        <w:rPr>
-          <w:noProof/>
-          <w:lang w:val="en-NZ" w:eastAsia="en-NZ"/>
-        </w:rPr>
-        <mc:AlternateContent>
-          <mc:Choice Requires="wps">
-            <w:drawing>
               <wp:anchor distT="0" distB="0" distL="114300" distR="114300" simplePos="0" relativeHeight="251768832" behindDoc="0" locked="0" layoutInCell="1" allowOverlap="1" wp14:anchorId="31ED0901" wp14:editId="6D7F47AC">
                 <wp:simplePos x="0" y="0"/>
                 <wp:positionH relativeFrom="margin">
@@ -6069,9 +4341,9 @@
               </wp:anchor>
             </w:drawing>
           </mc:Choice>
-          <mc:Fallback xmlns:cx6="http://schemas.microsoft.com/office/drawing/2016/5/12/chartex" xmlns:cx7="http://schemas.microsoft.com/office/drawing/2016/5/13/chartex" xmlns:cx8="http://schemas.microsoft.com/office/drawing/2016/5/14/chartex" xmlns:aink="http://schemas.microsoft.com/office/drawing/2016/ink" xmlns:am3d="http://schemas.microsoft.com/office/drawing/2017/model3d" xmlns:w16cid="http://schemas.microsoft.com/office/word/2016/wordml/cid" xmlns:cx5="http://schemas.microsoft.com/office/drawing/2016/5/11/chartex" xmlns:cx4="http://schemas.microsoft.com/office/drawing/2016/5/10/chartex" xmlns:cx3="http://schemas.microsoft.com/office/drawing/2016/5/9/chartex" xmlns:cx2="http://schemas.microsoft.com/office/drawing/2015/10/21/chartex">
+          <mc:Fallback>
             <w:pict>
-              <v:rect w14:anchorId="31ED0901" id="Rectangle 237" o:spid="_x0000_s1059" style="position:absolute;margin-left:415pt;margin-top:.85pt;width:466.2pt;height:331.9pt;z-index:251768832;visibility:visible;mso-wrap-style:square;mso-width-percent:0;mso-height-percent:0;mso-wrap-distance-left:9pt;mso-wrap-distance-top:0;mso-wrap-distance-right:9pt;mso-wrap-distance-bottom:0;mso-position-horizontal:right;mso-position-horizontal-relative:margin;mso-position-vertical:absolute;mso-position-vertical-relative:text;mso-width-percent:0;mso-height-percent:0;mso-width-relative:margin;mso-height-relative:margin;v-text-anchor:middle" o:gfxdata="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" filled="f" strokecolor="black [3213]" strokeweight="2pt">
+              <v:rect w14:anchorId="31ED0901" id="Rectangle 237" o:spid="_x0000_s1050" style="position:absolute;margin-left:415pt;margin-top:.85pt;width:466.2pt;height:331.9pt;z-index:251768832;visibility:visible;mso-wrap-style:square;mso-width-percent:0;mso-height-percent:0;mso-wrap-distance-left:9pt;mso-wrap-distance-top:0;mso-wrap-distance-right:9pt;mso-wrap-distance-bottom:0;mso-position-horizontal:right;mso-position-horizontal-relative:margin;mso-position-vertical:absolute;mso-position-vertical-relative:text;mso-width-percent:0;mso-height-percent:0;mso-width-relative:margin;mso-height-relative:margin;v-text-anchor:middle" o:gfxdata="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" filled="f" strokecolor="black [3213]" strokeweight="2pt">
                 <v:textbox>
                   <w:txbxContent>
                     <w:p>
@@ -6080,8 +4352,6 @@
                           <w:lang w:val="en-NZ"/>
                         </w:rPr>
                       </w:pPr>
-                      <w:bookmarkStart w:id="1" w:name="_GoBack"/>
-                      <w:bookmarkEnd w:id="1"/>
                     </w:p>
                   </w:txbxContent>
                 </v:textbox>
@@ -6227,587 +4497,6 @@
           </wp:anchor>
         </w:drawing>
       </w:r>
-      <w:r>
-        <w:rPr>
-          <w:noProof/>
-          <w:lang w:val="en-NZ" w:eastAsia="en-NZ"/>
-        </w:rPr>
-        <mc:AlternateContent>
-          <mc:Choice Requires="wps">
-            <w:drawing>
-              <wp:anchor distT="45720" distB="45720" distL="114300" distR="114300" simplePos="0" relativeHeight="251778048" behindDoc="0" locked="0" layoutInCell="1" allowOverlap="1" wp14:anchorId="03EB7195" wp14:editId="7A71107B">
-                <wp:simplePos x="0" y="0"/>
-                <wp:positionH relativeFrom="column">
-                  <wp:posOffset>4017645</wp:posOffset>
-                </wp:positionH>
-                <wp:positionV relativeFrom="paragraph">
-                  <wp:posOffset>182880</wp:posOffset>
-                </wp:positionV>
-                <wp:extent cx="946150" cy="1404620"/>
-                <wp:effectExtent l="0" t="0" r="0" b="0"/>
-                <wp:wrapSquare wrapText="bothSides"/>
-                <wp:docPr id="238" name="Text Box 2"/>
-                <wp:cNvGraphicFramePr>
-                  <a:graphicFrameLocks xmlns:a="http://schemas.openxmlformats.org/drawingml/2006/main"/>
-                </wp:cNvGraphicFramePr>
-                <a:graphic xmlns:a="http://schemas.openxmlformats.org/drawingml/2006/main">
-                  <a:graphicData uri="http://schemas.microsoft.com/office/word/2010/wordprocessingShape">
-                    <wps:wsp>
-                      <wps:cNvSpPr txBox="1">
-                        <a:spLocks noChangeArrowheads="1"/>
-                      </wps:cNvSpPr>
-                      <wps:spPr bwMode="auto">
-                        <a:xfrm>
-                          <a:off x="0" y="0"/>
-                          <a:ext cx="946150" cy="1404620"/>
-                        </a:xfrm>
-                        <a:prstGeom prst="rect">
-                          <a:avLst/>
-                        </a:prstGeom>
-                        <a:noFill/>
-                        <a:ln w="9525">
-                          <a:noFill/>
-                          <a:miter lim="800000"/>
-                          <a:headEnd/>
-                          <a:tailEnd/>
-                        </a:ln>
-                      </wps:spPr>
-                      <wps:txbx>
-                        <w:txbxContent>
-                          <w:p>
-                            <w:pPr>
-                              <w:jc w:val="center"/>
-                              <w:rPr>
-                                <w:lang w:val="en-NZ"/>
-                              </w:rPr>
-                            </w:pPr>
-                            <w:r>
-                              <w:rPr>
-                                <w:lang w:val="en-NZ"/>
-                              </w:rPr>
-                              <w:t>MY TEAM</w:t>
-                            </w:r>
-                          </w:p>
-                        </w:txbxContent>
-                      </wps:txbx>
-                      <wps:bodyPr rot="0" vert="horz" wrap="square" lIns="91440" tIns="45720" rIns="91440" bIns="45720" anchor="t" anchorCtr="0">
-                        <a:spAutoFit/>
-                      </wps:bodyPr>
-                    </wps:wsp>
-                  </a:graphicData>
-                </a:graphic>
-                <wp14:sizeRelH relativeFrom="margin">
-                  <wp14:pctWidth>0</wp14:pctWidth>
-                </wp14:sizeRelH>
-                <wp14:sizeRelV relativeFrom="margin">
-                  <wp14:pctHeight>20000</wp14:pctHeight>
-                </wp14:sizeRelV>
-              </wp:anchor>
-            </w:drawing>
-          </mc:Choice>
-          <mc:Fallback xmlns:cx6="http://schemas.microsoft.com/office/drawing/2016/5/12/chartex" xmlns:cx7="http://schemas.microsoft.com/office/drawing/2016/5/13/chartex" xmlns:cx8="http://schemas.microsoft.com/office/drawing/2016/5/14/chartex" xmlns:aink="http://schemas.microsoft.com/office/drawing/2016/ink" xmlns:am3d="http://schemas.microsoft.com/office/drawing/2017/model3d" xmlns:w16cid="http://schemas.microsoft.com/office/word/2016/wordml/cid" xmlns:cx5="http://schemas.microsoft.com/office/drawing/2016/5/11/chartex" xmlns:cx4="http://schemas.microsoft.com/office/drawing/2016/5/10/chartex" xmlns:cx3="http://schemas.microsoft.com/office/drawing/2016/5/9/chartex" xmlns:cx2="http://schemas.microsoft.com/office/drawing/2015/10/21/chartex">
-            <w:pict>
-              <v:shape w14:anchorId="03EB7195" id="_x0000_s1060" type="#_x0000_t202" style="position:absolute;margin-left:316.35pt;margin-top:14.4pt;width:74.5pt;height:110.6pt;z-index:251778048;visibility:visible;mso-wrap-style:square;mso-width-percent:0;mso-height-percent:200;mso-wrap-distance-left:9pt;mso-wrap-distance-top:3.6pt;mso-wrap-distance-right:9pt;mso-wrap-distance-bottom:3.6pt;mso-position-horizontal:absolute;mso-position-horizontal-relative:text;mso-position-vertical:absolute;mso-position-vertical-relative:text;mso-width-percent:0;mso-height-percent:200;mso-width-relative:margin;mso-height-relative:margin;v-text-anchor:top" o:gfxdata="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" filled="f" stroked="f">
-                <v:textbox style="mso-fit-shape-to-text:t">
-                  <w:txbxContent>
-                    <w:p>
-                      <w:pPr>
-                        <w:jc w:val="center"/>
-                        <w:rPr>
-                          <w:lang w:val="en-NZ"/>
-                        </w:rPr>
-                      </w:pPr>
-                      <w:r>
-                        <w:rPr>
-                          <w:lang w:val="en-NZ"/>
-                        </w:rPr>
-                        <w:t>MY TEAM</w:t>
-                      </w:r>
-                    </w:p>
-                  </w:txbxContent>
-                </v:textbox>
-                <w10:wrap type="square"/>
-              </v:shape>
-            </w:pict>
-          </mc:Fallback>
-        </mc:AlternateContent>
-      </w:r>
-      <w:r>
-        <w:rPr>
-          <w:noProof/>
-          <w:lang w:val="en-NZ" w:eastAsia="en-NZ"/>
-        </w:rPr>
-        <mc:AlternateContent>
-          <mc:Choice Requires="wps">
-            <w:drawing>
-              <wp:anchor distT="45720" distB="45720" distL="114300" distR="114300" simplePos="0" relativeHeight="251776000" behindDoc="0" locked="0" layoutInCell="1" allowOverlap="1" wp14:anchorId="5E923718" wp14:editId="2A5869AA">
-                <wp:simplePos x="0" y="0"/>
-                <wp:positionH relativeFrom="column">
-                  <wp:posOffset>2065020</wp:posOffset>
-                </wp:positionH>
-                <wp:positionV relativeFrom="paragraph">
-                  <wp:posOffset>196215</wp:posOffset>
-                </wp:positionV>
-                <wp:extent cx="946150" cy="1404620"/>
-                <wp:effectExtent l="0" t="0" r="0" b="0"/>
-                <wp:wrapSquare wrapText="bothSides"/>
-                <wp:docPr id="239" name="Text Box 2"/>
-                <wp:cNvGraphicFramePr>
-                  <a:graphicFrameLocks xmlns:a="http://schemas.openxmlformats.org/drawingml/2006/main"/>
-                </wp:cNvGraphicFramePr>
-                <a:graphic xmlns:a="http://schemas.openxmlformats.org/drawingml/2006/main">
-                  <a:graphicData uri="http://schemas.microsoft.com/office/word/2010/wordprocessingShape">
-                    <wps:wsp>
-                      <wps:cNvSpPr txBox="1">
-                        <a:spLocks noChangeArrowheads="1"/>
-                      </wps:cNvSpPr>
-                      <wps:spPr bwMode="auto">
-                        <a:xfrm>
-                          <a:off x="0" y="0"/>
-                          <a:ext cx="946150" cy="1404620"/>
-                        </a:xfrm>
-                        <a:prstGeom prst="rect">
-                          <a:avLst/>
-                        </a:prstGeom>
-                        <a:noFill/>
-                        <a:ln w="9525">
-                          <a:noFill/>
-                          <a:miter lim="800000"/>
-                          <a:headEnd/>
-                          <a:tailEnd/>
-                        </a:ln>
-                      </wps:spPr>
-                      <wps:txbx>
-                        <w:txbxContent>
-                          <w:p>
-                            <w:pPr>
-                              <w:jc w:val="center"/>
-                              <w:rPr>
-                                <w:lang w:val="en-NZ"/>
-                              </w:rPr>
-                            </w:pPr>
-                            <w:r>
-                              <w:rPr>
-                                <w:lang w:val="en-NZ"/>
-                              </w:rPr>
-                              <w:t>SEARCH</w:t>
-                            </w:r>
-                            <w:r>
-                              <w:rPr>
-                                <w:lang w:val="en-NZ"/>
-                              </w:rPr>
-                              <w:tab/>
-                            </w:r>
-                          </w:p>
-                        </w:txbxContent>
-                      </wps:txbx>
-                      <wps:bodyPr rot="0" vert="horz" wrap="square" lIns="91440" tIns="45720" rIns="91440" bIns="45720" anchor="t" anchorCtr="0">
-                        <a:spAutoFit/>
-                      </wps:bodyPr>
-                    </wps:wsp>
-                  </a:graphicData>
-                </a:graphic>
-                <wp14:sizeRelH relativeFrom="margin">
-                  <wp14:pctWidth>0</wp14:pctWidth>
-                </wp14:sizeRelH>
-                <wp14:sizeRelV relativeFrom="margin">
-                  <wp14:pctHeight>20000</wp14:pctHeight>
-                </wp14:sizeRelV>
-              </wp:anchor>
-            </w:drawing>
-          </mc:Choice>
-          <mc:Fallback xmlns:cx6="http://schemas.microsoft.com/office/drawing/2016/5/12/chartex" xmlns:cx7="http://schemas.microsoft.com/office/drawing/2016/5/13/chartex" xmlns:cx8="http://schemas.microsoft.com/office/drawing/2016/5/14/chartex" xmlns:aink="http://schemas.microsoft.com/office/drawing/2016/ink" xmlns:am3d="http://schemas.microsoft.com/office/drawing/2017/model3d" xmlns:w16cid="http://schemas.microsoft.com/office/word/2016/wordml/cid" xmlns:cx5="http://schemas.microsoft.com/office/drawing/2016/5/11/chartex" xmlns:cx4="http://schemas.microsoft.com/office/drawing/2016/5/10/chartex" xmlns:cx3="http://schemas.microsoft.com/office/drawing/2016/5/9/chartex" xmlns:cx2="http://schemas.microsoft.com/office/drawing/2015/10/21/chartex">
-            <w:pict>
-              <v:shape w14:anchorId="5E923718" id="_x0000_s1061" type="#_x0000_t202" style="position:absolute;margin-left:162.6pt;margin-top:15.45pt;width:74.5pt;height:110.6pt;z-index:251776000;visibility:visible;mso-wrap-style:square;mso-width-percent:0;mso-height-percent:200;mso-wrap-distance-left:9pt;mso-wrap-distance-top:3.6pt;mso-wrap-distance-right:9pt;mso-wrap-distance-bottom:3.6pt;mso-position-horizontal:absolute;mso-position-horizontal-relative:text;mso-position-vertical:absolute;mso-position-vertical-relative:text;mso-width-percent:0;mso-height-percent:200;mso-width-relative:margin;mso-height-relative:margin;v-text-anchor:top" o:gfxdata="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" filled="f" stroked="f">
-                <v:textbox style="mso-fit-shape-to-text:t">
-                  <w:txbxContent>
-                    <w:p>
-                      <w:pPr>
-                        <w:jc w:val="center"/>
-                        <w:rPr>
-                          <w:lang w:val="en-NZ"/>
-                        </w:rPr>
-                      </w:pPr>
-                      <w:r>
-                        <w:rPr>
-                          <w:lang w:val="en-NZ"/>
-                        </w:rPr>
-                        <w:t>SEARCH</w:t>
-                      </w:r>
-                      <w:r>
-                        <w:rPr>
-                          <w:lang w:val="en-NZ"/>
-                        </w:rPr>
-                        <w:tab/>
-                      </w:r>
-                    </w:p>
-                  </w:txbxContent>
-                </v:textbox>
-                <w10:wrap type="square"/>
-              </v:shape>
-            </w:pict>
-          </mc:Fallback>
-        </mc:AlternateContent>
-      </w:r>
-      <w:r>
-        <w:rPr>
-          <w:noProof/>
-          <w:lang w:val="en-NZ" w:eastAsia="en-NZ"/>
-        </w:rPr>
-        <mc:AlternateContent>
-          <mc:Choice Requires="wps">
-            <w:drawing>
-              <wp:anchor distT="45720" distB="45720" distL="114300" distR="114300" simplePos="0" relativeHeight="251774976" behindDoc="0" locked="0" layoutInCell="1" allowOverlap="1" wp14:anchorId="1CDA5F59" wp14:editId="0088A2D7">
-                <wp:simplePos x="0" y="0"/>
-                <wp:positionH relativeFrom="column">
-                  <wp:posOffset>1087120</wp:posOffset>
-                </wp:positionH>
-                <wp:positionV relativeFrom="paragraph">
-                  <wp:posOffset>186690</wp:posOffset>
-                </wp:positionV>
-                <wp:extent cx="946150" cy="1404620"/>
-                <wp:effectExtent l="0" t="0" r="0" b="0"/>
-                <wp:wrapSquare wrapText="bothSides"/>
-                <wp:docPr id="240" name="Text Box 2"/>
-                <wp:cNvGraphicFramePr>
-                  <a:graphicFrameLocks xmlns:a="http://schemas.openxmlformats.org/drawingml/2006/main"/>
-                </wp:cNvGraphicFramePr>
-                <a:graphic xmlns:a="http://schemas.openxmlformats.org/drawingml/2006/main">
-                  <a:graphicData uri="http://schemas.microsoft.com/office/word/2010/wordprocessingShape">
-                    <wps:wsp>
-                      <wps:cNvSpPr txBox="1">
-                        <a:spLocks noChangeArrowheads="1"/>
-                      </wps:cNvSpPr>
-                      <wps:spPr bwMode="auto">
-                        <a:xfrm>
-                          <a:off x="0" y="0"/>
-                          <a:ext cx="946150" cy="1404620"/>
-                        </a:xfrm>
-                        <a:prstGeom prst="rect">
-                          <a:avLst/>
-                        </a:prstGeom>
-                        <a:noFill/>
-                        <a:ln w="9525">
-                          <a:noFill/>
-                          <a:miter lim="800000"/>
-                          <a:headEnd/>
-                          <a:tailEnd/>
-                        </a:ln>
-                      </wps:spPr>
-                      <wps:txbx>
-                        <w:txbxContent>
-                          <w:p>
-                            <w:pPr>
-                              <w:jc w:val="center"/>
-                              <w:rPr>
-                                <w:b/>
-                                <w:u w:val="single"/>
-                                <w:lang w:val="en-NZ"/>
-                              </w:rPr>
-                            </w:pPr>
-                            <w:r>
-                              <w:rPr>
-                                <w:b/>
-                                <w:u w:val="single"/>
-                                <w:lang w:val="en-NZ"/>
-                              </w:rPr>
-                              <w:t>HOME</w:t>
-                            </w:r>
-                          </w:p>
-                        </w:txbxContent>
-                      </wps:txbx>
-                      <wps:bodyPr rot="0" vert="horz" wrap="square" lIns="91440" tIns="45720" rIns="91440" bIns="45720" anchor="t" anchorCtr="0">
-                        <a:spAutoFit/>
-                      </wps:bodyPr>
-                    </wps:wsp>
-                  </a:graphicData>
-                </a:graphic>
-                <wp14:sizeRelH relativeFrom="margin">
-                  <wp14:pctWidth>0</wp14:pctWidth>
-                </wp14:sizeRelH>
-                <wp14:sizeRelV relativeFrom="margin">
-                  <wp14:pctHeight>20000</wp14:pctHeight>
-                </wp14:sizeRelV>
-              </wp:anchor>
-            </w:drawing>
-          </mc:Choice>
-          <mc:Fallback xmlns:cx6="http://schemas.microsoft.com/office/drawing/2016/5/12/chartex" xmlns:cx7="http://schemas.microsoft.com/office/drawing/2016/5/13/chartex" xmlns:cx8="http://schemas.microsoft.com/office/drawing/2016/5/14/chartex" xmlns:aink="http://schemas.microsoft.com/office/drawing/2016/ink" xmlns:am3d="http://schemas.microsoft.com/office/drawing/2017/model3d" xmlns:w16cid="http://schemas.microsoft.com/office/word/2016/wordml/cid" xmlns:cx5="http://schemas.microsoft.com/office/drawing/2016/5/11/chartex" xmlns:cx4="http://schemas.microsoft.com/office/drawing/2016/5/10/chartex" xmlns:cx3="http://schemas.microsoft.com/office/drawing/2016/5/9/chartex" xmlns:cx2="http://schemas.microsoft.com/office/drawing/2015/10/21/chartex">
-            <w:pict>
-              <v:shape w14:anchorId="1CDA5F59" id="_x0000_s1062" type="#_x0000_t202" style="position:absolute;margin-left:85.6pt;margin-top:14.7pt;width:74.5pt;height:110.6pt;z-index:251774976;visibility:visible;mso-wrap-style:square;mso-width-percent:0;mso-height-percent:200;mso-wrap-distance-left:9pt;mso-wrap-distance-top:3.6pt;mso-wrap-distance-right:9pt;mso-wrap-distance-bottom:3.6pt;mso-position-horizontal:absolute;mso-position-horizontal-relative:text;mso-position-vertical:absolute;mso-position-vertical-relative:text;mso-width-percent:0;mso-height-percent:200;mso-width-relative:margin;mso-height-relative:margin;v-text-anchor:top" o:gfxdata="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" filled="f" stroked="f">
-                <v:textbox style="mso-fit-shape-to-text:t">
-                  <w:txbxContent>
-                    <w:p>
-                      <w:pPr>
-                        <w:jc w:val="center"/>
-                        <w:rPr>
-                          <w:b/>
-                          <w:u w:val="single"/>
-                          <w:lang w:val="en-NZ"/>
-                        </w:rPr>
-                      </w:pPr>
-                      <w:r>
-                        <w:rPr>
-                          <w:b/>
-                          <w:u w:val="single"/>
-                          <w:lang w:val="en-NZ"/>
-                        </w:rPr>
-                        <w:t>HOME</w:t>
-                      </w:r>
-                    </w:p>
-                  </w:txbxContent>
-                </v:textbox>
-                <w10:wrap type="square"/>
-              </v:shape>
-            </w:pict>
-          </mc:Fallback>
-        </mc:AlternateContent>
-      </w:r>
-      <w:r>
-        <w:rPr>
-          <w:noProof/>
-          <w:lang w:val="en-NZ" w:eastAsia="en-NZ"/>
-        </w:rPr>
-        <mc:AlternateContent>
-          <mc:Choice Requires="wps">
-            <w:drawing>
-              <wp:anchor distT="0" distB="0" distL="114300" distR="114300" simplePos="0" relativeHeight="251772928" behindDoc="0" locked="0" layoutInCell="1" allowOverlap="1" wp14:anchorId="131ADAC3" wp14:editId="08471F4B">
-                <wp:simplePos x="0" y="0"/>
-                <wp:positionH relativeFrom="margin">
-                  <wp:posOffset>3028087</wp:posOffset>
-                </wp:positionH>
-                <wp:positionV relativeFrom="paragraph">
-                  <wp:posOffset>15240</wp:posOffset>
-                </wp:positionV>
-                <wp:extent cx="974090" cy="678815"/>
-                <wp:effectExtent l="0" t="0" r="16510" b="26035"/>
-                <wp:wrapNone/>
-                <wp:docPr id="242" name="Rectangle: Top Corners Rounded 242"/>
-                <wp:cNvGraphicFramePr/>
-                <a:graphic xmlns:a="http://schemas.openxmlformats.org/drawingml/2006/main">
-                  <a:graphicData uri="http://schemas.microsoft.com/office/word/2010/wordprocessingShape">
-                    <wps:wsp>
-                      <wps:cNvSpPr/>
-                      <wps:spPr>
-                        <a:xfrm>
-                          <a:off x="0" y="0"/>
-                          <a:ext cx="974090" cy="678815"/>
-                        </a:xfrm>
-                        <a:prstGeom prst="round2SameRect">
-                          <a:avLst/>
-                        </a:prstGeom>
-                        <a:noFill/>
-                        <a:ln w="19050">
-                          <a:solidFill>
-                            <a:schemeClr val="tx1"/>
-                          </a:solidFill>
-                        </a:ln>
-                      </wps:spPr>
-                      <wps:style>
-                        <a:lnRef idx="2">
-                          <a:schemeClr val="accent1">
-                            <a:shade val="50000"/>
-                          </a:schemeClr>
-                        </a:lnRef>
-                        <a:fillRef idx="1">
-                          <a:schemeClr val="accent1"/>
-                        </a:fillRef>
-                        <a:effectRef idx="0">
-                          <a:schemeClr val="accent1"/>
-                        </a:effectRef>
-                        <a:fontRef idx="minor">
-                          <a:schemeClr val="lt1"/>
-                        </a:fontRef>
-                      </wps:style>
-                      <wps:bodyPr rot="0" spcFirstLastPara="0" vertOverflow="overflow" horzOverflow="overflow" vert="horz" wrap="square" lIns="91440" tIns="45720" rIns="91440" bIns="45720" numCol="1" spcCol="0" rtlCol="0" fromWordArt="0" anchor="ctr" anchorCtr="0" forceAA="0" compatLnSpc="1">
-                        <a:prstTxWarp prst="textNoShape">
-                          <a:avLst/>
-                        </a:prstTxWarp>
-                        <a:noAutofit/>
-                      </wps:bodyPr>
-                    </wps:wsp>
-                  </a:graphicData>
-                </a:graphic>
-                <wp14:sizeRelH relativeFrom="margin">
-                  <wp14:pctWidth>0</wp14:pctWidth>
-                </wp14:sizeRelH>
-              </wp:anchor>
-            </w:drawing>
-          </mc:Choice>
-          <mc:Fallback xmlns:cx6="http://schemas.microsoft.com/office/drawing/2016/5/12/chartex" xmlns:cx7="http://schemas.microsoft.com/office/drawing/2016/5/13/chartex" xmlns:cx8="http://schemas.microsoft.com/office/drawing/2016/5/14/chartex" xmlns:aink="http://schemas.microsoft.com/office/drawing/2016/ink" xmlns:am3d="http://schemas.microsoft.com/office/drawing/2017/model3d" xmlns:w16cid="http://schemas.microsoft.com/office/word/2016/wordml/cid" xmlns:cx5="http://schemas.microsoft.com/office/drawing/2016/5/11/chartex" xmlns:cx4="http://schemas.microsoft.com/office/drawing/2016/5/10/chartex" xmlns:cx3="http://schemas.microsoft.com/office/drawing/2016/5/9/chartex" xmlns:cx2="http://schemas.microsoft.com/office/drawing/2015/10/21/chartex">
-            <w:pict>
-              <v:shape w14:anchorId="46F821D0" id="Rectangle: Top Corners Rounded 242" o:spid="_x0000_s1026" style="position:absolute;margin-left:238.45pt;margin-top:1.2pt;width:76.7pt;height:53.45pt;z-index:251772928;visibility:visible;mso-wrap-style:square;mso-width-percent:0;mso-wrap-distance-left:9pt;mso-wrap-distance-top:0;mso-wrap-distance-right:9pt;mso-wrap-distance-bottom:0;mso-position-horizontal:absolute;mso-position-horizontal-relative:margin;mso-position-vertical:absolute;mso-position-vertical-relative:text;mso-width-percent:0;mso-width-relative:margin;v-text-anchor:middle" coordsize="974090,678815" o:gfxdata="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" path="m113138,l860952,v62484,,113138,50654,113138,113138l974090,678815r,l,678815r,l,113138c,50654,50654,,113138,xe" filled="f" strokecolor="black [3213]" strokeweight="1.5pt">
-                <v:stroke joinstyle="miter"/>
-                <v:path arrowok="t" o:connecttype="custom" o:connectlocs="113138,0;860952,0;974090,113138;974090,678815;974090,678815;0,678815;0,678815;0,113138;113138,0" o:connectangles="0,0,0,0,0,0,0,0,0"/>
-                <w10:wrap anchorx="margin"/>
-              </v:shape>
-            </w:pict>
-          </mc:Fallback>
-        </mc:AlternateContent>
-      </w:r>
-      <w:r>
-        <w:rPr>
-          <w:noProof/>
-          <w:lang w:val="en-NZ" w:eastAsia="en-NZ"/>
-        </w:rPr>
-        <mc:AlternateContent>
-          <mc:Choice Requires="wps">
-            <w:drawing>
-              <wp:anchor distT="0" distB="0" distL="114300" distR="114300" simplePos="0" relativeHeight="251771904" behindDoc="0" locked="0" layoutInCell="1" allowOverlap="1" wp14:anchorId="2B88396B" wp14:editId="240F880D">
-                <wp:simplePos x="0" y="0"/>
-                <wp:positionH relativeFrom="margin">
-                  <wp:posOffset>2052803</wp:posOffset>
-                </wp:positionH>
-                <wp:positionV relativeFrom="paragraph">
-                  <wp:posOffset>13970</wp:posOffset>
-                </wp:positionV>
-                <wp:extent cx="974116" cy="678815"/>
-                <wp:effectExtent l="0" t="0" r="16510" b="26035"/>
-                <wp:wrapNone/>
-                <wp:docPr id="243" name="Rectangle: Top Corners Rounded 243"/>
-                <wp:cNvGraphicFramePr/>
-                <a:graphic xmlns:a="http://schemas.openxmlformats.org/drawingml/2006/main">
-                  <a:graphicData uri="http://schemas.microsoft.com/office/word/2010/wordprocessingShape">
-                    <wps:wsp>
-                      <wps:cNvSpPr/>
-                      <wps:spPr>
-                        <a:xfrm>
-                          <a:off x="0" y="0"/>
-                          <a:ext cx="974116" cy="678815"/>
-                        </a:xfrm>
-                        <a:prstGeom prst="round2SameRect">
-                          <a:avLst/>
-                        </a:prstGeom>
-                        <a:noFill/>
-                        <a:ln w="19050">
-                          <a:solidFill>
-                            <a:schemeClr val="tx1"/>
-                          </a:solidFill>
-                        </a:ln>
-                      </wps:spPr>
-                      <wps:style>
-                        <a:lnRef idx="2">
-                          <a:schemeClr val="accent1">
-                            <a:shade val="50000"/>
-                          </a:schemeClr>
-                        </a:lnRef>
-                        <a:fillRef idx="1">
-                          <a:schemeClr val="accent1"/>
-                        </a:fillRef>
-                        <a:effectRef idx="0">
-                          <a:schemeClr val="accent1"/>
-                        </a:effectRef>
-                        <a:fontRef idx="minor">
-                          <a:schemeClr val="lt1"/>
-                        </a:fontRef>
-                      </wps:style>
-                      <wps:bodyPr rot="0" spcFirstLastPara="0" vertOverflow="overflow" horzOverflow="overflow" vert="horz" wrap="square" lIns="91440" tIns="45720" rIns="91440" bIns="45720" numCol="1" spcCol="0" rtlCol="0" fromWordArt="0" anchor="ctr" anchorCtr="0" forceAA="0" compatLnSpc="1">
-                        <a:prstTxWarp prst="textNoShape">
-                          <a:avLst/>
-                        </a:prstTxWarp>
-                        <a:noAutofit/>
-                      </wps:bodyPr>
-                    </wps:wsp>
-                  </a:graphicData>
-                </a:graphic>
-                <wp14:sizeRelH relativeFrom="margin">
-                  <wp14:pctWidth>0</wp14:pctWidth>
-                </wp14:sizeRelH>
-              </wp:anchor>
-            </w:drawing>
-          </mc:Choice>
-          <mc:Fallback xmlns:cx6="http://schemas.microsoft.com/office/drawing/2016/5/12/chartex" xmlns:cx7="http://schemas.microsoft.com/office/drawing/2016/5/13/chartex" xmlns:cx8="http://schemas.microsoft.com/office/drawing/2016/5/14/chartex" xmlns:aink="http://schemas.microsoft.com/office/drawing/2016/ink" xmlns:am3d="http://schemas.microsoft.com/office/drawing/2017/model3d" xmlns:w16cid="http://schemas.microsoft.com/office/word/2016/wordml/cid" xmlns:cx5="http://schemas.microsoft.com/office/drawing/2016/5/11/chartex" xmlns:cx4="http://schemas.microsoft.com/office/drawing/2016/5/10/chartex" xmlns:cx3="http://schemas.microsoft.com/office/drawing/2016/5/9/chartex" xmlns:cx2="http://schemas.microsoft.com/office/drawing/2015/10/21/chartex">
-            <w:pict>
-              <v:shape w14:anchorId="0C3991EB" id="Rectangle: Top Corners Rounded 243" o:spid="_x0000_s1026" style="position:absolute;margin-left:161.65pt;margin-top:1.1pt;width:76.7pt;height:53.45pt;z-index:251771904;visibility:visible;mso-wrap-style:square;mso-width-percent:0;mso-wrap-distance-left:9pt;mso-wrap-distance-top:0;mso-wrap-distance-right:9pt;mso-wrap-distance-bottom:0;mso-position-horizontal:absolute;mso-position-horizontal-relative:margin;mso-position-vertical:absolute;mso-position-vertical-relative:text;mso-width-percent:0;mso-width-relative:margin;v-text-anchor:middle" coordsize="974116,678815" o:gfxdata="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" path="m113138,l860978,v62484,,113138,50654,113138,113138l974116,678815r,l,678815r,l,113138c,50654,50654,,113138,xe" filled="f" strokecolor="black [3213]" strokeweight="1.5pt">
-                <v:stroke joinstyle="miter"/>
-                <v:path arrowok="t" o:connecttype="custom" o:connectlocs="113138,0;860978,0;974116,113138;974116,678815;974116,678815;0,678815;0,678815;0,113138;113138,0" o:connectangles="0,0,0,0,0,0,0,0,0"/>
-                <w10:wrap anchorx="margin"/>
-              </v:shape>
-            </w:pict>
-          </mc:Fallback>
-        </mc:AlternateContent>
-      </w:r>
-      <w:r>
-        <w:rPr>
-          <w:noProof/>
-          <w:lang w:val="en-NZ" w:eastAsia="en-NZ"/>
-        </w:rPr>
-        <mc:AlternateContent>
-          <mc:Choice Requires="wps">
-            <w:drawing>
-              <wp:anchor distT="0" distB="0" distL="114300" distR="114300" simplePos="0" relativeHeight="251769856" behindDoc="0" locked="0" layoutInCell="1" allowOverlap="1" wp14:anchorId="02E32DD2" wp14:editId="6061959F">
-                <wp:simplePos x="0" y="0"/>
-                <wp:positionH relativeFrom="margin">
-                  <wp:posOffset>1074928</wp:posOffset>
-                </wp:positionH>
-                <wp:positionV relativeFrom="paragraph">
-                  <wp:posOffset>9525</wp:posOffset>
-                </wp:positionV>
-                <wp:extent cx="974116" cy="678815"/>
-                <wp:effectExtent l="0" t="0" r="16510" b="26035"/>
-                <wp:wrapNone/>
-                <wp:docPr id="244" name="Rectangle: Top Corners Rounded 244"/>
-                <wp:cNvGraphicFramePr/>
-                <a:graphic xmlns:a="http://schemas.openxmlformats.org/drawingml/2006/main">
-                  <a:graphicData uri="http://schemas.microsoft.com/office/word/2010/wordprocessingShape">
-                    <wps:wsp>
-                      <wps:cNvSpPr/>
-                      <wps:spPr>
-                        <a:xfrm>
-                          <a:off x="0" y="0"/>
-                          <a:ext cx="974116" cy="678815"/>
-                        </a:xfrm>
-                        <a:prstGeom prst="round2SameRect">
-                          <a:avLst/>
-                        </a:prstGeom>
-                        <a:noFill/>
-                        <a:ln w="19050">
-                          <a:solidFill>
-                            <a:schemeClr val="tx1"/>
-                          </a:solidFill>
-                        </a:ln>
-                      </wps:spPr>
-                      <wps:style>
-                        <a:lnRef idx="2">
-                          <a:schemeClr val="accent1">
-                            <a:shade val="50000"/>
-                          </a:schemeClr>
-                        </a:lnRef>
-                        <a:fillRef idx="1">
-                          <a:schemeClr val="accent1"/>
-                        </a:fillRef>
-                        <a:effectRef idx="0">
-                          <a:schemeClr val="accent1"/>
-                        </a:effectRef>
-                        <a:fontRef idx="minor">
-                          <a:schemeClr val="lt1"/>
-                        </a:fontRef>
-                      </wps:style>
-                      <wps:bodyPr rot="0" spcFirstLastPara="0" vertOverflow="overflow" horzOverflow="overflow" vert="horz" wrap="square" lIns="91440" tIns="45720" rIns="91440" bIns="45720" numCol="1" spcCol="0" rtlCol="0" fromWordArt="0" anchor="ctr" anchorCtr="0" forceAA="0" compatLnSpc="1">
-                        <a:prstTxWarp prst="textNoShape">
-                          <a:avLst/>
-                        </a:prstTxWarp>
-                        <a:noAutofit/>
-                      </wps:bodyPr>
-                    </wps:wsp>
-                  </a:graphicData>
-                </a:graphic>
-                <wp14:sizeRelH relativeFrom="margin">
-                  <wp14:pctWidth>0</wp14:pctWidth>
-                </wp14:sizeRelH>
-              </wp:anchor>
-            </w:drawing>
-          </mc:Choice>
-          <mc:Fallback xmlns:cx6="http://schemas.microsoft.com/office/drawing/2016/5/12/chartex" xmlns:cx7="http://schemas.microsoft.com/office/drawing/2016/5/13/chartex" xmlns:cx8="http://schemas.microsoft.com/office/drawing/2016/5/14/chartex" xmlns:aink="http://schemas.microsoft.com/office/drawing/2016/ink" xmlns:am3d="http://schemas.microsoft.com/office/drawing/2017/model3d" xmlns:w16cid="http://schemas.microsoft.com/office/word/2016/wordml/cid" xmlns:cx5="http://schemas.microsoft.com/office/drawing/2016/5/11/chartex" xmlns:cx4="http://schemas.microsoft.com/office/drawing/2016/5/10/chartex" xmlns:cx3="http://schemas.microsoft.com/office/drawing/2016/5/9/chartex" xmlns:cx2="http://schemas.microsoft.com/office/drawing/2015/10/21/chartex">
-            <w:pict>
-              <v:shape w14:anchorId="2A996134" id="Rectangle: Top Corners Rounded 244" o:spid="_x0000_s1026" style="position:absolute;margin-left:84.65pt;margin-top:.75pt;width:76.7pt;height:53.45pt;z-index:251769856;visibility:visible;mso-wrap-style:square;mso-width-percent:0;mso-wrap-distance-left:9pt;mso-wrap-distance-top:0;mso-wrap-distance-right:9pt;mso-wrap-distance-bottom:0;mso-position-horizontal:absolute;mso-position-horizontal-relative:margin;mso-position-vertical:absolute;mso-position-vertical-relative:text;mso-width-percent:0;mso-width-relative:margin;v-text-anchor:middle" coordsize="974116,678815" o:gfxdata="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" path="m113138,l860978,v62484,,113138,50654,113138,113138l974116,678815r,l,678815r,l,113138c,50654,50654,,113138,xe" filled="f" strokecolor="black [3213]" strokeweight="1.5pt">
-                <v:stroke joinstyle="miter"/>
-                <v:path arrowok="t" o:connecttype="custom" o:connectlocs="113138,0;860978,0;974116,113138;974116,678815;974116,678815;0,678815;0,678815;0,113138;113138,0" o:connectangles="0,0,0,0,0,0,0,0,0"/>
-                <w10:wrap anchorx="margin"/>
-              </v:shape>
-            </w:pict>
-          </mc:Fallback>
-        </mc:AlternateContent>
-      </w:r>
     </w:p>
     <w:p/>
     <w:p>
@@ -6885,7 +4574,7 @@
               </wp:anchor>
             </w:drawing>
           </mc:Choice>
-          <mc:Fallback xmlns:cx6="http://schemas.microsoft.com/office/drawing/2016/5/12/chartex" xmlns:cx7="http://schemas.microsoft.com/office/drawing/2016/5/13/chartex" xmlns:cx8="http://schemas.microsoft.com/office/drawing/2016/5/14/chartex" xmlns:aink="http://schemas.microsoft.com/office/drawing/2016/ink" xmlns:am3d="http://schemas.microsoft.com/office/drawing/2017/model3d" xmlns:w16cid="http://schemas.microsoft.com/office/word/2016/wordml/cid" xmlns:cx5="http://schemas.microsoft.com/office/drawing/2016/5/11/chartex" xmlns:cx4="http://schemas.microsoft.com/office/drawing/2016/5/10/chartex" xmlns:cx3="http://schemas.microsoft.com/office/drawing/2016/5/9/chartex" xmlns:cx2="http://schemas.microsoft.com/office/drawing/2015/10/21/chartex">
+          <mc:Fallback xmlns:w16cid="http://schemas.microsoft.com/office/word/2016/wordml/cid">
             <w:pict>
               <v:shape id="Text Box 3" o:spid="_x0000_s1063" type="#_x0000_t202" style="position:absolute;margin-left:13.6pt;margin-top:16.8pt;width:98.5pt;height:19.3pt;z-index:251790336;visibility:visible;mso-wrap-style:square;mso-width-percent:0;mso-wrap-distance-left:9pt;mso-wrap-distance-top:0;mso-wrap-distance-right:9pt;mso-wrap-distance-bottom:0;mso-position-horizontal:absolute;mso-position-horizontal-relative:text;mso-position-vertical:absolute;mso-position-vertical-relative:text;mso-width-percent:0;mso-width-relative:margin;v-text-anchor:top" o:gfxdata="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" fillcolor="white [3201]" strokecolor="#4472c4 [3204]" strokeweight=".5pt">
                 <v:textbox>
@@ -7001,7 +4690,7 @@
               </wp:anchor>
             </w:drawing>
           </mc:Choice>
-          <mc:Fallback xmlns:cx6="http://schemas.microsoft.com/office/drawing/2016/5/12/chartex" xmlns:cx7="http://schemas.microsoft.com/office/drawing/2016/5/13/chartex" xmlns:cx8="http://schemas.microsoft.com/office/drawing/2016/5/14/chartex" xmlns:aink="http://schemas.microsoft.com/office/drawing/2016/ink" xmlns:am3d="http://schemas.microsoft.com/office/drawing/2017/model3d" xmlns:w16cid="http://schemas.microsoft.com/office/word/2016/wordml/cid" xmlns:cx5="http://schemas.microsoft.com/office/drawing/2016/5/11/chartex" xmlns:cx4="http://schemas.microsoft.com/office/drawing/2016/5/10/chartex" xmlns:cx3="http://schemas.microsoft.com/office/drawing/2016/5/9/chartex" xmlns:cx2="http://schemas.microsoft.com/office/drawing/2015/10/21/chartex">
+          <mc:Fallback xmlns:w16cid="http://schemas.microsoft.com/office/word/2016/wordml/cid">
             <w:pict>
               <v:shape w14:anchorId="1AB5E7C8" id="Text Box 245" o:spid="_x0000_s1064" type="#_x0000_t202" style="position:absolute;margin-left:400.5pt;margin-top:15.75pt;width:51.5pt;height:20.65pt;z-index:251782144;visibility:visible;mso-wrap-style:square;mso-width-percent:0;mso-height-percent:0;mso-wrap-distance-left:9pt;mso-wrap-distance-top:0;mso-wrap-distance-right:9pt;mso-wrap-distance-bottom:0;mso-position-horizontal:absolute;mso-position-horizontal-relative:text;mso-position-vertical:absolute;mso-position-vertical-relative:text;mso-width-percent:0;mso-height-percent:0;mso-width-relative:margin;mso-height-relative:margin;v-text-anchor:top" o:gfxdata="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" fillcolor="white [3201]" strokecolor="red" strokeweight="1pt">
                 <v:textbox>
@@ -7085,7 +4774,7 @@
               </wp:anchor>
             </w:drawing>
           </mc:Choice>
-          <mc:Fallback xmlns:cx6="http://schemas.microsoft.com/office/drawing/2016/5/12/chartex" xmlns:cx7="http://schemas.microsoft.com/office/drawing/2016/5/13/chartex" xmlns:cx8="http://schemas.microsoft.com/office/drawing/2016/5/14/chartex" xmlns:aink="http://schemas.microsoft.com/office/drawing/2016/ink" xmlns:am3d="http://schemas.microsoft.com/office/drawing/2017/model3d" xmlns:w16cid="http://schemas.microsoft.com/office/word/2016/wordml/cid" xmlns:cx5="http://schemas.microsoft.com/office/drawing/2016/5/11/chartex" xmlns:cx4="http://schemas.microsoft.com/office/drawing/2016/5/10/chartex" xmlns:cx3="http://schemas.microsoft.com/office/drawing/2016/5/9/chartex" xmlns:cx2="http://schemas.microsoft.com/office/drawing/2015/10/21/chartex">
+          <mc:Fallback xmlns:w16cid="http://schemas.microsoft.com/office/word/2016/wordml/cid">
             <w:pict>
               <v:line w14:anchorId="60B94599" id="Straight Connector 246" o:spid="_x0000_s1026" style="position:absolute;z-index:251770880;visibility:visible;mso-wrap-style:square;mso-wrap-distance-left:9pt;mso-wrap-distance-top:0;mso-wrap-distance-right:9pt;mso-wrap-distance-bottom:0;mso-position-horizontal:right;mso-position-horizontal-relative:margin;mso-position-vertical:absolute;mso-position-vertical-relative:text" from="415pt,9.3pt" to="881.2pt,10.45pt" o:gfxdata="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" strokecolor="black [3200]" strokeweight="1.5pt">
                 <v:stroke joinstyle="miter"/>
@@ -7181,7 +4870,7 @@
               </wp:anchor>
             </w:drawing>
           </mc:Choice>
-          <mc:Fallback xmlns:cx6="http://schemas.microsoft.com/office/drawing/2016/5/12/chartex" xmlns:cx7="http://schemas.microsoft.com/office/drawing/2016/5/13/chartex" xmlns:cx8="http://schemas.microsoft.com/office/drawing/2016/5/14/chartex" xmlns:aink="http://schemas.microsoft.com/office/drawing/2016/ink" xmlns:am3d="http://schemas.microsoft.com/office/drawing/2017/model3d" xmlns:w16cid="http://schemas.microsoft.com/office/word/2016/wordml/cid" xmlns:cx5="http://schemas.microsoft.com/office/drawing/2016/5/11/chartex" xmlns:cx4="http://schemas.microsoft.com/office/drawing/2016/5/10/chartex" xmlns:cx3="http://schemas.microsoft.com/office/drawing/2016/5/9/chartex" xmlns:cx2="http://schemas.microsoft.com/office/drawing/2015/10/21/chartex">
+          <mc:Fallback xmlns:w16cid="http://schemas.microsoft.com/office/word/2016/wordml/cid">
             <w:pict>
               <v:shape w14:anchorId="4CC0CABB" id="Text Box 247" o:spid="_x0000_s1065" type="#_x0000_t202" style="position:absolute;margin-left:69pt;margin-top:5.3pt;width:319.3pt;height:30pt;z-index:251781120;visibility:visible;mso-wrap-style:square;mso-height-percent:0;mso-wrap-distance-left:9pt;mso-wrap-distance-top:0;mso-wrap-distance-right:9pt;mso-wrap-distance-bottom:0;mso-position-horizontal:absolute;mso-position-horizontal-relative:text;mso-position-vertical:absolute;mso-position-vertical-relative:text;mso-height-percent:0;mso-height-relative:margin;v-text-anchor:top" o:gfxdata="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" filled="f" stroked="f" strokeweight=".5pt">
                 <v:textbox>
@@ -7315,7 +5004,7 @@
               </wp:anchor>
             </w:drawing>
           </mc:Choice>
-          <mc:Fallback xmlns:cx6="http://schemas.microsoft.com/office/drawing/2016/5/12/chartex" xmlns:cx7="http://schemas.microsoft.com/office/drawing/2016/5/13/chartex" xmlns:cx8="http://schemas.microsoft.com/office/drawing/2016/5/14/chartex" xmlns:aink="http://schemas.microsoft.com/office/drawing/2016/ink" xmlns:am3d="http://schemas.microsoft.com/office/drawing/2017/model3d" xmlns:w16cid="http://schemas.microsoft.com/office/word/2016/wordml/cid" xmlns:cx5="http://schemas.microsoft.com/office/drawing/2016/5/11/chartex" xmlns:cx4="http://schemas.microsoft.com/office/drawing/2016/5/10/chartex" xmlns:cx3="http://schemas.microsoft.com/office/drawing/2016/5/9/chartex" xmlns:cx2="http://schemas.microsoft.com/office/drawing/2015/10/21/chartex">
+          <mc:Fallback xmlns:w16cid="http://schemas.microsoft.com/office/word/2016/wordml/cid">
             <w:pict>
               <v:shape w14:anchorId="599B0F38" id="Text Box 248" o:spid="_x0000_s1066" type="#_x0000_t202" style="position:absolute;margin-left:141.3pt;margin-top:15.35pt;width:179.05pt;height:28.55pt;z-index:251783168;visibility:visible;mso-wrap-style:square;mso-width-percent:0;mso-height-percent:0;mso-wrap-distance-left:9pt;mso-wrap-distance-top:0;mso-wrap-distance-right:9pt;mso-wrap-distance-bottom:0;mso-position-horizontal:absolute;mso-position-horizontal-relative:text;mso-position-vertical:absolute;mso-position-vertical-relative:text;mso-width-percent:0;mso-height-percent:0;mso-width-relative:margin;mso-height-relative:margin;v-text-anchor:top" o:gfxdata="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" fillcolor="white [3201]" strokeweight=".5pt">
                 <v:textbox>
@@ -7422,7 +5111,7 @@
               </wp:anchor>
             </w:drawing>
           </mc:Choice>
-          <mc:Fallback xmlns:cx6="http://schemas.microsoft.com/office/drawing/2016/5/12/chartex" xmlns:cx7="http://schemas.microsoft.com/office/drawing/2016/5/13/chartex" xmlns:cx8="http://schemas.microsoft.com/office/drawing/2016/5/14/chartex" xmlns:aink="http://schemas.microsoft.com/office/drawing/2016/ink" xmlns:am3d="http://schemas.microsoft.com/office/drawing/2017/model3d" xmlns:w16cid="http://schemas.microsoft.com/office/word/2016/wordml/cid" xmlns:cx5="http://schemas.microsoft.com/office/drawing/2016/5/11/chartex" xmlns:cx4="http://schemas.microsoft.com/office/drawing/2016/5/10/chartex" xmlns:cx3="http://schemas.microsoft.com/office/drawing/2016/5/9/chartex" xmlns:cx2="http://schemas.microsoft.com/office/drawing/2015/10/21/chartex">
+          <mc:Fallback xmlns:w16cid="http://schemas.microsoft.com/office/word/2016/wordml/cid">
             <w:pict>
               <v:shape w14:anchorId="21E4C650" id="Text Box 249" o:spid="_x0000_s1067" type="#_x0000_t202" style="position:absolute;margin-left:119.6pt;margin-top:60.35pt;width:76.5pt;height:29.25pt;z-index:251786240;visibility:visible;mso-wrap-style:square;mso-wrap-distance-left:9pt;mso-wrap-distance-top:0;mso-wrap-distance-right:9pt;mso-wrap-distance-bottom:0;mso-position-horizontal:absolute;mso-position-horizontal-relative:text;mso-position-vertical:absolute;mso-position-vertical-relative:text;v-text-anchor:top" o:gfxdata="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" fillcolor="white [3201]" strokeweight=".5pt">
                 <v:textbox>
@@ -7512,7 +5201,7 @@
               </wp:anchor>
             </w:drawing>
           </mc:Choice>
-          <mc:Fallback xmlns:cx6="http://schemas.microsoft.com/office/drawing/2016/5/12/chartex" xmlns:cx7="http://schemas.microsoft.com/office/drawing/2016/5/13/chartex" xmlns:cx8="http://schemas.microsoft.com/office/drawing/2016/5/14/chartex" xmlns:aink="http://schemas.microsoft.com/office/drawing/2016/ink" xmlns:am3d="http://schemas.microsoft.com/office/drawing/2017/model3d" xmlns:w16cid="http://schemas.microsoft.com/office/word/2016/wordml/cid" xmlns:cx5="http://schemas.microsoft.com/office/drawing/2016/5/11/chartex" xmlns:cx4="http://schemas.microsoft.com/office/drawing/2016/5/10/chartex" xmlns:cx3="http://schemas.microsoft.com/office/drawing/2016/5/9/chartex" xmlns:cx2="http://schemas.microsoft.com/office/drawing/2015/10/21/chartex">
+          <mc:Fallback xmlns:w16cid="http://schemas.microsoft.com/office/word/2016/wordml/cid">
             <w:pict>
               <v:shape w14:anchorId="5D374113" id="_x0000_s1068" type="#_x0000_t202" style="position:absolute;margin-left:119.6pt;margin-top:16.1pt;width:76.5pt;height:110.6pt;z-index:251785216;visibility:visible;mso-wrap-style:square;mso-width-percent:0;mso-height-percent:200;mso-wrap-distance-left:9pt;mso-wrap-distance-top:3.6pt;mso-wrap-distance-right:9pt;mso-wrap-distance-bottom:3.6pt;mso-position-horizontal:absolute;mso-position-horizontal-relative:margin;mso-position-vertical:absolute;mso-position-vertical-relative:text;mso-width-percent:0;mso-height-percent:200;mso-width-relative:margin;mso-height-relative:margin;v-text-anchor:top" o:gfxdata="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">
                 <v:textbox style="mso-fit-shape-to-text:t">
@@ -7601,7 +5290,7 @@
               </wp:anchor>
             </w:drawing>
           </mc:Choice>
-          <mc:Fallback xmlns:cx6="http://schemas.microsoft.com/office/drawing/2016/5/12/chartex" xmlns:cx7="http://schemas.microsoft.com/office/drawing/2016/5/13/chartex" xmlns:cx8="http://schemas.microsoft.com/office/drawing/2016/5/14/chartex" xmlns:aink="http://schemas.microsoft.com/office/drawing/2016/ink" xmlns:am3d="http://schemas.microsoft.com/office/drawing/2017/model3d" xmlns:w16cid="http://schemas.microsoft.com/office/word/2016/wordml/cid" xmlns:cx5="http://schemas.microsoft.com/office/drawing/2016/5/11/chartex" xmlns:cx4="http://schemas.microsoft.com/office/drawing/2016/5/10/chartex" xmlns:cx3="http://schemas.microsoft.com/office/drawing/2016/5/9/chartex" xmlns:cx2="http://schemas.microsoft.com/office/drawing/2015/10/21/chartex">
+          <mc:Fallback xmlns:w16cid="http://schemas.microsoft.com/office/word/2016/wordml/cid">
             <w:pict>
               <v:shape w14:anchorId="416B1DE2" id="Text Box 251" o:spid="_x0000_s1069" type="#_x0000_t202" style="position:absolute;margin-left:208.9pt;margin-top:16.15pt;width:125.25pt;height:29.25pt;z-index:251787264;visibility:visible;mso-wrap-style:square;mso-wrap-distance-left:9pt;mso-wrap-distance-top:0;mso-wrap-distance-right:9pt;mso-wrap-distance-bottom:0;mso-position-horizontal:absolute;mso-position-horizontal-relative:text;mso-position-vertical:absolute;mso-position-vertical-relative:text;v-text-anchor:top" o:gfxdata="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" fillcolor="white [3201]" strokeweight=".5pt">
                 <v:textbox>
@@ -7703,7 +5392,7 @@
               </wp:anchor>
             </w:drawing>
           </mc:Choice>
-          <mc:Fallback xmlns:cx6="http://schemas.microsoft.com/office/drawing/2016/5/12/chartex" xmlns:cx7="http://schemas.microsoft.com/office/drawing/2016/5/13/chartex" xmlns:cx8="http://schemas.microsoft.com/office/drawing/2016/5/14/chartex" xmlns:aink="http://schemas.microsoft.com/office/drawing/2016/ink" xmlns:am3d="http://schemas.microsoft.com/office/drawing/2017/model3d" xmlns:w16cid="http://schemas.microsoft.com/office/word/2016/wordml/cid" xmlns:cx5="http://schemas.microsoft.com/office/drawing/2016/5/11/chartex" xmlns:cx4="http://schemas.microsoft.com/office/drawing/2016/5/10/chartex" xmlns:cx3="http://schemas.microsoft.com/office/drawing/2016/5/9/chartex" xmlns:cx2="http://schemas.microsoft.com/office/drawing/2015/10/21/chartex">
+          <mc:Fallback xmlns:w16cid="http://schemas.microsoft.com/office/word/2016/wordml/cid">
             <w:pict>
               <v:shape w14:anchorId="7C524C30" id="Text Box 252" o:spid="_x0000_s1070" type="#_x0000_t202" style="position:absolute;margin-left:209.65pt;margin-top:13.15pt;width:123.75pt;height:30pt;z-index:251788288;visibility:visible;mso-wrap-style:square;mso-height-percent:0;mso-wrap-distance-left:9pt;mso-wrap-distance-top:0;mso-wrap-distance-right:9pt;mso-wrap-distance-bottom:0;mso-position-horizontal:absolute;mso-position-horizontal-relative:text;mso-position-vertical:absolute;mso-position-vertical-relative:text;mso-height-percent:0;mso-height-relative:margin;v-text-anchor:top" o:gfxdata="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" fillcolor="white [3201]" strokeweight=".5pt">
                 <v:textbox>
@@ -7808,7 +5497,7 @@
               </wp:anchor>
             </w:drawing>
           </mc:Choice>
-          <mc:Fallback xmlns:cx6="http://schemas.microsoft.com/office/drawing/2016/5/12/chartex" xmlns:cx7="http://schemas.microsoft.com/office/drawing/2016/5/13/chartex" xmlns:cx8="http://schemas.microsoft.com/office/drawing/2016/5/14/chartex" xmlns:aink="http://schemas.microsoft.com/office/drawing/2016/ink" xmlns:am3d="http://schemas.microsoft.com/office/drawing/2017/model3d" xmlns:w16cid="http://schemas.microsoft.com/office/word/2016/wordml/cid" xmlns:cx5="http://schemas.microsoft.com/office/drawing/2016/5/11/chartex" xmlns:cx4="http://schemas.microsoft.com/office/drawing/2016/5/10/chartex" xmlns:cx3="http://schemas.microsoft.com/office/drawing/2016/5/9/chartex" xmlns:cx2="http://schemas.microsoft.com/office/drawing/2015/10/21/chartex">
+          <mc:Fallback xmlns:w16cid="http://schemas.microsoft.com/office/word/2016/wordml/cid">
             <w:pict>
               <v:roundrect w14:anchorId="03C59AF7" id="Rectangle: Rounded Corners 253" o:spid="_x0000_s1071" style="position:absolute;margin-left:0;margin-top:15.65pt;width:93.6pt;height:28.75pt;z-index:251784192;visibility:visible;mso-wrap-style:square;mso-width-percent:0;mso-wrap-distance-left:9pt;mso-wrap-distance-top:0;mso-wrap-distance-right:9pt;mso-wrap-distance-bottom:0;mso-position-horizontal:center;mso-position-horizontal-relative:margin;mso-position-vertical:absolute;mso-position-vertical-relative:text;mso-width-percent:0;mso-width-relative:margin;v-text-anchor:middle" arcsize="10923f" o:gfxdata="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" fillcolor="#5b9bd5 [3208]" strokecolor="#1f4d78 [1608]" strokeweight="1pt">
                 <v:stroke joinstyle="miter"/>
@@ -7844,111 +5533,6 @@
         <mc:AlternateContent>
           <mc:Choice Requires="wps">
             <w:drawing>
-              <wp:anchor distT="45720" distB="45720" distL="114300" distR="114300" simplePos="0" relativeHeight="251727872" behindDoc="0" locked="0" layoutInCell="1" allowOverlap="1" wp14:anchorId="372D923D" wp14:editId="6A50073F">
-                <wp:simplePos x="0" y="0"/>
-                <wp:positionH relativeFrom="column">
-                  <wp:posOffset>2854408</wp:posOffset>
-                </wp:positionH>
-                <wp:positionV relativeFrom="paragraph">
-                  <wp:posOffset>198452</wp:posOffset>
-                </wp:positionV>
-                <wp:extent cx="1335405" cy="1404620"/>
-                <wp:effectExtent l="0" t="0" r="0" b="0"/>
-                <wp:wrapSquare wrapText="bothSides"/>
-                <wp:docPr id="206" name="Text Box 2"/>
-                <wp:cNvGraphicFramePr>
-                  <a:graphicFrameLocks xmlns:a="http://schemas.openxmlformats.org/drawingml/2006/main"/>
-                </wp:cNvGraphicFramePr>
-                <a:graphic xmlns:a="http://schemas.openxmlformats.org/drawingml/2006/main">
-                  <a:graphicData uri="http://schemas.microsoft.com/office/word/2010/wordprocessingShape">
-                    <wps:wsp>
-                      <wps:cNvSpPr txBox="1">
-                        <a:spLocks noChangeArrowheads="1"/>
-                      </wps:cNvSpPr>
-                      <wps:spPr bwMode="auto">
-                        <a:xfrm>
-                          <a:off x="0" y="0"/>
-                          <a:ext cx="1335405" cy="1404620"/>
-                        </a:xfrm>
-                        <a:prstGeom prst="rect">
-                          <a:avLst/>
-                        </a:prstGeom>
-                        <a:noFill/>
-                        <a:ln w="9525">
-                          <a:noFill/>
-                          <a:miter lim="800000"/>
-                          <a:headEnd/>
-                          <a:tailEnd/>
-                        </a:ln>
-                      </wps:spPr>
-                      <wps:txbx>
-                        <w:txbxContent>
-                          <w:p>
-                            <w:pPr>
-                              <w:jc w:val="center"/>
-                              <w:rPr>
-                                <w:lang w:val="en-NZ"/>
-                              </w:rPr>
-                            </w:pPr>
-                            <w:r>
-                              <w:rPr>
-                                <w:lang w:val="en-NZ"/>
-                              </w:rPr>
-                              <w:t>LEADERBOARD</w:t>
-                            </w:r>
-                          </w:p>
-                        </w:txbxContent>
-                      </wps:txbx>
-                      <wps:bodyPr rot="0" vert="horz" wrap="square" lIns="91440" tIns="45720" rIns="91440" bIns="45720" anchor="t" anchorCtr="0">
-                        <a:spAutoFit/>
-                      </wps:bodyPr>
-                    </wps:wsp>
-                  </a:graphicData>
-                </a:graphic>
-                <wp14:sizeRelH relativeFrom="margin">
-                  <wp14:pctWidth>0</wp14:pctWidth>
-                </wp14:sizeRelH>
-                <wp14:sizeRelV relativeFrom="margin">
-                  <wp14:pctHeight>20000</wp14:pctHeight>
-                </wp14:sizeRelV>
-              </wp:anchor>
-            </w:drawing>
-          </mc:Choice>
-          <mc:Fallback xmlns:cx6="http://schemas.microsoft.com/office/drawing/2016/5/12/chartex" xmlns:cx7="http://schemas.microsoft.com/office/drawing/2016/5/13/chartex" xmlns:cx8="http://schemas.microsoft.com/office/drawing/2016/5/14/chartex" xmlns:aink="http://schemas.microsoft.com/office/drawing/2016/ink" xmlns:am3d="http://schemas.microsoft.com/office/drawing/2017/model3d" xmlns:w16cid="http://schemas.microsoft.com/office/word/2016/wordml/cid" xmlns:cx5="http://schemas.microsoft.com/office/drawing/2016/5/11/chartex" xmlns:cx4="http://schemas.microsoft.com/office/drawing/2016/5/10/chartex" xmlns:cx3="http://schemas.microsoft.com/office/drawing/2016/5/9/chartex" xmlns:cx2="http://schemas.microsoft.com/office/drawing/2015/10/21/chartex">
-            <w:pict>
-              <v:shape w14:anchorId="372D923D" id="_x0000_s1072" type="#_x0000_t202" style="position:absolute;margin-left:224.75pt;margin-top:15.65pt;width:105.15pt;height:110.6pt;z-index:251727872;visibility:visible;mso-wrap-style:square;mso-width-percent:0;mso-height-percent:200;mso-wrap-distance-left:9pt;mso-wrap-distance-top:3.6pt;mso-wrap-distance-right:9pt;mso-wrap-distance-bottom:3.6pt;mso-position-horizontal:absolute;mso-position-horizontal-relative:text;mso-position-vertical:absolute;mso-position-vertical-relative:text;mso-width-percent:0;mso-height-percent:200;mso-width-relative:margin;mso-height-relative:margin;v-text-anchor:top" o:gfxdata="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" filled="f" stroked="f">
-                <v:textbox style="mso-fit-shape-to-text:t">
-                  <w:txbxContent>
-                    <w:p>
-                      <w:pPr>
-                        <w:jc w:val="center"/>
-                        <w:rPr>
-                          <w:lang w:val="en-NZ"/>
-                        </w:rPr>
-                      </w:pPr>
-                      <w:r>
-                        <w:rPr>
-                          <w:lang w:val="en-NZ"/>
-                        </w:rPr>
-                        <w:t>LEADERBOARD</w:t>
-                      </w:r>
-                    </w:p>
-                  </w:txbxContent>
-                </v:textbox>
-                <w10:wrap type="square"/>
-              </v:shape>
-            </w:pict>
-          </mc:Fallback>
-        </mc:AlternateContent>
-      </w:r>
-      <w:r>
-        <w:rPr>
-          <w:noProof/>
-          <w:lang w:val="en-NZ" w:eastAsia="en-NZ"/>
-        </w:rPr>
-        <mc:AlternateContent>
-          <mc:Choice Requires="wps">
-            <w:drawing>
               <wp:anchor distT="0" distB="0" distL="114300" distR="114300" simplePos="0" relativeHeight="251719680" behindDoc="0" locked="0" layoutInCell="1" allowOverlap="1" wp14:anchorId="1B32FAF8" wp14:editId="0DD2B1F8">
                 <wp:simplePos x="0" y="0"/>
                 <wp:positionH relativeFrom="margin">
@@ -8026,9 +5610,9 @@
               </wp:anchor>
             </w:drawing>
           </mc:Choice>
-          <mc:Fallback xmlns:cx6="http://schemas.microsoft.com/office/drawing/2016/5/12/chartex" xmlns:cx7="http://schemas.microsoft.com/office/drawing/2016/5/13/chartex" xmlns:cx8="http://schemas.microsoft.com/office/drawing/2016/5/14/chartex" xmlns:aink="http://schemas.microsoft.com/office/drawing/2016/ink" xmlns:am3d="http://schemas.microsoft.com/office/drawing/2017/model3d" xmlns:w16cid="http://schemas.microsoft.com/office/word/2016/wordml/cid" xmlns:cx5="http://schemas.microsoft.com/office/drawing/2016/5/11/chartex" xmlns:cx4="http://schemas.microsoft.com/office/drawing/2016/5/10/chartex" xmlns:cx3="http://schemas.microsoft.com/office/drawing/2016/5/9/chartex" xmlns:cx2="http://schemas.microsoft.com/office/drawing/2015/10/21/chartex">
+          <mc:Fallback>
             <w:pict>
-              <v:rect w14:anchorId="1B32FAF8" id="Rectangle 207" o:spid="_x0000_s1073" style="position:absolute;margin-left:415pt;margin-top:.85pt;width:466.2pt;height:331.9pt;z-index:251719680;visibility:visible;mso-wrap-style:square;mso-width-percent:0;mso-height-percent:0;mso-wrap-distance-left:9pt;mso-wrap-distance-top:0;mso-wrap-distance-right:9pt;mso-wrap-distance-bottom:0;mso-position-horizontal:right;mso-position-horizontal-relative:margin;mso-position-vertical:absolute;mso-position-vertical-relative:text;mso-width-percent:0;mso-height-percent:0;mso-width-relative:margin;mso-height-relative:margin;v-text-anchor:middle" o:gfxdata="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" filled="f" strokecolor="black [3213]" strokeweight="2pt">
+              <v:rect w14:anchorId="1B32FAF8" id="Rectangle 207" o:spid="_x0000_s1060" style="position:absolute;margin-left:415pt;margin-top:.85pt;width:466.2pt;height:331.9pt;z-index:251719680;visibility:visible;mso-wrap-style:square;mso-width-percent:0;mso-height-percent:0;mso-wrap-distance-left:9pt;mso-wrap-distance-top:0;mso-wrap-distance-right:9pt;mso-wrap-distance-bottom:0;mso-position-horizontal:right;mso-position-horizontal-relative:margin;mso-position-vertical:absolute;mso-position-vertical-relative:text;mso-width-percent:0;mso-height-percent:0;mso-width-relative:margin;mso-height-relative:margin;v-text-anchor:middle" o:gfxdata="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" filled="f" strokecolor="black [3213]" strokeweight="2pt">
                 <v:textbox>
                   <w:txbxContent>
                     <w:p>
@@ -8182,669 +5766,8 @@
           </wp:anchor>
         </w:drawing>
       </w:r>
-      <w:r>
-        <w:rPr>
-          <w:noProof/>
-          <w:lang w:val="en-NZ" w:eastAsia="en-NZ"/>
-        </w:rPr>
-        <mc:AlternateContent>
-          <mc:Choice Requires="wps">
-            <w:drawing>
-              <wp:anchor distT="45720" distB="45720" distL="114300" distR="114300" simplePos="0" relativeHeight="251728896" behindDoc="0" locked="0" layoutInCell="1" allowOverlap="1" wp14:anchorId="565C142C" wp14:editId="257ED299">
-                <wp:simplePos x="0" y="0"/>
-                <wp:positionH relativeFrom="column">
-                  <wp:posOffset>4017645</wp:posOffset>
-                </wp:positionH>
-                <wp:positionV relativeFrom="paragraph">
-                  <wp:posOffset>182880</wp:posOffset>
-                </wp:positionV>
-                <wp:extent cx="946150" cy="1404620"/>
-                <wp:effectExtent l="0" t="0" r="0" b="0"/>
-                <wp:wrapSquare wrapText="bothSides"/>
-                <wp:docPr id="208" name="Text Box 2"/>
-                <wp:cNvGraphicFramePr>
-                  <a:graphicFrameLocks xmlns:a="http://schemas.openxmlformats.org/drawingml/2006/main"/>
-                </wp:cNvGraphicFramePr>
-                <a:graphic xmlns:a="http://schemas.openxmlformats.org/drawingml/2006/main">
-                  <a:graphicData uri="http://schemas.microsoft.com/office/word/2010/wordprocessingShape">
-                    <wps:wsp>
-                      <wps:cNvSpPr txBox="1">
-                        <a:spLocks noChangeArrowheads="1"/>
-                      </wps:cNvSpPr>
-                      <wps:spPr bwMode="auto">
-                        <a:xfrm>
-                          <a:off x="0" y="0"/>
-                          <a:ext cx="946150" cy="1404620"/>
-                        </a:xfrm>
-                        <a:prstGeom prst="rect">
-                          <a:avLst/>
-                        </a:prstGeom>
-                        <a:noFill/>
-                        <a:ln w="9525">
-                          <a:noFill/>
-                          <a:miter lim="800000"/>
-                          <a:headEnd/>
-                          <a:tailEnd/>
-                        </a:ln>
-                      </wps:spPr>
-                      <wps:txbx>
-                        <w:txbxContent>
-                          <w:p>
-                            <w:pPr>
-                              <w:jc w:val="center"/>
-                              <w:rPr>
-                                <w:lang w:val="en-NZ"/>
-                              </w:rPr>
-                            </w:pPr>
-                            <w:r>
-                              <w:rPr>
-                                <w:lang w:val="en-NZ"/>
-                              </w:rPr>
-                              <w:t>MY TEAM</w:t>
-                            </w:r>
-                          </w:p>
-                        </w:txbxContent>
-                      </wps:txbx>
-                      <wps:bodyPr rot="0" vert="horz" wrap="square" lIns="91440" tIns="45720" rIns="91440" bIns="45720" anchor="t" anchorCtr="0">
-                        <a:spAutoFit/>
-                      </wps:bodyPr>
-                    </wps:wsp>
-                  </a:graphicData>
-                </a:graphic>
-                <wp14:sizeRelH relativeFrom="margin">
-                  <wp14:pctWidth>0</wp14:pctWidth>
-                </wp14:sizeRelH>
-                <wp14:sizeRelV relativeFrom="margin">
-                  <wp14:pctHeight>20000</wp14:pctHeight>
-                </wp14:sizeRelV>
-              </wp:anchor>
-            </w:drawing>
-          </mc:Choice>
-          <mc:Fallback xmlns:cx6="http://schemas.microsoft.com/office/drawing/2016/5/12/chartex" xmlns:cx7="http://schemas.microsoft.com/office/drawing/2016/5/13/chartex" xmlns:cx8="http://schemas.microsoft.com/office/drawing/2016/5/14/chartex" xmlns:aink="http://schemas.microsoft.com/office/drawing/2016/ink" xmlns:am3d="http://schemas.microsoft.com/office/drawing/2017/model3d" xmlns:w16cid="http://schemas.microsoft.com/office/word/2016/wordml/cid" xmlns:cx5="http://schemas.microsoft.com/office/drawing/2016/5/11/chartex" xmlns:cx4="http://schemas.microsoft.com/office/drawing/2016/5/10/chartex" xmlns:cx3="http://schemas.microsoft.com/office/drawing/2016/5/9/chartex" xmlns:cx2="http://schemas.microsoft.com/office/drawing/2015/10/21/chartex">
-            <w:pict>
-              <v:shape w14:anchorId="565C142C" id="_x0000_s1074" type="#_x0000_t202" style="position:absolute;margin-left:316.35pt;margin-top:14.4pt;width:74.5pt;height:110.6pt;z-index:251728896;visibility:visible;mso-wrap-style:square;mso-width-percent:0;mso-height-percent:200;mso-wrap-distance-left:9pt;mso-wrap-distance-top:3.6pt;mso-wrap-distance-right:9pt;mso-wrap-distance-bottom:3.6pt;mso-position-horizontal:absolute;mso-position-horizontal-relative:text;mso-position-vertical:absolute;mso-position-vertical-relative:text;mso-width-percent:0;mso-height-percent:200;mso-width-relative:margin;mso-height-relative:margin;v-text-anchor:top" o:gfxdata="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" filled="f" stroked="f">
-                <v:textbox style="mso-fit-shape-to-text:t">
-                  <w:txbxContent>
-                    <w:p>
-                      <w:pPr>
-                        <w:jc w:val="center"/>
-                        <w:rPr>
-                          <w:lang w:val="en-NZ"/>
-                        </w:rPr>
-                      </w:pPr>
-                      <w:r>
-                        <w:rPr>
-                          <w:lang w:val="en-NZ"/>
-                        </w:rPr>
-                        <w:t>MY TEAM</w:t>
-                      </w:r>
-                    </w:p>
-                  </w:txbxContent>
-                </v:textbox>
-                <w10:wrap type="square"/>
-              </v:shape>
-            </w:pict>
-          </mc:Fallback>
-        </mc:AlternateContent>
-      </w:r>
-      <w:r>
-        <w:rPr>
-          <w:noProof/>
-          <w:lang w:val="en-NZ" w:eastAsia="en-NZ"/>
-        </w:rPr>
-        <mc:AlternateContent>
-          <mc:Choice Requires="wps">
-            <w:drawing>
-              <wp:anchor distT="45720" distB="45720" distL="114300" distR="114300" simplePos="0" relativeHeight="251726848" behindDoc="0" locked="0" layoutInCell="1" allowOverlap="1" wp14:anchorId="0D61FFAB" wp14:editId="0399EC8F">
-                <wp:simplePos x="0" y="0"/>
-                <wp:positionH relativeFrom="column">
-                  <wp:posOffset>2065020</wp:posOffset>
-                </wp:positionH>
-                <wp:positionV relativeFrom="paragraph">
-                  <wp:posOffset>196215</wp:posOffset>
-                </wp:positionV>
-                <wp:extent cx="946150" cy="1404620"/>
-                <wp:effectExtent l="0" t="0" r="0" b="0"/>
-                <wp:wrapSquare wrapText="bothSides"/>
-                <wp:docPr id="209" name="Text Box 2"/>
-                <wp:cNvGraphicFramePr>
-                  <a:graphicFrameLocks xmlns:a="http://schemas.openxmlformats.org/drawingml/2006/main"/>
-                </wp:cNvGraphicFramePr>
-                <a:graphic xmlns:a="http://schemas.openxmlformats.org/drawingml/2006/main">
-                  <a:graphicData uri="http://schemas.microsoft.com/office/word/2010/wordprocessingShape">
-                    <wps:wsp>
-                      <wps:cNvSpPr txBox="1">
-                        <a:spLocks noChangeArrowheads="1"/>
-                      </wps:cNvSpPr>
-                      <wps:spPr bwMode="auto">
-                        <a:xfrm>
-                          <a:off x="0" y="0"/>
-                          <a:ext cx="946150" cy="1404620"/>
-                        </a:xfrm>
-                        <a:prstGeom prst="rect">
-                          <a:avLst/>
-                        </a:prstGeom>
-                        <a:noFill/>
-                        <a:ln w="9525">
-                          <a:noFill/>
-                          <a:miter lim="800000"/>
-                          <a:headEnd/>
-                          <a:tailEnd/>
-                        </a:ln>
-                      </wps:spPr>
-                      <wps:txbx>
-                        <w:txbxContent>
-                          <w:p>
-                            <w:pPr>
-                              <w:jc w:val="center"/>
-                              <w:rPr>
-                                <w:lang w:val="en-NZ"/>
-                              </w:rPr>
-                            </w:pPr>
-                            <w:r>
-                              <w:rPr>
-                                <w:lang w:val="en-NZ"/>
-                              </w:rPr>
-                              <w:t>SEARCH</w:t>
-                            </w:r>
-                            <w:r>
-                              <w:rPr>
-                                <w:lang w:val="en-NZ"/>
-                              </w:rPr>
-                              <w:tab/>
-                            </w:r>
-                          </w:p>
-                        </w:txbxContent>
-                      </wps:txbx>
-                      <wps:bodyPr rot="0" vert="horz" wrap="square" lIns="91440" tIns="45720" rIns="91440" bIns="45720" anchor="t" anchorCtr="0">
-                        <a:spAutoFit/>
-                      </wps:bodyPr>
-                    </wps:wsp>
-                  </a:graphicData>
-                </a:graphic>
-                <wp14:sizeRelH relativeFrom="margin">
-                  <wp14:pctWidth>0</wp14:pctWidth>
-                </wp14:sizeRelH>
-                <wp14:sizeRelV relativeFrom="margin">
-                  <wp14:pctHeight>20000</wp14:pctHeight>
-                </wp14:sizeRelV>
-              </wp:anchor>
-            </w:drawing>
-          </mc:Choice>
-          <mc:Fallback xmlns:cx6="http://schemas.microsoft.com/office/drawing/2016/5/12/chartex" xmlns:cx7="http://schemas.microsoft.com/office/drawing/2016/5/13/chartex" xmlns:cx8="http://schemas.microsoft.com/office/drawing/2016/5/14/chartex" xmlns:aink="http://schemas.microsoft.com/office/drawing/2016/ink" xmlns:am3d="http://schemas.microsoft.com/office/drawing/2017/model3d" xmlns:w16cid="http://schemas.microsoft.com/office/word/2016/wordml/cid" xmlns:cx5="http://schemas.microsoft.com/office/drawing/2016/5/11/chartex" xmlns:cx4="http://schemas.microsoft.com/office/drawing/2016/5/10/chartex" xmlns:cx3="http://schemas.microsoft.com/office/drawing/2016/5/9/chartex" xmlns:cx2="http://schemas.microsoft.com/office/drawing/2015/10/21/chartex">
-            <w:pict>
-              <v:shape w14:anchorId="0D61FFAB" id="_x0000_s1075" type="#_x0000_t202" style="position:absolute;margin-left:162.6pt;margin-top:15.45pt;width:74.5pt;height:110.6pt;z-index:251726848;visibility:visible;mso-wrap-style:square;mso-width-percent:0;mso-height-percent:200;mso-wrap-distance-left:9pt;mso-wrap-distance-top:3.6pt;mso-wrap-distance-right:9pt;mso-wrap-distance-bottom:3.6pt;mso-position-horizontal:absolute;mso-position-horizontal-relative:text;mso-position-vertical:absolute;mso-position-vertical-relative:text;mso-width-percent:0;mso-height-percent:200;mso-width-relative:margin;mso-height-relative:margin;v-text-anchor:top" o:gfxdata="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" filled="f" stroked="f">
-                <v:textbox style="mso-fit-shape-to-text:t">
-                  <w:txbxContent>
-                    <w:p>
-                      <w:pPr>
-                        <w:jc w:val="center"/>
-                        <w:rPr>
-                          <w:lang w:val="en-NZ"/>
-                        </w:rPr>
-                      </w:pPr>
-                      <w:r>
-                        <w:rPr>
-                          <w:lang w:val="en-NZ"/>
-                        </w:rPr>
-                        <w:t>SEARCH</w:t>
-                      </w:r>
-                      <w:r>
-                        <w:rPr>
-                          <w:lang w:val="en-NZ"/>
-                        </w:rPr>
-                        <w:tab/>
-                      </w:r>
-                    </w:p>
-                  </w:txbxContent>
-                </v:textbox>
-                <w10:wrap type="square"/>
-              </v:shape>
-            </w:pict>
-          </mc:Fallback>
-        </mc:AlternateContent>
-      </w:r>
-      <w:r>
-        <w:rPr>
-          <w:noProof/>
-          <w:lang w:val="en-NZ" w:eastAsia="en-NZ"/>
-        </w:rPr>
-        <mc:AlternateContent>
-          <mc:Choice Requires="wps">
-            <w:drawing>
-              <wp:anchor distT="45720" distB="45720" distL="114300" distR="114300" simplePos="0" relativeHeight="251725824" behindDoc="0" locked="0" layoutInCell="1" allowOverlap="1" wp14:anchorId="4314EE95" wp14:editId="1511B2A8">
-                <wp:simplePos x="0" y="0"/>
-                <wp:positionH relativeFrom="column">
-                  <wp:posOffset>1087120</wp:posOffset>
-                </wp:positionH>
-                <wp:positionV relativeFrom="paragraph">
-                  <wp:posOffset>186690</wp:posOffset>
-                </wp:positionV>
-                <wp:extent cx="946150" cy="1404620"/>
-                <wp:effectExtent l="0" t="0" r="0" b="0"/>
-                <wp:wrapSquare wrapText="bothSides"/>
-                <wp:docPr id="210" name="Text Box 2"/>
-                <wp:cNvGraphicFramePr>
-                  <a:graphicFrameLocks xmlns:a="http://schemas.openxmlformats.org/drawingml/2006/main"/>
-                </wp:cNvGraphicFramePr>
-                <a:graphic xmlns:a="http://schemas.openxmlformats.org/drawingml/2006/main">
-                  <a:graphicData uri="http://schemas.microsoft.com/office/word/2010/wordprocessingShape">
-                    <wps:wsp>
-                      <wps:cNvSpPr txBox="1">
-                        <a:spLocks noChangeArrowheads="1"/>
-                      </wps:cNvSpPr>
-                      <wps:spPr bwMode="auto">
-                        <a:xfrm>
-                          <a:off x="0" y="0"/>
-                          <a:ext cx="946150" cy="1404620"/>
-                        </a:xfrm>
-                        <a:prstGeom prst="rect">
-                          <a:avLst/>
-                        </a:prstGeom>
-                        <a:noFill/>
-                        <a:ln w="9525">
-                          <a:noFill/>
-                          <a:miter lim="800000"/>
-                          <a:headEnd/>
-                          <a:tailEnd/>
-                        </a:ln>
-                      </wps:spPr>
-                      <wps:txbx>
-                        <w:txbxContent>
-                          <w:p>
-                            <w:pPr>
-                              <w:jc w:val="center"/>
-                              <w:rPr>
-                                <w:b/>
-                                <w:u w:val="single"/>
-                                <w:lang w:val="en-NZ"/>
-                              </w:rPr>
-                            </w:pPr>
-                            <w:r>
-                              <w:rPr>
-                                <w:b/>
-                                <w:u w:val="single"/>
-                                <w:lang w:val="en-NZ"/>
-                              </w:rPr>
-                              <w:t>HOME</w:t>
-                            </w:r>
-                          </w:p>
-                        </w:txbxContent>
-                      </wps:txbx>
-                      <wps:bodyPr rot="0" vert="horz" wrap="square" lIns="91440" tIns="45720" rIns="91440" bIns="45720" anchor="t" anchorCtr="0">
-                        <a:spAutoFit/>
-                      </wps:bodyPr>
-                    </wps:wsp>
-                  </a:graphicData>
-                </a:graphic>
-                <wp14:sizeRelH relativeFrom="margin">
-                  <wp14:pctWidth>0</wp14:pctWidth>
-                </wp14:sizeRelH>
-                <wp14:sizeRelV relativeFrom="margin">
-                  <wp14:pctHeight>20000</wp14:pctHeight>
-                </wp14:sizeRelV>
-              </wp:anchor>
-            </w:drawing>
-          </mc:Choice>
-          <mc:Fallback xmlns:cx6="http://schemas.microsoft.com/office/drawing/2016/5/12/chartex" xmlns:cx7="http://schemas.microsoft.com/office/drawing/2016/5/13/chartex" xmlns:cx8="http://schemas.microsoft.com/office/drawing/2016/5/14/chartex" xmlns:aink="http://schemas.microsoft.com/office/drawing/2016/ink" xmlns:am3d="http://schemas.microsoft.com/office/drawing/2017/model3d" xmlns:w16cid="http://schemas.microsoft.com/office/word/2016/wordml/cid" xmlns:cx5="http://schemas.microsoft.com/office/drawing/2016/5/11/chartex" xmlns:cx4="http://schemas.microsoft.com/office/drawing/2016/5/10/chartex" xmlns:cx3="http://schemas.microsoft.com/office/drawing/2016/5/9/chartex" xmlns:cx2="http://schemas.microsoft.com/office/drawing/2015/10/21/chartex">
-            <w:pict>
-              <v:shape w14:anchorId="4314EE95" id="_x0000_s1076" type="#_x0000_t202" style="position:absolute;margin-left:85.6pt;margin-top:14.7pt;width:74.5pt;height:110.6pt;z-index:251725824;visibility:visible;mso-wrap-style:square;mso-width-percent:0;mso-height-percent:200;mso-wrap-distance-left:9pt;mso-wrap-distance-top:3.6pt;mso-wrap-distance-right:9pt;mso-wrap-distance-bottom:3.6pt;mso-position-horizontal:absolute;mso-position-horizontal-relative:text;mso-position-vertical:absolute;mso-position-vertical-relative:text;mso-width-percent:0;mso-height-percent:200;mso-width-relative:margin;mso-height-relative:margin;v-text-anchor:top" o:gfxdata="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" filled="f" stroked="f">
-                <v:textbox style="mso-fit-shape-to-text:t">
-                  <w:txbxContent>
-                    <w:p>
-                      <w:pPr>
-                        <w:jc w:val="center"/>
-                        <w:rPr>
-                          <w:b/>
-                          <w:u w:val="single"/>
-                          <w:lang w:val="en-NZ"/>
-                        </w:rPr>
-                      </w:pPr>
-                      <w:r>
-                        <w:rPr>
-                          <w:b/>
-                          <w:u w:val="single"/>
-                          <w:lang w:val="en-NZ"/>
-                        </w:rPr>
-                        <w:t>HOME</w:t>
-                      </w:r>
-                    </w:p>
-                  </w:txbxContent>
-                </v:textbox>
-                <w10:wrap type="square"/>
-              </v:shape>
-            </w:pict>
-          </mc:Fallback>
-        </mc:AlternateContent>
-      </w:r>
-      <w:r>
-        <w:rPr>
-          <w:noProof/>
-          <w:lang w:val="en-NZ" w:eastAsia="en-NZ"/>
-        </w:rPr>
-        <mc:AlternateContent>
-          <mc:Choice Requires="wps">
-            <w:drawing>
-              <wp:anchor distT="0" distB="0" distL="114300" distR="114300" simplePos="0" relativeHeight="251724800" behindDoc="0" locked="0" layoutInCell="1" allowOverlap="1" wp14:anchorId="62FF996A" wp14:editId="02AD752B">
-                <wp:simplePos x="0" y="0"/>
-                <wp:positionH relativeFrom="margin">
-                  <wp:posOffset>4007257</wp:posOffset>
-                </wp:positionH>
-                <wp:positionV relativeFrom="paragraph">
-                  <wp:posOffset>11710</wp:posOffset>
-                </wp:positionV>
-                <wp:extent cx="974116" cy="678815"/>
-                <wp:effectExtent l="0" t="0" r="16510" b="26035"/>
-                <wp:wrapNone/>
-                <wp:docPr id="211" name="Rectangle: Top Corners Rounded 211"/>
-                <wp:cNvGraphicFramePr/>
-                <a:graphic xmlns:a="http://schemas.openxmlformats.org/drawingml/2006/main">
-                  <a:graphicData uri="http://schemas.microsoft.com/office/word/2010/wordprocessingShape">
-                    <wps:wsp>
-                      <wps:cNvSpPr/>
-                      <wps:spPr>
-                        <a:xfrm>
-                          <a:off x="0" y="0"/>
-                          <a:ext cx="974116" cy="678815"/>
-                        </a:xfrm>
-                        <a:prstGeom prst="round2SameRect">
-                          <a:avLst/>
-                        </a:prstGeom>
-                        <a:noFill/>
-                        <a:ln w="19050">
-                          <a:solidFill>
-                            <a:schemeClr val="tx1"/>
-                          </a:solidFill>
-                        </a:ln>
-                      </wps:spPr>
-                      <wps:style>
-                        <a:lnRef idx="2">
-                          <a:schemeClr val="accent1">
-                            <a:shade val="50000"/>
-                          </a:schemeClr>
-                        </a:lnRef>
-                        <a:fillRef idx="1">
-                          <a:schemeClr val="accent1"/>
-                        </a:fillRef>
-                        <a:effectRef idx="0">
-                          <a:schemeClr val="accent1"/>
-                        </a:effectRef>
-                        <a:fontRef idx="minor">
-                          <a:schemeClr val="lt1"/>
-                        </a:fontRef>
-                      </wps:style>
-                      <wps:bodyPr rot="0" spcFirstLastPara="0" vertOverflow="overflow" horzOverflow="overflow" vert="horz" wrap="square" lIns="91440" tIns="45720" rIns="91440" bIns="45720" numCol="1" spcCol="0" rtlCol="0" fromWordArt="0" anchor="ctr" anchorCtr="0" forceAA="0" compatLnSpc="1">
-                        <a:prstTxWarp prst="textNoShape">
-                          <a:avLst/>
-                        </a:prstTxWarp>
-                        <a:noAutofit/>
-                      </wps:bodyPr>
-                    </wps:wsp>
-                  </a:graphicData>
-                </a:graphic>
-                <wp14:sizeRelH relativeFrom="margin">
-                  <wp14:pctWidth>0</wp14:pctWidth>
-                </wp14:sizeRelH>
-              </wp:anchor>
-            </w:drawing>
-          </mc:Choice>
-          <mc:Fallback xmlns:cx6="http://schemas.microsoft.com/office/drawing/2016/5/12/chartex" xmlns:cx7="http://schemas.microsoft.com/office/drawing/2016/5/13/chartex" xmlns:cx8="http://schemas.microsoft.com/office/drawing/2016/5/14/chartex" xmlns:aink="http://schemas.microsoft.com/office/drawing/2016/ink" xmlns:am3d="http://schemas.microsoft.com/office/drawing/2017/model3d" xmlns:w16cid="http://schemas.microsoft.com/office/word/2016/wordml/cid" xmlns:cx5="http://schemas.microsoft.com/office/drawing/2016/5/11/chartex" xmlns:cx4="http://schemas.microsoft.com/office/drawing/2016/5/10/chartex" xmlns:cx3="http://schemas.microsoft.com/office/drawing/2016/5/9/chartex" xmlns:cx2="http://schemas.microsoft.com/office/drawing/2015/10/21/chartex">
-            <w:pict>
-              <v:shape w14:anchorId="6A738564" id="Rectangle: Top Corners Rounded 211" o:spid="_x0000_s1026" style="position:absolute;margin-left:315.55pt;margin-top:.9pt;width:76.7pt;height:53.45pt;z-index:251724800;visibility:visible;mso-wrap-style:square;mso-width-percent:0;mso-wrap-distance-left:9pt;mso-wrap-distance-top:0;mso-wrap-distance-right:9pt;mso-wrap-distance-bottom:0;mso-position-horizontal:absolute;mso-position-horizontal-relative:margin;mso-position-vertical:absolute;mso-position-vertical-relative:text;mso-width-percent:0;mso-width-relative:margin;v-text-anchor:middle" coordsize="974116,678815" o:gfxdata="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" path="m113138,l860978,v62484,,113138,50654,113138,113138l974116,678815r,l,678815r,l,113138c,50654,50654,,113138,xe" filled="f" strokecolor="black [3213]" strokeweight="1.5pt">
-                <v:stroke joinstyle="miter"/>
-                <v:path arrowok="t" o:connecttype="custom" o:connectlocs="113138,0;860978,0;974116,113138;974116,678815;974116,678815;0,678815;0,678815;0,113138;113138,0" o:connectangles="0,0,0,0,0,0,0,0,0"/>
-                <w10:wrap anchorx="margin"/>
-              </v:shape>
-            </w:pict>
-          </mc:Fallback>
-        </mc:AlternateContent>
-      </w:r>
-      <w:r>
-        <w:rPr>
-          <w:noProof/>
-          <w:lang w:val="en-NZ" w:eastAsia="en-NZ"/>
-        </w:rPr>
-        <mc:AlternateContent>
-          <mc:Choice Requires="wps">
-            <w:drawing>
-              <wp:anchor distT="0" distB="0" distL="114300" distR="114300" simplePos="0" relativeHeight="251723776" behindDoc="0" locked="0" layoutInCell="1" allowOverlap="1" wp14:anchorId="5374972F" wp14:editId="3AD8D87E">
-                <wp:simplePos x="0" y="0"/>
-                <wp:positionH relativeFrom="margin">
-                  <wp:posOffset>3028087</wp:posOffset>
-                </wp:positionH>
-                <wp:positionV relativeFrom="paragraph">
-                  <wp:posOffset>15240</wp:posOffset>
-                </wp:positionV>
-                <wp:extent cx="974090" cy="678815"/>
-                <wp:effectExtent l="0" t="0" r="16510" b="26035"/>
-                <wp:wrapNone/>
-                <wp:docPr id="212" name="Rectangle: Top Corners Rounded 212"/>
-                <wp:cNvGraphicFramePr/>
-                <a:graphic xmlns:a="http://schemas.openxmlformats.org/drawingml/2006/main">
-                  <a:graphicData uri="http://schemas.microsoft.com/office/word/2010/wordprocessingShape">
-                    <wps:wsp>
-                      <wps:cNvSpPr/>
-                      <wps:spPr>
-                        <a:xfrm>
-                          <a:off x="0" y="0"/>
-                          <a:ext cx="974090" cy="678815"/>
-                        </a:xfrm>
-                        <a:prstGeom prst="round2SameRect">
-                          <a:avLst/>
-                        </a:prstGeom>
-                        <a:noFill/>
-                        <a:ln w="19050">
-                          <a:solidFill>
-                            <a:schemeClr val="tx1"/>
-                          </a:solidFill>
-                        </a:ln>
-                      </wps:spPr>
-                      <wps:style>
-                        <a:lnRef idx="2">
-                          <a:schemeClr val="accent1">
-                            <a:shade val="50000"/>
-                          </a:schemeClr>
-                        </a:lnRef>
-                        <a:fillRef idx="1">
-                          <a:schemeClr val="accent1"/>
-                        </a:fillRef>
-                        <a:effectRef idx="0">
-                          <a:schemeClr val="accent1"/>
-                        </a:effectRef>
-                        <a:fontRef idx="minor">
-                          <a:schemeClr val="lt1"/>
-                        </a:fontRef>
-                      </wps:style>
-                      <wps:bodyPr rot="0" spcFirstLastPara="0" vertOverflow="overflow" horzOverflow="overflow" vert="horz" wrap="square" lIns="91440" tIns="45720" rIns="91440" bIns="45720" numCol="1" spcCol="0" rtlCol="0" fromWordArt="0" anchor="ctr" anchorCtr="0" forceAA="0" compatLnSpc="1">
-                        <a:prstTxWarp prst="textNoShape">
-                          <a:avLst/>
-                        </a:prstTxWarp>
-                        <a:noAutofit/>
-                      </wps:bodyPr>
-                    </wps:wsp>
-                  </a:graphicData>
-                </a:graphic>
-                <wp14:sizeRelH relativeFrom="margin">
-                  <wp14:pctWidth>0</wp14:pctWidth>
-                </wp14:sizeRelH>
-              </wp:anchor>
-            </w:drawing>
-          </mc:Choice>
-          <mc:Fallback xmlns:cx6="http://schemas.microsoft.com/office/drawing/2016/5/12/chartex" xmlns:cx7="http://schemas.microsoft.com/office/drawing/2016/5/13/chartex" xmlns:cx8="http://schemas.microsoft.com/office/drawing/2016/5/14/chartex" xmlns:aink="http://schemas.microsoft.com/office/drawing/2016/ink" xmlns:am3d="http://schemas.microsoft.com/office/drawing/2017/model3d" xmlns:w16cid="http://schemas.microsoft.com/office/word/2016/wordml/cid" xmlns:cx5="http://schemas.microsoft.com/office/drawing/2016/5/11/chartex" xmlns:cx4="http://schemas.microsoft.com/office/drawing/2016/5/10/chartex" xmlns:cx3="http://schemas.microsoft.com/office/drawing/2016/5/9/chartex" xmlns:cx2="http://schemas.microsoft.com/office/drawing/2015/10/21/chartex">
-            <w:pict>
-              <v:shape w14:anchorId="748C8C95" id="Rectangle: Top Corners Rounded 212" o:spid="_x0000_s1026" style="position:absolute;margin-left:238.45pt;margin-top:1.2pt;width:76.7pt;height:53.45pt;z-index:251723776;visibility:visible;mso-wrap-style:square;mso-width-percent:0;mso-wrap-distance-left:9pt;mso-wrap-distance-top:0;mso-wrap-distance-right:9pt;mso-wrap-distance-bottom:0;mso-position-horizontal:absolute;mso-position-horizontal-relative:margin;mso-position-vertical:absolute;mso-position-vertical-relative:text;mso-width-percent:0;mso-width-relative:margin;v-text-anchor:middle" coordsize="974090,678815" o:gfxdata="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" path="m113138,l860952,v62484,,113138,50654,113138,113138l974090,678815r,l,678815r,l,113138c,50654,50654,,113138,xe" filled="f" strokecolor="black [3213]" strokeweight="1.5pt">
-                <v:stroke joinstyle="miter"/>
-                <v:path arrowok="t" o:connecttype="custom" o:connectlocs="113138,0;860952,0;974090,113138;974090,678815;974090,678815;0,678815;0,678815;0,113138;113138,0" o:connectangles="0,0,0,0,0,0,0,0,0"/>
-                <w10:wrap anchorx="margin"/>
-              </v:shape>
-            </w:pict>
-          </mc:Fallback>
-        </mc:AlternateContent>
-      </w:r>
-      <w:r>
-        <w:rPr>
-          <w:noProof/>
-          <w:lang w:val="en-NZ" w:eastAsia="en-NZ"/>
-        </w:rPr>
-        <mc:AlternateContent>
-          <mc:Choice Requires="wps">
-            <w:drawing>
-              <wp:anchor distT="0" distB="0" distL="114300" distR="114300" simplePos="0" relativeHeight="251722752" behindDoc="0" locked="0" layoutInCell="1" allowOverlap="1" wp14:anchorId="2BF63244" wp14:editId="1EF3220A">
-                <wp:simplePos x="0" y="0"/>
-                <wp:positionH relativeFrom="margin">
-                  <wp:posOffset>2052803</wp:posOffset>
-                </wp:positionH>
-                <wp:positionV relativeFrom="paragraph">
-                  <wp:posOffset>13970</wp:posOffset>
-                </wp:positionV>
-                <wp:extent cx="974116" cy="678815"/>
-                <wp:effectExtent l="0" t="0" r="16510" b="26035"/>
-                <wp:wrapNone/>
-                <wp:docPr id="213" name="Rectangle: Top Corners Rounded 213"/>
-                <wp:cNvGraphicFramePr/>
-                <a:graphic xmlns:a="http://schemas.openxmlformats.org/drawingml/2006/main">
-                  <a:graphicData uri="http://schemas.microsoft.com/office/word/2010/wordprocessingShape">
-                    <wps:wsp>
-                      <wps:cNvSpPr/>
-                      <wps:spPr>
-                        <a:xfrm>
-                          <a:off x="0" y="0"/>
-                          <a:ext cx="974116" cy="678815"/>
-                        </a:xfrm>
-                        <a:prstGeom prst="round2SameRect">
-                          <a:avLst/>
-                        </a:prstGeom>
-                        <a:noFill/>
-                        <a:ln w="19050">
-                          <a:solidFill>
-                            <a:schemeClr val="tx1"/>
-                          </a:solidFill>
-                        </a:ln>
-                      </wps:spPr>
-                      <wps:style>
-                        <a:lnRef idx="2">
-                          <a:schemeClr val="accent1">
-                            <a:shade val="50000"/>
-                          </a:schemeClr>
-                        </a:lnRef>
-                        <a:fillRef idx="1">
-                          <a:schemeClr val="accent1"/>
-                        </a:fillRef>
-                        <a:effectRef idx="0">
-                          <a:schemeClr val="accent1"/>
-                        </a:effectRef>
-                        <a:fontRef idx="minor">
-                          <a:schemeClr val="lt1"/>
-                        </a:fontRef>
-                      </wps:style>
-                      <wps:bodyPr rot="0" spcFirstLastPara="0" vertOverflow="overflow" horzOverflow="overflow" vert="horz" wrap="square" lIns="91440" tIns="45720" rIns="91440" bIns="45720" numCol="1" spcCol="0" rtlCol="0" fromWordArt="0" anchor="ctr" anchorCtr="0" forceAA="0" compatLnSpc="1">
-                        <a:prstTxWarp prst="textNoShape">
-                          <a:avLst/>
-                        </a:prstTxWarp>
-                        <a:noAutofit/>
-                      </wps:bodyPr>
-                    </wps:wsp>
-                  </a:graphicData>
-                </a:graphic>
-                <wp14:sizeRelH relativeFrom="margin">
-                  <wp14:pctWidth>0</wp14:pctWidth>
-                </wp14:sizeRelH>
-              </wp:anchor>
-            </w:drawing>
-          </mc:Choice>
-          <mc:Fallback xmlns:cx6="http://schemas.microsoft.com/office/drawing/2016/5/12/chartex" xmlns:cx7="http://schemas.microsoft.com/office/drawing/2016/5/13/chartex" xmlns:cx8="http://schemas.microsoft.com/office/drawing/2016/5/14/chartex" xmlns:aink="http://schemas.microsoft.com/office/drawing/2016/ink" xmlns:am3d="http://schemas.microsoft.com/office/drawing/2017/model3d" xmlns:w16cid="http://schemas.microsoft.com/office/word/2016/wordml/cid" xmlns:cx5="http://schemas.microsoft.com/office/drawing/2016/5/11/chartex" xmlns:cx4="http://schemas.microsoft.com/office/drawing/2016/5/10/chartex" xmlns:cx3="http://schemas.microsoft.com/office/drawing/2016/5/9/chartex" xmlns:cx2="http://schemas.microsoft.com/office/drawing/2015/10/21/chartex">
-            <w:pict>
-              <v:shape w14:anchorId="7E20F001" id="Rectangle: Top Corners Rounded 213" o:spid="_x0000_s1026" style="position:absolute;margin-left:161.65pt;margin-top:1.1pt;width:76.7pt;height:53.45pt;z-index:251722752;visibility:visible;mso-wrap-style:square;mso-width-percent:0;mso-wrap-distance-left:9pt;mso-wrap-distance-top:0;mso-wrap-distance-right:9pt;mso-wrap-distance-bottom:0;mso-position-horizontal:absolute;mso-position-horizontal-relative:margin;mso-position-vertical:absolute;mso-position-vertical-relative:text;mso-width-percent:0;mso-width-relative:margin;v-text-anchor:middle" coordsize="974116,678815" o:gfxdata="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" path="m113138,l860978,v62484,,113138,50654,113138,113138l974116,678815r,l,678815r,l,113138c,50654,50654,,113138,xe" filled="f" strokecolor="black [3213]" strokeweight="1.5pt">
-                <v:stroke joinstyle="miter"/>
-                <v:path arrowok="t" o:connecttype="custom" o:connectlocs="113138,0;860978,0;974116,113138;974116,678815;974116,678815;0,678815;0,678815;0,113138;113138,0" o:connectangles="0,0,0,0,0,0,0,0,0"/>
-                <w10:wrap anchorx="margin"/>
-              </v:shape>
-            </w:pict>
-          </mc:Fallback>
-        </mc:AlternateContent>
-      </w:r>
-      <w:r>
-        <w:rPr>
-          <w:noProof/>
-          <w:lang w:val="en-NZ" w:eastAsia="en-NZ"/>
-        </w:rPr>
-        <mc:AlternateContent>
-          <mc:Choice Requires="wps">
-            <w:drawing>
-              <wp:anchor distT="0" distB="0" distL="114300" distR="114300" simplePos="0" relativeHeight="251720704" behindDoc="0" locked="0" layoutInCell="1" allowOverlap="1" wp14:anchorId="706D8A1C" wp14:editId="35584205">
-                <wp:simplePos x="0" y="0"/>
-                <wp:positionH relativeFrom="margin">
-                  <wp:posOffset>1074928</wp:posOffset>
-                </wp:positionH>
-                <wp:positionV relativeFrom="paragraph">
-                  <wp:posOffset>9525</wp:posOffset>
-                </wp:positionV>
-                <wp:extent cx="974116" cy="678815"/>
-                <wp:effectExtent l="0" t="0" r="16510" b="26035"/>
-                <wp:wrapNone/>
-                <wp:docPr id="214" name="Rectangle: Top Corners Rounded 214"/>
-                <wp:cNvGraphicFramePr/>
-                <a:graphic xmlns:a="http://schemas.openxmlformats.org/drawingml/2006/main">
-                  <a:graphicData uri="http://schemas.microsoft.com/office/word/2010/wordprocessingShape">
-                    <wps:wsp>
-                      <wps:cNvSpPr/>
-                      <wps:spPr>
-                        <a:xfrm>
-                          <a:off x="0" y="0"/>
-                          <a:ext cx="974116" cy="678815"/>
-                        </a:xfrm>
-                        <a:prstGeom prst="round2SameRect">
-                          <a:avLst/>
-                        </a:prstGeom>
-                        <a:noFill/>
-                        <a:ln w="19050">
-                          <a:solidFill>
-                            <a:schemeClr val="tx1"/>
-                          </a:solidFill>
-                        </a:ln>
-                      </wps:spPr>
-                      <wps:style>
-                        <a:lnRef idx="2">
-                          <a:schemeClr val="accent1">
-                            <a:shade val="50000"/>
-                          </a:schemeClr>
-                        </a:lnRef>
-                        <a:fillRef idx="1">
-                          <a:schemeClr val="accent1"/>
-                        </a:fillRef>
-                        <a:effectRef idx="0">
-                          <a:schemeClr val="accent1"/>
-                        </a:effectRef>
-                        <a:fontRef idx="minor">
-                          <a:schemeClr val="lt1"/>
-                        </a:fontRef>
-                      </wps:style>
-                      <wps:bodyPr rot="0" spcFirstLastPara="0" vertOverflow="overflow" horzOverflow="overflow" vert="horz" wrap="square" lIns="91440" tIns="45720" rIns="91440" bIns="45720" numCol="1" spcCol="0" rtlCol="0" fromWordArt="0" anchor="ctr" anchorCtr="0" forceAA="0" compatLnSpc="1">
-                        <a:prstTxWarp prst="textNoShape">
-                          <a:avLst/>
-                        </a:prstTxWarp>
-                        <a:noAutofit/>
-                      </wps:bodyPr>
-                    </wps:wsp>
-                  </a:graphicData>
-                </a:graphic>
-                <wp14:sizeRelH relativeFrom="margin">
-                  <wp14:pctWidth>0</wp14:pctWidth>
-                </wp14:sizeRelH>
-              </wp:anchor>
-            </w:drawing>
-          </mc:Choice>
-          <mc:Fallback xmlns:cx6="http://schemas.microsoft.com/office/drawing/2016/5/12/chartex" xmlns:cx7="http://schemas.microsoft.com/office/drawing/2016/5/13/chartex" xmlns:cx8="http://schemas.microsoft.com/office/drawing/2016/5/14/chartex" xmlns:aink="http://schemas.microsoft.com/office/drawing/2016/ink" xmlns:am3d="http://schemas.microsoft.com/office/drawing/2017/model3d" xmlns:w16cid="http://schemas.microsoft.com/office/word/2016/wordml/cid" xmlns:cx5="http://schemas.microsoft.com/office/drawing/2016/5/11/chartex" xmlns:cx4="http://schemas.microsoft.com/office/drawing/2016/5/10/chartex" xmlns:cx3="http://schemas.microsoft.com/office/drawing/2016/5/9/chartex" xmlns:cx2="http://schemas.microsoft.com/office/drawing/2015/10/21/chartex">
-            <w:pict>
-              <v:shape w14:anchorId="12663373" id="Rectangle: Top Corners Rounded 214" o:spid="_x0000_s1026" style="position:absolute;margin-left:84.65pt;margin-top:.75pt;width:76.7pt;height:53.45pt;z-index:251720704;visibility:visible;mso-wrap-style:square;mso-width-percent:0;mso-wrap-distance-left:9pt;mso-wrap-distance-top:0;mso-wrap-distance-right:9pt;mso-wrap-distance-bottom:0;mso-position-horizontal:absolute;mso-position-horizontal-relative:margin;mso-position-vertical:absolute;mso-position-vertical-relative:text;mso-width-percent:0;mso-width-relative:margin;v-text-anchor:middle" coordsize="974116,678815" o:gfxdata="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" path="m113138,l860978,v62484,,113138,50654,113138,113138l974116,678815r,l,678815r,l,113138c,50654,50654,,113138,xe" filled="f" strokecolor="black [3213]" strokeweight="1.5pt">
-                <v:stroke joinstyle="miter"/>
-                <v:path arrowok="t" o:connecttype="custom" o:connectlocs="113138,0;860978,0;974116,113138;974116,678815;974116,678815;0,678815;0,678815;0,113138;113138,0" o:connectangles="0,0,0,0,0,0,0,0,0"/>
-                <w10:wrap anchorx="margin"/>
-              </v:shape>
-            </w:pict>
-          </mc:Fallback>
-        </mc:AlternateContent>
-      </w:r>
+      <w:bookmarkStart w:id="0" w:name="_GoBack"/>
+      <w:bookmarkEnd w:id="0"/>
     </w:p>
     <w:p/>
     <w:p>
@@ -8922,7 +5845,7 @@
               </wp:anchor>
             </w:drawing>
           </mc:Choice>
-          <mc:Fallback xmlns:cx6="http://schemas.microsoft.com/office/drawing/2016/5/12/chartex" xmlns:cx7="http://schemas.microsoft.com/office/drawing/2016/5/13/chartex" xmlns:cx8="http://schemas.microsoft.com/office/drawing/2016/5/14/chartex" xmlns:aink="http://schemas.microsoft.com/office/drawing/2016/ink" xmlns:am3d="http://schemas.microsoft.com/office/drawing/2017/model3d" xmlns:w16cid="http://schemas.microsoft.com/office/word/2016/wordml/cid" xmlns:cx5="http://schemas.microsoft.com/office/drawing/2016/5/11/chartex" xmlns:cx4="http://schemas.microsoft.com/office/drawing/2016/5/10/chartex" xmlns:cx3="http://schemas.microsoft.com/office/drawing/2016/5/9/chartex" xmlns:cx2="http://schemas.microsoft.com/office/drawing/2015/10/21/chartex">
+          <mc:Fallback xmlns:w16cid="http://schemas.microsoft.com/office/word/2016/wordml/cid">
             <w:pict>
               <v:shape id="Text Box 4" o:spid="_x0000_s1077" type="#_x0000_t202" style="position:absolute;margin-left:15pt;margin-top:15.15pt;width:95.5pt;height:20.4pt;z-index:251791360;visibility:visible;mso-wrap-style:square;mso-width-percent:0;mso-wrap-distance-left:9pt;mso-wrap-distance-top:0;mso-wrap-distance-right:9pt;mso-wrap-distance-bottom:0;mso-position-horizontal:absolute;mso-position-horizontal-relative:text;mso-position-vertical:absolute;mso-position-vertical-relative:text;mso-width-percent:0;mso-width-relative:margin;v-text-anchor:top" o:gfxdata="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" fillcolor="white [3201]" strokecolor="#4472c4 [3204]" strokeweight=".5pt">
                 <v:textbox>
@@ -9038,7 +5961,7 @@
               </wp:anchor>
             </w:drawing>
           </mc:Choice>
-          <mc:Fallback xmlns:cx6="http://schemas.microsoft.com/office/drawing/2016/5/12/chartex" xmlns:cx7="http://schemas.microsoft.com/office/drawing/2016/5/13/chartex" xmlns:cx8="http://schemas.microsoft.com/office/drawing/2016/5/14/chartex" xmlns:aink="http://schemas.microsoft.com/office/drawing/2016/ink" xmlns:am3d="http://schemas.microsoft.com/office/drawing/2017/model3d" xmlns:w16cid="http://schemas.microsoft.com/office/word/2016/wordml/cid" xmlns:cx5="http://schemas.microsoft.com/office/drawing/2016/5/11/chartex" xmlns:cx4="http://schemas.microsoft.com/office/drawing/2016/5/10/chartex" xmlns:cx3="http://schemas.microsoft.com/office/drawing/2016/5/9/chartex" xmlns:cx2="http://schemas.microsoft.com/office/drawing/2015/10/21/chartex">
+          <mc:Fallback xmlns:w16cid="http://schemas.microsoft.com/office/word/2016/wordml/cid">
             <w:pict>
               <v:shape w14:anchorId="15E97862" id="Text Box 215" o:spid="_x0000_s1078" type="#_x0000_t202" style="position:absolute;margin-left:400.5pt;margin-top:15.75pt;width:51.5pt;height:20.65pt;z-index:251732992;visibility:visible;mso-wrap-style:square;mso-width-percent:0;mso-height-percent:0;mso-wrap-distance-left:9pt;mso-wrap-distance-top:0;mso-wrap-distance-right:9pt;mso-wrap-distance-bottom:0;mso-position-horizontal:absolute;mso-position-horizontal-relative:text;mso-position-vertical:absolute;mso-position-vertical-relative:text;mso-width-percent:0;mso-height-percent:0;mso-width-relative:margin;mso-height-relative:margin;v-text-anchor:top" o:gfxdata="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" fillcolor="white [3201]" strokecolor="red" strokeweight="1pt">
                 <v:textbox>
@@ -9122,7 +6045,7 @@
               </wp:anchor>
             </w:drawing>
           </mc:Choice>
-          <mc:Fallback xmlns:cx6="http://schemas.microsoft.com/office/drawing/2016/5/12/chartex" xmlns:cx7="http://schemas.microsoft.com/office/drawing/2016/5/13/chartex" xmlns:cx8="http://schemas.microsoft.com/office/drawing/2016/5/14/chartex" xmlns:aink="http://schemas.microsoft.com/office/drawing/2016/ink" xmlns:am3d="http://schemas.microsoft.com/office/drawing/2017/model3d" xmlns:w16cid="http://schemas.microsoft.com/office/word/2016/wordml/cid" xmlns:cx5="http://schemas.microsoft.com/office/drawing/2016/5/11/chartex" xmlns:cx4="http://schemas.microsoft.com/office/drawing/2016/5/10/chartex" xmlns:cx3="http://schemas.microsoft.com/office/drawing/2016/5/9/chartex" xmlns:cx2="http://schemas.microsoft.com/office/drawing/2015/10/21/chartex">
+          <mc:Fallback xmlns:w16cid="http://schemas.microsoft.com/office/word/2016/wordml/cid">
             <w:pict>
               <v:line w14:anchorId="7A995031" id="Straight Connector 216" o:spid="_x0000_s1026" style="position:absolute;z-index:251721728;visibility:visible;mso-wrap-style:square;mso-wrap-distance-left:9pt;mso-wrap-distance-top:0;mso-wrap-distance-right:9pt;mso-wrap-distance-bottom:0;mso-position-horizontal:right;mso-position-horizontal-relative:margin;mso-position-vertical:absolute;mso-position-vertical-relative:text" from="415pt,9.3pt" to="881.2pt,10.45pt" o:gfxdata="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" strokecolor="black [3200]" strokeweight="1.5pt">
                 <v:stroke joinstyle="miter"/>
@@ -9218,7 +6141,7 @@
               </wp:anchor>
             </w:drawing>
           </mc:Choice>
-          <mc:Fallback xmlns:cx6="http://schemas.microsoft.com/office/drawing/2016/5/12/chartex" xmlns:cx7="http://schemas.microsoft.com/office/drawing/2016/5/13/chartex" xmlns:cx8="http://schemas.microsoft.com/office/drawing/2016/5/14/chartex" xmlns:aink="http://schemas.microsoft.com/office/drawing/2016/ink" xmlns:am3d="http://schemas.microsoft.com/office/drawing/2017/model3d" xmlns:w16cid="http://schemas.microsoft.com/office/word/2016/wordml/cid" xmlns:cx5="http://schemas.microsoft.com/office/drawing/2016/5/11/chartex" xmlns:cx4="http://schemas.microsoft.com/office/drawing/2016/5/10/chartex" xmlns:cx3="http://schemas.microsoft.com/office/drawing/2016/5/9/chartex" xmlns:cx2="http://schemas.microsoft.com/office/drawing/2015/10/21/chartex">
+          <mc:Fallback xmlns:w16cid="http://schemas.microsoft.com/office/word/2016/wordml/cid">
             <w:pict>
               <v:shape w14:anchorId="1ABC388B" id="Text Box 218" o:spid="_x0000_s1079" type="#_x0000_t202" style="position:absolute;margin-left:69pt;margin-top:5.3pt;width:319.3pt;height:30pt;z-index:251731968;visibility:visible;mso-wrap-style:square;mso-height-percent:0;mso-wrap-distance-left:9pt;mso-wrap-distance-top:0;mso-wrap-distance-right:9pt;mso-wrap-distance-bottom:0;mso-position-horizontal:absolute;mso-position-horizontal-relative:text;mso-position-vertical:absolute;mso-position-vertical-relative:text;mso-height-percent:0;mso-height-relative:margin;v-text-anchor:top" o:gfxdata="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" filled="f" stroked="f" strokeweight=".5pt">
                 <v:textbox>
@@ -9354,7 +6277,7 @@
               </wp:anchor>
             </w:drawing>
           </mc:Choice>
-          <mc:Fallback xmlns:cx6="http://schemas.microsoft.com/office/drawing/2016/5/12/chartex" xmlns:cx7="http://schemas.microsoft.com/office/drawing/2016/5/13/chartex" xmlns:cx8="http://schemas.microsoft.com/office/drawing/2016/5/14/chartex" xmlns:aink="http://schemas.microsoft.com/office/drawing/2016/ink" xmlns:am3d="http://schemas.microsoft.com/office/drawing/2017/model3d" xmlns:w16cid="http://schemas.microsoft.com/office/word/2016/wordml/cid" xmlns:cx5="http://schemas.microsoft.com/office/drawing/2016/5/11/chartex" xmlns:cx4="http://schemas.microsoft.com/office/drawing/2016/5/10/chartex" xmlns:cx3="http://schemas.microsoft.com/office/drawing/2016/5/9/chartex" xmlns:cx2="http://schemas.microsoft.com/office/drawing/2015/10/21/chartex">
+          <mc:Fallback xmlns:w16cid="http://schemas.microsoft.com/office/word/2016/wordml/cid">
             <w:pict>
               <v:shape w14:anchorId="2C61BB6E" id="Text Box 222" o:spid="_x0000_s1080" type="#_x0000_t202" style="position:absolute;margin-left:141.3pt;margin-top:15.35pt;width:179.05pt;height:28.55pt;z-index:251735040;visibility:visible;mso-wrap-style:square;mso-width-percent:0;mso-height-percent:0;mso-wrap-distance-left:9pt;mso-wrap-distance-top:0;mso-wrap-distance-right:9pt;mso-wrap-distance-bottom:0;mso-position-horizontal:absolute;mso-position-horizontal-relative:text;mso-position-vertical:absolute;mso-position-vertical-relative:text;mso-width-percent:0;mso-height-percent:0;mso-width-relative:margin;mso-height-relative:margin;v-text-anchor:top" o:gfxdata="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" fillcolor="white [3201]" strokeweight=".5pt">
                 <v:textbox>
@@ -9463,7 +6386,7 @@
               </wp:anchor>
             </w:drawing>
           </mc:Choice>
-          <mc:Fallback xmlns:cx6="http://schemas.microsoft.com/office/drawing/2016/5/12/chartex" xmlns:cx7="http://schemas.microsoft.com/office/drawing/2016/5/13/chartex" xmlns:cx8="http://schemas.microsoft.com/office/drawing/2016/5/14/chartex" xmlns:aink="http://schemas.microsoft.com/office/drawing/2016/ink" xmlns:am3d="http://schemas.microsoft.com/office/drawing/2017/model3d" xmlns:w16cid="http://schemas.microsoft.com/office/word/2016/wordml/cid" xmlns:cx5="http://schemas.microsoft.com/office/drawing/2016/5/11/chartex" xmlns:cx4="http://schemas.microsoft.com/office/drawing/2016/5/10/chartex" xmlns:cx3="http://schemas.microsoft.com/office/drawing/2016/5/9/chartex" xmlns:cx2="http://schemas.microsoft.com/office/drawing/2015/10/21/chartex">
+          <mc:Fallback xmlns:w16cid="http://schemas.microsoft.com/office/word/2016/wordml/cid">
             <w:pict>
               <v:shape id="Text Box 232" o:spid="_x0000_s1081" type="#_x0000_t202" style="position:absolute;margin-left:119.6pt;margin-top:60.35pt;width:76.5pt;height:29.25pt;z-index:251742208;visibility:visible;mso-wrap-style:square;mso-wrap-distance-left:9pt;mso-wrap-distance-top:0;mso-wrap-distance-right:9pt;mso-wrap-distance-bottom:0;mso-position-horizontal:absolute;mso-position-horizontal-relative:text;mso-position-vertical:absolute;mso-position-vertical-relative:text;v-text-anchor:top" o:gfxdata="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" fillcolor="white [3201]" strokeweight=".5pt">
                 <v:textbox>
@@ -9553,7 +6476,7 @@
               </wp:anchor>
             </w:drawing>
           </mc:Choice>
-          <mc:Fallback xmlns:cx6="http://schemas.microsoft.com/office/drawing/2016/5/12/chartex" xmlns:cx7="http://schemas.microsoft.com/office/drawing/2016/5/13/chartex" xmlns:cx8="http://schemas.microsoft.com/office/drawing/2016/5/14/chartex" xmlns:aink="http://schemas.microsoft.com/office/drawing/2016/ink" xmlns:am3d="http://schemas.microsoft.com/office/drawing/2017/model3d" xmlns:w16cid="http://schemas.microsoft.com/office/word/2016/wordml/cid" xmlns:cx5="http://schemas.microsoft.com/office/drawing/2016/5/11/chartex" xmlns:cx4="http://schemas.microsoft.com/office/drawing/2016/5/10/chartex" xmlns:cx3="http://schemas.microsoft.com/office/drawing/2016/5/9/chartex" xmlns:cx2="http://schemas.microsoft.com/office/drawing/2015/10/21/chartex">
+          <mc:Fallback xmlns:w16cid="http://schemas.microsoft.com/office/word/2016/wordml/cid">
             <w:pict>
               <v:shape id="_x0000_s1082" type="#_x0000_t202" style="position:absolute;margin-left:119.6pt;margin-top:16.1pt;width:76.5pt;height:110.6pt;z-index:251741184;visibility:visible;mso-wrap-style:square;mso-width-percent:0;mso-height-percent:200;mso-wrap-distance-left:9pt;mso-wrap-distance-top:3.6pt;mso-wrap-distance-right:9pt;mso-wrap-distance-bottom:3.6pt;mso-position-horizontal:absolute;mso-position-horizontal-relative:margin;mso-position-vertical:absolute;mso-position-vertical-relative:text;mso-width-percent:0;mso-height-percent:200;mso-width-relative:margin;mso-height-relative:margin;v-text-anchor:top" o:gfxdata="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">
                 <v:textbox style="mso-fit-shape-to-text:t">
@@ -9642,7 +6565,7 @@
               </wp:anchor>
             </w:drawing>
           </mc:Choice>
-          <mc:Fallback xmlns:cx6="http://schemas.microsoft.com/office/drawing/2016/5/12/chartex" xmlns:cx7="http://schemas.microsoft.com/office/drawing/2016/5/13/chartex" xmlns:cx8="http://schemas.microsoft.com/office/drawing/2016/5/14/chartex" xmlns:aink="http://schemas.microsoft.com/office/drawing/2016/ink" xmlns:am3d="http://schemas.microsoft.com/office/drawing/2017/model3d" xmlns:w16cid="http://schemas.microsoft.com/office/word/2016/wordml/cid" xmlns:cx5="http://schemas.microsoft.com/office/drawing/2016/5/11/chartex" xmlns:cx4="http://schemas.microsoft.com/office/drawing/2016/5/10/chartex" xmlns:cx3="http://schemas.microsoft.com/office/drawing/2016/5/9/chartex" xmlns:cx2="http://schemas.microsoft.com/office/drawing/2015/10/21/chartex">
+          <mc:Fallback xmlns:w16cid="http://schemas.microsoft.com/office/word/2016/wordml/cid">
             <w:pict>
               <v:shape id="Text Box 233" o:spid="_x0000_s1083" type="#_x0000_t202" style="position:absolute;margin-left:208.9pt;margin-top:16.15pt;width:125.25pt;height:29.25pt;z-index:251743232;visibility:visible;mso-wrap-style:square;mso-wrap-distance-left:9pt;mso-wrap-distance-top:0;mso-wrap-distance-right:9pt;mso-wrap-distance-bottom:0;mso-position-horizontal:absolute;mso-position-horizontal-relative:text;mso-position-vertical:absolute;mso-position-vertical-relative:text;v-text-anchor:top" o:gfxdata="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" fillcolor="white [3201]" strokeweight=".5pt">
                 <v:textbox>
@@ -9744,7 +6667,7 @@
               </wp:anchor>
             </w:drawing>
           </mc:Choice>
-          <mc:Fallback xmlns:cx6="http://schemas.microsoft.com/office/drawing/2016/5/12/chartex" xmlns:cx7="http://schemas.microsoft.com/office/drawing/2016/5/13/chartex" xmlns:cx8="http://schemas.microsoft.com/office/drawing/2016/5/14/chartex" xmlns:aink="http://schemas.microsoft.com/office/drawing/2016/ink" xmlns:am3d="http://schemas.microsoft.com/office/drawing/2017/model3d" xmlns:w16cid="http://schemas.microsoft.com/office/word/2016/wordml/cid" xmlns:cx5="http://schemas.microsoft.com/office/drawing/2016/5/11/chartex" xmlns:cx4="http://schemas.microsoft.com/office/drawing/2016/5/10/chartex" xmlns:cx3="http://schemas.microsoft.com/office/drawing/2016/5/9/chartex" xmlns:cx2="http://schemas.microsoft.com/office/drawing/2015/10/21/chartex">
+          <mc:Fallback xmlns:w16cid="http://schemas.microsoft.com/office/word/2016/wordml/cid">
             <w:pict>
               <v:shape id="Text Box 235" o:spid="_x0000_s1084" type="#_x0000_t202" style="position:absolute;margin-left:209.25pt;margin-top:12.8pt;width:123.75pt;height:30.75pt;z-index:251744256;visibility:visible;mso-wrap-style:square;mso-height-percent:0;mso-wrap-distance-left:9pt;mso-wrap-distance-top:0;mso-wrap-distance-right:9pt;mso-wrap-distance-bottom:0;mso-position-horizontal:absolute;mso-position-horizontal-relative:text;mso-position-vertical:absolute;mso-position-vertical-relative:text;mso-height-percent:0;mso-height-relative:margin;v-text-anchor:top" o:gfxdata="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" fillcolor="white [3201]" strokeweight=".5pt">
                 <v:textbox>
@@ -9852,7 +6775,7 @@
               </wp:anchor>
             </w:drawing>
           </mc:Choice>
-          <mc:Fallback xmlns:cx6="http://schemas.microsoft.com/office/drawing/2016/5/12/chartex" xmlns:cx7="http://schemas.microsoft.com/office/drawing/2016/5/13/chartex" xmlns:cx8="http://schemas.microsoft.com/office/drawing/2016/5/14/chartex" xmlns:aink="http://schemas.microsoft.com/office/drawing/2016/ink" xmlns:am3d="http://schemas.microsoft.com/office/drawing/2017/model3d" xmlns:w16cid="http://schemas.microsoft.com/office/word/2016/wordml/cid" xmlns:cx5="http://schemas.microsoft.com/office/drawing/2016/5/11/chartex" xmlns:cx4="http://schemas.microsoft.com/office/drawing/2016/5/10/chartex" xmlns:cx3="http://schemas.microsoft.com/office/drawing/2016/5/9/chartex" xmlns:cx2="http://schemas.microsoft.com/office/drawing/2015/10/21/chartex">
+          <mc:Fallback xmlns:w16cid="http://schemas.microsoft.com/office/word/2016/wordml/cid">
             <w:pict>
               <v:roundrect id="Rectangle: Rounded Corners 256" o:spid="_x0000_s1085" style="position:absolute;margin-left:134.85pt;margin-top:15.8pt;width:87pt;height:28.8pt;z-index:251766784;visibility:visible;mso-wrap-style:square;mso-width-percent:0;mso-height-percent:0;mso-wrap-distance-left:9pt;mso-wrap-distance-top:0;mso-wrap-distance-right:9pt;mso-wrap-distance-bottom:0;mso-position-horizontal:absolute;mso-position-horizontal-relative:text;mso-position-vertical:absolute;mso-position-vertical-relative:text;mso-width-percent:0;mso-height-percent:0;mso-width-relative:margin;mso-height-relative:margin;v-text-anchor:middle" arcsize="10923f" o:gfxdata="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" fillcolor="#5b9bd5 [3208]" strokecolor="#1f4d78 [1608]" strokeweight="1pt">
                 <v:stroke joinstyle="miter"/>
@@ -9950,7 +6873,7 @@
               </wp:anchor>
             </w:drawing>
           </mc:Choice>
-          <mc:Fallback xmlns:cx6="http://schemas.microsoft.com/office/drawing/2016/5/12/chartex" xmlns:cx7="http://schemas.microsoft.com/office/drawing/2016/5/13/chartex" xmlns:cx8="http://schemas.microsoft.com/office/drawing/2016/5/14/chartex" xmlns:aink="http://schemas.microsoft.com/office/drawing/2016/ink" xmlns:am3d="http://schemas.microsoft.com/office/drawing/2017/model3d" xmlns:w16cid="http://schemas.microsoft.com/office/word/2016/wordml/cid" xmlns:cx5="http://schemas.microsoft.com/office/drawing/2016/5/11/chartex" xmlns:cx4="http://schemas.microsoft.com/office/drawing/2016/5/10/chartex" xmlns:cx3="http://schemas.microsoft.com/office/drawing/2016/5/9/chartex" xmlns:cx2="http://schemas.microsoft.com/office/drawing/2015/10/21/chartex">
+          <mc:Fallback xmlns:w16cid="http://schemas.microsoft.com/office/word/2016/wordml/cid">
             <w:pict>
               <v:roundrect w14:anchorId="53D7A2AC" id="Rectangle: Rounded Corners 223" o:spid="_x0000_s1086" style="position:absolute;margin-left:234pt;margin-top:15.65pt;width:93.6pt;height:28.75pt;z-index:251739136;visibility:visible;mso-wrap-style:square;mso-width-percent:0;mso-wrap-distance-left:9pt;mso-wrap-distance-top:0;mso-wrap-distance-right:9pt;mso-wrap-distance-bottom:0;mso-position-horizontal:absolute;mso-position-horizontal-relative:margin;mso-position-vertical:absolute;mso-position-vertical-relative:text;mso-width-percent:0;mso-width-relative:margin;v-text-anchor:middle" arcsize="10923f" o:gfxdata="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" fillcolor="#5b9bd5 [3208]" strokecolor="#1f4d78 [1608]" strokeweight="1pt">
                 <v:stroke joinstyle="miter"/>
@@ -10002,7 +6925,7 @@
       </w:pPr>
     </w:pPrDefault>
   </w:docDefaults>
-  <w:latentStyles w:defLockedState="0" w:defUIPriority="99" w:defSemiHidden="0" w:defUnhideWhenUsed="0" w:defQFormat="0" w:count="371">
+  <w:latentStyles w:defLockedState="0" w:defUIPriority="99" w:defSemiHidden="0" w:defUnhideWhenUsed="0" w:defQFormat="0" w:count="375">
     <w:lsdException w:name="Normal" w:uiPriority="0" w:qFormat="1"/>
     <w:lsdException w:name="heading 1" w:uiPriority="9" w:qFormat="1"/>
     <w:lsdException w:name="heading 2" w:semiHidden="1" w:uiPriority="9" w:unhideWhenUsed="1" w:qFormat="1"/>
@@ -10108,7 +7031,6 @@
     <w:lsdException w:name="HTML Sample" w:semiHidden="1" w:unhideWhenUsed="1"/>
     <w:lsdException w:name="HTML Typewriter" w:semiHidden="1" w:unhideWhenUsed="1"/>
     <w:lsdException w:name="HTML Variable" w:semiHidden="1" w:unhideWhenUsed="1"/>
-    <w:lsdException w:name="Normal Table" w:semiHidden="1" w:unhideWhenUsed="1"/>
     <w:lsdException w:name="annotation subject" w:semiHidden="1" w:unhideWhenUsed="1"/>
     <w:lsdException w:name="No List" w:semiHidden="1" w:unhideWhenUsed="1"/>
     <w:lsdException w:name="Outline List 1" w:semiHidden="1" w:unhideWhenUsed="1"/>
@@ -10152,10 +7074,8 @@
     <w:lsdException w:name="Table Elegant" w:semiHidden="1" w:unhideWhenUsed="1"/>
     <w:lsdException w:name="Table Professional" w:semiHidden="1" w:unhideWhenUsed="1"/>
     <w:lsdException w:name="Table Subtle 1" w:semiHidden="1" w:unhideWhenUsed="1"/>
-    <w:lsdException w:name="Table Subtle 2" w:semiHidden="1" w:unhideWhenUsed="1"/>
     <w:lsdException w:name="Table Web 1" w:semiHidden="1" w:unhideWhenUsed="1"/>
     <w:lsdException w:name="Table Web 2" w:semiHidden="1" w:unhideWhenUsed="1"/>
-    <w:lsdException w:name="Table Web 3" w:semiHidden="1" w:unhideWhenUsed="1"/>
     <w:lsdException w:name="Balloon Text" w:semiHidden="1" w:unhideWhenUsed="1"/>
     <w:lsdException w:name="Table Grid" w:uiPriority="39"/>
     <w:lsdException w:name="Table Theme" w:semiHidden="1" w:unhideWhenUsed="1"/>
@@ -10374,6 +7294,10 @@
     <w:lsdException w:name="List Table 5 Dark Accent 6" w:uiPriority="50"/>
     <w:lsdException w:name="List Table 6 Colorful Accent 6" w:uiPriority="51"/>
     <w:lsdException w:name="List Table 7 Colorful Accent 6" w:uiPriority="52"/>
+    <w:lsdException w:name="Mention" w:semiHidden="1" w:unhideWhenUsed="1"/>
+    <w:lsdException w:name="Smart Hyperlink" w:semiHidden="1" w:unhideWhenUsed="1"/>
+    <w:lsdException w:name="Hashtag" w:semiHidden="1" w:unhideWhenUsed="1"/>
+    <w:lsdException w:name="Unresolved Mention" w:semiHidden="1" w:unhideWhenUsed="1"/>
   </w:latentStyles>
   <w:style w:type="paragraph" w:default="1" w:styleId="Normal">
     <w:name w:val="Normal"/>
@@ -10733,7 +7657,7 @@
 </file>
 
 <file path=customXml/itemProps1.xml><?xml version="1.0" encoding="utf-8"?>
-<ds:datastoreItem xmlns:ds="http://schemas.openxmlformats.org/officeDocument/2006/customXml" ds:itemID="{EDCA2F2C-CA22-477C-BB60-979622BD0374}">
+<ds:datastoreItem xmlns:ds="http://schemas.openxmlformats.org/officeDocument/2006/customXml" ds:itemID="{29B9E9B1-4E1F-4257-9D33-2C3E79D5B3FB}">
   <ds:schemaRefs>
     <ds:schemaRef ds:uri="http://schemas.openxmlformats.org/officeDocument/2006/bibliography"/>
   </ds:schemaRefs>

</xml_diff>